<commit_message>
actualizando manual de usuario, corrigiendo error al registrarse e iniciar sesion con alumno
</commit_message>
<xml_diff>
--- a/ManualdelUsuario.docx
+++ b/ManualdelUsuario.docx
@@ -1,6 +1,6 @@
 
 <file path=word/document.xml><?xml version="1.0" encoding="utf-8"?>
-<w:document xmlns:wpc="http://schemas.microsoft.com/office/word/2010/wordprocessingCanvas" xmlns:cx="http://schemas.microsoft.com/office/drawing/2014/chartex" xmlns:cx1="http://schemas.microsoft.com/office/drawing/2015/9/8/chartex" xmlns:cx2="http://schemas.microsoft.com/office/drawing/2015/10/21/chartex" xmlns:cx3="http://schemas.microsoft.com/office/drawing/2016/5/9/chartex" xmlns:cx4="http://schemas.microsoft.com/office/drawing/2016/5/10/chartex" xmlns:cx5="http://schemas.microsoft.com/office/drawing/2016/5/11/chartex" xmlns:cx6="http://schemas.microsoft.com/office/drawing/2016/5/12/chartex" xmlns:cx7="http://schemas.microsoft.com/office/drawing/2016/5/13/chartex" xmlns:cx8="http://schemas.microsoft.com/office/drawing/2016/5/14/chartex" xmlns:mc="http://schemas.openxmlformats.org/markup-compatibility/2006" xmlns:aink="http://schemas.microsoft.com/office/drawing/2016/ink" xmlns:am3d="http://schemas.microsoft.com/office/drawing/2017/model3d" xmlns:o="urn:schemas-microsoft-com:office:office" xmlns:r="http://schemas.openxmlformats.org/officeDocument/2006/relationships" xmlns:m="http://schemas.openxmlformats.org/officeDocument/2006/math" xmlns:v="urn:schemas-microsoft-com:vml" xmlns:wp14="http://schemas.microsoft.com/office/word/2010/wordprocessingDrawing" xmlns:wp="http://schemas.openxmlformats.org/drawingml/2006/wordprocessingDrawing" xmlns:w10="urn:schemas-microsoft-com:office:word" xmlns:w="http://schemas.openxmlformats.org/wordprocessingml/2006/main" xmlns:w14="http://schemas.microsoft.com/office/word/2010/wordml" xmlns:w15="http://schemas.microsoft.com/office/word/2012/wordml" xmlns:w16cid="http://schemas.microsoft.com/office/word/2016/wordml/cid" xmlns:w16se="http://schemas.microsoft.com/office/word/2015/wordml/symex" xmlns:wpg="http://schemas.microsoft.com/office/word/2010/wordprocessingGroup" xmlns:wpi="http://schemas.microsoft.com/office/word/2010/wordprocessingInk" xmlns:wne="http://schemas.microsoft.com/office/word/2006/wordml" xmlns:wps="http://schemas.microsoft.com/office/word/2010/wordprocessingShape" mc:Ignorable="w14 w15 w16se w16cid wp14">
+<w:document xmlns:wpc="http://schemas.microsoft.com/office/word/2010/wordprocessingCanvas" xmlns:cx="http://schemas.microsoft.com/office/drawing/2014/chartex" xmlns:cx1="http://schemas.microsoft.com/office/drawing/2015/9/8/chartex" xmlns:cx2="http://schemas.microsoft.com/office/drawing/2015/10/21/chartex" xmlns:cx3="http://schemas.microsoft.com/office/drawing/2016/5/9/chartex" xmlns:cx4="http://schemas.microsoft.com/office/drawing/2016/5/10/chartex" xmlns:cx5="http://schemas.microsoft.com/office/drawing/2016/5/11/chartex" xmlns:cx6="http://schemas.microsoft.com/office/drawing/2016/5/12/chartex" xmlns:cx7="http://schemas.microsoft.com/office/drawing/2016/5/13/chartex" xmlns:cx8="http://schemas.microsoft.com/office/drawing/2016/5/14/chartex" xmlns:mc="http://schemas.openxmlformats.org/markup-compatibility/2006" xmlns:aink="http://schemas.microsoft.com/office/drawing/2016/ink" xmlns:am3d="http://schemas.microsoft.com/office/drawing/2017/model3d" xmlns:o="urn:schemas-microsoft-com:office:office" xmlns:r="http://schemas.openxmlformats.org/officeDocument/2006/relationships" xmlns:m="http://schemas.openxmlformats.org/officeDocument/2006/math" xmlns:v="urn:schemas-microsoft-com:vml" xmlns:wp14="http://schemas.microsoft.com/office/word/2010/wordprocessingDrawing" xmlns:wp="http://schemas.openxmlformats.org/drawingml/2006/wordprocessingDrawing" xmlns:w10="urn:schemas-microsoft-com:office:word" xmlns:w="http://schemas.openxmlformats.org/wordprocessingml/2006/main" xmlns:w14="http://schemas.microsoft.com/office/word/2010/wordml" xmlns:w15="http://schemas.microsoft.com/office/word/2012/wordml" xmlns:w16cex="http://schemas.microsoft.com/office/word/2018/wordml/cex" xmlns:w16cid="http://schemas.microsoft.com/office/word/2016/wordml/cid" xmlns:w16="http://schemas.microsoft.com/office/word/2018/wordml" xmlns:w16se="http://schemas.microsoft.com/office/word/2015/wordml/symex" xmlns:wpg="http://schemas.microsoft.com/office/word/2010/wordprocessingGroup" xmlns:wpi="http://schemas.microsoft.com/office/word/2010/wordprocessingInk" xmlns:wne="http://schemas.microsoft.com/office/word/2006/wordml" xmlns:wps="http://schemas.microsoft.com/office/word/2010/wordprocessingShape" mc:Ignorable="w14 w15 w16se w16cid w16 w16cex wp14">
   <w:body>
     <w:p>
       <w:pPr>
@@ -1778,8 +1778,6 @@
           </wp:inline>
         </w:drawing>
       </w:r>
-      <w:bookmarkStart w:id="0" w:name="_GoBack"/>
-      <w:bookmarkEnd w:id="0"/>
     </w:p>
     <w:p>
       <w:pPr>
@@ -1984,6 +1982,805 @@
         </w:rPr>
       </w:pPr>
     </w:p>
+    <w:p>
+      <w:pPr>
+        <w:tabs>
+          <w:tab w:val="left" w:pos="1830"/>
+        </w:tabs>
+        <w:rPr>
+          <w:lang w:val="es-CL"/>
+        </w:rPr>
+      </w:pPr>
+    </w:p>
+    <w:p>
+      <w:pPr>
+        <w:tabs>
+          <w:tab w:val="left" w:pos="1830"/>
+        </w:tabs>
+        <w:rPr>
+          <w:lang w:val="es-CL"/>
+        </w:rPr>
+      </w:pPr>
+    </w:p>
+    <w:p>
+      <w:pPr>
+        <w:tabs>
+          <w:tab w:val="left" w:pos="1830"/>
+        </w:tabs>
+        <w:rPr>
+          <w:lang w:val="es-CL"/>
+        </w:rPr>
+      </w:pPr>
+    </w:p>
+    <w:p>
+      <w:pPr>
+        <w:tabs>
+          <w:tab w:val="left" w:pos="1830"/>
+        </w:tabs>
+        <w:rPr>
+          <w:lang w:val="es-CL"/>
+        </w:rPr>
+      </w:pPr>
+    </w:p>
+    <w:p>
+      <w:pPr>
+        <w:tabs>
+          <w:tab w:val="left" w:pos="1830"/>
+        </w:tabs>
+        <w:rPr>
+          <w:lang w:val="es-CL"/>
+        </w:rPr>
+      </w:pPr>
+    </w:p>
+    <w:p>
+      <w:pPr>
+        <w:tabs>
+          <w:tab w:val="left" w:pos="1830"/>
+        </w:tabs>
+        <w:rPr>
+          <w:lang w:val="es-CL"/>
+        </w:rPr>
+      </w:pPr>
+    </w:p>
+    <w:p>
+      <w:pPr>
+        <w:tabs>
+          <w:tab w:val="left" w:pos="1830"/>
+        </w:tabs>
+        <w:rPr>
+          <w:lang w:val="es-CL"/>
+        </w:rPr>
+      </w:pPr>
+    </w:p>
+    <w:p>
+      <w:pPr>
+        <w:tabs>
+          <w:tab w:val="left" w:pos="1830"/>
+        </w:tabs>
+        <w:rPr>
+          <w:lang w:val="es-CL"/>
+        </w:rPr>
+      </w:pPr>
+    </w:p>
+    <w:p>
+      <w:pPr>
+        <w:tabs>
+          <w:tab w:val="left" w:pos="1830"/>
+        </w:tabs>
+        <w:rPr>
+          <w:lang w:val="es-CL"/>
+        </w:rPr>
+      </w:pPr>
+    </w:p>
+    <w:p>
+      <w:pPr>
+        <w:tabs>
+          <w:tab w:val="left" w:pos="1830"/>
+        </w:tabs>
+        <w:rPr>
+          <w:lang w:val="es-CL"/>
+        </w:rPr>
+      </w:pPr>
+    </w:p>
+    <w:p>
+      <w:pPr>
+        <w:tabs>
+          <w:tab w:val="left" w:pos="1830"/>
+        </w:tabs>
+        <w:rPr>
+          <w:lang w:val="es-CL"/>
+        </w:rPr>
+      </w:pPr>
+    </w:p>
+    <w:p>
+      <w:pPr>
+        <w:tabs>
+          <w:tab w:val="left" w:pos="1830"/>
+        </w:tabs>
+        <w:rPr>
+          <w:lang w:val="es-CL"/>
+        </w:rPr>
+      </w:pPr>
+    </w:p>
+    <w:p>
+      <w:pPr>
+        <w:tabs>
+          <w:tab w:val="left" w:pos="1830"/>
+        </w:tabs>
+        <w:rPr>
+          <w:lang w:val="es-CL"/>
+        </w:rPr>
+      </w:pPr>
+    </w:p>
+    <w:p>
+      <w:pPr>
+        <w:tabs>
+          <w:tab w:val="left" w:pos="1830"/>
+        </w:tabs>
+        <w:rPr>
+          <w:lang w:val="es-CL"/>
+        </w:rPr>
+      </w:pPr>
+    </w:p>
+    <w:p>
+      <w:pPr>
+        <w:tabs>
+          <w:tab w:val="left" w:pos="1830"/>
+        </w:tabs>
+        <w:rPr>
+          <w:lang w:val="es-CL"/>
+        </w:rPr>
+      </w:pPr>
+    </w:p>
+    <w:p>
+      <w:pPr>
+        <w:tabs>
+          <w:tab w:val="left" w:pos="1830"/>
+        </w:tabs>
+        <w:rPr>
+          <w:lang w:val="es-CL"/>
+        </w:rPr>
+      </w:pPr>
+    </w:p>
+    <w:p>
+      <w:pPr>
+        <w:tabs>
+          <w:tab w:val="left" w:pos="1830"/>
+        </w:tabs>
+        <w:rPr>
+          <w:lang w:val="es-CL"/>
+        </w:rPr>
+      </w:pPr>
+    </w:p>
+    <w:p>
+      <w:pPr>
+        <w:tabs>
+          <w:tab w:val="left" w:pos="1830"/>
+        </w:tabs>
+        <w:rPr>
+          <w:lang w:val="es-CL"/>
+        </w:rPr>
+      </w:pPr>
+    </w:p>
+    <w:p>
+      <w:pPr>
+        <w:pStyle w:val="ListParagraph"/>
+        <w:numPr>
+          <w:ilvl w:val="0"/>
+          <w:numId w:val="1"/>
+        </w:numPr>
+        <w:tabs>
+          <w:tab w:val="left" w:pos="1830"/>
+        </w:tabs>
+        <w:rPr>
+          <w:lang w:val="es-CL"/>
+        </w:rPr>
+      </w:pPr>
+      <w:r>
+        <w:rPr>
+          <w:lang w:val="es-CL"/>
+        </w:rPr>
+        <w:lastRenderedPageBreak/>
+        <w:t>Estudiante/Alumno:</w:t>
+      </w:r>
+    </w:p>
+    <w:p>
+      <w:pPr>
+        <w:tabs>
+          <w:tab w:val="left" w:pos="1830"/>
+        </w:tabs>
+        <w:rPr>
+          <w:lang w:val="es-CL"/>
+        </w:rPr>
+      </w:pPr>
+      <w:r>
+        <w:rPr>
+          <w:noProof/>
+          <w:lang w:val="es-CL"/>
+        </w:rPr>
+        <w:drawing>
+          <wp:inline distT="0" distB="0" distL="0" distR="0" wp14:anchorId="05C6D013" wp14:editId="1E4B0295">
+            <wp:extent cx="5400040" cy="2704465"/>
+            <wp:effectExtent l="0" t="0" r="0" b="635"/>
+            <wp:docPr id="1" name="Picture 1"/>
+            <wp:cNvGraphicFramePr>
+              <a:graphicFrameLocks xmlns:a="http://schemas.openxmlformats.org/drawingml/2006/main" noChangeAspect="1"/>
+            </wp:cNvGraphicFramePr>
+            <a:graphic xmlns:a="http://schemas.openxmlformats.org/drawingml/2006/main">
+              <a:graphicData uri="http://schemas.openxmlformats.org/drawingml/2006/picture">
+                <pic:pic xmlns:pic="http://schemas.openxmlformats.org/drawingml/2006/picture">
+                  <pic:nvPicPr>
+                    <pic:cNvPr id="0" name="Picture 1"/>
+                    <pic:cNvPicPr>
+                      <a:picLocks noChangeAspect="1" noChangeArrowheads="1"/>
+                    </pic:cNvPicPr>
+                  </pic:nvPicPr>
+                  <pic:blipFill>
+                    <a:blip r:embed="rId24">
+                      <a:extLst>
+                        <a:ext uri="{28A0092B-C50C-407E-A947-70E740481C1C}">
+                          <a14:useLocalDpi xmlns:a14="http://schemas.microsoft.com/office/drawing/2010/main" val="0"/>
+                        </a:ext>
+                      </a:extLst>
+                    </a:blip>
+                    <a:srcRect/>
+                    <a:stretch>
+                      <a:fillRect/>
+                    </a:stretch>
+                  </pic:blipFill>
+                  <pic:spPr bwMode="auto">
+                    <a:xfrm>
+                      <a:off x="0" y="0"/>
+                      <a:ext cx="5400040" cy="2704465"/>
+                    </a:xfrm>
+                    <a:prstGeom prst="rect">
+                      <a:avLst/>
+                    </a:prstGeom>
+                    <a:noFill/>
+                    <a:ln>
+                      <a:noFill/>
+                    </a:ln>
+                  </pic:spPr>
+                </pic:pic>
+              </a:graphicData>
+            </a:graphic>
+          </wp:inline>
+        </w:drawing>
+      </w:r>
+    </w:p>
+    <w:p>
+      <w:pPr>
+        <w:tabs>
+          <w:tab w:val="left" w:pos="1830"/>
+        </w:tabs>
+        <w:rPr>
+          <w:lang w:val="es-CL"/>
+        </w:rPr>
+      </w:pPr>
+    </w:p>
+    <w:p>
+      <w:pPr>
+        <w:tabs>
+          <w:tab w:val="left" w:pos="1830"/>
+        </w:tabs>
+        <w:rPr>
+          <w:lang w:val="es-CL"/>
+        </w:rPr>
+      </w:pPr>
+      <w:r>
+        <w:rPr>
+          <w:noProof/>
+          <w:lang w:val="es-CL"/>
+        </w:rPr>
+        <w:drawing>
+          <wp:inline distT="0" distB="0" distL="0" distR="0" wp14:anchorId="3F835264" wp14:editId="50E94561">
+            <wp:extent cx="5391150" cy="1819275"/>
+            <wp:effectExtent l="0" t="0" r="0" b="9525"/>
+            <wp:docPr id="12" name="Picture 12"/>
+            <wp:cNvGraphicFramePr>
+              <a:graphicFrameLocks xmlns:a="http://schemas.openxmlformats.org/drawingml/2006/main" noChangeAspect="1"/>
+            </wp:cNvGraphicFramePr>
+            <a:graphic xmlns:a="http://schemas.openxmlformats.org/drawingml/2006/main">
+              <a:graphicData uri="http://schemas.openxmlformats.org/drawingml/2006/picture">
+                <pic:pic xmlns:pic="http://schemas.openxmlformats.org/drawingml/2006/picture">
+                  <pic:nvPicPr>
+                    <pic:cNvPr id="0" name="Picture 2"/>
+                    <pic:cNvPicPr>
+                      <a:picLocks noChangeAspect="1" noChangeArrowheads="1"/>
+                    </pic:cNvPicPr>
+                  </pic:nvPicPr>
+                  <pic:blipFill>
+                    <a:blip r:embed="rId25">
+                      <a:extLst>
+                        <a:ext uri="{28A0092B-C50C-407E-A947-70E740481C1C}">
+                          <a14:useLocalDpi xmlns:a14="http://schemas.microsoft.com/office/drawing/2010/main" val="0"/>
+                        </a:ext>
+                      </a:extLst>
+                    </a:blip>
+                    <a:srcRect/>
+                    <a:stretch>
+                      <a:fillRect/>
+                    </a:stretch>
+                  </pic:blipFill>
+                  <pic:spPr bwMode="auto">
+                    <a:xfrm>
+                      <a:off x="0" y="0"/>
+                      <a:ext cx="5391150" cy="1819275"/>
+                    </a:xfrm>
+                    <a:prstGeom prst="rect">
+                      <a:avLst/>
+                    </a:prstGeom>
+                    <a:noFill/>
+                    <a:ln>
+                      <a:noFill/>
+                    </a:ln>
+                  </pic:spPr>
+                </pic:pic>
+              </a:graphicData>
+            </a:graphic>
+          </wp:inline>
+        </w:drawing>
+      </w:r>
+    </w:p>
+    <w:p>
+      <w:pPr>
+        <w:tabs>
+          <w:tab w:val="left" w:pos="1830"/>
+        </w:tabs>
+        <w:rPr>
+          <w:lang w:val="es-CL"/>
+        </w:rPr>
+      </w:pPr>
+    </w:p>
+    <w:p>
+      <w:pPr>
+        <w:tabs>
+          <w:tab w:val="left" w:pos="1830"/>
+        </w:tabs>
+        <w:rPr>
+          <w:lang w:val="es-CL"/>
+        </w:rPr>
+      </w:pPr>
+      <w:r>
+        <w:rPr>
+          <w:noProof/>
+          <w:lang w:val="es-CL"/>
+        </w:rPr>
+        <w:drawing>
+          <wp:inline distT="0" distB="0" distL="0" distR="0" wp14:anchorId="1BAB0E9E" wp14:editId="53E9A466">
+            <wp:extent cx="5391150" cy="2038350"/>
+            <wp:effectExtent l="0" t="0" r="0" b="0"/>
+            <wp:docPr id="13" name="Picture 13"/>
+            <wp:cNvGraphicFramePr>
+              <a:graphicFrameLocks xmlns:a="http://schemas.openxmlformats.org/drawingml/2006/main" noChangeAspect="1"/>
+            </wp:cNvGraphicFramePr>
+            <a:graphic xmlns:a="http://schemas.openxmlformats.org/drawingml/2006/main">
+              <a:graphicData uri="http://schemas.openxmlformats.org/drawingml/2006/picture">
+                <pic:pic xmlns:pic="http://schemas.openxmlformats.org/drawingml/2006/picture">
+                  <pic:nvPicPr>
+                    <pic:cNvPr id="0" name="Picture 3"/>
+                    <pic:cNvPicPr>
+                      <a:picLocks noChangeAspect="1" noChangeArrowheads="1"/>
+                    </pic:cNvPicPr>
+                  </pic:nvPicPr>
+                  <pic:blipFill>
+                    <a:blip r:embed="rId26" cstate="print">
+                      <a:extLst>
+                        <a:ext uri="{28A0092B-C50C-407E-A947-70E740481C1C}">
+                          <a14:useLocalDpi xmlns:a14="http://schemas.microsoft.com/office/drawing/2010/main" val="0"/>
+                        </a:ext>
+                      </a:extLst>
+                    </a:blip>
+                    <a:srcRect/>
+                    <a:stretch>
+                      <a:fillRect/>
+                    </a:stretch>
+                  </pic:blipFill>
+                  <pic:spPr bwMode="auto">
+                    <a:xfrm>
+                      <a:off x="0" y="0"/>
+                      <a:ext cx="5391150" cy="2038350"/>
+                    </a:xfrm>
+                    <a:prstGeom prst="rect">
+                      <a:avLst/>
+                    </a:prstGeom>
+                    <a:noFill/>
+                    <a:ln>
+                      <a:noFill/>
+                    </a:ln>
+                  </pic:spPr>
+                </pic:pic>
+              </a:graphicData>
+            </a:graphic>
+          </wp:inline>
+        </w:drawing>
+      </w:r>
+    </w:p>
+    <w:p>
+      <w:pPr>
+        <w:tabs>
+          <w:tab w:val="left" w:pos="1830"/>
+        </w:tabs>
+        <w:rPr>
+          <w:lang w:val="es-CL"/>
+        </w:rPr>
+      </w:pPr>
+    </w:p>
+    <w:p>
+      <w:pPr>
+        <w:tabs>
+          <w:tab w:val="left" w:pos="1830"/>
+        </w:tabs>
+        <w:rPr>
+          <w:lang w:val="es-CL"/>
+        </w:rPr>
+      </w:pPr>
+      <w:r>
+        <w:rPr>
+          <w:lang w:val="es-CL"/>
+        </w:rPr>
+        <w:t>Al dar click en ver tesis, sino existen tesis previamente inscritas redirecciona al formulario de tesis</w:t>
+      </w:r>
+      <w:r>
+        <w:rPr>
+          <w:lang w:val="es-CL"/>
+        </w:rPr>
+        <w:t>:</w:t>
+      </w:r>
+    </w:p>
+    <w:p>
+      <w:pPr>
+        <w:tabs>
+          <w:tab w:val="left" w:pos="1830"/>
+        </w:tabs>
+        <w:rPr>
+          <w:lang w:val="es-CL"/>
+        </w:rPr>
+      </w:pPr>
+    </w:p>
+    <w:p>
+      <w:pPr>
+        <w:tabs>
+          <w:tab w:val="left" w:pos="1830"/>
+        </w:tabs>
+        <w:rPr>
+          <w:lang w:val="es-CL"/>
+        </w:rPr>
+      </w:pPr>
+    </w:p>
+    <w:p>
+      <w:pPr>
+        <w:tabs>
+          <w:tab w:val="left" w:pos="1830"/>
+        </w:tabs>
+        <w:rPr>
+          <w:lang w:val="es-CL"/>
+        </w:rPr>
+      </w:pPr>
+      <w:r>
+        <w:rPr>
+          <w:lang w:val="es-CL"/>
+        </w:rPr>
+        <w:t>Crear tesis:</w:t>
+      </w:r>
+    </w:p>
+    <w:p>
+      <w:pPr>
+        <w:tabs>
+          <w:tab w:val="left" w:pos="1830"/>
+        </w:tabs>
+        <w:rPr>
+          <w:lang w:val="es-CL"/>
+        </w:rPr>
+      </w:pPr>
+      <w:r>
+        <w:rPr>
+          <w:noProof/>
+          <w:lang w:val="es-CL"/>
+        </w:rPr>
+        <w:drawing>
+          <wp:inline distT="0" distB="0" distL="0" distR="0" wp14:anchorId="390DADBA" wp14:editId="111ABA57">
+            <wp:extent cx="5391150" cy="2657475"/>
+            <wp:effectExtent l="0" t="0" r="0" b="9525"/>
+            <wp:docPr id="24" name="Picture 24"/>
+            <wp:cNvGraphicFramePr>
+              <a:graphicFrameLocks xmlns:a="http://schemas.openxmlformats.org/drawingml/2006/main" noChangeAspect="1"/>
+            </wp:cNvGraphicFramePr>
+            <a:graphic xmlns:a="http://schemas.openxmlformats.org/drawingml/2006/main">
+              <a:graphicData uri="http://schemas.openxmlformats.org/drawingml/2006/picture">
+                <pic:pic xmlns:pic="http://schemas.openxmlformats.org/drawingml/2006/picture">
+                  <pic:nvPicPr>
+                    <pic:cNvPr id="0" name="Picture 4"/>
+                    <pic:cNvPicPr>
+                      <a:picLocks noChangeAspect="1" noChangeArrowheads="1"/>
+                    </pic:cNvPicPr>
+                  </pic:nvPicPr>
+                  <pic:blipFill>
+                    <a:blip r:embed="rId27">
+                      <a:extLst>
+                        <a:ext uri="{28A0092B-C50C-407E-A947-70E740481C1C}">
+                          <a14:useLocalDpi xmlns:a14="http://schemas.microsoft.com/office/drawing/2010/main" val="0"/>
+                        </a:ext>
+                      </a:extLst>
+                    </a:blip>
+                    <a:srcRect/>
+                    <a:stretch>
+                      <a:fillRect/>
+                    </a:stretch>
+                  </pic:blipFill>
+                  <pic:spPr bwMode="auto">
+                    <a:xfrm>
+                      <a:off x="0" y="0"/>
+                      <a:ext cx="5391150" cy="2657475"/>
+                    </a:xfrm>
+                    <a:prstGeom prst="rect">
+                      <a:avLst/>
+                    </a:prstGeom>
+                    <a:noFill/>
+                    <a:ln>
+                      <a:noFill/>
+                    </a:ln>
+                  </pic:spPr>
+                </pic:pic>
+              </a:graphicData>
+            </a:graphic>
+          </wp:inline>
+        </w:drawing>
+      </w:r>
+    </w:p>
+    <w:p>
+      <w:pPr>
+        <w:tabs>
+          <w:tab w:val="left" w:pos="1830"/>
+        </w:tabs>
+        <w:rPr>
+          <w:lang w:val="es-CL"/>
+        </w:rPr>
+      </w:pPr>
+      <w:r>
+        <w:rPr>
+          <w:lang w:val="es-CL"/>
+        </w:rPr>
+        <w:t xml:space="preserve">   </w:t>
+      </w:r>
+    </w:p>
+    <w:p>
+      <w:pPr>
+        <w:tabs>
+          <w:tab w:val="left" w:pos="1830"/>
+        </w:tabs>
+        <w:rPr>
+          <w:lang w:val="es-CL"/>
+        </w:rPr>
+      </w:pPr>
+      <w:r>
+        <w:rPr>
+          <w:lang w:val="es-CL"/>
+        </w:rPr>
+        <w:t>Lista de Tesis:</w:t>
+      </w:r>
+    </w:p>
+    <w:p>
+      <w:pPr>
+        <w:tabs>
+          <w:tab w:val="left" w:pos="1830"/>
+        </w:tabs>
+        <w:rPr>
+          <w:lang w:val="es-CL"/>
+        </w:rPr>
+      </w:pPr>
+      <w:r>
+        <w:rPr>
+          <w:noProof/>
+          <w:lang w:val="es-CL"/>
+        </w:rPr>
+        <w:drawing>
+          <wp:inline distT="0" distB="0" distL="0" distR="0" wp14:anchorId="35FB368A" wp14:editId="128400C7">
+            <wp:extent cx="5400040" cy="1495425"/>
+            <wp:effectExtent l="0" t="0" r="0" b="9525"/>
+            <wp:docPr id="25" name="Picture 25"/>
+            <wp:cNvGraphicFramePr>
+              <a:graphicFrameLocks xmlns:a="http://schemas.openxmlformats.org/drawingml/2006/main" noChangeAspect="1"/>
+            </wp:cNvGraphicFramePr>
+            <a:graphic xmlns:a="http://schemas.openxmlformats.org/drawingml/2006/main">
+              <a:graphicData uri="http://schemas.openxmlformats.org/drawingml/2006/picture">
+                <pic:pic xmlns:pic="http://schemas.openxmlformats.org/drawingml/2006/picture">
+                  <pic:nvPicPr>
+                    <pic:cNvPr id="0" name="Picture 5"/>
+                    <pic:cNvPicPr>
+                      <a:picLocks noChangeAspect="1" noChangeArrowheads="1"/>
+                    </pic:cNvPicPr>
+                  </pic:nvPicPr>
+                  <pic:blipFill>
+                    <a:blip r:embed="rId28">
+                      <a:extLst>
+                        <a:ext uri="{28A0092B-C50C-407E-A947-70E740481C1C}">
+                          <a14:useLocalDpi xmlns:a14="http://schemas.microsoft.com/office/drawing/2010/main" val="0"/>
+                        </a:ext>
+                      </a:extLst>
+                    </a:blip>
+                    <a:srcRect/>
+                    <a:stretch>
+                      <a:fillRect/>
+                    </a:stretch>
+                  </pic:blipFill>
+                  <pic:spPr bwMode="auto">
+                    <a:xfrm>
+                      <a:off x="0" y="0"/>
+                      <a:ext cx="5400040" cy="1495425"/>
+                    </a:xfrm>
+                    <a:prstGeom prst="rect">
+                      <a:avLst/>
+                    </a:prstGeom>
+                    <a:noFill/>
+                    <a:ln>
+                      <a:noFill/>
+                    </a:ln>
+                  </pic:spPr>
+                </pic:pic>
+              </a:graphicData>
+            </a:graphic>
+          </wp:inline>
+        </w:drawing>
+      </w:r>
+    </w:p>
+    <w:p>
+      <w:pPr>
+        <w:tabs>
+          <w:tab w:val="left" w:pos="1830"/>
+        </w:tabs>
+        <w:rPr>
+          <w:lang w:val="es-CL"/>
+        </w:rPr>
+      </w:pPr>
+      <w:r>
+        <w:rPr>
+          <w:lang w:val="es-CL"/>
+        </w:rPr>
+        <w:t>Ver información de tesis:</w:t>
+      </w:r>
+      <w:bookmarkStart w:id="0" w:name="_GoBack"/>
+      <w:bookmarkEnd w:id="0"/>
+    </w:p>
+    <w:p>
+      <w:pPr>
+        <w:tabs>
+          <w:tab w:val="left" w:pos="1830"/>
+        </w:tabs>
+        <w:rPr>
+          <w:lang w:val="es-CL"/>
+        </w:rPr>
+      </w:pPr>
+      <w:r>
+        <w:rPr>
+          <w:noProof/>
+          <w:lang w:val="es-CL"/>
+        </w:rPr>
+        <w:drawing>
+          <wp:inline distT="0" distB="0" distL="0" distR="0" wp14:anchorId="5F6E7633" wp14:editId="037E47D2">
+            <wp:extent cx="5394960" cy="1920240"/>
+            <wp:effectExtent l="0" t="0" r="0" b="3810"/>
+            <wp:docPr id="26" name="Picture 26"/>
+            <wp:cNvGraphicFramePr>
+              <a:graphicFrameLocks xmlns:a="http://schemas.openxmlformats.org/drawingml/2006/main" noChangeAspect="1"/>
+            </wp:cNvGraphicFramePr>
+            <a:graphic xmlns:a="http://schemas.openxmlformats.org/drawingml/2006/main">
+              <a:graphicData uri="http://schemas.openxmlformats.org/drawingml/2006/picture">
+                <pic:pic xmlns:pic="http://schemas.openxmlformats.org/drawingml/2006/picture">
+                  <pic:nvPicPr>
+                    <pic:cNvPr id="0" name="Picture 6"/>
+                    <pic:cNvPicPr>
+                      <a:picLocks noChangeAspect="1" noChangeArrowheads="1"/>
+                    </pic:cNvPicPr>
+                  </pic:nvPicPr>
+                  <pic:blipFill>
+                    <a:blip r:embed="rId29">
+                      <a:extLst>
+                        <a:ext uri="{28A0092B-C50C-407E-A947-70E740481C1C}">
+                          <a14:useLocalDpi xmlns:a14="http://schemas.microsoft.com/office/drawing/2010/main" val="0"/>
+                        </a:ext>
+                      </a:extLst>
+                    </a:blip>
+                    <a:srcRect/>
+                    <a:stretch>
+                      <a:fillRect/>
+                    </a:stretch>
+                  </pic:blipFill>
+                  <pic:spPr bwMode="auto">
+                    <a:xfrm>
+                      <a:off x="0" y="0"/>
+                      <a:ext cx="5394960" cy="1920240"/>
+                    </a:xfrm>
+                    <a:prstGeom prst="rect">
+                      <a:avLst/>
+                    </a:prstGeom>
+                    <a:noFill/>
+                    <a:ln>
+                      <a:noFill/>
+                    </a:ln>
+                  </pic:spPr>
+                </pic:pic>
+              </a:graphicData>
+            </a:graphic>
+          </wp:inline>
+        </w:drawing>
+      </w:r>
+    </w:p>
+    <w:p>
+      <w:pPr>
+        <w:tabs>
+          <w:tab w:val="left" w:pos="1830"/>
+        </w:tabs>
+        <w:rPr>
+          <w:lang w:val="es-CL"/>
+        </w:rPr>
+      </w:pPr>
+    </w:p>
+    <w:p>
+      <w:pPr>
+        <w:tabs>
+          <w:tab w:val="left" w:pos="1830"/>
+        </w:tabs>
+        <w:rPr>
+          <w:lang w:val="es-CL"/>
+        </w:rPr>
+      </w:pPr>
+      <w:r>
+        <w:rPr>
+          <w:noProof/>
+          <w:lang w:val="es-CL"/>
+        </w:rPr>
+        <w:lastRenderedPageBreak/>
+        <w:drawing>
+          <wp:inline distT="0" distB="0" distL="0" distR="0" wp14:anchorId="2EE3C5A2" wp14:editId="29B97D3E">
+            <wp:extent cx="5391150" cy="2000250"/>
+            <wp:effectExtent l="0" t="0" r="0" b="0"/>
+            <wp:docPr id="27" name="Picture 27"/>
+            <wp:cNvGraphicFramePr>
+              <a:graphicFrameLocks xmlns:a="http://schemas.openxmlformats.org/drawingml/2006/main" noChangeAspect="1"/>
+            </wp:cNvGraphicFramePr>
+            <a:graphic xmlns:a="http://schemas.openxmlformats.org/drawingml/2006/main">
+              <a:graphicData uri="http://schemas.openxmlformats.org/drawingml/2006/picture">
+                <pic:pic xmlns:pic="http://schemas.openxmlformats.org/drawingml/2006/picture">
+                  <pic:nvPicPr>
+                    <pic:cNvPr id="0" name="Picture 7"/>
+                    <pic:cNvPicPr>
+                      <a:picLocks noChangeAspect="1" noChangeArrowheads="1"/>
+                    </pic:cNvPicPr>
+                  </pic:nvPicPr>
+                  <pic:blipFill>
+                    <a:blip r:embed="rId30">
+                      <a:extLst>
+                        <a:ext uri="{28A0092B-C50C-407E-A947-70E740481C1C}">
+                          <a14:useLocalDpi xmlns:a14="http://schemas.microsoft.com/office/drawing/2010/main" val="0"/>
+                        </a:ext>
+                      </a:extLst>
+                    </a:blip>
+                    <a:srcRect/>
+                    <a:stretch>
+                      <a:fillRect/>
+                    </a:stretch>
+                  </pic:blipFill>
+                  <pic:spPr bwMode="auto">
+                    <a:xfrm>
+                      <a:off x="0" y="0"/>
+                      <a:ext cx="5391150" cy="2000250"/>
+                    </a:xfrm>
+                    <a:prstGeom prst="rect">
+                      <a:avLst/>
+                    </a:prstGeom>
+                    <a:noFill/>
+                    <a:ln>
+                      <a:noFill/>
+                    </a:ln>
+                  </pic:spPr>
+                </pic:pic>
+              </a:graphicData>
+            </a:graphic>
+          </wp:inline>
+        </w:drawing>
+      </w:r>
+    </w:p>
     <w:sectPr>
       <w:pgSz w:w="11906" w:h="16838"/>
       <w:pgMar w:top="1417" w:right="1701" w:bottom="1417" w:left="1701" w:header="708" w:footer="708" w:gutter="0"/>
@@ -1995,7 +2792,7 @@
 </file>
 
 <file path=word/endnotes.xml><?xml version="1.0" encoding="utf-8"?>
-<w:endnotes xmlns:wpc="http://schemas.microsoft.com/office/word/2010/wordprocessingCanvas" xmlns:cx="http://schemas.microsoft.com/office/drawing/2014/chartex" xmlns:cx1="http://schemas.microsoft.com/office/drawing/2015/9/8/chartex" xmlns:cx2="http://schemas.microsoft.com/office/drawing/2015/10/21/chartex" xmlns:cx3="http://schemas.microsoft.com/office/drawing/2016/5/9/chartex" xmlns:cx4="http://schemas.microsoft.com/office/drawing/2016/5/10/chartex" xmlns:cx5="http://schemas.microsoft.com/office/drawing/2016/5/11/chartex" xmlns:cx6="http://schemas.microsoft.com/office/drawing/2016/5/12/chartex" xmlns:cx7="http://schemas.microsoft.com/office/drawing/2016/5/13/chartex" xmlns:cx8="http://schemas.microsoft.com/office/drawing/2016/5/14/chartex" xmlns:mc="http://schemas.openxmlformats.org/markup-compatibility/2006" xmlns:aink="http://schemas.microsoft.com/office/drawing/2016/ink" xmlns:am3d="http://schemas.microsoft.com/office/drawing/2017/model3d" xmlns:o="urn:schemas-microsoft-com:office:office" xmlns:r="http://schemas.openxmlformats.org/officeDocument/2006/relationships" xmlns:m="http://schemas.openxmlformats.org/officeDocument/2006/math" xmlns:v="urn:schemas-microsoft-com:vml" xmlns:wp14="http://schemas.microsoft.com/office/word/2010/wordprocessingDrawing" xmlns:wp="http://schemas.openxmlformats.org/drawingml/2006/wordprocessingDrawing" xmlns:w10="urn:schemas-microsoft-com:office:word" xmlns:w="http://schemas.openxmlformats.org/wordprocessingml/2006/main" xmlns:w14="http://schemas.microsoft.com/office/word/2010/wordml" xmlns:w15="http://schemas.microsoft.com/office/word/2012/wordml" xmlns:w16cid="http://schemas.microsoft.com/office/word/2016/wordml/cid" xmlns:w16se="http://schemas.microsoft.com/office/word/2015/wordml/symex" xmlns:wpg="http://schemas.microsoft.com/office/word/2010/wordprocessingGroup" xmlns:wpi="http://schemas.microsoft.com/office/word/2010/wordprocessingInk" xmlns:wne="http://schemas.microsoft.com/office/word/2006/wordml" xmlns:wps="http://schemas.microsoft.com/office/word/2010/wordprocessingShape" mc:Ignorable="w14 w15 w16se w16cid wp14">
+<w:endnotes xmlns:wpc="http://schemas.microsoft.com/office/word/2010/wordprocessingCanvas" xmlns:cx="http://schemas.microsoft.com/office/drawing/2014/chartex" xmlns:cx1="http://schemas.microsoft.com/office/drawing/2015/9/8/chartex" xmlns:cx2="http://schemas.microsoft.com/office/drawing/2015/10/21/chartex" xmlns:cx3="http://schemas.microsoft.com/office/drawing/2016/5/9/chartex" xmlns:cx4="http://schemas.microsoft.com/office/drawing/2016/5/10/chartex" xmlns:cx5="http://schemas.microsoft.com/office/drawing/2016/5/11/chartex" xmlns:cx6="http://schemas.microsoft.com/office/drawing/2016/5/12/chartex" xmlns:cx7="http://schemas.microsoft.com/office/drawing/2016/5/13/chartex" xmlns:cx8="http://schemas.microsoft.com/office/drawing/2016/5/14/chartex" xmlns:mc="http://schemas.openxmlformats.org/markup-compatibility/2006" xmlns:aink="http://schemas.microsoft.com/office/drawing/2016/ink" xmlns:am3d="http://schemas.microsoft.com/office/drawing/2017/model3d" xmlns:o="urn:schemas-microsoft-com:office:office" xmlns:r="http://schemas.openxmlformats.org/officeDocument/2006/relationships" xmlns:m="http://schemas.openxmlformats.org/officeDocument/2006/math" xmlns:v="urn:schemas-microsoft-com:vml" xmlns:wp14="http://schemas.microsoft.com/office/word/2010/wordprocessingDrawing" xmlns:wp="http://schemas.openxmlformats.org/drawingml/2006/wordprocessingDrawing" xmlns:w10="urn:schemas-microsoft-com:office:word" xmlns:w="http://schemas.openxmlformats.org/wordprocessingml/2006/main" xmlns:w14="http://schemas.microsoft.com/office/word/2010/wordml" xmlns:w15="http://schemas.microsoft.com/office/word/2012/wordml" xmlns:w16cex="http://schemas.microsoft.com/office/word/2018/wordml/cex" xmlns:w16cid="http://schemas.microsoft.com/office/word/2016/wordml/cid" xmlns:w16="http://schemas.microsoft.com/office/word/2018/wordml" xmlns:w16se="http://schemas.microsoft.com/office/word/2015/wordml/symex" xmlns:wpg="http://schemas.microsoft.com/office/word/2010/wordprocessingGroup" xmlns:wpi="http://schemas.microsoft.com/office/word/2010/wordprocessingInk" xmlns:wne="http://schemas.microsoft.com/office/word/2006/wordml" xmlns:wps="http://schemas.microsoft.com/office/word/2010/wordprocessingShape" mc:Ignorable="w14 w15 w16se w16cid w16 w16cex wp14">
   <w:endnote w:type="separator" w:id="-1">
     <w:p>
       <w:pPr>
@@ -2020,7 +2817,7 @@
 </file>
 
 <file path=word/footnotes.xml><?xml version="1.0" encoding="utf-8"?>
-<w:footnotes xmlns:wpc="http://schemas.microsoft.com/office/word/2010/wordprocessingCanvas" xmlns:cx="http://schemas.microsoft.com/office/drawing/2014/chartex" xmlns:cx1="http://schemas.microsoft.com/office/drawing/2015/9/8/chartex" xmlns:cx2="http://schemas.microsoft.com/office/drawing/2015/10/21/chartex" xmlns:cx3="http://schemas.microsoft.com/office/drawing/2016/5/9/chartex" xmlns:cx4="http://schemas.microsoft.com/office/drawing/2016/5/10/chartex" xmlns:cx5="http://schemas.microsoft.com/office/drawing/2016/5/11/chartex" xmlns:cx6="http://schemas.microsoft.com/office/drawing/2016/5/12/chartex" xmlns:cx7="http://schemas.microsoft.com/office/drawing/2016/5/13/chartex" xmlns:cx8="http://schemas.microsoft.com/office/drawing/2016/5/14/chartex" xmlns:mc="http://schemas.openxmlformats.org/markup-compatibility/2006" xmlns:aink="http://schemas.microsoft.com/office/drawing/2016/ink" xmlns:am3d="http://schemas.microsoft.com/office/drawing/2017/model3d" xmlns:o="urn:schemas-microsoft-com:office:office" xmlns:r="http://schemas.openxmlformats.org/officeDocument/2006/relationships" xmlns:m="http://schemas.openxmlformats.org/officeDocument/2006/math" xmlns:v="urn:schemas-microsoft-com:vml" xmlns:wp14="http://schemas.microsoft.com/office/word/2010/wordprocessingDrawing" xmlns:wp="http://schemas.openxmlformats.org/drawingml/2006/wordprocessingDrawing" xmlns:w10="urn:schemas-microsoft-com:office:word" xmlns:w="http://schemas.openxmlformats.org/wordprocessingml/2006/main" xmlns:w14="http://schemas.microsoft.com/office/word/2010/wordml" xmlns:w15="http://schemas.microsoft.com/office/word/2012/wordml" xmlns:w16cid="http://schemas.microsoft.com/office/word/2016/wordml/cid" xmlns:w16se="http://schemas.microsoft.com/office/word/2015/wordml/symex" xmlns:wpg="http://schemas.microsoft.com/office/word/2010/wordprocessingGroup" xmlns:wpi="http://schemas.microsoft.com/office/word/2010/wordprocessingInk" xmlns:wne="http://schemas.microsoft.com/office/word/2006/wordml" xmlns:wps="http://schemas.microsoft.com/office/word/2010/wordprocessingShape" mc:Ignorable="w14 w15 w16se w16cid wp14">
+<w:footnotes xmlns:wpc="http://schemas.microsoft.com/office/word/2010/wordprocessingCanvas" xmlns:cx="http://schemas.microsoft.com/office/drawing/2014/chartex" xmlns:cx1="http://schemas.microsoft.com/office/drawing/2015/9/8/chartex" xmlns:cx2="http://schemas.microsoft.com/office/drawing/2015/10/21/chartex" xmlns:cx3="http://schemas.microsoft.com/office/drawing/2016/5/9/chartex" xmlns:cx4="http://schemas.microsoft.com/office/drawing/2016/5/10/chartex" xmlns:cx5="http://schemas.microsoft.com/office/drawing/2016/5/11/chartex" xmlns:cx6="http://schemas.microsoft.com/office/drawing/2016/5/12/chartex" xmlns:cx7="http://schemas.microsoft.com/office/drawing/2016/5/13/chartex" xmlns:cx8="http://schemas.microsoft.com/office/drawing/2016/5/14/chartex" xmlns:mc="http://schemas.openxmlformats.org/markup-compatibility/2006" xmlns:aink="http://schemas.microsoft.com/office/drawing/2016/ink" xmlns:am3d="http://schemas.microsoft.com/office/drawing/2017/model3d" xmlns:o="urn:schemas-microsoft-com:office:office" xmlns:r="http://schemas.openxmlformats.org/officeDocument/2006/relationships" xmlns:m="http://schemas.openxmlformats.org/officeDocument/2006/math" xmlns:v="urn:schemas-microsoft-com:vml" xmlns:wp14="http://schemas.microsoft.com/office/word/2010/wordprocessingDrawing" xmlns:wp="http://schemas.openxmlformats.org/drawingml/2006/wordprocessingDrawing" xmlns:w10="urn:schemas-microsoft-com:office:word" xmlns:w="http://schemas.openxmlformats.org/wordprocessingml/2006/main" xmlns:w14="http://schemas.microsoft.com/office/word/2010/wordml" xmlns:w15="http://schemas.microsoft.com/office/word/2012/wordml" xmlns:w16cex="http://schemas.microsoft.com/office/word/2018/wordml/cex" xmlns:w16cid="http://schemas.microsoft.com/office/word/2016/wordml/cid" xmlns:w16="http://schemas.microsoft.com/office/word/2018/wordml" xmlns:w16se="http://schemas.microsoft.com/office/word/2015/wordml/symex" xmlns:wpg="http://schemas.microsoft.com/office/word/2010/wordprocessingGroup" xmlns:wpi="http://schemas.microsoft.com/office/word/2010/wordprocessingInk" xmlns:wne="http://schemas.microsoft.com/office/word/2006/wordml" xmlns:wps="http://schemas.microsoft.com/office/word/2010/wordprocessingShape" mc:Ignorable="w14 w15 w16se w16cid w16 w16cex wp14">
   <w:footnote w:type="separator" w:id="-1">
     <w:p>
       <w:pPr>
@@ -2045,7 +2842,7 @@
 </file>
 
 <file path=word/numbering.xml><?xml version="1.0" encoding="utf-8"?>
-<w:numbering xmlns:wpc="http://schemas.microsoft.com/office/word/2010/wordprocessingCanvas" xmlns:cx="http://schemas.microsoft.com/office/drawing/2014/chartex" xmlns:cx1="http://schemas.microsoft.com/office/drawing/2015/9/8/chartex" xmlns:cx2="http://schemas.microsoft.com/office/drawing/2015/10/21/chartex" xmlns:cx3="http://schemas.microsoft.com/office/drawing/2016/5/9/chartex" xmlns:cx4="http://schemas.microsoft.com/office/drawing/2016/5/10/chartex" xmlns:cx5="http://schemas.microsoft.com/office/drawing/2016/5/11/chartex" xmlns:cx6="http://schemas.microsoft.com/office/drawing/2016/5/12/chartex" xmlns:cx7="http://schemas.microsoft.com/office/drawing/2016/5/13/chartex" xmlns:cx8="http://schemas.microsoft.com/office/drawing/2016/5/14/chartex" xmlns:mc="http://schemas.openxmlformats.org/markup-compatibility/2006" xmlns:aink="http://schemas.microsoft.com/office/drawing/2016/ink" xmlns:am3d="http://schemas.microsoft.com/office/drawing/2017/model3d" xmlns:o="urn:schemas-microsoft-com:office:office" xmlns:r="http://schemas.openxmlformats.org/officeDocument/2006/relationships" xmlns:m="http://schemas.openxmlformats.org/officeDocument/2006/math" xmlns:v="urn:schemas-microsoft-com:vml" xmlns:wp14="http://schemas.microsoft.com/office/word/2010/wordprocessingDrawing" xmlns:wp="http://schemas.openxmlformats.org/drawingml/2006/wordprocessingDrawing" xmlns:w10="urn:schemas-microsoft-com:office:word" xmlns:w="http://schemas.openxmlformats.org/wordprocessingml/2006/main" xmlns:w14="http://schemas.microsoft.com/office/word/2010/wordml" xmlns:w15="http://schemas.microsoft.com/office/word/2012/wordml" xmlns:w16cid="http://schemas.microsoft.com/office/word/2016/wordml/cid" xmlns:w16se="http://schemas.microsoft.com/office/word/2015/wordml/symex" xmlns:wpg="http://schemas.microsoft.com/office/word/2010/wordprocessingGroup" xmlns:wpi="http://schemas.microsoft.com/office/word/2010/wordprocessingInk" xmlns:wne="http://schemas.microsoft.com/office/word/2006/wordml" xmlns:wps="http://schemas.microsoft.com/office/word/2010/wordprocessingShape" mc:Ignorable="w14 w15 w16se w16cid wp14">
+<w:numbering xmlns:wpc="http://schemas.microsoft.com/office/word/2010/wordprocessingCanvas" xmlns:cx="http://schemas.microsoft.com/office/drawing/2014/chartex" xmlns:cx1="http://schemas.microsoft.com/office/drawing/2015/9/8/chartex" xmlns:cx2="http://schemas.microsoft.com/office/drawing/2015/10/21/chartex" xmlns:cx3="http://schemas.microsoft.com/office/drawing/2016/5/9/chartex" xmlns:cx4="http://schemas.microsoft.com/office/drawing/2016/5/10/chartex" xmlns:cx5="http://schemas.microsoft.com/office/drawing/2016/5/11/chartex" xmlns:cx6="http://schemas.microsoft.com/office/drawing/2016/5/12/chartex" xmlns:cx7="http://schemas.microsoft.com/office/drawing/2016/5/13/chartex" xmlns:cx8="http://schemas.microsoft.com/office/drawing/2016/5/14/chartex" xmlns:mc="http://schemas.openxmlformats.org/markup-compatibility/2006" xmlns:aink="http://schemas.microsoft.com/office/drawing/2016/ink" xmlns:am3d="http://schemas.microsoft.com/office/drawing/2017/model3d" xmlns:o="urn:schemas-microsoft-com:office:office" xmlns:r="http://schemas.openxmlformats.org/officeDocument/2006/relationships" xmlns:m="http://schemas.openxmlformats.org/officeDocument/2006/math" xmlns:v="urn:schemas-microsoft-com:vml" xmlns:wp14="http://schemas.microsoft.com/office/word/2010/wordprocessingDrawing" xmlns:wp="http://schemas.openxmlformats.org/drawingml/2006/wordprocessingDrawing" xmlns:w10="urn:schemas-microsoft-com:office:word" xmlns:w="http://schemas.openxmlformats.org/wordprocessingml/2006/main" xmlns:w14="http://schemas.microsoft.com/office/word/2010/wordml" xmlns:w15="http://schemas.microsoft.com/office/word/2012/wordml" xmlns:w16cex="http://schemas.microsoft.com/office/word/2018/wordml/cex" xmlns:w16cid="http://schemas.microsoft.com/office/word/2016/wordml/cid" xmlns:w16="http://schemas.microsoft.com/office/word/2018/wordml" xmlns:w16se="http://schemas.microsoft.com/office/word/2015/wordml/symex" xmlns:wpg="http://schemas.microsoft.com/office/word/2010/wordprocessingGroup" xmlns:wpi="http://schemas.microsoft.com/office/word/2010/wordprocessingInk" xmlns:wne="http://schemas.microsoft.com/office/word/2006/wordml" xmlns:wps="http://schemas.microsoft.com/office/word/2010/wordprocessingShape" mc:Ignorable="w14 w15 w16se w16cid w16 w16cex wp14">
   <w:abstractNum w:abstractNumId="0" w15:restartNumberingAfterBreak="0">
     <w:nsid w:val="11082514"/>
     <w:multiLevelType w:val="hybridMultilevel"/>
@@ -2142,7 +2939,7 @@
 </file>
 
 <file path=word/styles.xml><?xml version="1.0" encoding="utf-8"?>
-<w:styles xmlns:mc="http://schemas.openxmlformats.org/markup-compatibility/2006" xmlns:r="http://schemas.openxmlformats.org/officeDocument/2006/relationships" xmlns:w="http://schemas.openxmlformats.org/wordprocessingml/2006/main" xmlns:w14="http://schemas.microsoft.com/office/word/2010/wordml" xmlns:w15="http://schemas.microsoft.com/office/word/2012/wordml" xmlns:w16cid="http://schemas.microsoft.com/office/word/2016/wordml/cid" xmlns:w16se="http://schemas.microsoft.com/office/word/2015/wordml/symex" mc:Ignorable="w14 w15 w16se w16cid">
+<w:styles xmlns:mc="http://schemas.openxmlformats.org/markup-compatibility/2006" xmlns:r="http://schemas.openxmlformats.org/officeDocument/2006/relationships" xmlns:w="http://schemas.openxmlformats.org/wordprocessingml/2006/main" xmlns:w14="http://schemas.microsoft.com/office/word/2010/wordml" xmlns:w15="http://schemas.microsoft.com/office/word/2012/wordml" xmlns:w16cex="http://schemas.microsoft.com/office/word/2018/wordml/cex" xmlns:w16cid="http://schemas.microsoft.com/office/word/2016/wordml/cid" xmlns:w16="http://schemas.microsoft.com/office/word/2018/wordml" xmlns:w16se="http://schemas.microsoft.com/office/word/2015/wordml/symex" mc:Ignorable="w14 w15 w16se w16cid w16 w16cex">
   <w:docDefaults>
     <w:rPrDefault>
       <w:rPr>

</xml_diff>

<commit_message>
completando manual de usuario del alumno
</commit_message>
<xml_diff>
--- a/ManualdelUsuario.docx
+++ b/ManualdelUsuario.docx
@@ -1189,7 +1189,21 @@
         <w:rPr>
           <w:lang w:val="es-CL"/>
         </w:rPr>
-        <w:t>Crear Area de Tesis:</w:t>
+        <w:t xml:space="preserve">Crear </w:t>
+      </w:r>
+      <w:proofErr w:type="spellStart"/>
+      <w:r>
+        <w:rPr>
+          <w:lang w:val="es-CL"/>
+        </w:rPr>
+        <w:t>Area</w:t>
+      </w:r>
+      <w:proofErr w:type="spellEnd"/>
+      <w:r>
+        <w:rPr>
+          <w:lang w:val="es-CL"/>
+        </w:rPr>
+        <w:t xml:space="preserve"> de Tesis:</w:t>
       </w:r>
     </w:p>
     <w:p>
@@ -1622,23 +1636,51 @@
           <w:lang w:val="es-CL"/>
         </w:rPr>
         <w:lastRenderedPageBreak/>
-        <w:t>Al modificar un nombre en la tabla área tesis, también se modifican los nombre de área tesis en la tabla tesis, donde esta área haya sido seleccionada.</w:t>
-      </w:r>
-    </w:p>
-    <w:p>
-      <w:pPr>
-        <w:tabs>
-          <w:tab w:val="left" w:pos="1830"/>
-        </w:tabs>
-        <w:rPr>
-          <w:lang w:val="es-CL"/>
-        </w:rPr>
-      </w:pPr>
-      <w:r>
-        <w:rPr>
-          <w:lang w:val="es-CL"/>
-        </w:rPr>
-        <w:t>Eliminar Area Tesis:</w:t>
+        <w:t xml:space="preserve">Al modificar un nombre en la tabla área tesis, también se modifican </w:t>
+      </w:r>
+      <w:proofErr w:type="gramStart"/>
+      <w:r>
+        <w:rPr>
+          <w:lang w:val="es-CL"/>
+        </w:rPr>
+        <w:t>los nombre</w:t>
+      </w:r>
+      <w:proofErr w:type="gramEnd"/>
+      <w:r>
+        <w:rPr>
+          <w:lang w:val="es-CL"/>
+        </w:rPr>
+        <w:t xml:space="preserve"> de área tesis en la tabla tesis, donde esta área haya sido seleccionada.</w:t>
+      </w:r>
+    </w:p>
+    <w:p>
+      <w:pPr>
+        <w:tabs>
+          <w:tab w:val="left" w:pos="1830"/>
+        </w:tabs>
+        <w:rPr>
+          <w:lang w:val="es-CL"/>
+        </w:rPr>
+      </w:pPr>
+      <w:r>
+        <w:rPr>
+          <w:lang w:val="es-CL"/>
+        </w:rPr>
+        <w:t xml:space="preserve">Eliminar </w:t>
+      </w:r>
+      <w:proofErr w:type="spellStart"/>
+      <w:r>
+        <w:rPr>
+          <w:lang w:val="es-CL"/>
+        </w:rPr>
+        <w:t>Area</w:t>
+      </w:r>
+      <w:proofErr w:type="spellEnd"/>
+      <w:r>
+        <w:rPr>
+          <w:lang w:val="es-CL"/>
+        </w:rPr>
+        <w:t xml:space="preserve"> Tesis:</w:t>
       </w:r>
     </w:p>
     <w:p>
@@ -2419,7 +2461,21 @@
         <w:rPr>
           <w:lang w:val="es-CL"/>
         </w:rPr>
-        <w:t>Al dar click en ver tesis, sino existen tesis previamente inscritas redirecciona al formulario de tesis</w:t>
+        <w:t xml:space="preserve">Al dar </w:t>
+      </w:r>
+      <w:proofErr w:type="spellStart"/>
+      <w:r>
+        <w:rPr>
+          <w:lang w:val="es-CL"/>
+        </w:rPr>
+        <w:t>click</w:t>
+      </w:r>
+      <w:proofErr w:type="spellEnd"/>
+      <w:r>
+        <w:rPr>
+          <w:lang w:val="es-CL"/>
+        </w:rPr>
+        <w:t xml:space="preserve"> en ver tesis, sino existen tesis previamente inscritas redirecciona al formulario de tesis</w:t>
       </w:r>
       <w:r>
         <w:rPr>
@@ -2639,8 +2695,6 @@
         </w:rPr>
         <w:t>Ver información de tesis:</w:t>
       </w:r>
-      <w:bookmarkStart w:id="0" w:name="_GoBack"/>
-      <w:bookmarkEnd w:id="0"/>
     </w:p>
     <w:p>
       <w:pPr>
@@ -2725,12 +2779,67 @@
           <w:lang w:val="es-CL"/>
         </w:rPr>
       </w:pPr>
-      <w:r>
-        <w:rPr>
-          <w:noProof/>
-          <w:lang w:val="es-CL"/>
-        </w:rPr>
-        <w:lastRenderedPageBreak/>
+    </w:p>
+    <w:p>
+      <w:pPr>
+        <w:tabs>
+          <w:tab w:val="left" w:pos="1830"/>
+        </w:tabs>
+        <w:rPr>
+          <w:lang w:val="es-CL"/>
+        </w:rPr>
+      </w:pPr>
+    </w:p>
+    <w:p>
+      <w:pPr>
+        <w:tabs>
+          <w:tab w:val="left" w:pos="1830"/>
+        </w:tabs>
+        <w:rPr>
+          <w:lang w:val="es-CL"/>
+        </w:rPr>
+      </w:pPr>
+    </w:p>
+    <w:p>
+      <w:pPr>
+        <w:tabs>
+          <w:tab w:val="left" w:pos="1830"/>
+        </w:tabs>
+        <w:rPr>
+          <w:lang w:val="es-CL"/>
+        </w:rPr>
+      </w:pPr>
+      <w:r>
+        <w:rPr>
+          <w:lang w:val="es-CL"/>
+        </w:rPr>
+        <w:t>Editar Tesis:</w:t>
+      </w:r>
+    </w:p>
+    <w:p>
+      <w:pPr>
+        <w:tabs>
+          <w:tab w:val="left" w:pos="1830"/>
+        </w:tabs>
+        <w:rPr>
+          <w:lang w:val="es-CL"/>
+        </w:rPr>
+      </w:pPr>
+    </w:p>
+    <w:p>
+      <w:pPr>
+        <w:tabs>
+          <w:tab w:val="left" w:pos="1830"/>
+        </w:tabs>
+        <w:rPr>
+          <w:lang w:val="es-CL"/>
+        </w:rPr>
+      </w:pPr>
+      <w:r>
+        <w:rPr>
+          <w:noProof/>
+          <w:lang w:val="es-CL"/>
+        </w:rPr>
         <w:drawing>
           <wp:inline distT="0" distB="0" distL="0" distR="0" wp14:anchorId="2EE3C5A2" wp14:editId="29B97D3E">
             <wp:extent cx="5391150" cy="2000250"/>
@@ -2780,6 +2889,761 @@
           </wp:inline>
         </w:drawing>
       </w:r>
+    </w:p>
+    <w:p>
+      <w:pPr>
+        <w:tabs>
+          <w:tab w:val="left" w:pos="1830"/>
+        </w:tabs>
+        <w:rPr>
+          <w:lang w:val="es-CL"/>
+        </w:rPr>
+      </w:pPr>
+    </w:p>
+    <w:p>
+      <w:pPr>
+        <w:tabs>
+          <w:tab w:val="left" w:pos="1830"/>
+        </w:tabs>
+        <w:rPr>
+          <w:lang w:val="es-CL"/>
+        </w:rPr>
+      </w:pPr>
+      <w:r>
+        <w:rPr>
+          <w:lang w:val="es-CL"/>
+        </w:rPr>
+        <w:t>Si se da a eliminar tesis, redirecciona a</w:t>
+      </w:r>
+      <w:r>
+        <w:rPr>
+          <w:lang w:val="es-CL"/>
+        </w:rPr>
+        <w:t xml:space="preserve"> home.</w:t>
+      </w:r>
+    </w:p>
+    <w:p>
+      <w:pPr>
+        <w:tabs>
+          <w:tab w:val="left" w:pos="1830"/>
+        </w:tabs>
+        <w:rPr>
+          <w:lang w:val="es-CL"/>
+        </w:rPr>
+      </w:pPr>
+    </w:p>
+    <w:p>
+      <w:pPr>
+        <w:tabs>
+          <w:tab w:val="left" w:pos="1830"/>
+        </w:tabs>
+        <w:rPr>
+          <w:lang w:val="es-CL"/>
+        </w:rPr>
+      </w:pPr>
+      <w:proofErr w:type="gramStart"/>
+      <w:r>
+        <w:rPr>
+          <w:lang w:val="es-CL"/>
+        </w:rPr>
+        <w:t>Además</w:t>
+      </w:r>
+      <w:proofErr w:type="gramEnd"/>
+      <w:r>
+        <w:rPr>
+          <w:lang w:val="es-CL"/>
+        </w:rPr>
+        <w:t xml:space="preserve"> un alumno puede crear hasta 3 tesis cuando repruebe las tesis.</w:t>
+      </w:r>
+    </w:p>
+    <w:p>
+      <w:pPr>
+        <w:tabs>
+          <w:tab w:val="left" w:pos="1830"/>
+        </w:tabs>
+        <w:rPr>
+          <w:lang w:val="es-CL"/>
+        </w:rPr>
+      </w:pPr>
+      <w:r>
+        <w:rPr>
+          <w:noProof/>
+          <w:lang w:val="es-CL"/>
+        </w:rPr>
+        <w:drawing>
+          <wp:inline distT="0" distB="0" distL="0" distR="0" wp14:anchorId="49B517DE" wp14:editId="4F547C66">
+            <wp:extent cx="5391150" cy="2505075"/>
+            <wp:effectExtent l="0" t="0" r="0" b="9525"/>
+            <wp:docPr id="28" name="Picture 28"/>
+            <wp:cNvGraphicFramePr>
+              <a:graphicFrameLocks xmlns:a="http://schemas.openxmlformats.org/drawingml/2006/main" noChangeAspect="1"/>
+            </wp:cNvGraphicFramePr>
+            <a:graphic xmlns:a="http://schemas.openxmlformats.org/drawingml/2006/main">
+              <a:graphicData uri="http://schemas.openxmlformats.org/drawingml/2006/picture">
+                <pic:pic xmlns:pic="http://schemas.openxmlformats.org/drawingml/2006/picture">
+                  <pic:nvPicPr>
+                    <pic:cNvPr id="0" name="Picture 8"/>
+                    <pic:cNvPicPr>
+                      <a:picLocks noChangeAspect="1" noChangeArrowheads="1"/>
+                    </pic:cNvPicPr>
+                  </pic:nvPicPr>
+                  <pic:blipFill>
+                    <a:blip r:embed="rId31">
+                      <a:extLst>
+                        <a:ext uri="{28A0092B-C50C-407E-A947-70E740481C1C}">
+                          <a14:useLocalDpi xmlns:a14="http://schemas.microsoft.com/office/drawing/2010/main" val="0"/>
+                        </a:ext>
+                      </a:extLst>
+                    </a:blip>
+                    <a:srcRect/>
+                    <a:stretch>
+                      <a:fillRect/>
+                    </a:stretch>
+                  </pic:blipFill>
+                  <pic:spPr bwMode="auto">
+                    <a:xfrm>
+                      <a:off x="0" y="0"/>
+                      <a:ext cx="5391150" cy="2505075"/>
+                    </a:xfrm>
+                    <a:prstGeom prst="rect">
+                      <a:avLst/>
+                    </a:prstGeom>
+                    <a:noFill/>
+                    <a:ln>
+                      <a:noFill/>
+                    </a:ln>
+                  </pic:spPr>
+                </pic:pic>
+              </a:graphicData>
+            </a:graphic>
+          </wp:inline>
+        </w:drawing>
+      </w:r>
+    </w:p>
+    <w:p>
+      <w:pPr>
+        <w:tabs>
+          <w:tab w:val="left" w:pos="1830"/>
+        </w:tabs>
+        <w:rPr>
+          <w:lang w:val="es-CL"/>
+        </w:rPr>
+      </w:pPr>
+    </w:p>
+    <w:p>
+      <w:pPr>
+        <w:tabs>
+          <w:tab w:val="left" w:pos="1830"/>
+        </w:tabs>
+        <w:rPr>
+          <w:lang w:val="es-CL"/>
+        </w:rPr>
+      </w:pPr>
+    </w:p>
+    <w:p>
+      <w:pPr>
+        <w:tabs>
+          <w:tab w:val="left" w:pos="1830"/>
+        </w:tabs>
+        <w:rPr>
+          <w:lang w:val="es-CL"/>
+        </w:rPr>
+      </w:pPr>
+    </w:p>
+    <w:p>
+      <w:pPr>
+        <w:tabs>
+          <w:tab w:val="left" w:pos="1830"/>
+        </w:tabs>
+        <w:rPr>
+          <w:lang w:val="es-CL"/>
+        </w:rPr>
+      </w:pPr>
+    </w:p>
+    <w:p>
+      <w:pPr>
+        <w:tabs>
+          <w:tab w:val="left" w:pos="1830"/>
+        </w:tabs>
+        <w:rPr>
+          <w:lang w:val="es-CL"/>
+        </w:rPr>
+      </w:pPr>
+    </w:p>
+    <w:p>
+      <w:pPr>
+        <w:tabs>
+          <w:tab w:val="left" w:pos="1830"/>
+        </w:tabs>
+        <w:rPr>
+          <w:lang w:val="es-CL"/>
+        </w:rPr>
+      </w:pPr>
+    </w:p>
+    <w:p>
+      <w:pPr>
+        <w:tabs>
+          <w:tab w:val="left" w:pos="1830"/>
+        </w:tabs>
+        <w:rPr>
+          <w:lang w:val="es-CL"/>
+        </w:rPr>
+      </w:pPr>
+    </w:p>
+    <w:p>
+      <w:pPr>
+        <w:tabs>
+          <w:tab w:val="left" w:pos="1830"/>
+        </w:tabs>
+        <w:rPr>
+          <w:lang w:val="es-CL"/>
+        </w:rPr>
+      </w:pPr>
+      <w:r>
+        <w:rPr>
+          <w:lang w:val="es-CL"/>
+        </w:rPr>
+        <w:lastRenderedPageBreak/>
+        <w:t>Puede subir su archivo de constancia de examen:</w:t>
+      </w:r>
+    </w:p>
+    <w:p>
+      <w:pPr>
+        <w:tabs>
+          <w:tab w:val="left" w:pos="1830"/>
+        </w:tabs>
+        <w:rPr>
+          <w:lang w:val="es-CL"/>
+        </w:rPr>
+      </w:pPr>
+      <w:r>
+        <w:rPr>
+          <w:noProof/>
+          <w:lang w:val="es-CL"/>
+        </w:rPr>
+        <w:drawing>
+          <wp:inline distT="0" distB="0" distL="0" distR="0" wp14:anchorId="5994CD8B" wp14:editId="76976132">
+            <wp:extent cx="5391150" cy="3571875"/>
+            <wp:effectExtent l="0" t="0" r="0" b="9525"/>
+            <wp:docPr id="29" name="Picture 29"/>
+            <wp:cNvGraphicFramePr>
+              <a:graphicFrameLocks xmlns:a="http://schemas.openxmlformats.org/drawingml/2006/main" noChangeAspect="1"/>
+            </wp:cNvGraphicFramePr>
+            <a:graphic xmlns:a="http://schemas.openxmlformats.org/drawingml/2006/main">
+              <a:graphicData uri="http://schemas.openxmlformats.org/drawingml/2006/picture">
+                <pic:pic xmlns:pic="http://schemas.openxmlformats.org/drawingml/2006/picture">
+                  <pic:nvPicPr>
+                    <pic:cNvPr id="0" name="Picture 9"/>
+                    <pic:cNvPicPr>
+                      <a:picLocks noChangeAspect="1" noChangeArrowheads="1"/>
+                    </pic:cNvPicPr>
+                  </pic:nvPicPr>
+                  <pic:blipFill>
+                    <a:blip r:embed="rId32">
+                      <a:extLst>
+                        <a:ext uri="{28A0092B-C50C-407E-A947-70E740481C1C}">
+                          <a14:useLocalDpi xmlns:a14="http://schemas.microsoft.com/office/drawing/2010/main" val="0"/>
+                        </a:ext>
+                      </a:extLst>
+                    </a:blip>
+                    <a:srcRect/>
+                    <a:stretch>
+                      <a:fillRect/>
+                    </a:stretch>
+                  </pic:blipFill>
+                  <pic:spPr bwMode="auto">
+                    <a:xfrm>
+                      <a:off x="0" y="0"/>
+                      <a:ext cx="5391150" cy="3571875"/>
+                    </a:xfrm>
+                    <a:prstGeom prst="rect">
+                      <a:avLst/>
+                    </a:prstGeom>
+                    <a:noFill/>
+                    <a:ln>
+                      <a:noFill/>
+                    </a:ln>
+                  </pic:spPr>
+                </pic:pic>
+              </a:graphicData>
+            </a:graphic>
+          </wp:inline>
+        </w:drawing>
+      </w:r>
+    </w:p>
+    <w:p>
+      <w:pPr>
+        <w:tabs>
+          <w:tab w:val="left" w:pos="1830"/>
+        </w:tabs>
+        <w:rPr>
+          <w:lang w:val="es-CL"/>
+        </w:rPr>
+      </w:pPr>
+    </w:p>
+    <w:p>
+      <w:pPr>
+        <w:tabs>
+          <w:tab w:val="left" w:pos="1830"/>
+        </w:tabs>
+        <w:rPr>
+          <w:lang w:val="es-CL"/>
+        </w:rPr>
+      </w:pPr>
+      <w:r>
+        <w:rPr>
+          <w:lang w:val="es-CL"/>
+        </w:rPr>
+        <w:t>Editar recopilación de información de él y su compañero:</w:t>
+      </w:r>
+    </w:p>
+    <w:p>
+      <w:pPr>
+        <w:tabs>
+          <w:tab w:val="left" w:pos="1830"/>
+        </w:tabs>
+        <w:rPr>
+          <w:lang w:val="es-CL"/>
+        </w:rPr>
+      </w:pPr>
+    </w:p>
+    <w:p>
+      <w:pPr>
+        <w:tabs>
+          <w:tab w:val="left" w:pos="1830"/>
+        </w:tabs>
+        <w:rPr>
+          <w:lang w:val="es-CL"/>
+        </w:rPr>
+      </w:pPr>
+      <w:r>
+        <w:rPr>
+          <w:noProof/>
+          <w:lang w:val="es-CL"/>
+        </w:rPr>
+        <w:drawing>
+          <wp:inline distT="0" distB="0" distL="0" distR="0" wp14:anchorId="3D20BD41" wp14:editId="667EBADE">
+            <wp:extent cx="5394960" cy="2377440"/>
+            <wp:effectExtent l="0" t="0" r="0" b="3810"/>
+            <wp:docPr id="30" name="Picture 30"/>
+            <wp:cNvGraphicFramePr>
+              <a:graphicFrameLocks xmlns:a="http://schemas.openxmlformats.org/drawingml/2006/main" noChangeAspect="1"/>
+            </wp:cNvGraphicFramePr>
+            <a:graphic xmlns:a="http://schemas.openxmlformats.org/drawingml/2006/main">
+              <a:graphicData uri="http://schemas.openxmlformats.org/drawingml/2006/picture">
+                <pic:pic xmlns:pic="http://schemas.openxmlformats.org/drawingml/2006/picture">
+                  <pic:nvPicPr>
+                    <pic:cNvPr id="0" name="Picture 10"/>
+                    <pic:cNvPicPr>
+                      <a:picLocks noChangeAspect="1" noChangeArrowheads="1"/>
+                    </pic:cNvPicPr>
+                  </pic:nvPicPr>
+                  <pic:blipFill>
+                    <a:blip r:embed="rId33">
+                      <a:extLst>
+                        <a:ext uri="{28A0092B-C50C-407E-A947-70E740481C1C}">
+                          <a14:useLocalDpi xmlns:a14="http://schemas.microsoft.com/office/drawing/2010/main" val="0"/>
+                        </a:ext>
+                      </a:extLst>
+                    </a:blip>
+                    <a:srcRect/>
+                    <a:stretch>
+                      <a:fillRect/>
+                    </a:stretch>
+                  </pic:blipFill>
+                  <pic:spPr bwMode="auto">
+                    <a:xfrm>
+                      <a:off x="0" y="0"/>
+                      <a:ext cx="5394960" cy="2377440"/>
+                    </a:xfrm>
+                    <a:prstGeom prst="rect">
+                      <a:avLst/>
+                    </a:prstGeom>
+                    <a:noFill/>
+                    <a:ln>
+                      <a:noFill/>
+                    </a:ln>
+                  </pic:spPr>
+                </pic:pic>
+              </a:graphicData>
+            </a:graphic>
+          </wp:inline>
+        </w:drawing>
+      </w:r>
+    </w:p>
+    <w:p>
+      <w:pPr>
+        <w:tabs>
+          <w:tab w:val="left" w:pos="1830"/>
+        </w:tabs>
+        <w:rPr>
+          <w:lang w:val="es-CL"/>
+        </w:rPr>
+      </w:pPr>
+    </w:p>
+    <w:p>
+      <w:pPr>
+        <w:tabs>
+          <w:tab w:val="left" w:pos="1830"/>
+        </w:tabs>
+        <w:rPr>
+          <w:lang w:val="es-CL"/>
+        </w:rPr>
+      </w:pPr>
+      <w:r>
+        <w:rPr>
+          <w:noProof/>
+          <w:lang w:val="es-CL"/>
+        </w:rPr>
+        <w:lastRenderedPageBreak/>
+        <w:drawing>
+          <wp:inline distT="0" distB="0" distL="0" distR="0" wp14:anchorId="06B89FCF" wp14:editId="255518F9">
+            <wp:extent cx="5391150" cy="3286125"/>
+            <wp:effectExtent l="0" t="0" r="0" b="9525"/>
+            <wp:docPr id="31" name="Picture 31"/>
+            <wp:cNvGraphicFramePr>
+              <a:graphicFrameLocks xmlns:a="http://schemas.openxmlformats.org/drawingml/2006/main" noChangeAspect="1"/>
+            </wp:cNvGraphicFramePr>
+            <a:graphic xmlns:a="http://schemas.openxmlformats.org/drawingml/2006/main">
+              <a:graphicData uri="http://schemas.openxmlformats.org/drawingml/2006/picture">
+                <pic:pic xmlns:pic="http://schemas.openxmlformats.org/drawingml/2006/picture">
+                  <pic:nvPicPr>
+                    <pic:cNvPr id="0" name="Picture 11"/>
+                    <pic:cNvPicPr>
+                      <a:picLocks noChangeAspect="1" noChangeArrowheads="1"/>
+                    </pic:cNvPicPr>
+                  </pic:nvPicPr>
+                  <pic:blipFill>
+                    <a:blip r:embed="rId34">
+                      <a:extLst>
+                        <a:ext uri="{28A0092B-C50C-407E-A947-70E740481C1C}">
+                          <a14:useLocalDpi xmlns:a14="http://schemas.microsoft.com/office/drawing/2010/main" val="0"/>
+                        </a:ext>
+                      </a:extLst>
+                    </a:blip>
+                    <a:srcRect/>
+                    <a:stretch>
+                      <a:fillRect/>
+                    </a:stretch>
+                  </pic:blipFill>
+                  <pic:spPr bwMode="auto">
+                    <a:xfrm>
+                      <a:off x="0" y="0"/>
+                      <a:ext cx="5391150" cy="3286125"/>
+                    </a:xfrm>
+                    <a:prstGeom prst="rect">
+                      <a:avLst/>
+                    </a:prstGeom>
+                    <a:noFill/>
+                    <a:ln>
+                      <a:noFill/>
+                    </a:ln>
+                  </pic:spPr>
+                </pic:pic>
+              </a:graphicData>
+            </a:graphic>
+          </wp:inline>
+        </w:drawing>
+      </w:r>
+    </w:p>
+    <w:p>
+      <w:pPr>
+        <w:tabs>
+          <w:tab w:val="left" w:pos="1830"/>
+        </w:tabs>
+        <w:rPr>
+          <w:lang w:val="es-CL"/>
+        </w:rPr>
+      </w:pPr>
+    </w:p>
+    <w:p>
+      <w:pPr>
+        <w:tabs>
+          <w:tab w:val="left" w:pos="1830"/>
+        </w:tabs>
+        <w:rPr>
+          <w:lang w:val="es-CL"/>
+        </w:rPr>
+      </w:pPr>
+    </w:p>
+    <w:p>
+      <w:pPr>
+        <w:tabs>
+          <w:tab w:val="left" w:pos="1830"/>
+        </w:tabs>
+        <w:rPr>
+          <w:lang w:val="es-CL"/>
+        </w:rPr>
+      </w:pPr>
+      <w:proofErr w:type="spellStart"/>
+      <w:r>
+        <w:rPr>
+          <w:lang w:val="es-CL"/>
+        </w:rPr>
+        <w:t>Tambien</w:t>
+      </w:r>
+      <w:proofErr w:type="spellEnd"/>
+      <w:r>
+        <w:rPr>
+          <w:lang w:val="es-CL"/>
+        </w:rPr>
+        <w:t xml:space="preserve"> si el alumno hace </w:t>
+      </w:r>
+      <w:proofErr w:type="spellStart"/>
+      <w:r>
+        <w:rPr>
+          <w:lang w:val="es-CL"/>
+        </w:rPr>
+        <w:t>click</w:t>
+      </w:r>
+      <w:proofErr w:type="spellEnd"/>
+      <w:r>
+        <w:rPr>
+          <w:lang w:val="es-CL"/>
+        </w:rPr>
+        <w:t xml:space="preserve"> en descargar formulario de inscripción: se genera un Word como el que muestra la imagen:</w:t>
+      </w:r>
+    </w:p>
+    <w:p>
+      <w:pPr>
+        <w:tabs>
+          <w:tab w:val="left" w:pos="1830"/>
+        </w:tabs>
+        <w:rPr>
+          <w:lang w:val="es-CL"/>
+        </w:rPr>
+      </w:pPr>
+    </w:p>
+    <w:p>
+      <w:pPr>
+        <w:tabs>
+          <w:tab w:val="left" w:pos="1830"/>
+        </w:tabs>
+        <w:rPr>
+          <w:lang w:val="es-CL"/>
+        </w:rPr>
+      </w:pPr>
+      <w:r>
+        <w:rPr>
+          <w:noProof/>
+          <w:lang w:val="es-CL"/>
+        </w:rPr>
+        <w:drawing>
+          <wp:inline distT="0" distB="0" distL="0" distR="0" wp14:anchorId="7A1798D3" wp14:editId="7588D3B3">
+            <wp:extent cx="5400040" cy="3790315"/>
+            <wp:effectExtent l="0" t="0" r="0" b="635"/>
+            <wp:docPr id="32" name="Picture 32"/>
+            <wp:cNvGraphicFramePr>
+              <a:graphicFrameLocks xmlns:a="http://schemas.openxmlformats.org/drawingml/2006/main" noChangeAspect="1"/>
+            </wp:cNvGraphicFramePr>
+            <a:graphic xmlns:a="http://schemas.openxmlformats.org/drawingml/2006/main">
+              <a:graphicData uri="http://schemas.openxmlformats.org/drawingml/2006/picture">
+                <pic:pic xmlns:pic="http://schemas.openxmlformats.org/drawingml/2006/picture">
+                  <pic:nvPicPr>
+                    <pic:cNvPr id="0" name="Picture 12"/>
+                    <pic:cNvPicPr>
+                      <a:picLocks noChangeAspect="1" noChangeArrowheads="1"/>
+                    </pic:cNvPicPr>
+                  </pic:nvPicPr>
+                  <pic:blipFill>
+                    <a:blip r:embed="rId35">
+                      <a:extLst>
+                        <a:ext uri="{28A0092B-C50C-407E-A947-70E740481C1C}">
+                          <a14:useLocalDpi xmlns:a14="http://schemas.microsoft.com/office/drawing/2010/main" val="0"/>
+                        </a:ext>
+                      </a:extLst>
+                    </a:blip>
+                    <a:srcRect/>
+                    <a:stretch>
+                      <a:fillRect/>
+                    </a:stretch>
+                  </pic:blipFill>
+                  <pic:spPr bwMode="auto">
+                    <a:xfrm>
+                      <a:off x="0" y="0"/>
+                      <a:ext cx="5400040" cy="3790315"/>
+                    </a:xfrm>
+                    <a:prstGeom prst="rect">
+                      <a:avLst/>
+                    </a:prstGeom>
+                    <a:noFill/>
+                    <a:ln>
+                      <a:noFill/>
+                    </a:ln>
+                  </pic:spPr>
+                </pic:pic>
+              </a:graphicData>
+            </a:graphic>
+          </wp:inline>
+        </w:drawing>
+      </w:r>
+    </w:p>
+    <w:p>
+      <w:pPr>
+        <w:tabs>
+          <w:tab w:val="left" w:pos="1830"/>
+        </w:tabs>
+        <w:rPr>
+          <w:lang w:val="es-CL"/>
+        </w:rPr>
+      </w:pPr>
+    </w:p>
+    <w:p>
+      <w:pPr>
+        <w:tabs>
+          <w:tab w:val="left" w:pos="1830"/>
+        </w:tabs>
+        <w:rPr>
+          <w:lang w:val="es-CL"/>
+        </w:rPr>
+      </w:pPr>
+      <w:r>
+        <w:rPr>
+          <w:noProof/>
+          <w:lang w:val="es-CL"/>
+        </w:rPr>
+        <w:lastRenderedPageBreak/>
+        <w:drawing>
+          <wp:inline distT="0" distB="0" distL="0" distR="0" wp14:anchorId="26329B82" wp14:editId="68942285">
+            <wp:extent cx="5391150" cy="1057275"/>
+            <wp:effectExtent l="0" t="0" r="0" b="9525"/>
+            <wp:docPr id="33" name="Picture 33"/>
+            <wp:cNvGraphicFramePr>
+              <a:graphicFrameLocks xmlns:a="http://schemas.openxmlformats.org/drawingml/2006/main" noChangeAspect="1"/>
+            </wp:cNvGraphicFramePr>
+            <a:graphic xmlns:a="http://schemas.openxmlformats.org/drawingml/2006/main">
+              <a:graphicData uri="http://schemas.openxmlformats.org/drawingml/2006/picture">
+                <pic:pic xmlns:pic="http://schemas.openxmlformats.org/drawingml/2006/picture">
+                  <pic:nvPicPr>
+                    <pic:cNvPr id="0" name="Picture 13"/>
+                    <pic:cNvPicPr>
+                      <a:picLocks noChangeAspect="1" noChangeArrowheads="1"/>
+                    </pic:cNvPicPr>
+                  </pic:nvPicPr>
+                  <pic:blipFill>
+                    <a:blip r:embed="rId36">
+                      <a:extLst>
+                        <a:ext uri="{28A0092B-C50C-407E-A947-70E740481C1C}">
+                          <a14:useLocalDpi xmlns:a14="http://schemas.microsoft.com/office/drawing/2010/main" val="0"/>
+                        </a:ext>
+                      </a:extLst>
+                    </a:blip>
+                    <a:srcRect/>
+                    <a:stretch>
+                      <a:fillRect/>
+                    </a:stretch>
+                  </pic:blipFill>
+                  <pic:spPr bwMode="auto">
+                    <a:xfrm>
+                      <a:off x="0" y="0"/>
+                      <a:ext cx="5391150" cy="1057275"/>
+                    </a:xfrm>
+                    <a:prstGeom prst="rect">
+                      <a:avLst/>
+                    </a:prstGeom>
+                    <a:noFill/>
+                    <a:ln>
+                      <a:noFill/>
+                    </a:ln>
+                  </pic:spPr>
+                </pic:pic>
+              </a:graphicData>
+            </a:graphic>
+          </wp:inline>
+        </w:drawing>
+      </w:r>
+    </w:p>
+    <w:p>
+      <w:pPr>
+        <w:tabs>
+          <w:tab w:val="left" w:pos="1830"/>
+        </w:tabs>
+        <w:rPr>
+          <w:lang w:val="es-CL"/>
+        </w:rPr>
+      </w:pPr>
+    </w:p>
+    <w:p>
+      <w:pPr>
+        <w:tabs>
+          <w:tab w:val="left" w:pos="1830"/>
+        </w:tabs>
+        <w:rPr>
+          <w:lang w:val="es-CL"/>
+        </w:rPr>
+      </w:pPr>
+      <w:r>
+        <w:rPr>
+          <w:lang w:val="es-CL"/>
+        </w:rPr>
+        <w:t>Si se trata de inscribir una cuarta tesis, el sistema lanzará el siguiente error al alumno:</w:t>
+      </w:r>
+    </w:p>
+    <w:p>
+      <w:pPr>
+        <w:tabs>
+          <w:tab w:val="left" w:pos="1830"/>
+        </w:tabs>
+        <w:rPr>
+          <w:lang w:val="es-CL"/>
+        </w:rPr>
+      </w:pPr>
+      <w:bookmarkStart w:id="0" w:name="_GoBack"/>
+      <w:r>
+        <w:rPr>
+          <w:noProof/>
+          <w:lang w:val="es-CL"/>
+        </w:rPr>
+        <w:drawing>
+          <wp:inline distT="0" distB="0" distL="0" distR="0" wp14:anchorId="0AC36640" wp14:editId="46F5A52F">
+            <wp:extent cx="5391150" cy="1209675"/>
+            <wp:effectExtent l="0" t="0" r="0" b="9525"/>
+            <wp:docPr id="34" name="Picture 34"/>
+            <wp:cNvGraphicFramePr>
+              <a:graphicFrameLocks xmlns:a="http://schemas.openxmlformats.org/drawingml/2006/main" noChangeAspect="1"/>
+            </wp:cNvGraphicFramePr>
+            <a:graphic xmlns:a="http://schemas.openxmlformats.org/drawingml/2006/main">
+              <a:graphicData uri="http://schemas.openxmlformats.org/drawingml/2006/picture">
+                <pic:pic xmlns:pic="http://schemas.openxmlformats.org/drawingml/2006/picture">
+                  <pic:nvPicPr>
+                    <pic:cNvPr id="0" name="Picture 14"/>
+                    <pic:cNvPicPr>
+                      <a:picLocks noChangeAspect="1" noChangeArrowheads="1"/>
+                    </pic:cNvPicPr>
+                  </pic:nvPicPr>
+                  <pic:blipFill>
+                    <a:blip r:embed="rId37" cstate="print">
+                      <a:extLst>
+                        <a:ext uri="{28A0092B-C50C-407E-A947-70E740481C1C}">
+                          <a14:useLocalDpi xmlns:a14="http://schemas.microsoft.com/office/drawing/2010/main" val="0"/>
+                        </a:ext>
+                      </a:extLst>
+                    </a:blip>
+                    <a:srcRect/>
+                    <a:stretch>
+                      <a:fillRect/>
+                    </a:stretch>
+                  </pic:blipFill>
+                  <pic:spPr bwMode="auto">
+                    <a:xfrm>
+                      <a:off x="0" y="0"/>
+                      <a:ext cx="5391150" cy="1209675"/>
+                    </a:xfrm>
+                    <a:prstGeom prst="rect">
+                      <a:avLst/>
+                    </a:prstGeom>
+                    <a:noFill/>
+                    <a:ln>
+                      <a:noFill/>
+                    </a:ln>
+                  </pic:spPr>
+                </pic:pic>
+              </a:graphicData>
+            </a:graphic>
+          </wp:inline>
+        </w:drawing>
+      </w:r>
+      <w:bookmarkEnd w:id="0"/>
     </w:p>
     <w:sectPr>
       <w:pgSz w:w="11906" w:h="16838"/>

</xml_diff>

<commit_message>
Añadiendo nombre a documento word con tesis del profesor, y actualizacion de manual de usuario
</commit_message>
<xml_diff>
--- a/ManualdelUsuario.docx
+++ b/ManualdelUsuario.docx
@@ -1189,21 +1189,7 @@
         <w:rPr>
           <w:lang w:val="es-CL"/>
         </w:rPr>
-        <w:t xml:space="preserve">Crear </w:t>
-      </w:r>
-      <w:proofErr w:type="spellStart"/>
-      <w:r>
-        <w:rPr>
-          <w:lang w:val="es-CL"/>
-        </w:rPr>
-        <w:t>Area</w:t>
-      </w:r>
-      <w:proofErr w:type="spellEnd"/>
-      <w:r>
-        <w:rPr>
-          <w:lang w:val="es-CL"/>
-        </w:rPr>
-        <w:t xml:space="preserve"> de Tesis:</w:t>
+        <w:t>Crear Area de Tesis:</w:t>
       </w:r>
     </w:p>
     <w:p>
@@ -1636,51 +1622,23 @@
           <w:lang w:val="es-CL"/>
         </w:rPr>
         <w:lastRenderedPageBreak/>
-        <w:t xml:space="preserve">Al modificar un nombre en la tabla área tesis, también se modifican </w:t>
-      </w:r>
-      <w:proofErr w:type="gramStart"/>
-      <w:r>
-        <w:rPr>
-          <w:lang w:val="es-CL"/>
-        </w:rPr>
-        <w:t>los nombre</w:t>
-      </w:r>
-      <w:proofErr w:type="gramEnd"/>
-      <w:r>
-        <w:rPr>
-          <w:lang w:val="es-CL"/>
-        </w:rPr>
-        <w:t xml:space="preserve"> de área tesis en la tabla tesis, donde esta área haya sido seleccionada.</w:t>
-      </w:r>
-    </w:p>
-    <w:p>
-      <w:pPr>
-        <w:tabs>
-          <w:tab w:val="left" w:pos="1830"/>
-        </w:tabs>
-        <w:rPr>
-          <w:lang w:val="es-CL"/>
-        </w:rPr>
-      </w:pPr>
-      <w:r>
-        <w:rPr>
-          <w:lang w:val="es-CL"/>
-        </w:rPr>
-        <w:t xml:space="preserve">Eliminar </w:t>
-      </w:r>
-      <w:proofErr w:type="spellStart"/>
-      <w:r>
-        <w:rPr>
-          <w:lang w:val="es-CL"/>
-        </w:rPr>
-        <w:t>Area</w:t>
-      </w:r>
-      <w:proofErr w:type="spellEnd"/>
-      <w:r>
-        <w:rPr>
-          <w:lang w:val="es-CL"/>
-        </w:rPr>
-        <w:t xml:space="preserve"> Tesis:</w:t>
+        <w:t>Al modificar un nombre en la tabla área tesis, también se modifican los nombre de área tesis en la tabla tesis, donde esta área haya sido seleccionada.</w:t>
+      </w:r>
+    </w:p>
+    <w:p>
+      <w:pPr>
+        <w:tabs>
+          <w:tab w:val="left" w:pos="1830"/>
+        </w:tabs>
+        <w:rPr>
+          <w:lang w:val="es-CL"/>
+        </w:rPr>
+      </w:pPr>
+      <w:r>
+        <w:rPr>
+          <w:lang w:val="es-CL"/>
+        </w:rPr>
+        <w:t>Eliminar Area Tesis:</w:t>
       </w:r>
     </w:p>
     <w:p>
@@ -2461,21 +2419,7 @@
         <w:rPr>
           <w:lang w:val="es-CL"/>
         </w:rPr>
-        <w:t xml:space="preserve">Al dar </w:t>
-      </w:r>
-      <w:proofErr w:type="spellStart"/>
-      <w:r>
-        <w:rPr>
-          <w:lang w:val="es-CL"/>
-        </w:rPr>
-        <w:t>click</w:t>
-      </w:r>
-      <w:proofErr w:type="spellEnd"/>
-      <w:r>
-        <w:rPr>
-          <w:lang w:val="es-CL"/>
-        </w:rPr>
-        <w:t xml:space="preserve"> en ver tesis, sino existen tesis previamente inscritas redirecciona al formulario de tesis</w:t>
+        <w:t>Al dar click en ver tesis, sino existen tesis previamente inscritas redirecciona al formulario de tesis</w:t>
       </w:r>
       <w:r>
         <w:rPr>
@@ -2941,19 +2885,11 @@
           <w:lang w:val="es-CL"/>
         </w:rPr>
       </w:pPr>
-      <w:proofErr w:type="gramStart"/>
-      <w:r>
-        <w:rPr>
-          <w:lang w:val="es-CL"/>
-        </w:rPr>
-        <w:t>Además</w:t>
-      </w:r>
-      <w:proofErr w:type="gramEnd"/>
-      <w:r>
-        <w:rPr>
-          <w:lang w:val="es-CL"/>
-        </w:rPr>
-        <w:t xml:space="preserve"> un alumno puede crear hasta 3 tesis cuando repruebe las tesis.</w:t>
+      <w:r>
+        <w:rPr>
+          <w:lang w:val="es-CL"/>
+        </w:rPr>
+        <w:t>Además un alumno puede crear hasta 3 tesis cuando repruebe las tesis.</w:t>
       </w:r>
     </w:p>
     <w:p>
@@ -3375,33 +3311,11 @@
           <w:lang w:val="es-CL"/>
         </w:rPr>
       </w:pPr>
-      <w:proofErr w:type="spellStart"/>
-      <w:r>
-        <w:rPr>
-          <w:lang w:val="es-CL"/>
-        </w:rPr>
-        <w:t>Tambien</w:t>
-      </w:r>
-      <w:proofErr w:type="spellEnd"/>
-      <w:r>
-        <w:rPr>
-          <w:lang w:val="es-CL"/>
-        </w:rPr>
-        <w:t xml:space="preserve"> si el alumno hace </w:t>
-      </w:r>
-      <w:proofErr w:type="spellStart"/>
-      <w:r>
-        <w:rPr>
-          <w:lang w:val="es-CL"/>
-        </w:rPr>
-        <w:t>click</w:t>
-      </w:r>
-      <w:proofErr w:type="spellEnd"/>
-      <w:r>
-        <w:rPr>
-          <w:lang w:val="es-CL"/>
-        </w:rPr>
-        <w:t xml:space="preserve"> en descargar formulario de inscripción: se genera un Word como el que muestra la imagen:</w:t>
+      <w:r>
+        <w:rPr>
+          <w:lang w:val="es-CL"/>
+        </w:rPr>
+        <w:t>Tambien si el alumno hace click en descargar formulario de inscripción: se genera un Word como el que muestra la imagen:</w:t>
       </w:r>
     </w:p>
     <w:p>
@@ -3588,7 +3502,6 @@
           <w:lang w:val="es-CL"/>
         </w:rPr>
       </w:pPr>
-      <w:bookmarkStart w:id="0" w:name="_GoBack"/>
       <w:r>
         <w:rPr>
           <w:noProof/>
@@ -3643,7 +3556,1411 @@
           </wp:inline>
         </w:drawing>
       </w:r>
+    </w:p>
+    <w:p>
+      <w:pPr>
+        <w:tabs>
+          <w:tab w:val="left" w:pos="1830"/>
+        </w:tabs>
+        <w:rPr>
+          <w:lang w:val="es-CL"/>
+        </w:rPr>
+      </w:pPr>
+    </w:p>
+    <w:p>
+      <w:pPr>
+        <w:tabs>
+          <w:tab w:val="left" w:pos="1830"/>
+        </w:tabs>
+        <w:rPr>
+          <w:lang w:val="es-CL"/>
+        </w:rPr>
+      </w:pPr>
+      <w:r>
+        <w:rPr>
+          <w:lang w:val="es-CL"/>
+        </w:rPr>
+        <w:t>3.Profesor:</w:t>
+      </w:r>
+    </w:p>
+    <w:p>
+      <w:pPr>
+        <w:tabs>
+          <w:tab w:val="left" w:pos="1830"/>
+        </w:tabs>
+        <w:rPr>
+          <w:lang w:val="es-CL"/>
+        </w:rPr>
+      </w:pPr>
+      <w:r>
+        <w:rPr>
+          <w:noProof/>
+          <w:lang w:val="es-CL"/>
+        </w:rPr>
+        <w:drawing>
+          <wp:inline distT="0" distB="0" distL="0" distR="0" wp14:anchorId="548DB7F7" wp14:editId="21A27759">
+            <wp:extent cx="5391150" cy="2419350"/>
+            <wp:effectExtent l="0" t="0" r="0" b="0"/>
+            <wp:docPr id="35" name="Picture 35"/>
+            <wp:cNvGraphicFramePr>
+              <a:graphicFrameLocks xmlns:a="http://schemas.openxmlformats.org/drawingml/2006/main" noChangeAspect="1"/>
+            </wp:cNvGraphicFramePr>
+            <a:graphic xmlns:a="http://schemas.openxmlformats.org/drawingml/2006/main">
+              <a:graphicData uri="http://schemas.openxmlformats.org/drawingml/2006/picture">
+                <pic:pic xmlns:pic="http://schemas.openxmlformats.org/drawingml/2006/picture">
+                  <pic:nvPicPr>
+                    <pic:cNvPr id="0" name="Picture 15"/>
+                    <pic:cNvPicPr>
+                      <a:picLocks noChangeAspect="1" noChangeArrowheads="1"/>
+                    </pic:cNvPicPr>
+                  </pic:nvPicPr>
+                  <pic:blipFill>
+                    <a:blip r:embed="rId38">
+                      <a:extLst>
+                        <a:ext uri="{28A0092B-C50C-407E-A947-70E740481C1C}">
+                          <a14:useLocalDpi xmlns:a14="http://schemas.microsoft.com/office/drawing/2010/main" val="0"/>
+                        </a:ext>
+                      </a:extLst>
+                    </a:blip>
+                    <a:srcRect/>
+                    <a:stretch>
+                      <a:fillRect/>
+                    </a:stretch>
+                  </pic:blipFill>
+                  <pic:spPr bwMode="auto">
+                    <a:xfrm>
+                      <a:off x="0" y="0"/>
+                      <a:ext cx="5391150" cy="2419350"/>
+                    </a:xfrm>
+                    <a:prstGeom prst="rect">
+                      <a:avLst/>
+                    </a:prstGeom>
+                    <a:noFill/>
+                    <a:ln>
+                      <a:noFill/>
+                    </a:ln>
+                  </pic:spPr>
+                </pic:pic>
+              </a:graphicData>
+            </a:graphic>
+          </wp:inline>
+        </w:drawing>
+      </w:r>
+    </w:p>
+    <w:p>
+      <w:pPr>
+        <w:tabs>
+          <w:tab w:val="left" w:pos="1830"/>
+        </w:tabs>
+        <w:rPr>
+          <w:lang w:val="es-CL"/>
+        </w:rPr>
+      </w:pPr>
+    </w:p>
+    <w:p>
+      <w:pPr>
+        <w:tabs>
+          <w:tab w:val="left" w:pos="1830"/>
+        </w:tabs>
+        <w:rPr>
+          <w:lang w:val="es-CL"/>
+        </w:rPr>
+      </w:pPr>
+      <w:r>
+        <w:rPr>
+          <w:lang w:val="es-CL"/>
+        </w:rPr>
+        <w:t>Espera:</w:t>
+      </w:r>
+    </w:p>
+    <w:p>
+      <w:pPr>
+        <w:tabs>
+          <w:tab w:val="left" w:pos="1830"/>
+        </w:tabs>
+        <w:rPr>
+          <w:lang w:val="es-CL"/>
+        </w:rPr>
+      </w:pPr>
+      <w:r>
+        <w:rPr>
+          <w:noProof/>
+          <w:lang w:val="es-CL"/>
+        </w:rPr>
+        <w:drawing>
+          <wp:inline distT="0" distB="0" distL="0" distR="0" wp14:anchorId="63A2D86E" wp14:editId="3BBB53B8">
+            <wp:extent cx="5400040" cy="1990725"/>
+            <wp:effectExtent l="0" t="0" r="0" b="9525"/>
+            <wp:docPr id="36" name="Picture 36"/>
+            <wp:cNvGraphicFramePr>
+              <a:graphicFrameLocks xmlns:a="http://schemas.openxmlformats.org/drawingml/2006/main" noChangeAspect="1"/>
+            </wp:cNvGraphicFramePr>
+            <a:graphic xmlns:a="http://schemas.openxmlformats.org/drawingml/2006/main">
+              <a:graphicData uri="http://schemas.openxmlformats.org/drawingml/2006/picture">
+                <pic:pic xmlns:pic="http://schemas.openxmlformats.org/drawingml/2006/picture">
+                  <pic:nvPicPr>
+                    <pic:cNvPr id="0" name="Picture 16"/>
+                    <pic:cNvPicPr>
+                      <a:picLocks noChangeAspect="1" noChangeArrowheads="1"/>
+                    </pic:cNvPicPr>
+                  </pic:nvPicPr>
+                  <pic:blipFill>
+                    <a:blip r:embed="rId39">
+                      <a:extLst>
+                        <a:ext uri="{28A0092B-C50C-407E-A947-70E740481C1C}">
+                          <a14:useLocalDpi xmlns:a14="http://schemas.microsoft.com/office/drawing/2010/main" val="0"/>
+                        </a:ext>
+                      </a:extLst>
+                    </a:blip>
+                    <a:srcRect/>
+                    <a:stretch>
+                      <a:fillRect/>
+                    </a:stretch>
+                  </pic:blipFill>
+                  <pic:spPr bwMode="auto">
+                    <a:xfrm>
+                      <a:off x="0" y="0"/>
+                      <a:ext cx="5400040" cy="1990725"/>
+                    </a:xfrm>
+                    <a:prstGeom prst="rect">
+                      <a:avLst/>
+                    </a:prstGeom>
+                    <a:noFill/>
+                    <a:ln>
+                      <a:noFill/>
+                    </a:ln>
+                  </pic:spPr>
+                </pic:pic>
+              </a:graphicData>
+            </a:graphic>
+          </wp:inline>
+        </w:drawing>
+      </w:r>
+    </w:p>
+    <w:p>
+      <w:pPr>
+        <w:tabs>
+          <w:tab w:val="left" w:pos="1830"/>
+        </w:tabs>
+        <w:rPr>
+          <w:lang w:val="es-CL"/>
+        </w:rPr>
+      </w:pPr>
+    </w:p>
+    <w:p>
+      <w:pPr>
+        <w:tabs>
+          <w:tab w:val="left" w:pos="1830"/>
+        </w:tabs>
+        <w:rPr>
+          <w:lang w:val="es-CL"/>
+        </w:rPr>
+      </w:pPr>
+      <w:r>
+        <w:rPr>
+          <w:lang w:val="es-CL"/>
+        </w:rPr>
+        <w:t>Inscritas:</w:t>
+      </w:r>
+    </w:p>
+    <w:p>
+      <w:pPr>
+        <w:tabs>
+          <w:tab w:val="left" w:pos="1830"/>
+        </w:tabs>
+        <w:rPr>
+          <w:lang w:val="es-CL"/>
+        </w:rPr>
+      </w:pPr>
+      <w:r>
+        <w:rPr>
+          <w:noProof/>
+          <w:lang w:val="es-CL"/>
+        </w:rPr>
+        <w:drawing>
+          <wp:inline distT="0" distB="0" distL="0" distR="0" wp14:anchorId="19C5451C" wp14:editId="0CB8B730">
+            <wp:extent cx="5391150" cy="2190750"/>
+            <wp:effectExtent l="0" t="0" r="0" b="0"/>
+            <wp:docPr id="37" name="Picture 37"/>
+            <wp:cNvGraphicFramePr>
+              <a:graphicFrameLocks xmlns:a="http://schemas.openxmlformats.org/drawingml/2006/main" noChangeAspect="1"/>
+            </wp:cNvGraphicFramePr>
+            <a:graphic xmlns:a="http://schemas.openxmlformats.org/drawingml/2006/main">
+              <a:graphicData uri="http://schemas.openxmlformats.org/drawingml/2006/picture">
+                <pic:pic xmlns:pic="http://schemas.openxmlformats.org/drawingml/2006/picture">
+                  <pic:nvPicPr>
+                    <pic:cNvPr id="0" name="Picture 17"/>
+                    <pic:cNvPicPr>
+                      <a:picLocks noChangeAspect="1" noChangeArrowheads="1"/>
+                    </pic:cNvPicPr>
+                  </pic:nvPicPr>
+                  <pic:blipFill>
+                    <a:blip r:embed="rId40" cstate="print">
+                      <a:extLst>
+                        <a:ext uri="{28A0092B-C50C-407E-A947-70E740481C1C}">
+                          <a14:useLocalDpi xmlns:a14="http://schemas.microsoft.com/office/drawing/2010/main" val="0"/>
+                        </a:ext>
+                      </a:extLst>
+                    </a:blip>
+                    <a:srcRect/>
+                    <a:stretch>
+                      <a:fillRect/>
+                    </a:stretch>
+                  </pic:blipFill>
+                  <pic:spPr bwMode="auto">
+                    <a:xfrm>
+                      <a:off x="0" y="0"/>
+                      <a:ext cx="5391150" cy="2190750"/>
+                    </a:xfrm>
+                    <a:prstGeom prst="rect">
+                      <a:avLst/>
+                    </a:prstGeom>
+                    <a:noFill/>
+                    <a:ln>
+                      <a:noFill/>
+                    </a:ln>
+                  </pic:spPr>
+                </pic:pic>
+              </a:graphicData>
+            </a:graphic>
+          </wp:inline>
+        </w:drawing>
+      </w:r>
+    </w:p>
+    <w:p>
+      <w:pPr>
+        <w:tabs>
+          <w:tab w:val="left" w:pos="1830"/>
+        </w:tabs>
+        <w:rPr>
+          <w:lang w:val="es-CL"/>
+        </w:rPr>
+      </w:pPr>
+      <w:r>
+        <w:rPr>
+          <w:lang w:val="es-CL"/>
+        </w:rPr>
+        <w:t>Comisión:</w:t>
+      </w:r>
+    </w:p>
+    <w:p>
+      <w:pPr>
+        <w:tabs>
+          <w:tab w:val="left" w:pos="1830"/>
+        </w:tabs>
+        <w:rPr>
+          <w:lang w:val="es-CL"/>
+        </w:rPr>
+      </w:pPr>
+      <w:r>
+        <w:rPr>
+          <w:noProof/>
+          <w:lang w:val="es-CL"/>
+        </w:rPr>
+        <w:drawing>
+          <wp:inline distT="0" distB="0" distL="0" distR="0" wp14:anchorId="6EA2C6E8" wp14:editId="67DE90C6">
+            <wp:extent cx="5391150" cy="2743200"/>
+            <wp:effectExtent l="0" t="0" r="0" b="0"/>
+            <wp:docPr id="38" name="Picture 38"/>
+            <wp:cNvGraphicFramePr>
+              <a:graphicFrameLocks xmlns:a="http://schemas.openxmlformats.org/drawingml/2006/main" noChangeAspect="1"/>
+            </wp:cNvGraphicFramePr>
+            <a:graphic xmlns:a="http://schemas.openxmlformats.org/drawingml/2006/main">
+              <a:graphicData uri="http://schemas.openxmlformats.org/drawingml/2006/picture">
+                <pic:pic xmlns:pic="http://schemas.openxmlformats.org/drawingml/2006/picture">
+                  <pic:nvPicPr>
+                    <pic:cNvPr id="0" name="Picture 18"/>
+                    <pic:cNvPicPr>
+                      <a:picLocks noChangeAspect="1" noChangeArrowheads="1"/>
+                    </pic:cNvPicPr>
+                  </pic:nvPicPr>
+                  <pic:blipFill>
+                    <a:blip r:embed="rId41">
+                      <a:extLst>
+                        <a:ext uri="{28A0092B-C50C-407E-A947-70E740481C1C}">
+                          <a14:useLocalDpi xmlns:a14="http://schemas.microsoft.com/office/drawing/2010/main" val="0"/>
+                        </a:ext>
+                      </a:extLst>
+                    </a:blip>
+                    <a:srcRect/>
+                    <a:stretch>
+                      <a:fillRect/>
+                    </a:stretch>
+                  </pic:blipFill>
+                  <pic:spPr bwMode="auto">
+                    <a:xfrm>
+                      <a:off x="0" y="0"/>
+                      <a:ext cx="5391150" cy="2743200"/>
+                    </a:xfrm>
+                    <a:prstGeom prst="rect">
+                      <a:avLst/>
+                    </a:prstGeom>
+                    <a:noFill/>
+                    <a:ln>
+                      <a:noFill/>
+                    </a:ln>
+                  </pic:spPr>
+                </pic:pic>
+              </a:graphicData>
+            </a:graphic>
+          </wp:inline>
+        </w:drawing>
+      </w:r>
+    </w:p>
+    <w:p>
+      <w:pPr>
+        <w:tabs>
+          <w:tab w:val="left" w:pos="1830"/>
+        </w:tabs>
+        <w:rPr>
+          <w:lang w:val="es-CL"/>
+        </w:rPr>
+      </w:pPr>
+    </w:p>
+    <w:p>
+      <w:pPr>
+        <w:tabs>
+          <w:tab w:val="left" w:pos="1830"/>
+        </w:tabs>
+        <w:rPr>
+          <w:lang w:val="es-CL"/>
+        </w:rPr>
+      </w:pPr>
+      <w:r>
+        <w:rPr>
+          <w:lang w:val="es-CL"/>
+        </w:rPr>
+        <w:t xml:space="preserve">Informe se genera </w:t>
+      </w:r>
+      <w:r>
+        <w:rPr>
+          <w:lang w:val="es-CL"/>
+        </w:rPr>
+        <w:t>Documento Word con listado de tesis en las que participa:</w:t>
+      </w:r>
+    </w:p>
+    <w:p>
+      <w:pPr>
+        <w:tabs>
+          <w:tab w:val="left" w:pos="1830"/>
+        </w:tabs>
+        <w:rPr>
+          <w:lang w:val="es-CL"/>
+        </w:rPr>
+      </w:pPr>
+      <w:r>
+        <w:rPr>
+          <w:noProof/>
+          <w:lang w:val="es-CL"/>
+        </w:rPr>
+        <w:drawing>
+          <wp:inline distT="0" distB="0" distL="0" distR="0" wp14:anchorId="5750C709" wp14:editId="339CF350">
+            <wp:extent cx="5391150" cy="1790700"/>
+            <wp:effectExtent l="0" t="0" r="0" b="0"/>
+            <wp:docPr id="39" name="Picture 39"/>
+            <wp:cNvGraphicFramePr>
+              <a:graphicFrameLocks xmlns:a="http://schemas.openxmlformats.org/drawingml/2006/main" noChangeAspect="1"/>
+            </wp:cNvGraphicFramePr>
+            <a:graphic xmlns:a="http://schemas.openxmlformats.org/drawingml/2006/main">
+              <a:graphicData uri="http://schemas.openxmlformats.org/drawingml/2006/picture">
+                <pic:pic xmlns:pic="http://schemas.openxmlformats.org/drawingml/2006/picture">
+                  <pic:nvPicPr>
+                    <pic:cNvPr id="0" name="Picture 19"/>
+                    <pic:cNvPicPr>
+                      <a:picLocks noChangeAspect="1" noChangeArrowheads="1"/>
+                    </pic:cNvPicPr>
+                  </pic:nvPicPr>
+                  <pic:blipFill>
+                    <a:blip r:embed="rId42">
+                      <a:extLst>
+                        <a:ext uri="{28A0092B-C50C-407E-A947-70E740481C1C}">
+                          <a14:useLocalDpi xmlns:a14="http://schemas.microsoft.com/office/drawing/2010/main" val="0"/>
+                        </a:ext>
+                      </a:extLst>
+                    </a:blip>
+                    <a:srcRect/>
+                    <a:stretch>
+                      <a:fillRect/>
+                    </a:stretch>
+                  </pic:blipFill>
+                  <pic:spPr bwMode="auto">
+                    <a:xfrm>
+                      <a:off x="0" y="0"/>
+                      <a:ext cx="5391150" cy="1790700"/>
+                    </a:xfrm>
+                    <a:prstGeom prst="rect">
+                      <a:avLst/>
+                    </a:prstGeom>
+                    <a:noFill/>
+                    <a:ln>
+                      <a:noFill/>
+                    </a:ln>
+                  </pic:spPr>
+                </pic:pic>
+              </a:graphicData>
+            </a:graphic>
+          </wp:inline>
+        </w:drawing>
+      </w:r>
+    </w:p>
+    <w:p>
+      <w:pPr>
+        <w:tabs>
+          <w:tab w:val="left" w:pos="1830"/>
+        </w:tabs>
+        <w:rPr>
+          <w:lang w:val="es-CL"/>
+        </w:rPr>
+      </w:pPr>
+    </w:p>
+    <w:p>
+      <w:pPr>
+        <w:tabs>
+          <w:tab w:val="left" w:pos="1830"/>
+        </w:tabs>
+        <w:rPr>
+          <w:lang w:val="es-CL"/>
+        </w:rPr>
+      </w:pPr>
+      <w:r>
+        <w:rPr>
+          <w:noProof/>
+          <w:lang w:val="es-CL"/>
+        </w:rPr>
+        <w:lastRenderedPageBreak/>
+        <w:drawing>
+          <wp:inline distT="0" distB="0" distL="0" distR="0" wp14:anchorId="464CFF63" wp14:editId="57BCEC2F">
+            <wp:extent cx="5391150" cy="3124200"/>
+            <wp:effectExtent l="0" t="0" r="0" b="0"/>
+            <wp:docPr id="40" name="Picture 40"/>
+            <wp:cNvGraphicFramePr>
+              <a:graphicFrameLocks xmlns:a="http://schemas.openxmlformats.org/drawingml/2006/main" noChangeAspect="1"/>
+            </wp:cNvGraphicFramePr>
+            <a:graphic xmlns:a="http://schemas.openxmlformats.org/drawingml/2006/main">
+              <a:graphicData uri="http://schemas.openxmlformats.org/drawingml/2006/picture">
+                <pic:pic xmlns:pic="http://schemas.openxmlformats.org/drawingml/2006/picture">
+                  <pic:nvPicPr>
+                    <pic:cNvPr id="0" name="Picture 20"/>
+                    <pic:cNvPicPr>
+                      <a:picLocks noChangeAspect="1" noChangeArrowheads="1"/>
+                    </pic:cNvPicPr>
+                  </pic:nvPicPr>
+                  <pic:blipFill>
+                    <a:blip r:embed="rId43">
+                      <a:extLst>
+                        <a:ext uri="{28A0092B-C50C-407E-A947-70E740481C1C}">
+                          <a14:useLocalDpi xmlns:a14="http://schemas.microsoft.com/office/drawing/2010/main" val="0"/>
+                        </a:ext>
+                      </a:extLst>
+                    </a:blip>
+                    <a:srcRect/>
+                    <a:stretch>
+                      <a:fillRect/>
+                    </a:stretch>
+                  </pic:blipFill>
+                  <pic:spPr bwMode="auto">
+                    <a:xfrm>
+                      <a:off x="0" y="0"/>
+                      <a:ext cx="5391150" cy="3124200"/>
+                    </a:xfrm>
+                    <a:prstGeom prst="rect">
+                      <a:avLst/>
+                    </a:prstGeom>
+                    <a:noFill/>
+                    <a:ln>
+                      <a:noFill/>
+                    </a:ln>
+                  </pic:spPr>
+                </pic:pic>
+              </a:graphicData>
+            </a:graphic>
+          </wp:inline>
+        </w:drawing>
+      </w:r>
+    </w:p>
+    <w:p>
+      <w:pPr>
+        <w:tabs>
+          <w:tab w:val="left" w:pos="1830"/>
+        </w:tabs>
+        <w:rPr>
+          <w:lang w:val="es-CL"/>
+        </w:rPr>
+      </w:pPr>
+    </w:p>
+    <w:p>
+      <w:pPr>
+        <w:tabs>
+          <w:tab w:val="left" w:pos="1830"/>
+        </w:tabs>
+        <w:rPr>
+          <w:lang w:val="es-CL"/>
+        </w:rPr>
+      </w:pPr>
+      <w:r>
+        <w:rPr>
+          <w:lang w:val="es-CL"/>
+        </w:rPr>
+        <w:t>Actas en .zip:</w:t>
+      </w:r>
+    </w:p>
+    <w:p>
+      <w:pPr>
+        <w:tabs>
+          <w:tab w:val="left" w:pos="1830"/>
+        </w:tabs>
+        <w:rPr>
+          <w:lang w:val="es-CL"/>
+        </w:rPr>
+      </w:pPr>
+      <w:r>
+        <w:rPr>
+          <w:noProof/>
+          <w:lang w:val="es-CL"/>
+        </w:rPr>
+        <w:drawing>
+          <wp:inline distT="0" distB="0" distL="0" distR="0" wp14:anchorId="6F0E50C6" wp14:editId="09C4CCBF">
+            <wp:extent cx="5400040" cy="1809750"/>
+            <wp:effectExtent l="0" t="0" r="0" b="0"/>
+            <wp:docPr id="41" name="Picture 41"/>
+            <wp:cNvGraphicFramePr>
+              <a:graphicFrameLocks xmlns:a="http://schemas.openxmlformats.org/drawingml/2006/main" noChangeAspect="1"/>
+            </wp:cNvGraphicFramePr>
+            <a:graphic xmlns:a="http://schemas.openxmlformats.org/drawingml/2006/main">
+              <a:graphicData uri="http://schemas.openxmlformats.org/drawingml/2006/picture">
+                <pic:pic xmlns:pic="http://schemas.openxmlformats.org/drawingml/2006/picture">
+                  <pic:nvPicPr>
+                    <pic:cNvPr id="0" name="Picture 21"/>
+                    <pic:cNvPicPr>
+                      <a:picLocks noChangeAspect="1" noChangeArrowheads="1"/>
+                    </pic:cNvPicPr>
+                  </pic:nvPicPr>
+                  <pic:blipFill>
+                    <a:blip r:embed="rId44" cstate="print">
+                      <a:extLst>
+                        <a:ext uri="{28A0092B-C50C-407E-A947-70E740481C1C}">
+                          <a14:useLocalDpi xmlns:a14="http://schemas.microsoft.com/office/drawing/2010/main" val="0"/>
+                        </a:ext>
+                      </a:extLst>
+                    </a:blip>
+                    <a:srcRect/>
+                    <a:stretch>
+                      <a:fillRect/>
+                    </a:stretch>
+                  </pic:blipFill>
+                  <pic:spPr bwMode="auto">
+                    <a:xfrm>
+                      <a:off x="0" y="0"/>
+                      <a:ext cx="5400040" cy="1809750"/>
+                    </a:xfrm>
+                    <a:prstGeom prst="rect">
+                      <a:avLst/>
+                    </a:prstGeom>
+                    <a:noFill/>
+                    <a:ln>
+                      <a:noFill/>
+                    </a:ln>
+                  </pic:spPr>
+                </pic:pic>
+              </a:graphicData>
+            </a:graphic>
+          </wp:inline>
+        </w:drawing>
+      </w:r>
+    </w:p>
+    <w:p>
+      <w:pPr>
+        <w:tabs>
+          <w:tab w:val="left" w:pos="1830"/>
+        </w:tabs>
+        <w:rPr>
+          <w:lang w:val="es-CL"/>
+        </w:rPr>
+      </w:pPr>
+    </w:p>
+    <w:p>
+      <w:pPr>
+        <w:tabs>
+          <w:tab w:val="left" w:pos="1830"/>
+        </w:tabs>
+        <w:rPr>
+          <w:lang w:val="es-CL"/>
+        </w:rPr>
+      </w:pPr>
+      <w:r>
+        <w:rPr>
+          <w:noProof/>
+          <w:lang w:val="es-CL"/>
+        </w:rPr>
+        <w:drawing>
+          <wp:inline distT="0" distB="0" distL="0" distR="0" wp14:anchorId="417207FD" wp14:editId="339A0554">
+            <wp:extent cx="5394960" cy="1188720"/>
+            <wp:effectExtent l="0" t="0" r="0" b="0"/>
+            <wp:docPr id="42" name="Picture 42"/>
+            <wp:cNvGraphicFramePr>
+              <a:graphicFrameLocks xmlns:a="http://schemas.openxmlformats.org/drawingml/2006/main" noChangeAspect="1"/>
+            </wp:cNvGraphicFramePr>
+            <a:graphic xmlns:a="http://schemas.openxmlformats.org/drawingml/2006/main">
+              <a:graphicData uri="http://schemas.openxmlformats.org/drawingml/2006/picture">
+                <pic:pic xmlns:pic="http://schemas.openxmlformats.org/drawingml/2006/picture">
+                  <pic:nvPicPr>
+                    <pic:cNvPr id="0" name="Picture 22"/>
+                    <pic:cNvPicPr>
+                      <a:picLocks noChangeAspect="1" noChangeArrowheads="1"/>
+                    </pic:cNvPicPr>
+                  </pic:nvPicPr>
+                  <pic:blipFill>
+                    <a:blip r:embed="rId45">
+                      <a:extLst>
+                        <a:ext uri="{28A0092B-C50C-407E-A947-70E740481C1C}">
+                          <a14:useLocalDpi xmlns:a14="http://schemas.microsoft.com/office/drawing/2010/main" val="0"/>
+                        </a:ext>
+                      </a:extLst>
+                    </a:blip>
+                    <a:srcRect/>
+                    <a:stretch>
+                      <a:fillRect/>
+                    </a:stretch>
+                  </pic:blipFill>
+                  <pic:spPr bwMode="auto">
+                    <a:xfrm>
+                      <a:off x="0" y="0"/>
+                      <a:ext cx="5394960" cy="1188720"/>
+                    </a:xfrm>
+                    <a:prstGeom prst="rect">
+                      <a:avLst/>
+                    </a:prstGeom>
+                    <a:noFill/>
+                    <a:ln>
+                      <a:noFill/>
+                    </a:ln>
+                  </pic:spPr>
+                </pic:pic>
+              </a:graphicData>
+            </a:graphic>
+          </wp:inline>
+        </w:drawing>
+      </w:r>
+    </w:p>
+    <w:p>
+      <w:pPr>
+        <w:tabs>
+          <w:tab w:val="left" w:pos="1830"/>
+        </w:tabs>
+        <w:rPr>
+          <w:lang w:val="es-CL"/>
+        </w:rPr>
+      </w:pPr>
+    </w:p>
+    <w:p>
+      <w:pPr>
+        <w:tabs>
+          <w:tab w:val="left" w:pos="1830"/>
+        </w:tabs>
+        <w:rPr>
+          <w:lang w:val="es-CL"/>
+        </w:rPr>
+      </w:pPr>
+      <w:r>
+        <w:rPr>
+          <w:noProof/>
+          <w:lang w:val="es-CL"/>
+        </w:rPr>
+        <w:lastRenderedPageBreak/>
+        <w:drawing>
+          <wp:inline distT="0" distB="0" distL="0" distR="0" wp14:anchorId="103DAAE2" wp14:editId="1C7BFFE5">
+            <wp:extent cx="5391150" cy="2371725"/>
+            <wp:effectExtent l="0" t="0" r="0" b="9525"/>
+            <wp:docPr id="43" name="Picture 43"/>
+            <wp:cNvGraphicFramePr>
+              <a:graphicFrameLocks xmlns:a="http://schemas.openxmlformats.org/drawingml/2006/main" noChangeAspect="1"/>
+            </wp:cNvGraphicFramePr>
+            <a:graphic xmlns:a="http://schemas.openxmlformats.org/drawingml/2006/main">
+              <a:graphicData uri="http://schemas.openxmlformats.org/drawingml/2006/picture">
+                <pic:pic xmlns:pic="http://schemas.openxmlformats.org/drawingml/2006/picture">
+                  <pic:nvPicPr>
+                    <pic:cNvPr id="0" name="Picture 23"/>
+                    <pic:cNvPicPr>
+                      <a:picLocks noChangeAspect="1" noChangeArrowheads="1"/>
+                    </pic:cNvPicPr>
+                  </pic:nvPicPr>
+                  <pic:blipFill>
+                    <a:blip r:embed="rId46">
+                      <a:extLst>
+                        <a:ext uri="{28A0092B-C50C-407E-A947-70E740481C1C}">
+                          <a14:useLocalDpi xmlns:a14="http://schemas.microsoft.com/office/drawing/2010/main" val="0"/>
+                        </a:ext>
+                      </a:extLst>
+                    </a:blip>
+                    <a:srcRect/>
+                    <a:stretch>
+                      <a:fillRect/>
+                    </a:stretch>
+                  </pic:blipFill>
+                  <pic:spPr bwMode="auto">
+                    <a:xfrm>
+                      <a:off x="0" y="0"/>
+                      <a:ext cx="5391150" cy="2371725"/>
+                    </a:xfrm>
+                    <a:prstGeom prst="rect">
+                      <a:avLst/>
+                    </a:prstGeom>
+                    <a:noFill/>
+                    <a:ln>
+                      <a:noFill/>
+                    </a:ln>
+                  </pic:spPr>
+                </pic:pic>
+              </a:graphicData>
+            </a:graphic>
+          </wp:inline>
+        </w:drawing>
+      </w:r>
+    </w:p>
+    <w:p>
+      <w:pPr>
+        <w:tabs>
+          <w:tab w:val="left" w:pos="1830"/>
+        </w:tabs>
+        <w:rPr>
+          <w:lang w:val="es-CL"/>
+        </w:rPr>
+      </w:pPr>
+      <w:r>
+        <w:rPr>
+          <w:lang w:val="es-CL"/>
+        </w:rPr>
+        <w:t>Archivo .zip con actas en .pdf</w:t>
+      </w:r>
+    </w:p>
+    <w:p>
+      <w:pPr>
+        <w:tabs>
+          <w:tab w:val="left" w:pos="1830"/>
+        </w:tabs>
+        <w:rPr>
+          <w:lang w:val="es-CL"/>
+        </w:rPr>
+      </w:pPr>
+      <w:r>
+        <w:rPr>
+          <w:noProof/>
+          <w:lang w:val="es-CL"/>
+        </w:rPr>
+        <w:drawing>
+          <wp:inline distT="0" distB="0" distL="0" distR="0" wp14:anchorId="2CD4DE88" wp14:editId="2E95037F">
+            <wp:extent cx="5391150" cy="1333500"/>
+            <wp:effectExtent l="0" t="0" r="0" b="0"/>
+            <wp:docPr id="45" name="Picture 45"/>
+            <wp:cNvGraphicFramePr>
+              <a:graphicFrameLocks xmlns:a="http://schemas.openxmlformats.org/drawingml/2006/main" noChangeAspect="1"/>
+            </wp:cNvGraphicFramePr>
+            <a:graphic xmlns:a="http://schemas.openxmlformats.org/drawingml/2006/main">
+              <a:graphicData uri="http://schemas.openxmlformats.org/drawingml/2006/picture">
+                <pic:pic xmlns:pic="http://schemas.openxmlformats.org/drawingml/2006/picture">
+                  <pic:nvPicPr>
+                    <pic:cNvPr id="0" name="Picture 25"/>
+                    <pic:cNvPicPr>
+                      <a:picLocks noChangeAspect="1" noChangeArrowheads="1"/>
+                    </pic:cNvPicPr>
+                  </pic:nvPicPr>
+                  <pic:blipFill>
+                    <a:blip r:embed="rId47">
+                      <a:extLst>
+                        <a:ext uri="{28A0092B-C50C-407E-A947-70E740481C1C}">
+                          <a14:useLocalDpi xmlns:a14="http://schemas.microsoft.com/office/drawing/2010/main" val="0"/>
+                        </a:ext>
+                      </a:extLst>
+                    </a:blip>
+                    <a:srcRect/>
+                    <a:stretch>
+                      <a:fillRect/>
+                    </a:stretch>
+                  </pic:blipFill>
+                  <pic:spPr bwMode="auto">
+                    <a:xfrm>
+                      <a:off x="0" y="0"/>
+                      <a:ext cx="5391150" cy="1333500"/>
+                    </a:xfrm>
+                    <a:prstGeom prst="rect">
+                      <a:avLst/>
+                    </a:prstGeom>
+                    <a:noFill/>
+                    <a:ln>
+                      <a:noFill/>
+                    </a:ln>
+                  </pic:spPr>
+                </pic:pic>
+              </a:graphicData>
+            </a:graphic>
+          </wp:inline>
+        </w:drawing>
+      </w:r>
+    </w:p>
+    <w:p>
+      <w:pPr>
+        <w:tabs>
+          <w:tab w:val="left" w:pos="1830"/>
+        </w:tabs>
+        <w:rPr>
+          <w:lang w:val="es-CL"/>
+        </w:rPr>
+      </w:pPr>
+    </w:p>
+    <w:p>
+      <w:pPr>
+        <w:tabs>
+          <w:tab w:val="left" w:pos="1830"/>
+        </w:tabs>
+        <w:rPr>
+          <w:lang w:val="es-CL"/>
+        </w:rPr>
+      </w:pPr>
+      <w:r>
+        <w:rPr>
+          <w:noProof/>
+          <w:lang w:val="es-CL"/>
+        </w:rPr>
+        <w:drawing>
+          <wp:inline distT="0" distB="0" distL="0" distR="0" wp14:anchorId="3F5A6B83" wp14:editId="7D880BBD">
+            <wp:extent cx="5394960" cy="2103120"/>
+            <wp:effectExtent l="0" t="0" r="0" b="0"/>
+            <wp:docPr id="47" name="Picture 47"/>
+            <wp:cNvGraphicFramePr>
+              <a:graphicFrameLocks xmlns:a="http://schemas.openxmlformats.org/drawingml/2006/main" noChangeAspect="1"/>
+            </wp:cNvGraphicFramePr>
+            <a:graphic xmlns:a="http://schemas.openxmlformats.org/drawingml/2006/main">
+              <a:graphicData uri="http://schemas.openxmlformats.org/drawingml/2006/picture">
+                <pic:pic xmlns:pic="http://schemas.openxmlformats.org/drawingml/2006/picture">
+                  <pic:nvPicPr>
+                    <pic:cNvPr id="0" name="Picture 27"/>
+                    <pic:cNvPicPr>
+                      <a:picLocks noChangeAspect="1" noChangeArrowheads="1"/>
+                    </pic:cNvPicPr>
+                  </pic:nvPicPr>
+                  <pic:blipFill>
+                    <a:blip r:embed="rId48">
+                      <a:extLst>
+                        <a:ext uri="{28A0092B-C50C-407E-A947-70E740481C1C}">
+                          <a14:useLocalDpi xmlns:a14="http://schemas.microsoft.com/office/drawing/2010/main" val="0"/>
+                        </a:ext>
+                      </a:extLst>
+                    </a:blip>
+                    <a:srcRect/>
+                    <a:stretch>
+                      <a:fillRect/>
+                    </a:stretch>
+                  </pic:blipFill>
+                  <pic:spPr bwMode="auto">
+                    <a:xfrm>
+                      <a:off x="0" y="0"/>
+                      <a:ext cx="5394960" cy="2103120"/>
+                    </a:xfrm>
+                    <a:prstGeom prst="rect">
+                      <a:avLst/>
+                    </a:prstGeom>
+                    <a:noFill/>
+                    <a:ln>
+                      <a:noFill/>
+                    </a:ln>
+                  </pic:spPr>
+                </pic:pic>
+              </a:graphicData>
+            </a:graphic>
+          </wp:inline>
+        </w:drawing>
+      </w:r>
+    </w:p>
+    <w:p>
+      <w:pPr>
+        <w:tabs>
+          <w:tab w:val="left" w:pos="1830"/>
+        </w:tabs>
+        <w:rPr>
+          <w:lang w:val="es-CL"/>
+        </w:rPr>
+      </w:pPr>
+    </w:p>
+    <w:p>
+      <w:pPr>
+        <w:tabs>
+          <w:tab w:val="left" w:pos="1830"/>
+        </w:tabs>
+        <w:rPr>
+          <w:lang w:val="es-CL"/>
+        </w:rPr>
+      </w:pPr>
+      <w:r>
+        <w:rPr>
+          <w:noProof/>
+          <w:lang w:val="es-CL"/>
+        </w:rPr>
+        <w:lastRenderedPageBreak/>
+        <w:drawing>
+          <wp:inline distT="0" distB="0" distL="0" distR="0" wp14:anchorId="2DA7A751" wp14:editId="475CB7A9">
+            <wp:extent cx="5400040" cy="2085975"/>
+            <wp:effectExtent l="0" t="0" r="0" b="9525"/>
+            <wp:docPr id="46" name="Picture 46"/>
+            <wp:cNvGraphicFramePr>
+              <a:graphicFrameLocks xmlns:a="http://schemas.openxmlformats.org/drawingml/2006/main" noChangeAspect="1"/>
+            </wp:cNvGraphicFramePr>
+            <a:graphic xmlns:a="http://schemas.openxmlformats.org/drawingml/2006/main">
+              <a:graphicData uri="http://schemas.openxmlformats.org/drawingml/2006/picture">
+                <pic:pic xmlns:pic="http://schemas.openxmlformats.org/drawingml/2006/picture">
+                  <pic:nvPicPr>
+                    <pic:cNvPr id="0" name="Picture 26"/>
+                    <pic:cNvPicPr>
+                      <a:picLocks noChangeAspect="1" noChangeArrowheads="1"/>
+                    </pic:cNvPicPr>
+                  </pic:nvPicPr>
+                  <pic:blipFill>
+                    <a:blip r:embed="rId49" cstate="print">
+                      <a:extLst>
+                        <a:ext uri="{28A0092B-C50C-407E-A947-70E740481C1C}">
+                          <a14:useLocalDpi xmlns:a14="http://schemas.microsoft.com/office/drawing/2010/main" val="0"/>
+                        </a:ext>
+                      </a:extLst>
+                    </a:blip>
+                    <a:srcRect/>
+                    <a:stretch>
+                      <a:fillRect/>
+                    </a:stretch>
+                  </pic:blipFill>
+                  <pic:spPr bwMode="auto">
+                    <a:xfrm>
+                      <a:off x="0" y="0"/>
+                      <a:ext cx="5400040" cy="2085975"/>
+                    </a:xfrm>
+                    <a:prstGeom prst="rect">
+                      <a:avLst/>
+                    </a:prstGeom>
+                    <a:noFill/>
+                    <a:ln>
+                      <a:noFill/>
+                    </a:ln>
+                  </pic:spPr>
+                </pic:pic>
+              </a:graphicData>
+            </a:graphic>
+          </wp:inline>
+        </w:drawing>
+      </w:r>
+    </w:p>
+    <w:p>
+      <w:pPr>
+        <w:tabs>
+          <w:tab w:val="left" w:pos="1830"/>
+        </w:tabs>
+        <w:rPr>
+          <w:lang w:val="es-CL"/>
+        </w:rPr>
+      </w:pPr>
+      <w:r>
+        <w:rPr>
+          <w:lang w:val="es-CL"/>
+        </w:rPr>
+        <w:t>Crear Empresa:</w:t>
+      </w:r>
+    </w:p>
+    <w:p>
+      <w:pPr>
+        <w:tabs>
+          <w:tab w:val="left" w:pos="1830"/>
+        </w:tabs>
+        <w:rPr>
+          <w:lang w:val="es-CL"/>
+        </w:rPr>
+      </w:pPr>
+      <w:r>
+        <w:rPr>
+          <w:noProof/>
+          <w:lang w:val="es-CL"/>
+        </w:rPr>
+        <w:drawing>
+          <wp:inline distT="0" distB="0" distL="0" distR="0" wp14:anchorId="4C46EA78" wp14:editId="15807920">
+            <wp:extent cx="5391150" cy="1666875"/>
+            <wp:effectExtent l="0" t="0" r="0" b="9525"/>
+            <wp:docPr id="48" name="Picture 48"/>
+            <wp:cNvGraphicFramePr>
+              <a:graphicFrameLocks xmlns:a="http://schemas.openxmlformats.org/drawingml/2006/main" noChangeAspect="1"/>
+            </wp:cNvGraphicFramePr>
+            <a:graphic xmlns:a="http://schemas.openxmlformats.org/drawingml/2006/main">
+              <a:graphicData uri="http://schemas.openxmlformats.org/drawingml/2006/picture">
+                <pic:pic xmlns:pic="http://schemas.openxmlformats.org/drawingml/2006/picture">
+                  <pic:nvPicPr>
+                    <pic:cNvPr id="0" name="Picture 28"/>
+                    <pic:cNvPicPr>
+                      <a:picLocks noChangeAspect="1" noChangeArrowheads="1"/>
+                    </pic:cNvPicPr>
+                  </pic:nvPicPr>
+                  <pic:blipFill>
+                    <a:blip r:embed="rId50">
+                      <a:extLst>
+                        <a:ext uri="{28A0092B-C50C-407E-A947-70E740481C1C}">
+                          <a14:useLocalDpi xmlns:a14="http://schemas.microsoft.com/office/drawing/2010/main" val="0"/>
+                        </a:ext>
+                      </a:extLst>
+                    </a:blip>
+                    <a:srcRect/>
+                    <a:stretch>
+                      <a:fillRect/>
+                    </a:stretch>
+                  </pic:blipFill>
+                  <pic:spPr bwMode="auto">
+                    <a:xfrm>
+                      <a:off x="0" y="0"/>
+                      <a:ext cx="5391150" cy="1666875"/>
+                    </a:xfrm>
+                    <a:prstGeom prst="rect">
+                      <a:avLst/>
+                    </a:prstGeom>
+                    <a:noFill/>
+                    <a:ln>
+                      <a:noFill/>
+                    </a:ln>
+                  </pic:spPr>
+                </pic:pic>
+              </a:graphicData>
+            </a:graphic>
+          </wp:inline>
+        </w:drawing>
+      </w:r>
+    </w:p>
+    <w:p>
+      <w:pPr>
+        <w:tabs>
+          <w:tab w:val="left" w:pos="1830"/>
+        </w:tabs>
+        <w:rPr>
+          <w:lang w:val="es-CL"/>
+        </w:rPr>
+      </w:pPr>
+      <w:r>
+        <w:rPr>
+          <w:noProof/>
+          <w:lang w:val="es-CL"/>
+        </w:rPr>
+        <w:drawing>
+          <wp:inline distT="0" distB="0" distL="0" distR="0" wp14:anchorId="227F9BC6" wp14:editId="031A6CC2">
+            <wp:extent cx="5400040" cy="2390775"/>
+            <wp:effectExtent l="0" t="0" r="0" b="9525"/>
+            <wp:docPr id="49" name="Picture 49"/>
+            <wp:cNvGraphicFramePr>
+              <a:graphicFrameLocks xmlns:a="http://schemas.openxmlformats.org/drawingml/2006/main" noChangeAspect="1"/>
+            </wp:cNvGraphicFramePr>
+            <a:graphic xmlns:a="http://schemas.openxmlformats.org/drawingml/2006/main">
+              <a:graphicData uri="http://schemas.openxmlformats.org/drawingml/2006/picture">
+                <pic:pic xmlns:pic="http://schemas.openxmlformats.org/drawingml/2006/picture">
+                  <pic:nvPicPr>
+                    <pic:cNvPr id="0" name="Picture 29"/>
+                    <pic:cNvPicPr>
+                      <a:picLocks noChangeAspect="1" noChangeArrowheads="1"/>
+                    </pic:cNvPicPr>
+                  </pic:nvPicPr>
+                  <pic:blipFill>
+                    <a:blip r:embed="rId51">
+                      <a:extLst>
+                        <a:ext uri="{28A0092B-C50C-407E-A947-70E740481C1C}">
+                          <a14:useLocalDpi xmlns:a14="http://schemas.microsoft.com/office/drawing/2010/main" val="0"/>
+                        </a:ext>
+                      </a:extLst>
+                    </a:blip>
+                    <a:srcRect/>
+                    <a:stretch>
+                      <a:fillRect/>
+                    </a:stretch>
+                  </pic:blipFill>
+                  <pic:spPr bwMode="auto">
+                    <a:xfrm>
+                      <a:off x="0" y="0"/>
+                      <a:ext cx="5400040" cy="2390775"/>
+                    </a:xfrm>
+                    <a:prstGeom prst="rect">
+                      <a:avLst/>
+                    </a:prstGeom>
+                    <a:noFill/>
+                    <a:ln>
+                      <a:noFill/>
+                    </a:ln>
+                  </pic:spPr>
+                </pic:pic>
+              </a:graphicData>
+            </a:graphic>
+          </wp:inline>
+        </w:drawing>
+      </w:r>
+    </w:p>
+    <w:p>
+      <w:pPr>
+        <w:tabs>
+          <w:tab w:val="left" w:pos="1830"/>
+        </w:tabs>
+        <w:rPr>
+          <w:lang w:val="es-CL"/>
+        </w:rPr>
+      </w:pPr>
+      <w:r>
+        <w:rPr>
+          <w:lang w:val="es-CL"/>
+        </w:rPr>
+        <w:t>Editar:</w:t>
+      </w:r>
+    </w:p>
+    <w:p>
+      <w:pPr>
+        <w:tabs>
+          <w:tab w:val="left" w:pos="1830"/>
+        </w:tabs>
+        <w:rPr>
+          <w:lang w:val="es-CL"/>
+        </w:rPr>
+      </w:pPr>
+      <w:r>
+        <w:rPr>
+          <w:noProof/>
+          <w:lang w:val="es-CL"/>
+        </w:rPr>
+        <w:drawing>
+          <wp:inline distT="0" distB="0" distL="0" distR="0" wp14:anchorId="64F72DDF" wp14:editId="5709B4B4">
+            <wp:extent cx="5400040" cy="1695450"/>
+            <wp:effectExtent l="0" t="0" r="0" b="0"/>
+            <wp:docPr id="50" name="Picture 50"/>
+            <wp:cNvGraphicFramePr>
+              <a:graphicFrameLocks xmlns:a="http://schemas.openxmlformats.org/drawingml/2006/main" noChangeAspect="1"/>
+            </wp:cNvGraphicFramePr>
+            <a:graphic xmlns:a="http://schemas.openxmlformats.org/drawingml/2006/main">
+              <a:graphicData uri="http://schemas.openxmlformats.org/drawingml/2006/picture">
+                <pic:pic xmlns:pic="http://schemas.openxmlformats.org/drawingml/2006/picture">
+                  <pic:nvPicPr>
+                    <pic:cNvPr id="0" name="Picture 30"/>
+                    <pic:cNvPicPr>
+                      <a:picLocks noChangeAspect="1" noChangeArrowheads="1"/>
+                    </pic:cNvPicPr>
+                  </pic:nvPicPr>
+                  <pic:blipFill>
+                    <a:blip r:embed="rId52">
+                      <a:extLst>
+                        <a:ext uri="{28A0092B-C50C-407E-A947-70E740481C1C}">
+                          <a14:useLocalDpi xmlns:a14="http://schemas.microsoft.com/office/drawing/2010/main" val="0"/>
+                        </a:ext>
+                      </a:extLst>
+                    </a:blip>
+                    <a:srcRect/>
+                    <a:stretch>
+                      <a:fillRect/>
+                    </a:stretch>
+                  </pic:blipFill>
+                  <pic:spPr bwMode="auto">
+                    <a:xfrm>
+                      <a:off x="0" y="0"/>
+                      <a:ext cx="5400040" cy="1695450"/>
+                    </a:xfrm>
+                    <a:prstGeom prst="rect">
+                      <a:avLst/>
+                    </a:prstGeom>
+                    <a:noFill/>
+                    <a:ln>
+                      <a:noFill/>
+                    </a:ln>
+                  </pic:spPr>
+                </pic:pic>
+              </a:graphicData>
+            </a:graphic>
+          </wp:inline>
+        </w:drawing>
+      </w:r>
+    </w:p>
+    <w:p>
+      <w:pPr>
+        <w:tabs>
+          <w:tab w:val="left" w:pos="1830"/>
+        </w:tabs>
+        <w:rPr>
+          <w:lang w:val="es-CL"/>
+        </w:rPr>
+      </w:pPr>
+    </w:p>
+    <w:p>
+      <w:pPr>
+        <w:tabs>
+          <w:tab w:val="left" w:pos="1830"/>
+        </w:tabs>
+        <w:rPr>
+          <w:lang w:val="es-CL"/>
+        </w:rPr>
+      </w:pPr>
+      <w:r>
+        <w:rPr>
+          <w:noProof/>
+          <w:lang w:val="es-CL"/>
+        </w:rPr>
+        <w:drawing>
+          <wp:inline distT="0" distB="0" distL="0" distR="0" wp14:anchorId="4D2B38EC" wp14:editId="56C4E5F9">
+            <wp:extent cx="5391150" cy="2381250"/>
+            <wp:effectExtent l="0" t="0" r="0" b="0"/>
+            <wp:docPr id="51" name="Picture 51"/>
+            <wp:cNvGraphicFramePr>
+              <a:graphicFrameLocks xmlns:a="http://schemas.openxmlformats.org/drawingml/2006/main" noChangeAspect="1"/>
+            </wp:cNvGraphicFramePr>
+            <a:graphic xmlns:a="http://schemas.openxmlformats.org/drawingml/2006/main">
+              <a:graphicData uri="http://schemas.openxmlformats.org/drawingml/2006/picture">
+                <pic:pic xmlns:pic="http://schemas.openxmlformats.org/drawingml/2006/picture">
+                  <pic:nvPicPr>
+                    <pic:cNvPr id="0" name="Picture 31"/>
+                    <pic:cNvPicPr>
+                      <a:picLocks noChangeAspect="1" noChangeArrowheads="1"/>
+                    </pic:cNvPicPr>
+                  </pic:nvPicPr>
+                  <pic:blipFill>
+                    <a:blip r:embed="rId53" cstate="print">
+                      <a:extLst>
+                        <a:ext uri="{28A0092B-C50C-407E-A947-70E740481C1C}">
+                          <a14:useLocalDpi xmlns:a14="http://schemas.microsoft.com/office/drawing/2010/main" val="0"/>
+                        </a:ext>
+                      </a:extLst>
+                    </a:blip>
+                    <a:srcRect/>
+                    <a:stretch>
+                      <a:fillRect/>
+                    </a:stretch>
+                  </pic:blipFill>
+                  <pic:spPr bwMode="auto">
+                    <a:xfrm>
+                      <a:off x="0" y="0"/>
+                      <a:ext cx="5391150" cy="2381250"/>
+                    </a:xfrm>
+                    <a:prstGeom prst="rect">
+                      <a:avLst/>
+                    </a:prstGeom>
+                    <a:noFill/>
+                    <a:ln>
+                      <a:noFill/>
+                    </a:ln>
+                  </pic:spPr>
+                </pic:pic>
+              </a:graphicData>
+            </a:graphic>
+          </wp:inline>
+        </w:drawing>
+      </w:r>
+    </w:p>
+    <w:p>
+      <w:pPr>
+        <w:tabs>
+          <w:tab w:val="left" w:pos="1830"/>
+        </w:tabs>
+        <w:rPr>
+          <w:lang w:val="es-CL"/>
+        </w:rPr>
+      </w:pPr>
+    </w:p>
+    <w:p>
+      <w:pPr>
+        <w:tabs>
+          <w:tab w:val="left" w:pos="1830"/>
+        </w:tabs>
+        <w:rPr>
+          <w:lang w:val="es-CL"/>
+        </w:rPr>
+      </w:pPr>
+      <w:r>
+        <w:rPr>
+          <w:lang w:val="es-CL"/>
+        </w:rPr>
+        <w:t>Eliminar</w:t>
+      </w:r>
+      <w:bookmarkStart w:id="0" w:name="_GoBack"/>
       <w:bookmarkEnd w:id="0"/>
+      <w:r>
+        <w:rPr>
+          <w:lang w:val="es-CL"/>
+        </w:rPr>
+        <w:t>:</w:t>
+      </w:r>
+    </w:p>
+    <w:p>
+      <w:pPr>
+        <w:tabs>
+          <w:tab w:val="left" w:pos="1830"/>
+        </w:tabs>
+        <w:rPr>
+          <w:lang w:val="es-CL"/>
+        </w:rPr>
+      </w:pPr>
+      <w:r>
+        <w:rPr>
+          <w:noProof/>
+          <w:lang w:val="es-CL"/>
+        </w:rPr>
+        <w:drawing>
+          <wp:inline distT="0" distB="0" distL="0" distR="0" wp14:anchorId="57477D7F" wp14:editId="214603DB">
+            <wp:extent cx="5400040" cy="2105025"/>
+            <wp:effectExtent l="0" t="0" r="0" b="9525"/>
+            <wp:docPr id="52" name="Picture 52"/>
+            <wp:cNvGraphicFramePr>
+              <a:graphicFrameLocks xmlns:a="http://schemas.openxmlformats.org/drawingml/2006/main" noChangeAspect="1"/>
+            </wp:cNvGraphicFramePr>
+            <a:graphic xmlns:a="http://schemas.openxmlformats.org/drawingml/2006/main">
+              <a:graphicData uri="http://schemas.openxmlformats.org/drawingml/2006/picture">
+                <pic:pic xmlns:pic="http://schemas.openxmlformats.org/drawingml/2006/picture">
+                  <pic:nvPicPr>
+                    <pic:cNvPr id="0" name="Picture 32"/>
+                    <pic:cNvPicPr>
+                      <a:picLocks noChangeAspect="1" noChangeArrowheads="1"/>
+                    </pic:cNvPicPr>
+                  </pic:nvPicPr>
+                  <pic:blipFill>
+                    <a:blip r:embed="rId54" cstate="print">
+                      <a:extLst>
+                        <a:ext uri="{28A0092B-C50C-407E-A947-70E740481C1C}">
+                          <a14:useLocalDpi xmlns:a14="http://schemas.microsoft.com/office/drawing/2010/main" val="0"/>
+                        </a:ext>
+                      </a:extLst>
+                    </a:blip>
+                    <a:srcRect/>
+                    <a:stretch>
+                      <a:fillRect/>
+                    </a:stretch>
+                  </pic:blipFill>
+                  <pic:spPr bwMode="auto">
+                    <a:xfrm>
+                      <a:off x="0" y="0"/>
+                      <a:ext cx="5400040" cy="2105025"/>
+                    </a:xfrm>
+                    <a:prstGeom prst="rect">
+                      <a:avLst/>
+                    </a:prstGeom>
+                    <a:noFill/>
+                    <a:ln>
+                      <a:noFill/>
+                    </a:ln>
+                  </pic:spPr>
+                </pic:pic>
+              </a:graphicData>
+            </a:graphic>
+          </wp:inline>
+        </w:drawing>
+      </w:r>
+    </w:p>
+    <w:p>
+      <w:pPr>
+        <w:tabs>
+          <w:tab w:val="left" w:pos="1830"/>
+        </w:tabs>
+        <w:rPr>
+          <w:lang w:val="es-CL"/>
+        </w:rPr>
+      </w:pPr>
+    </w:p>
+    <w:p>
+      <w:pPr>
+        <w:tabs>
+          <w:tab w:val="left" w:pos="1830"/>
+        </w:tabs>
+        <w:rPr>
+          <w:lang w:val="es-CL"/>
+        </w:rPr>
+      </w:pPr>
     </w:p>
     <w:sectPr>
       <w:pgSz w:w="11906" w:h="16838"/>

</xml_diff>

<commit_message>
ajustando vista de profesorhome, y notas pendientes  y prorroga del director de escuela. Error de texto guardado en el tipo de tipo vinculacion se habia escrito Fondo concusable y es "Fondo concursable"
</commit_message>
<xml_diff>
--- a/ManualdelUsuario.docx
+++ b/ManualdelUsuario.docx
@@ -4867,15 +4867,7 @@
         <w:rPr>
           <w:lang w:val="es-CL"/>
         </w:rPr>
-        <w:t>Eliminar</w:t>
-      </w:r>
-      <w:bookmarkStart w:id="0" w:name="_GoBack"/>
-      <w:bookmarkEnd w:id="0"/>
-      <w:r>
-        <w:rPr>
-          <w:lang w:val="es-CL"/>
-        </w:rPr>
-        <w:t>:</w:t>
+        <w:t>Eliminar:</w:t>
       </w:r>
     </w:p>
     <w:p>
@@ -4957,6 +4949,3577 @@
         <w:tabs>
           <w:tab w:val="left" w:pos="1830"/>
         </w:tabs>
+        <w:rPr>
+          <w:lang w:val="es-CL"/>
+        </w:rPr>
+      </w:pPr>
+      <w:r>
+        <w:rPr>
+          <w:lang w:val="es-CL"/>
+        </w:rPr>
+        <w:t>Lista de comunidades:</w:t>
+      </w:r>
+    </w:p>
+    <w:p>
+      <w:pPr>
+        <w:tabs>
+          <w:tab w:val="left" w:pos="1830"/>
+        </w:tabs>
+        <w:rPr>
+          <w:lang w:val="es-CL"/>
+        </w:rPr>
+      </w:pPr>
+      <w:r>
+        <w:rPr>
+          <w:noProof/>
+          <w:lang w:val="es-CL"/>
+        </w:rPr>
+        <w:drawing>
+          <wp:inline distT="0" distB="0" distL="0" distR="0" wp14:anchorId="3E50229C" wp14:editId="2C613207">
+            <wp:extent cx="5391150" cy="2047875"/>
+            <wp:effectExtent l="0" t="0" r="0" b="9525"/>
+            <wp:docPr id="53" name="Picture 53"/>
+            <wp:cNvGraphicFramePr>
+              <a:graphicFrameLocks xmlns:a="http://schemas.openxmlformats.org/drawingml/2006/main" noChangeAspect="1"/>
+            </wp:cNvGraphicFramePr>
+            <a:graphic xmlns:a="http://schemas.openxmlformats.org/drawingml/2006/main">
+              <a:graphicData uri="http://schemas.openxmlformats.org/drawingml/2006/picture">
+                <pic:pic xmlns:pic="http://schemas.openxmlformats.org/drawingml/2006/picture">
+                  <pic:nvPicPr>
+                    <pic:cNvPr id="0" name="Picture 33"/>
+                    <pic:cNvPicPr>
+                      <a:picLocks noChangeAspect="1" noChangeArrowheads="1"/>
+                    </pic:cNvPicPr>
+                  </pic:nvPicPr>
+                  <pic:blipFill>
+                    <a:blip r:embed="rId55" cstate="print">
+                      <a:extLst>
+                        <a:ext uri="{28A0092B-C50C-407E-A947-70E740481C1C}">
+                          <a14:useLocalDpi xmlns:a14="http://schemas.microsoft.com/office/drawing/2010/main" val="0"/>
+                        </a:ext>
+                      </a:extLst>
+                    </a:blip>
+                    <a:srcRect/>
+                    <a:stretch>
+                      <a:fillRect/>
+                    </a:stretch>
+                  </pic:blipFill>
+                  <pic:spPr bwMode="auto">
+                    <a:xfrm>
+                      <a:off x="0" y="0"/>
+                      <a:ext cx="5391150" cy="2047875"/>
+                    </a:xfrm>
+                    <a:prstGeom prst="rect">
+                      <a:avLst/>
+                    </a:prstGeom>
+                    <a:noFill/>
+                    <a:ln>
+                      <a:noFill/>
+                    </a:ln>
+                  </pic:spPr>
+                </pic:pic>
+              </a:graphicData>
+            </a:graphic>
+          </wp:inline>
+        </w:drawing>
+      </w:r>
+    </w:p>
+    <w:p>
+      <w:pPr>
+        <w:tabs>
+          <w:tab w:val="left" w:pos="1830"/>
+        </w:tabs>
+        <w:rPr>
+          <w:lang w:val="es-CL"/>
+        </w:rPr>
+      </w:pPr>
+    </w:p>
+    <w:p>
+      <w:pPr>
+        <w:tabs>
+          <w:tab w:val="left" w:pos="1830"/>
+        </w:tabs>
+        <w:rPr>
+          <w:lang w:val="es-CL"/>
+        </w:rPr>
+      </w:pPr>
+    </w:p>
+    <w:p>
+      <w:pPr>
+        <w:tabs>
+          <w:tab w:val="left" w:pos="1830"/>
+        </w:tabs>
+        <w:rPr>
+          <w:lang w:val="es-CL"/>
+        </w:rPr>
+      </w:pPr>
+    </w:p>
+    <w:p>
+      <w:pPr>
+        <w:tabs>
+          <w:tab w:val="left" w:pos="1830"/>
+        </w:tabs>
+        <w:rPr>
+          <w:lang w:val="es-CL"/>
+        </w:rPr>
+      </w:pPr>
+      <w:r>
+        <w:rPr>
+          <w:lang w:val="es-CL"/>
+        </w:rPr>
+        <w:t>Crear comunidad:</w:t>
+      </w:r>
+    </w:p>
+    <w:p>
+      <w:pPr>
+        <w:tabs>
+          <w:tab w:val="left" w:pos="1830"/>
+        </w:tabs>
+        <w:rPr>
+          <w:lang w:val="es-CL"/>
+        </w:rPr>
+      </w:pPr>
+      <w:r>
+        <w:rPr>
+          <w:noProof/>
+          <w:lang w:val="es-CL"/>
+        </w:rPr>
+        <w:drawing>
+          <wp:inline distT="0" distB="0" distL="0" distR="0" wp14:anchorId="0C1E1CF4" wp14:editId="6DA6C6FB">
+            <wp:extent cx="5391150" cy="1619250"/>
+            <wp:effectExtent l="0" t="0" r="0" b="0"/>
+            <wp:docPr id="54" name="Picture 54"/>
+            <wp:cNvGraphicFramePr>
+              <a:graphicFrameLocks xmlns:a="http://schemas.openxmlformats.org/drawingml/2006/main" noChangeAspect="1"/>
+            </wp:cNvGraphicFramePr>
+            <a:graphic xmlns:a="http://schemas.openxmlformats.org/drawingml/2006/main">
+              <a:graphicData uri="http://schemas.openxmlformats.org/drawingml/2006/picture">
+                <pic:pic xmlns:pic="http://schemas.openxmlformats.org/drawingml/2006/picture">
+                  <pic:nvPicPr>
+                    <pic:cNvPr id="0" name="Picture 34"/>
+                    <pic:cNvPicPr>
+                      <a:picLocks noChangeAspect="1" noChangeArrowheads="1"/>
+                    </pic:cNvPicPr>
+                  </pic:nvPicPr>
+                  <pic:blipFill>
+                    <a:blip r:embed="rId56" cstate="print">
+                      <a:extLst>
+                        <a:ext uri="{28A0092B-C50C-407E-A947-70E740481C1C}">
+                          <a14:useLocalDpi xmlns:a14="http://schemas.microsoft.com/office/drawing/2010/main" val="0"/>
+                        </a:ext>
+                      </a:extLst>
+                    </a:blip>
+                    <a:srcRect/>
+                    <a:stretch>
+                      <a:fillRect/>
+                    </a:stretch>
+                  </pic:blipFill>
+                  <pic:spPr bwMode="auto">
+                    <a:xfrm>
+                      <a:off x="0" y="0"/>
+                      <a:ext cx="5391150" cy="1619250"/>
+                    </a:xfrm>
+                    <a:prstGeom prst="rect">
+                      <a:avLst/>
+                    </a:prstGeom>
+                    <a:noFill/>
+                    <a:ln>
+                      <a:noFill/>
+                    </a:ln>
+                  </pic:spPr>
+                </pic:pic>
+              </a:graphicData>
+            </a:graphic>
+          </wp:inline>
+        </w:drawing>
+      </w:r>
+    </w:p>
+    <w:p>
+      <w:pPr>
+        <w:tabs>
+          <w:tab w:val="left" w:pos="1830"/>
+        </w:tabs>
+        <w:rPr>
+          <w:lang w:val="es-CL"/>
+        </w:rPr>
+      </w:pPr>
+      <w:r>
+        <w:rPr>
+          <w:noProof/>
+          <w:lang w:val="es-CL"/>
+        </w:rPr>
+        <w:drawing>
+          <wp:inline distT="0" distB="0" distL="0" distR="0" wp14:anchorId="06B13909" wp14:editId="3E438BAC">
+            <wp:extent cx="5391150" cy="2171700"/>
+            <wp:effectExtent l="0" t="0" r="0" b="0"/>
+            <wp:docPr id="55" name="Picture 55"/>
+            <wp:cNvGraphicFramePr>
+              <a:graphicFrameLocks xmlns:a="http://schemas.openxmlformats.org/drawingml/2006/main" noChangeAspect="1"/>
+            </wp:cNvGraphicFramePr>
+            <a:graphic xmlns:a="http://schemas.openxmlformats.org/drawingml/2006/main">
+              <a:graphicData uri="http://schemas.openxmlformats.org/drawingml/2006/picture">
+                <pic:pic xmlns:pic="http://schemas.openxmlformats.org/drawingml/2006/picture">
+                  <pic:nvPicPr>
+                    <pic:cNvPr id="0" name="Picture 35"/>
+                    <pic:cNvPicPr>
+                      <a:picLocks noChangeAspect="1" noChangeArrowheads="1"/>
+                    </pic:cNvPicPr>
+                  </pic:nvPicPr>
+                  <pic:blipFill>
+                    <a:blip r:embed="rId57">
+                      <a:extLst>
+                        <a:ext uri="{28A0092B-C50C-407E-A947-70E740481C1C}">
+                          <a14:useLocalDpi xmlns:a14="http://schemas.microsoft.com/office/drawing/2010/main" val="0"/>
+                        </a:ext>
+                      </a:extLst>
+                    </a:blip>
+                    <a:srcRect/>
+                    <a:stretch>
+                      <a:fillRect/>
+                    </a:stretch>
+                  </pic:blipFill>
+                  <pic:spPr bwMode="auto">
+                    <a:xfrm>
+                      <a:off x="0" y="0"/>
+                      <a:ext cx="5391150" cy="2171700"/>
+                    </a:xfrm>
+                    <a:prstGeom prst="rect">
+                      <a:avLst/>
+                    </a:prstGeom>
+                    <a:noFill/>
+                    <a:ln>
+                      <a:noFill/>
+                    </a:ln>
+                  </pic:spPr>
+                </pic:pic>
+              </a:graphicData>
+            </a:graphic>
+          </wp:inline>
+        </w:drawing>
+      </w:r>
+    </w:p>
+    <w:p>
+      <w:pPr>
+        <w:tabs>
+          <w:tab w:val="left" w:pos="1830"/>
+        </w:tabs>
+        <w:rPr>
+          <w:lang w:val="es-CL"/>
+        </w:rPr>
+      </w:pPr>
+    </w:p>
+    <w:p>
+      <w:pPr>
+        <w:tabs>
+          <w:tab w:val="left" w:pos="1830"/>
+        </w:tabs>
+        <w:rPr>
+          <w:lang w:val="es-CL"/>
+        </w:rPr>
+      </w:pPr>
+      <w:r>
+        <w:rPr>
+          <w:lang w:val="es-CL"/>
+        </w:rPr>
+        <w:t>Editar:</w:t>
+      </w:r>
+    </w:p>
+    <w:p>
+      <w:pPr>
+        <w:tabs>
+          <w:tab w:val="left" w:pos="1830"/>
+        </w:tabs>
+        <w:rPr>
+          <w:lang w:val="es-CL"/>
+        </w:rPr>
+      </w:pPr>
+    </w:p>
+    <w:p>
+      <w:pPr>
+        <w:tabs>
+          <w:tab w:val="left" w:pos="1830"/>
+        </w:tabs>
+        <w:rPr>
+          <w:lang w:val="es-CL"/>
+        </w:rPr>
+      </w:pPr>
+      <w:r>
+        <w:rPr>
+          <w:noProof/>
+          <w:lang w:val="es-CL"/>
+        </w:rPr>
+        <w:drawing>
+          <wp:inline distT="0" distB="0" distL="0" distR="0" wp14:anchorId="02C3504D" wp14:editId="70233672">
+            <wp:extent cx="5391150" cy="1457325"/>
+            <wp:effectExtent l="0" t="0" r="0" b="9525"/>
+            <wp:docPr id="56" name="Picture 56"/>
+            <wp:cNvGraphicFramePr>
+              <a:graphicFrameLocks xmlns:a="http://schemas.openxmlformats.org/drawingml/2006/main" noChangeAspect="1"/>
+            </wp:cNvGraphicFramePr>
+            <a:graphic xmlns:a="http://schemas.openxmlformats.org/drawingml/2006/main">
+              <a:graphicData uri="http://schemas.openxmlformats.org/drawingml/2006/picture">
+                <pic:pic xmlns:pic="http://schemas.openxmlformats.org/drawingml/2006/picture">
+                  <pic:nvPicPr>
+                    <pic:cNvPr id="0" name="Picture 36"/>
+                    <pic:cNvPicPr>
+                      <a:picLocks noChangeAspect="1" noChangeArrowheads="1"/>
+                    </pic:cNvPicPr>
+                  </pic:nvPicPr>
+                  <pic:blipFill>
+                    <a:blip r:embed="rId58">
+                      <a:extLst>
+                        <a:ext uri="{28A0092B-C50C-407E-A947-70E740481C1C}">
+                          <a14:useLocalDpi xmlns:a14="http://schemas.microsoft.com/office/drawing/2010/main" val="0"/>
+                        </a:ext>
+                      </a:extLst>
+                    </a:blip>
+                    <a:srcRect/>
+                    <a:stretch>
+                      <a:fillRect/>
+                    </a:stretch>
+                  </pic:blipFill>
+                  <pic:spPr bwMode="auto">
+                    <a:xfrm>
+                      <a:off x="0" y="0"/>
+                      <a:ext cx="5391150" cy="1457325"/>
+                    </a:xfrm>
+                    <a:prstGeom prst="rect">
+                      <a:avLst/>
+                    </a:prstGeom>
+                    <a:noFill/>
+                    <a:ln>
+                      <a:noFill/>
+                    </a:ln>
+                  </pic:spPr>
+                </pic:pic>
+              </a:graphicData>
+            </a:graphic>
+          </wp:inline>
+        </w:drawing>
+      </w:r>
+    </w:p>
+    <w:p>
+      <w:pPr>
+        <w:tabs>
+          <w:tab w:val="left" w:pos="1830"/>
+        </w:tabs>
+        <w:rPr>
+          <w:lang w:val="es-CL"/>
+        </w:rPr>
+      </w:pPr>
+      <w:r>
+        <w:rPr>
+          <w:noProof/>
+          <w:lang w:val="es-CL"/>
+        </w:rPr>
+        <w:lastRenderedPageBreak/>
+        <w:drawing>
+          <wp:inline distT="0" distB="0" distL="0" distR="0" wp14:anchorId="5211D410" wp14:editId="39DD5E0C">
+            <wp:extent cx="5400040" cy="2162175"/>
+            <wp:effectExtent l="0" t="0" r="0" b="9525"/>
+            <wp:docPr id="59" name="Picture 59"/>
+            <wp:cNvGraphicFramePr>
+              <a:graphicFrameLocks xmlns:a="http://schemas.openxmlformats.org/drawingml/2006/main" noChangeAspect="1"/>
+            </wp:cNvGraphicFramePr>
+            <a:graphic xmlns:a="http://schemas.openxmlformats.org/drawingml/2006/main">
+              <a:graphicData uri="http://schemas.openxmlformats.org/drawingml/2006/picture">
+                <pic:pic xmlns:pic="http://schemas.openxmlformats.org/drawingml/2006/picture">
+                  <pic:nvPicPr>
+                    <pic:cNvPr id="0" name="Picture 39"/>
+                    <pic:cNvPicPr>
+                      <a:picLocks noChangeAspect="1" noChangeArrowheads="1"/>
+                    </pic:cNvPicPr>
+                  </pic:nvPicPr>
+                  <pic:blipFill>
+                    <a:blip r:embed="rId59" cstate="print">
+                      <a:extLst>
+                        <a:ext uri="{28A0092B-C50C-407E-A947-70E740481C1C}">
+                          <a14:useLocalDpi xmlns:a14="http://schemas.microsoft.com/office/drawing/2010/main" val="0"/>
+                        </a:ext>
+                      </a:extLst>
+                    </a:blip>
+                    <a:srcRect/>
+                    <a:stretch>
+                      <a:fillRect/>
+                    </a:stretch>
+                  </pic:blipFill>
+                  <pic:spPr bwMode="auto">
+                    <a:xfrm>
+                      <a:off x="0" y="0"/>
+                      <a:ext cx="5400040" cy="2162175"/>
+                    </a:xfrm>
+                    <a:prstGeom prst="rect">
+                      <a:avLst/>
+                    </a:prstGeom>
+                    <a:noFill/>
+                    <a:ln>
+                      <a:noFill/>
+                    </a:ln>
+                  </pic:spPr>
+                </pic:pic>
+              </a:graphicData>
+            </a:graphic>
+          </wp:inline>
+        </w:drawing>
+      </w:r>
+    </w:p>
+    <w:p>
+      <w:pPr>
+        <w:tabs>
+          <w:tab w:val="left" w:pos="1830"/>
+        </w:tabs>
+        <w:rPr>
+          <w:lang w:val="es-CL"/>
+        </w:rPr>
+      </w:pPr>
+    </w:p>
+    <w:p>
+      <w:pPr>
+        <w:tabs>
+          <w:tab w:val="left" w:pos="1830"/>
+        </w:tabs>
+        <w:rPr>
+          <w:lang w:val="es-CL"/>
+        </w:rPr>
+      </w:pPr>
+      <w:r>
+        <w:rPr>
+          <w:lang w:val="es-CL"/>
+        </w:rPr>
+        <w:t>Eliminar:</w:t>
+      </w:r>
+    </w:p>
+    <w:p>
+      <w:pPr>
+        <w:tabs>
+          <w:tab w:val="left" w:pos="1830"/>
+        </w:tabs>
+        <w:rPr>
+          <w:lang w:val="es-CL"/>
+        </w:rPr>
+      </w:pPr>
+      <w:r>
+        <w:rPr>
+          <w:noProof/>
+          <w:lang w:val="es-CL"/>
+        </w:rPr>
+        <w:drawing>
+          <wp:inline distT="0" distB="0" distL="0" distR="0" wp14:anchorId="309EF395" wp14:editId="7164CF73">
+            <wp:extent cx="5400040" cy="2124075"/>
+            <wp:effectExtent l="0" t="0" r="0" b="9525"/>
+            <wp:docPr id="58" name="Picture 58"/>
+            <wp:cNvGraphicFramePr>
+              <a:graphicFrameLocks xmlns:a="http://schemas.openxmlformats.org/drawingml/2006/main" noChangeAspect="1"/>
+            </wp:cNvGraphicFramePr>
+            <a:graphic xmlns:a="http://schemas.openxmlformats.org/drawingml/2006/main">
+              <a:graphicData uri="http://schemas.openxmlformats.org/drawingml/2006/picture">
+                <pic:pic xmlns:pic="http://schemas.openxmlformats.org/drawingml/2006/picture">
+                  <pic:nvPicPr>
+                    <pic:cNvPr id="0" name="Picture 38"/>
+                    <pic:cNvPicPr>
+                      <a:picLocks noChangeAspect="1" noChangeArrowheads="1"/>
+                    </pic:cNvPicPr>
+                  </pic:nvPicPr>
+                  <pic:blipFill>
+                    <a:blip r:embed="rId60">
+                      <a:extLst>
+                        <a:ext uri="{28A0092B-C50C-407E-A947-70E740481C1C}">
+                          <a14:useLocalDpi xmlns:a14="http://schemas.microsoft.com/office/drawing/2010/main" val="0"/>
+                        </a:ext>
+                      </a:extLst>
+                    </a:blip>
+                    <a:srcRect/>
+                    <a:stretch>
+                      <a:fillRect/>
+                    </a:stretch>
+                  </pic:blipFill>
+                  <pic:spPr bwMode="auto">
+                    <a:xfrm>
+                      <a:off x="0" y="0"/>
+                      <a:ext cx="5400040" cy="2124075"/>
+                    </a:xfrm>
+                    <a:prstGeom prst="rect">
+                      <a:avLst/>
+                    </a:prstGeom>
+                    <a:noFill/>
+                    <a:ln>
+                      <a:noFill/>
+                    </a:ln>
+                  </pic:spPr>
+                </pic:pic>
+              </a:graphicData>
+            </a:graphic>
+          </wp:inline>
+        </w:drawing>
+      </w:r>
+    </w:p>
+    <w:p>
+      <w:pPr>
+        <w:tabs>
+          <w:tab w:val="left" w:pos="1830"/>
+        </w:tabs>
+        <w:rPr>
+          <w:lang w:val="es-CL"/>
+        </w:rPr>
+      </w:pPr>
+    </w:p>
+    <w:p>
+      <w:pPr>
+        <w:tabs>
+          <w:tab w:val="left" w:pos="1830"/>
+        </w:tabs>
+        <w:rPr>
+          <w:lang w:val="es-CL"/>
+        </w:rPr>
+      </w:pPr>
+      <w:r>
+        <w:rPr>
+          <w:lang w:val="es-CL"/>
+        </w:rPr>
+        <w:t>Lista de fondo concursable:</w:t>
+      </w:r>
+    </w:p>
+    <w:p>
+      <w:pPr>
+        <w:tabs>
+          <w:tab w:val="left" w:pos="1830"/>
+        </w:tabs>
+        <w:rPr>
+          <w:lang w:val="es-CL"/>
+        </w:rPr>
+      </w:pPr>
+    </w:p>
+    <w:p>
+      <w:pPr>
+        <w:tabs>
+          <w:tab w:val="left" w:pos="1830"/>
+        </w:tabs>
+        <w:rPr>
+          <w:lang w:val="es-CL"/>
+        </w:rPr>
+      </w:pPr>
+      <w:r>
+        <w:rPr>
+          <w:noProof/>
+          <w:lang w:val="es-CL"/>
+        </w:rPr>
+        <w:drawing>
+          <wp:inline distT="0" distB="0" distL="0" distR="0" wp14:anchorId="7A6732AA" wp14:editId="00519974">
+            <wp:extent cx="5394960" cy="2377440"/>
+            <wp:effectExtent l="0" t="0" r="0" b="3810"/>
+            <wp:docPr id="60" name="Picture 60"/>
+            <wp:cNvGraphicFramePr>
+              <a:graphicFrameLocks xmlns:a="http://schemas.openxmlformats.org/drawingml/2006/main" noChangeAspect="1"/>
+            </wp:cNvGraphicFramePr>
+            <a:graphic xmlns:a="http://schemas.openxmlformats.org/drawingml/2006/main">
+              <a:graphicData uri="http://schemas.openxmlformats.org/drawingml/2006/picture">
+                <pic:pic xmlns:pic="http://schemas.openxmlformats.org/drawingml/2006/picture">
+                  <pic:nvPicPr>
+                    <pic:cNvPr id="0" name="Picture 40"/>
+                    <pic:cNvPicPr>
+                      <a:picLocks noChangeAspect="1" noChangeArrowheads="1"/>
+                    </pic:cNvPicPr>
+                  </pic:nvPicPr>
+                  <pic:blipFill>
+                    <a:blip r:embed="rId61">
+                      <a:extLst>
+                        <a:ext uri="{28A0092B-C50C-407E-A947-70E740481C1C}">
+                          <a14:useLocalDpi xmlns:a14="http://schemas.microsoft.com/office/drawing/2010/main" val="0"/>
+                        </a:ext>
+                      </a:extLst>
+                    </a:blip>
+                    <a:srcRect/>
+                    <a:stretch>
+                      <a:fillRect/>
+                    </a:stretch>
+                  </pic:blipFill>
+                  <pic:spPr bwMode="auto">
+                    <a:xfrm>
+                      <a:off x="0" y="0"/>
+                      <a:ext cx="5394960" cy="2377440"/>
+                    </a:xfrm>
+                    <a:prstGeom prst="rect">
+                      <a:avLst/>
+                    </a:prstGeom>
+                    <a:noFill/>
+                    <a:ln>
+                      <a:noFill/>
+                    </a:ln>
+                  </pic:spPr>
+                </pic:pic>
+              </a:graphicData>
+            </a:graphic>
+          </wp:inline>
+        </w:drawing>
+      </w:r>
+    </w:p>
+    <w:p>
+      <w:pPr>
+        <w:tabs>
+          <w:tab w:val="left" w:pos="1830"/>
+        </w:tabs>
+        <w:rPr>
+          <w:lang w:val="es-CL"/>
+        </w:rPr>
+      </w:pPr>
+    </w:p>
+    <w:p>
+      <w:pPr>
+        <w:tabs>
+          <w:tab w:val="left" w:pos="1830"/>
+        </w:tabs>
+        <w:rPr>
+          <w:lang w:val="es-CL"/>
+        </w:rPr>
+      </w:pPr>
+    </w:p>
+    <w:p>
+      <w:pPr>
+        <w:tabs>
+          <w:tab w:val="left" w:pos="1830"/>
+        </w:tabs>
+        <w:rPr>
+          <w:lang w:val="es-CL"/>
+        </w:rPr>
+      </w:pPr>
+      <w:r>
+        <w:rPr>
+          <w:lang w:val="es-CL"/>
+        </w:rPr>
+        <w:t>Crear:</w:t>
+      </w:r>
+    </w:p>
+    <w:p>
+      <w:pPr>
+        <w:tabs>
+          <w:tab w:val="left" w:pos="1830"/>
+        </w:tabs>
+        <w:rPr>
+          <w:lang w:val="es-CL"/>
+        </w:rPr>
+      </w:pPr>
+      <w:r>
+        <w:rPr>
+          <w:noProof/>
+          <w:lang w:val="es-CL"/>
+        </w:rPr>
+        <w:drawing>
+          <wp:inline distT="0" distB="0" distL="0" distR="0" wp14:anchorId="07BA1AEC" wp14:editId="6B147F6B">
+            <wp:extent cx="5391150" cy="1838325"/>
+            <wp:effectExtent l="0" t="0" r="0" b="9525"/>
+            <wp:docPr id="61" name="Picture 61"/>
+            <wp:cNvGraphicFramePr>
+              <a:graphicFrameLocks xmlns:a="http://schemas.openxmlformats.org/drawingml/2006/main" noChangeAspect="1"/>
+            </wp:cNvGraphicFramePr>
+            <a:graphic xmlns:a="http://schemas.openxmlformats.org/drawingml/2006/main">
+              <a:graphicData uri="http://schemas.openxmlformats.org/drawingml/2006/picture">
+                <pic:pic xmlns:pic="http://schemas.openxmlformats.org/drawingml/2006/picture">
+                  <pic:nvPicPr>
+                    <pic:cNvPr id="0" name="Picture 41"/>
+                    <pic:cNvPicPr>
+                      <a:picLocks noChangeAspect="1" noChangeArrowheads="1"/>
+                    </pic:cNvPicPr>
+                  </pic:nvPicPr>
+                  <pic:blipFill>
+                    <a:blip r:embed="rId62">
+                      <a:extLst>
+                        <a:ext uri="{28A0092B-C50C-407E-A947-70E740481C1C}">
+                          <a14:useLocalDpi xmlns:a14="http://schemas.microsoft.com/office/drawing/2010/main" val="0"/>
+                        </a:ext>
+                      </a:extLst>
+                    </a:blip>
+                    <a:srcRect/>
+                    <a:stretch>
+                      <a:fillRect/>
+                    </a:stretch>
+                  </pic:blipFill>
+                  <pic:spPr bwMode="auto">
+                    <a:xfrm>
+                      <a:off x="0" y="0"/>
+                      <a:ext cx="5391150" cy="1838325"/>
+                    </a:xfrm>
+                    <a:prstGeom prst="rect">
+                      <a:avLst/>
+                    </a:prstGeom>
+                    <a:noFill/>
+                    <a:ln>
+                      <a:noFill/>
+                    </a:ln>
+                  </pic:spPr>
+                </pic:pic>
+              </a:graphicData>
+            </a:graphic>
+          </wp:inline>
+        </w:drawing>
+      </w:r>
+    </w:p>
+    <w:p>
+      <w:pPr>
+        <w:tabs>
+          <w:tab w:val="left" w:pos="1830"/>
+        </w:tabs>
+        <w:rPr>
+          <w:lang w:val="es-CL"/>
+        </w:rPr>
+      </w:pPr>
+      <w:r>
+        <w:rPr>
+          <w:noProof/>
+          <w:lang w:val="es-CL"/>
+        </w:rPr>
+        <w:drawing>
+          <wp:inline distT="0" distB="0" distL="0" distR="0" wp14:anchorId="6BE575E3" wp14:editId="2BD8BDA3">
+            <wp:extent cx="5400040" cy="2324100"/>
+            <wp:effectExtent l="0" t="0" r="0" b="0"/>
+            <wp:docPr id="62" name="Picture 62"/>
+            <wp:cNvGraphicFramePr>
+              <a:graphicFrameLocks xmlns:a="http://schemas.openxmlformats.org/drawingml/2006/main" noChangeAspect="1"/>
+            </wp:cNvGraphicFramePr>
+            <a:graphic xmlns:a="http://schemas.openxmlformats.org/drawingml/2006/main">
+              <a:graphicData uri="http://schemas.openxmlformats.org/drawingml/2006/picture">
+                <pic:pic xmlns:pic="http://schemas.openxmlformats.org/drawingml/2006/picture">
+                  <pic:nvPicPr>
+                    <pic:cNvPr id="0" name="Picture 42"/>
+                    <pic:cNvPicPr>
+                      <a:picLocks noChangeAspect="1" noChangeArrowheads="1"/>
+                    </pic:cNvPicPr>
+                  </pic:nvPicPr>
+                  <pic:blipFill>
+                    <a:blip r:embed="rId63">
+                      <a:extLst>
+                        <a:ext uri="{28A0092B-C50C-407E-A947-70E740481C1C}">
+                          <a14:useLocalDpi xmlns:a14="http://schemas.microsoft.com/office/drawing/2010/main" val="0"/>
+                        </a:ext>
+                      </a:extLst>
+                    </a:blip>
+                    <a:srcRect/>
+                    <a:stretch>
+                      <a:fillRect/>
+                    </a:stretch>
+                  </pic:blipFill>
+                  <pic:spPr bwMode="auto">
+                    <a:xfrm>
+                      <a:off x="0" y="0"/>
+                      <a:ext cx="5400040" cy="2324100"/>
+                    </a:xfrm>
+                    <a:prstGeom prst="rect">
+                      <a:avLst/>
+                    </a:prstGeom>
+                    <a:noFill/>
+                    <a:ln>
+                      <a:noFill/>
+                    </a:ln>
+                  </pic:spPr>
+                </pic:pic>
+              </a:graphicData>
+            </a:graphic>
+          </wp:inline>
+        </w:drawing>
+      </w:r>
+    </w:p>
+    <w:p>
+      <w:pPr>
+        <w:tabs>
+          <w:tab w:val="left" w:pos="1830"/>
+        </w:tabs>
+        <w:rPr>
+          <w:lang w:val="es-CL"/>
+        </w:rPr>
+      </w:pPr>
+      <w:r>
+        <w:rPr>
+          <w:lang w:val="es-CL"/>
+        </w:rPr>
+        <w:t>Editar:</w:t>
+      </w:r>
+    </w:p>
+    <w:p>
+      <w:pPr>
+        <w:tabs>
+          <w:tab w:val="left" w:pos="1830"/>
+        </w:tabs>
+        <w:rPr>
+          <w:lang w:val="es-CL"/>
+        </w:rPr>
+      </w:pPr>
+      <w:r>
+        <w:rPr>
+          <w:noProof/>
+          <w:lang w:val="es-CL"/>
+        </w:rPr>
+        <w:drawing>
+          <wp:inline distT="0" distB="0" distL="0" distR="0" wp14:anchorId="6845FFC9" wp14:editId="40108037">
+            <wp:extent cx="5391150" cy="2009775"/>
+            <wp:effectExtent l="0" t="0" r="0" b="9525"/>
+            <wp:docPr id="63" name="Picture 63"/>
+            <wp:cNvGraphicFramePr>
+              <a:graphicFrameLocks xmlns:a="http://schemas.openxmlformats.org/drawingml/2006/main" noChangeAspect="1"/>
+            </wp:cNvGraphicFramePr>
+            <a:graphic xmlns:a="http://schemas.openxmlformats.org/drawingml/2006/main">
+              <a:graphicData uri="http://schemas.openxmlformats.org/drawingml/2006/picture">
+                <pic:pic xmlns:pic="http://schemas.openxmlformats.org/drawingml/2006/picture">
+                  <pic:nvPicPr>
+                    <pic:cNvPr id="0" name="Picture 43"/>
+                    <pic:cNvPicPr>
+                      <a:picLocks noChangeAspect="1" noChangeArrowheads="1"/>
+                    </pic:cNvPicPr>
+                  </pic:nvPicPr>
+                  <pic:blipFill>
+                    <a:blip r:embed="rId64">
+                      <a:extLst>
+                        <a:ext uri="{28A0092B-C50C-407E-A947-70E740481C1C}">
+                          <a14:useLocalDpi xmlns:a14="http://schemas.microsoft.com/office/drawing/2010/main" val="0"/>
+                        </a:ext>
+                      </a:extLst>
+                    </a:blip>
+                    <a:srcRect/>
+                    <a:stretch>
+                      <a:fillRect/>
+                    </a:stretch>
+                  </pic:blipFill>
+                  <pic:spPr bwMode="auto">
+                    <a:xfrm>
+                      <a:off x="0" y="0"/>
+                      <a:ext cx="5391150" cy="2009775"/>
+                    </a:xfrm>
+                    <a:prstGeom prst="rect">
+                      <a:avLst/>
+                    </a:prstGeom>
+                    <a:noFill/>
+                    <a:ln>
+                      <a:noFill/>
+                    </a:ln>
+                  </pic:spPr>
+                </pic:pic>
+              </a:graphicData>
+            </a:graphic>
+          </wp:inline>
+        </w:drawing>
+      </w:r>
+    </w:p>
+    <w:p>
+      <w:pPr>
+        <w:tabs>
+          <w:tab w:val="left" w:pos="1830"/>
+        </w:tabs>
+        <w:rPr>
+          <w:lang w:val="es-CL"/>
+        </w:rPr>
+      </w:pPr>
+    </w:p>
+    <w:p>
+      <w:pPr>
+        <w:tabs>
+          <w:tab w:val="left" w:pos="1830"/>
+        </w:tabs>
+        <w:rPr>
+          <w:lang w:val="es-CL"/>
+        </w:rPr>
+      </w:pPr>
+      <w:r>
+        <w:rPr>
+          <w:noProof/>
+          <w:lang w:val="es-CL"/>
+        </w:rPr>
+        <w:lastRenderedPageBreak/>
+        <w:drawing>
+          <wp:inline distT="0" distB="0" distL="0" distR="0" wp14:anchorId="53306DD9" wp14:editId="4D5C7286">
+            <wp:extent cx="5394960" cy="2286000"/>
+            <wp:effectExtent l="0" t="0" r="0" b="0"/>
+            <wp:docPr id="64" name="Picture 64"/>
+            <wp:cNvGraphicFramePr>
+              <a:graphicFrameLocks xmlns:a="http://schemas.openxmlformats.org/drawingml/2006/main" noChangeAspect="1"/>
+            </wp:cNvGraphicFramePr>
+            <a:graphic xmlns:a="http://schemas.openxmlformats.org/drawingml/2006/main">
+              <a:graphicData uri="http://schemas.openxmlformats.org/drawingml/2006/picture">
+                <pic:pic xmlns:pic="http://schemas.openxmlformats.org/drawingml/2006/picture">
+                  <pic:nvPicPr>
+                    <pic:cNvPr id="0" name="Picture 44"/>
+                    <pic:cNvPicPr>
+                      <a:picLocks noChangeAspect="1" noChangeArrowheads="1"/>
+                    </pic:cNvPicPr>
+                  </pic:nvPicPr>
+                  <pic:blipFill>
+                    <a:blip r:embed="rId65">
+                      <a:extLst>
+                        <a:ext uri="{28A0092B-C50C-407E-A947-70E740481C1C}">
+                          <a14:useLocalDpi xmlns:a14="http://schemas.microsoft.com/office/drawing/2010/main" val="0"/>
+                        </a:ext>
+                      </a:extLst>
+                    </a:blip>
+                    <a:srcRect/>
+                    <a:stretch>
+                      <a:fillRect/>
+                    </a:stretch>
+                  </pic:blipFill>
+                  <pic:spPr bwMode="auto">
+                    <a:xfrm>
+                      <a:off x="0" y="0"/>
+                      <a:ext cx="5394960" cy="2286000"/>
+                    </a:xfrm>
+                    <a:prstGeom prst="rect">
+                      <a:avLst/>
+                    </a:prstGeom>
+                    <a:noFill/>
+                    <a:ln>
+                      <a:noFill/>
+                    </a:ln>
+                  </pic:spPr>
+                </pic:pic>
+              </a:graphicData>
+            </a:graphic>
+          </wp:inline>
+        </w:drawing>
+      </w:r>
+    </w:p>
+    <w:p>
+      <w:pPr>
+        <w:tabs>
+          <w:tab w:val="left" w:pos="1830"/>
+        </w:tabs>
+        <w:rPr>
+          <w:lang w:val="es-CL"/>
+        </w:rPr>
+      </w:pPr>
+    </w:p>
+    <w:p>
+      <w:pPr>
+        <w:tabs>
+          <w:tab w:val="left" w:pos="1830"/>
+        </w:tabs>
+        <w:rPr>
+          <w:lang w:val="es-CL"/>
+        </w:rPr>
+      </w:pPr>
+      <w:r>
+        <w:rPr>
+          <w:lang w:val="es-CL"/>
+        </w:rPr>
+        <w:t>Eliminar:</w:t>
+      </w:r>
+    </w:p>
+    <w:p>
+      <w:pPr>
+        <w:tabs>
+          <w:tab w:val="left" w:pos="1830"/>
+        </w:tabs>
+        <w:rPr>
+          <w:lang w:val="es-CL"/>
+        </w:rPr>
+      </w:pPr>
+    </w:p>
+    <w:p>
+      <w:pPr>
+        <w:tabs>
+          <w:tab w:val="left" w:pos="1830"/>
+        </w:tabs>
+        <w:rPr>
+          <w:lang w:val="es-CL"/>
+        </w:rPr>
+      </w:pPr>
+      <w:r>
+        <w:rPr>
+          <w:noProof/>
+          <w:lang w:val="es-CL"/>
+        </w:rPr>
+        <w:drawing>
+          <wp:inline distT="0" distB="0" distL="0" distR="0" wp14:anchorId="3B53BCE9" wp14:editId="23E544F5">
+            <wp:extent cx="5400040" cy="2190750"/>
+            <wp:effectExtent l="0" t="0" r="0" b="0"/>
+            <wp:docPr id="65" name="Picture 65"/>
+            <wp:cNvGraphicFramePr>
+              <a:graphicFrameLocks xmlns:a="http://schemas.openxmlformats.org/drawingml/2006/main" noChangeAspect="1"/>
+            </wp:cNvGraphicFramePr>
+            <a:graphic xmlns:a="http://schemas.openxmlformats.org/drawingml/2006/main">
+              <a:graphicData uri="http://schemas.openxmlformats.org/drawingml/2006/picture">
+                <pic:pic xmlns:pic="http://schemas.openxmlformats.org/drawingml/2006/picture">
+                  <pic:nvPicPr>
+                    <pic:cNvPr id="0" name="Picture 45"/>
+                    <pic:cNvPicPr>
+                      <a:picLocks noChangeAspect="1" noChangeArrowheads="1"/>
+                    </pic:cNvPicPr>
+                  </pic:nvPicPr>
+                  <pic:blipFill>
+                    <a:blip r:embed="rId66">
+                      <a:extLst>
+                        <a:ext uri="{28A0092B-C50C-407E-A947-70E740481C1C}">
+                          <a14:useLocalDpi xmlns:a14="http://schemas.microsoft.com/office/drawing/2010/main" val="0"/>
+                        </a:ext>
+                      </a:extLst>
+                    </a:blip>
+                    <a:srcRect/>
+                    <a:stretch>
+                      <a:fillRect/>
+                    </a:stretch>
+                  </pic:blipFill>
+                  <pic:spPr bwMode="auto">
+                    <a:xfrm>
+                      <a:off x="0" y="0"/>
+                      <a:ext cx="5400040" cy="2190750"/>
+                    </a:xfrm>
+                    <a:prstGeom prst="rect">
+                      <a:avLst/>
+                    </a:prstGeom>
+                    <a:noFill/>
+                    <a:ln>
+                      <a:noFill/>
+                    </a:ln>
+                  </pic:spPr>
+                </pic:pic>
+              </a:graphicData>
+            </a:graphic>
+          </wp:inline>
+        </w:drawing>
+      </w:r>
+    </w:p>
+    <w:p>
+      <w:pPr>
+        <w:tabs>
+          <w:tab w:val="left" w:pos="1830"/>
+        </w:tabs>
+        <w:rPr>
+          <w:lang w:val="es-CL"/>
+        </w:rPr>
+      </w:pPr>
+    </w:p>
+    <w:p>
+      <w:pPr>
+        <w:tabs>
+          <w:tab w:val="left" w:pos="1830"/>
+        </w:tabs>
+        <w:rPr>
+          <w:lang w:val="es-CL"/>
+        </w:rPr>
+      </w:pPr>
+      <w:r>
+        <w:rPr>
+          <w:lang w:val="es-CL"/>
+        </w:rPr>
+        <w:t>Lista de proyectos:</w:t>
+      </w:r>
+    </w:p>
+    <w:p>
+      <w:pPr>
+        <w:tabs>
+          <w:tab w:val="left" w:pos="1830"/>
+        </w:tabs>
+        <w:rPr>
+          <w:lang w:val="es-CL"/>
+        </w:rPr>
+      </w:pPr>
+      <w:r>
+        <w:rPr>
+          <w:noProof/>
+          <w:lang w:val="es-CL"/>
+        </w:rPr>
+        <w:drawing>
+          <wp:inline distT="0" distB="0" distL="0" distR="0" wp14:anchorId="23569619" wp14:editId="730B5FB6">
+            <wp:extent cx="5391150" cy="2095500"/>
+            <wp:effectExtent l="0" t="0" r="0" b="0"/>
+            <wp:docPr id="67" name="Picture 67"/>
+            <wp:cNvGraphicFramePr>
+              <a:graphicFrameLocks xmlns:a="http://schemas.openxmlformats.org/drawingml/2006/main" noChangeAspect="1"/>
+            </wp:cNvGraphicFramePr>
+            <a:graphic xmlns:a="http://schemas.openxmlformats.org/drawingml/2006/main">
+              <a:graphicData uri="http://schemas.openxmlformats.org/drawingml/2006/picture">
+                <pic:pic xmlns:pic="http://schemas.openxmlformats.org/drawingml/2006/picture">
+                  <pic:nvPicPr>
+                    <pic:cNvPr id="0" name="Picture 46"/>
+                    <pic:cNvPicPr>
+                      <a:picLocks noChangeAspect="1" noChangeArrowheads="1"/>
+                    </pic:cNvPicPr>
+                  </pic:nvPicPr>
+                  <pic:blipFill>
+                    <a:blip r:embed="rId67">
+                      <a:extLst>
+                        <a:ext uri="{28A0092B-C50C-407E-A947-70E740481C1C}">
+                          <a14:useLocalDpi xmlns:a14="http://schemas.microsoft.com/office/drawing/2010/main" val="0"/>
+                        </a:ext>
+                      </a:extLst>
+                    </a:blip>
+                    <a:srcRect/>
+                    <a:stretch>
+                      <a:fillRect/>
+                    </a:stretch>
+                  </pic:blipFill>
+                  <pic:spPr bwMode="auto">
+                    <a:xfrm>
+                      <a:off x="0" y="0"/>
+                      <a:ext cx="5391150" cy="2095500"/>
+                    </a:xfrm>
+                    <a:prstGeom prst="rect">
+                      <a:avLst/>
+                    </a:prstGeom>
+                    <a:noFill/>
+                    <a:ln>
+                      <a:noFill/>
+                    </a:ln>
+                  </pic:spPr>
+                </pic:pic>
+              </a:graphicData>
+            </a:graphic>
+          </wp:inline>
+        </w:drawing>
+      </w:r>
+    </w:p>
+    <w:p>
+      <w:pPr>
+        <w:tabs>
+          <w:tab w:val="left" w:pos="1830"/>
+        </w:tabs>
+        <w:rPr>
+          <w:lang w:val="es-CL"/>
+        </w:rPr>
+      </w:pPr>
+    </w:p>
+    <w:p>
+      <w:pPr>
+        <w:tabs>
+          <w:tab w:val="left" w:pos="1830"/>
+        </w:tabs>
+        <w:rPr>
+          <w:lang w:val="es-CL"/>
+        </w:rPr>
+      </w:pPr>
+    </w:p>
+    <w:p>
+      <w:pPr>
+        <w:tabs>
+          <w:tab w:val="left" w:pos="1830"/>
+        </w:tabs>
+        <w:rPr>
+          <w:lang w:val="es-CL"/>
+        </w:rPr>
+      </w:pPr>
+      <w:r>
+        <w:rPr>
+          <w:lang w:val="es-CL"/>
+        </w:rPr>
+        <w:lastRenderedPageBreak/>
+        <w:t>Crear:</w:t>
+      </w:r>
+    </w:p>
+    <w:p>
+      <w:pPr>
+        <w:tabs>
+          <w:tab w:val="left" w:pos="1830"/>
+        </w:tabs>
+        <w:rPr>
+          <w:lang w:val="es-CL"/>
+        </w:rPr>
+      </w:pPr>
+      <w:r>
+        <w:rPr>
+          <w:noProof/>
+          <w:lang w:val="es-CL"/>
+        </w:rPr>
+        <w:drawing>
+          <wp:inline distT="0" distB="0" distL="0" distR="0" wp14:anchorId="1C425B13" wp14:editId="31F77FFB">
+            <wp:extent cx="5400040" cy="1695450"/>
+            <wp:effectExtent l="0" t="0" r="0" b="0"/>
+            <wp:docPr id="68" name="Picture 68"/>
+            <wp:cNvGraphicFramePr>
+              <a:graphicFrameLocks xmlns:a="http://schemas.openxmlformats.org/drawingml/2006/main" noChangeAspect="1"/>
+            </wp:cNvGraphicFramePr>
+            <a:graphic xmlns:a="http://schemas.openxmlformats.org/drawingml/2006/main">
+              <a:graphicData uri="http://schemas.openxmlformats.org/drawingml/2006/picture">
+                <pic:pic xmlns:pic="http://schemas.openxmlformats.org/drawingml/2006/picture">
+                  <pic:nvPicPr>
+                    <pic:cNvPr id="0" name="Picture 47"/>
+                    <pic:cNvPicPr>
+                      <a:picLocks noChangeAspect="1" noChangeArrowheads="1"/>
+                    </pic:cNvPicPr>
+                  </pic:nvPicPr>
+                  <pic:blipFill>
+                    <a:blip r:embed="rId68">
+                      <a:extLst>
+                        <a:ext uri="{28A0092B-C50C-407E-A947-70E740481C1C}">
+                          <a14:useLocalDpi xmlns:a14="http://schemas.microsoft.com/office/drawing/2010/main" val="0"/>
+                        </a:ext>
+                      </a:extLst>
+                    </a:blip>
+                    <a:srcRect/>
+                    <a:stretch>
+                      <a:fillRect/>
+                    </a:stretch>
+                  </pic:blipFill>
+                  <pic:spPr bwMode="auto">
+                    <a:xfrm>
+                      <a:off x="0" y="0"/>
+                      <a:ext cx="5400040" cy="1695450"/>
+                    </a:xfrm>
+                    <a:prstGeom prst="rect">
+                      <a:avLst/>
+                    </a:prstGeom>
+                    <a:noFill/>
+                    <a:ln>
+                      <a:noFill/>
+                    </a:ln>
+                  </pic:spPr>
+                </pic:pic>
+              </a:graphicData>
+            </a:graphic>
+          </wp:inline>
+        </w:drawing>
+      </w:r>
+    </w:p>
+    <w:p>
+      <w:pPr>
+        <w:tabs>
+          <w:tab w:val="left" w:pos="1830"/>
+        </w:tabs>
+        <w:rPr>
+          <w:lang w:val="es-CL"/>
+        </w:rPr>
+      </w:pPr>
+    </w:p>
+    <w:p>
+      <w:pPr>
+        <w:tabs>
+          <w:tab w:val="left" w:pos="1830"/>
+        </w:tabs>
+        <w:rPr>
+          <w:lang w:val="es-CL"/>
+        </w:rPr>
+      </w:pPr>
+      <w:r>
+        <w:rPr>
+          <w:noProof/>
+          <w:lang w:val="es-CL"/>
+        </w:rPr>
+        <w:drawing>
+          <wp:inline distT="0" distB="0" distL="0" distR="0" wp14:anchorId="46B4A6EB" wp14:editId="64B184C9">
+            <wp:extent cx="5391150" cy="2209800"/>
+            <wp:effectExtent l="0" t="0" r="0" b="0"/>
+            <wp:docPr id="69" name="Picture 69"/>
+            <wp:cNvGraphicFramePr>
+              <a:graphicFrameLocks xmlns:a="http://schemas.openxmlformats.org/drawingml/2006/main" noChangeAspect="1"/>
+            </wp:cNvGraphicFramePr>
+            <a:graphic xmlns:a="http://schemas.openxmlformats.org/drawingml/2006/main">
+              <a:graphicData uri="http://schemas.openxmlformats.org/drawingml/2006/picture">
+                <pic:pic xmlns:pic="http://schemas.openxmlformats.org/drawingml/2006/picture">
+                  <pic:nvPicPr>
+                    <pic:cNvPr id="0" name="Picture 48"/>
+                    <pic:cNvPicPr>
+                      <a:picLocks noChangeAspect="1" noChangeArrowheads="1"/>
+                    </pic:cNvPicPr>
+                  </pic:nvPicPr>
+                  <pic:blipFill>
+                    <a:blip r:embed="rId69" cstate="print">
+                      <a:extLst>
+                        <a:ext uri="{28A0092B-C50C-407E-A947-70E740481C1C}">
+                          <a14:useLocalDpi xmlns:a14="http://schemas.microsoft.com/office/drawing/2010/main" val="0"/>
+                        </a:ext>
+                      </a:extLst>
+                    </a:blip>
+                    <a:srcRect/>
+                    <a:stretch>
+                      <a:fillRect/>
+                    </a:stretch>
+                  </pic:blipFill>
+                  <pic:spPr bwMode="auto">
+                    <a:xfrm>
+                      <a:off x="0" y="0"/>
+                      <a:ext cx="5391150" cy="2209800"/>
+                    </a:xfrm>
+                    <a:prstGeom prst="rect">
+                      <a:avLst/>
+                    </a:prstGeom>
+                    <a:noFill/>
+                    <a:ln>
+                      <a:noFill/>
+                    </a:ln>
+                  </pic:spPr>
+                </pic:pic>
+              </a:graphicData>
+            </a:graphic>
+          </wp:inline>
+        </w:drawing>
+      </w:r>
+    </w:p>
+    <w:p>
+      <w:pPr>
+        <w:tabs>
+          <w:tab w:val="left" w:pos="1830"/>
+        </w:tabs>
+        <w:rPr>
+          <w:lang w:val="es-CL"/>
+        </w:rPr>
+      </w:pPr>
+    </w:p>
+    <w:p>
+      <w:pPr>
+        <w:tabs>
+          <w:tab w:val="left" w:pos="1830"/>
+        </w:tabs>
+        <w:rPr>
+          <w:lang w:val="es-CL"/>
+        </w:rPr>
+      </w:pPr>
+      <w:r>
+        <w:rPr>
+          <w:lang w:val="es-CL"/>
+        </w:rPr>
+        <w:t>Editar:</w:t>
+      </w:r>
+    </w:p>
+    <w:p>
+      <w:pPr>
+        <w:tabs>
+          <w:tab w:val="left" w:pos="1830"/>
+        </w:tabs>
+        <w:rPr>
+          <w:lang w:val="es-CL"/>
+        </w:rPr>
+      </w:pPr>
+    </w:p>
+    <w:p>
+      <w:pPr>
+        <w:tabs>
+          <w:tab w:val="left" w:pos="1830"/>
+        </w:tabs>
+        <w:rPr>
+          <w:lang w:val="es-CL"/>
+        </w:rPr>
+      </w:pPr>
+      <w:r>
+        <w:rPr>
+          <w:noProof/>
+          <w:lang w:val="es-CL"/>
+        </w:rPr>
+        <w:drawing>
+          <wp:inline distT="0" distB="0" distL="0" distR="0" wp14:anchorId="554123D7" wp14:editId="0C064017">
+            <wp:extent cx="5391150" cy="2209800"/>
+            <wp:effectExtent l="0" t="0" r="0" b="0"/>
+            <wp:docPr id="70" name="Picture 70"/>
+            <wp:cNvGraphicFramePr>
+              <a:graphicFrameLocks xmlns:a="http://schemas.openxmlformats.org/drawingml/2006/main" noChangeAspect="1"/>
+            </wp:cNvGraphicFramePr>
+            <a:graphic xmlns:a="http://schemas.openxmlformats.org/drawingml/2006/main">
+              <a:graphicData uri="http://schemas.openxmlformats.org/drawingml/2006/picture">
+                <pic:pic xmlns:pic="http://schemas.openxmlformats.org/drawingml/2006/picture">
+                  <pic:nvPicPr>
+                    <pic:cNvPr id="0" name="Picture 49"/>
+                    <pic:cNvPicPr>
+                      <a:picLocks noChangeAspect="1" noChangeArrowheads="1"/>
+                    </pic:cNvPicPr>
+                  </pic:nvPicPr>
+                  <pic:blipFill>
+                    <a:blip r:embed="rId70" cstate="print">
+                      <a:extLst>
+                        <a:ext uri="{28A0092B-C50C-407E-A947-70E740481C1C}">
+                          <a14:useLocalDpi xmlns:a14="http://schemas.microsoft.com/office/drawing/2010/main" val="0"/>
+                        </a:ext>
+                      </a:extLst>
+                    </a:blip>
+                    <a:srcRect/>
+                    <a:stretch>
+                      <a:fillRect/>
+                    </a:stretch>
+                  </pic:blipFill>
+                  <pic:spPr bwMode="auto">
+                    <a:xfrm>
+                      <a:off x="0" y="0"/>
+                      <a:ext cx="5391150" cy="2209800"/>
+                    </a:xfrm>
+                    <a:prstGeom prst="rect">
+                      <a:avLst/>
+                    </a:prstGeom>
+                    <a:noFill/>
+                    <a:ln>
+                      <a:noFill/>
+                    </a:ln>
+                  </pic:spPr>
+                </pic:pic>
+              </a:graphicData>
+            </a:graphic>
+          </wp:inline>
+        </w:drawing>
+      </w:r>
+    </w:p>
+    <w:p>
+      <w:pPr>
+        <w:tabs>
+          <w:tab w:val="left" w:pos="1830"/>
+        </w:tabs>
+        <w:rPr>
+          <w:lang w:val="es-CL"/>
+        </w:rPr>
+      </w:pPr>
+      <w:r>
+        <w:rPr>
+          <w:noProof/>
+          <w:lang w:val="es-CL"/>
+        </w:rPr>
+        <w:lastRenderedPageBreak/>
+        <w:drawing>
+          <wp:inline distT="0" distB="0" distL="0" distR="0" wp14:anchorId="0A7D00F5" wp14:editId="4396FCB3">
+            <wp:extent cx="5394960" cy="2286000"/>
+            <wp:effectExtent l="0" t="0" r="0" b="0"/>
+            <wp:docPr id="71" name="Picture 71"/>
+            <wp:cNvGraphicFramePr>
+              <a:graphicFrameLocks xmlns:a="http://schemas.openxmlformats.org/drawingml/2006/main" noChangeAspect="1"/>
+            </wp:cNvGraphicFramePr>
+            <a:graphic xmlns:a="http://schemas.openxmlformats.org/drawingml/2006/main">
+              <a:graphicData uri="http://schemas.openxmlformats.org/drawingml/2006/picture">
+                <pic:pic xmlns:pic="http://schemas.openxmlformats.org/drawingml/2006/picture">
+                  <pic:nvPicPr>
+                    <pic:cNvPr id="0" name="Picture 50"/>
+                    <pic:cNvPicPr>
+                      <a:picLocks noChangeAspect="1" noChangeArrowheads="1"/>
+                    </pic:cNvPicPr>
+                  </pic:nvPicPr>
+                  <pic:blipFill>
+                    <a:blip r:embed="rId71">
+                      <a:extLst>
+                        <a:ext uri="{28A0092B-C50C-407E-A947-70E740481C1C}">
+                          <a14:useLocalDpi xmlns:a14="http://schemas.microsoft.com/office/drawing/2010/main" val="0"/>
+                        </a:ext>
+                      </a:extLst>
+                    </a:blip>
+                    <a:srcRect/>
+                    <a:stretch>
+                      <a:fillRect/>
+                    </a:stretch>
+                  </pic:blipFill>
+                  <pic:spPr bwMode="auto">
+                    <a:xfrm>
+                      <a:off x="0" y="0"/>
+                      <a:ext cx="5394960" cy="2286000"/>
+                    </a:xfrm>
+                    <a:prstGeom prst="rect">
+                      <a:avLst/>
+                    </a:prstGeom>
+                    <a:noFill/>
+                    <a:ln>
+                      <a:noFill/>
+                    </a:ln>
+                  </pic:spPr>
+                </pic:pic>
+              </a:graphicData>
+            </a:graphic>
+          </wp:inline>
+        </w:drawing>
+      </w:r>
+    </w:p>
+    <w:p>
+      <w:pPr>
+        <w:tabs>
+          <w:tab w:val="left" w:pos="1830"/>
+        </w:tabs>
+        <w:rPr>
+          <w:lang w:val="es-CL"/>
+        </w:rPr>
+      </w:pPr>
+    </w:p>
+    <w:p>
+      <w:pPr>
+        <w:tabs>
+          <w:tab w:val="left" w:pos="1830"/>
+        </w:tabs>
+        <w:rPr>
+          <w:lang w:val="es-CL"/>
+        </w:rPr>
+      </w:pPr>
+      <w:r>
+        <w:rPr>
+          <w:lang w:val="es-CL"/>
+        </w:rPr>
+        <w:t>Eliminar:</w:t>
+      </w:r>
+    </w:p>
+    <w:p>
+      <w:pPr>
+        <w:tabs>
+          <w:tab w:val="left" w:pos="1830"/>
+        </w:tabs>
+        <w:rPr>
+          <w:lang w:val="es-CL"/>
+        </w:rPr>
+      </w:pPr>
+      <w:r>
+        <w:rPr>
+          <w:noProof/>
+          <w:lang w:val="es-CL"/>
+        </w:rPr>
+        <w:drawing>
+          <wp:inline distT="0" distB="0" distL="0" distR="0" wp14:anchorId="7488EA51" wp14:editId="7754251C">
+            <wp:extent cx="5391150" cy="2066925"/>
+            <wp:effectExtent l="0" t="0" r="0" b="9525"/>
+            <wp:docPr id="73" name="Picture 73"/>
+            <wp:cNvGraphicFramePr>
+              <a:graphicFrameLocks xmlns:a="http://schemas.openxmlformats.org/drawingml/2006/main" noChangeAspect="1"/>
+            </wp:cNvGraphicFramePr>
+            <a:graphic xmlns:a="http://schemas.openxmlformats.org/drawingml/2006/main">
+              <a:graphicData uri="http://schemas.openxmlformats.org/drawingml/2006/picture">
+                <pic:pic xmlns:pic="http://schemas.openxmlformats.org/drawingml/2006/picture">
+                  <pic:nvPicPr>
+                    <pic:cNvPr id="0" name="Picture 51"/>
+                    <pic:cNvPicPr>
+                      <a:picLocks noChangeAspect="1" noChangeArrowheads="1"/>
+                    </pic:cNvPicPr>
+                  </pic:nvPicPr>
+                  <pic:blipFill>
+                    <a:blip r:embed="rId72">
+                      <a:extLst>
+                        <a:ext uri="{28A0092B-C50C-407E-A947-70E740481C1C}">
+                          <a14:useLocalDpi xmlns:a14="http://schemas.microsoft.com/office/drawing/2010/main" val="0"/>
+                        </a:ext>
+                      </a:extLst>
+                    </a:blip>
+                    <a:srcRect/>
+                    <a:stretch>
+                      <a:fillRect/>
+                    </a:stretch>
+                  </pic:blipFill>
+                  <pic:spPr bwMode="auto">
+                    <a:xfrm>
+                      <a:off x="0" y="0"/>
+                      <a:ext cx="5391150" cy="2066925"/>
+                    </a:xfrm>
+                    <a:prstGeom prst="rect">
+                      <a:avLst/>
+                    </a:prstGeom>
+                    <a:noFill/>
+                    <a:ln>
+                      <a:noFill/>
+                    </a:ln>
+                  </pic:spPr>
+                </pic:pic>
+              </a:graphicData>
+            </a:graphic>
+          </wp:inline>
+        </w:drawing>
+      </w:r>
+    </w:p>
+    <w:p>
+      <w:pPr>
+        <w:tabs>
+          <w:tab w:val="left" w:pos="1830"/>
+        </w:tabs>
+        <w:rPr>
+          <w:lang w:val="es-CL"/>
+        </w:rPr>
+      </w:pPr>
+    </w:p>
+    <w:p>
+      <w:pPr>
+        <w:tabs>
+          <w:tab w:val="left" w:pos="1830"/>
+        </w:tabs>
+        <w:rPr>
+          <w:lang w:val="es-CL"/>
+        </w:rPr>
+      </w:pPr>
+      <w:r>
+        <w:rPr>
+          <w:noProof/>
+          <w:lang w:val="es-CL"/>
+        </w:rPr>
+        <w:drawing>
+          <wp:inline distT="0" distB="0" distL="0" distR="0" wp14:anchorId="77C83D00" wp14:editId="37651E60">
+            <wp:extent cx="5391150" cy="2143125"/>
+            <wp:effectExtent l="0" t="0" r="0" b="9525"/>
+            <wp:docPr id="74" name="Picture 74"/>
+            <wp:cNvGraphicFramePr>
+              <a:graphicFrameLocks xmlns:a="http://schemas.openxmlformats.org/drawingml/2006/main" noChangeAspect="1"/>
+            </wp:cNvGraphicFramePr>
+            <a:graphic xmlns:a="http://schemas.openxmlformats.org/drawingml/2006/main">
+              <a:graphicData uri="http://schemas.openxmlformats.org/drawingml/2006/picture">
+                <pic:pic xmlns:pic="http://schemas.openxmlformats.org/drawingml/2006/picture">
+                  <pic:nvPicPr>
+                    <pic:cNvPr id="0" name="Picture 52"/>
+                    <pic:cNvPicPr>
+                      <a:picLocks noChangeAspect="1" noChangeArrowheads="1"/>
+                    </pic:cNvPicPr>
+                  </pic:nvPicPr>
+                  <pic:blipFill>
+                    <a:blip r:embed="rId73" cstate="print">
+                      <a:extLst>
+                        <a:ext uri="{28A0092B-C50C-407E-A947-70E740481C1C}">
+                          <a14:useLocalDpi xmlns:a14="http://schemas.microsoft.com/office/drawing/2010/main" val="0"/>
+                        </a:ext>
+                      </a:extLst>
+                    </a:blip>
+                    <a:srcRect/>
+                    <a:stretch>
+                      <a:fillRect/>
+                    </a:stretch>
+                  </pic:blipFill>
+                  <pic:spPr bwMode="auto">
+                    <a:xfrm>
+                      <a:off x="0" y="0"/>
+                      <a:ext cx="5391150" cy="2143125"/>
+                    </a:xfrm>
+                    <a:prstGeom prst="rect">
+                      <a:avLst/>
+                    </a:prstGeom>
+                    <a:noFill/>
+                    <a:ln>
+                      <a:noFill/>
+                    </a:ln>
+                  </pic:spPr>
+                </pic:pic>
+              </a:graphicData>
+            </a:graphic>
+          </wp:inline>
+        </w:drawing>
+      </w:r>
+    </w:p>
+    <w:p>
+      <w:pPr>
+        <w:tabs>
+          <w:tab w:val="left" w:pos="1830"/>
+        </w:tabs>
+        <w:rPr>
+          <w:lang w:val="es-CL"/>
+        </w:rPr>
+      </w:pPr>
+    </w:p>
+    <w:p>
+      <w:pPr>
+        <w:tabs>
+          <w:tab w:val="left" w:pos="1830"/>
+        </w:tabs>
+        <w:rPr>
+          <w:lang w:val="es-CL"/>
+        </w:rPr>
+      </w:pPr>
+    </w:p>
+    <w:p>
+      <w:pPr>
+        <w:tabs>
+          <w:tab w:val="left" w:pos="1830"/>
+        </w:tabs>
+        <w:rPr>
+          <w:lang w:val="es-CL"/>
+        </w:rPr>
+      </w:pPr>
+    </w:p>
+    <w:p>
+      <w:pPr>
+        <w:tabs>
+          <w:tab w:val="left" w:pos="1830"/>
+        </w:tabs>
+        <w:rPr>
+          <w:lang w:val="es-CL"/>
+        </w:rPr>
+      </w:pPr>
+    </w:p>
+    <w:p>
+      <w:pPr>
+        <w:tabs>
+          <w:tab w:val="left" w:pos="1830"/>
+        </w:tabs>
+        <w:rPr>
+          <w:lang w:val="es-CL"/>
+        </w:rPr>
+      </w:pPr>
+    </w:p>
+    <w:p>
+      <w:pPr>
+        <w:tabs>
+          <w:tab w:val="left" w:pos="1830"/>
+        </w:tabs>
+        <w:rPr>
+          <w:lang w:val="es-CL"/>
+        </w:rPr>
+      </w:pPr>
+      <w:r>
+        <w:rPr>
+          <w:lang w:val="es-CL"/>
+        </w:rPr>
+        <w:t>Lista de notas pendientes</w:t>
+      </w:r>
+      <w:r>
+        <w:rPr>
+          <w:lang w:val="es-CL"/>
+        </w:rPr>
+        <w:t>(No existen para este usuario)</w:t>
+      </w:r>
+      <w:r>
+        <w:rPr>
+          <w:lang w:val="es-CL"/>
+        </w:rPr>
+        <w:t>:</w:t>
+      </w:r>
+    </w:p>
+    <w:p>
+      <w:pPr>
+        <w:tabs>
+          <w:tab w:val="left" w:pos="1830"/>
+        </w:tabs>
+        <w:rPr>
+          <w:lang w:val="es-CL"/>
+        </w:rPr>
+      </w:pPr>
+      <w:r>
+        <w:rPr>
+          <w:noProof/>
+          <w:lang w:val="es-CL"/>
+        </w:rPr>
+        <w:drawing>
+          <wp:inline distT="0" distB="0" distL="0" distR="0" wp14:anchorId="7177797D" wp14:editId="16FC997E">
+            <wp:extent cx="5391150" cy="2057400"/>
+            <wp:effectExtent l="0" t="0" r="0" b="0"/>
+            <wp:docPr id="75" name="Picture 75"/>
+            <wp:cNvGraphicFramePr>
+              <a:graphicFrameLocks xmlns:a="http://schemas.openxmlformats.org/drawingml/2006/main" noChangeAspect="1"/>
+            </wp:cNvGraphicFramePr>
+            <a:graphic xmlns:a="http://schemas.openxmlformats.org/drawingml/2006/main">
+              <a:graphicData uri="http://schemas.openxmlformats.org/drawingml/2006/picture">
+                <pic:pic xmlns:pic="http://schemas.openxmlformats.org/drawingml/2006/picture">
+                  <pic:nvPicPr>
+                    <pic:cNvPr id="0" name="Picture 53"/>
+                    <pic:cNvPicPr>
+                      <a:picLocks noChangeAspect="1" noChangeArrowheads="1"/>
+                    </pic:cNvPicPr>
+                  </pic:nvPicPr>
+                  <pic:blipFill>
+                    <a:blip r:embed="rId74">
+                      <a:extLst>
+                        <a:ext uri="{28A0092B-C50C-407E-A947-70E740481C1C}">
+                          <a14:useLocalDpi xmlns:a14="http://schemas.microsoft.com/office/drawing/2010/main" val="0"/>
+                        </a:ext>
+                      </a:extLst>
+                    </a:blip>
+                    <a:srcRect/>
+                    <a:stretch>
+                      <a:fillRect/>
+                    </a:stretch>
+                  </pic:blipFill>
+                  <pic:spPr bwMode="auto">
+                    <a:xfrm>
+                      <a:off x="0" y="0"/>
+                      <a:ext cx="5391150" cy="2057400"/>
+                    </a:xfrm>
+                    <a:prstGeom prst="rect">
+                      <a:avLst/>
+                    </a:prstGeom>
+                    <a:noFill/>
+                    <a:ln>
+                      <a:noFill/>
+                    </a:ln>
+                  </pic:spPr>
+                </pic:pic>
+              </a:graphicData>
+            </a:graphic>
+          </wp:inline>
+        </w:drawing>
+      </w:r>
+    </w:p>
+    <w:p>
+      <w:pPr>
+        <w:tabs>
+          <w:tab w:val="left" w:pos="1830"/>
+        </w:tabs>
+        <w:rPr>
+          <w:lang w:val="es-CL"/>
+        </w:rPr>
+      </w:pPr>
+    </w:p>
+    <w:p>
+      <w:pPr>
+        <w:tabs>
+          <w:tab w:val="left" w:pos="1830"/>
+        </w:tabs>
+        <w:rPr>
+          <w:lang w:val="es-CL"/>
+        </w:rPr>
+      </w:pPr>
+      <w:r>
+        <w:rPr>
+          <w:lang w:val="es-CL"/>
+        </w:rPr>
+        <w:t>Lista de notas de prorroga:</w:t>
+      </w:r>
+    </w:p>
+    <w:p>
+      <w:pPr>
+        <w:tabs>
+          <w:tab w:val="left" w:pos="1830"/>
+        </w:tabs>
+        <w:rPr>
+          <w:lang w:val="es-CL"/>
+        </w:rPr>
+      </w:pPr>
+      <w:r>
+        <w:rPr>
+          <w:noProof/>
+          <w:lang w:val="es-CL"/>
+        </w:rPr>
+        <w:drawing>
+          <wp:inline distT="0" distB="0" distL="0" distR="0" wp14:anchorId="25DCF2BC" wp14:editId="24B83F73">
+            <wp:extent cx="5391150" cy="1914525"/>
+            <wp:effectExtent l="0" t="0" r="0" b="9525"/>
+            <wp:docPr id="76" name="Picture 76"/>
+            <wp:cNvGraphicFramePr>
+              <a:graphicFrameLocks xmlns:a="http://schemas.openxmlformats.org/drawingml/2006/main" noChangeAspect="1"/>
+            </wp:cNvGraphicFramePr>
+            <a:graphic xmlns:a="http://schemas.openxmlformats.org/drawingml/2006/main">
+              <a:graphicData uri="http://schemas.openxmlformats.org/drawingml/2006/picture">
+                <pic:pic xmlns:pic="http://schemas.openxmlformats.org/drawingml/2006/picture">
+                  <pic:nvPicPr>
+                    <pic:cNvPr id="0" name="Picture 54"/>
+                    <pic:cNvPicPr>
+                      <a:picLocks noChangeAspect="1" noChangeArrowheads="1"/>
+                    </pic:cNvPicPr>
+                  </pic:nvPicPr>
+                  <pic:blipFill>
+                    <a:blip r:embed="rId75" cstate="print">
+                      <a:extLst>
+                        <a:ext uri="{28A0092B-C50C-407E-A947-70E740481C1C}">
+                          <a14:useLocalDpi xmlns:a14="http://schemas.microsoft.com/office/drawing/2010/main" val="0"/>
+                        </a:ext>
+                      </a:extLst>
+                    </a:blip>
+                    <a:srcRect/>
+                    <a:stretch>
+                      <a:fillRect/>
+                    </a:stretch>
+                  </pic:blipFill>
+                  <pic:spPr bwMode="auto">
+                    <a:xfrm>
+                      <a:off x="0" y="0"/>
+                      <a:ext cx="5391150" cy="1914525"/>
+                    </a:xfrm>
+                    <a:prstGeom prst="rect">
+                      <a:avLst/>
+                    </a:prstGeom>
+                    <a:noFill/>
+                    <a:ln>
+                      <a:noFill/>
+                    </a:ln>
+                  </pic:spPr>
+                </pic:pic>
+              </a:graphicData>
+            </a:graphic>
+          </wp:inline>
+        </w:drawing>
+      </w:r>
+    </w:p>
+    <w:p>
+      <w:pPr>
+        <w:tabs>
+          <w:tab w:val="left" w:pos="1830"/>
+        </w:tabs>
+        <w:rPr>
+          <w:lang w:val="es-CL"/>
+        </w:rPr>
+      </w:pPr>
+      <w:r>
+        <w:rPr>
+          <w:lang w:val="es-CL"/>
+        </w:rPr>
+        <w:t>Aceptar nota prorroga:</w:t>
+      </w:r>
+    </w:p>
+    <w:p>
+      <w:pPr>
+        <w:tabs>
+          <w:tab w:val="left" w:pos="1830"/>
+        </w:tabs>
+        <w:rPr>
+          <w:lang w:val="es-CL"/>
+        </w:rPr>
+      </w:pPr>
+      <w:r>
+        <w:rPr>
+          <w:noProof/>
+          <w:lang w:val="es-CL"/>
+        </w:rPr>
+        <w:drawing>
+          <wp:inline distT="0" distB="0" distL="0" distR="0" wp14:anchorId="70D59835" wp14:editId="1EABAB99">
+            <wp:extent cx="5391150" cy="2162175"/>
+            <wp:effectExtent l="0" t="0" r="0" b="9525"/>
+            <wp:docPr id="77" name="Picture 77"/>
+            <wp:cNvGraphicFramePr>
+              <a:graphicFrameLocks xmlns:a="http://schemas.openxmlformats.org/drawingml/2006/main" noChangeAspect="1"/>
+            </wp:cNvGraphicFramePr>
+            <a:graphic xmlns:a="http://schemas.openxmlformats.org/drawingml/2006/main">
+              <a:graphicData uri="http://schemas.openxmlformats.org/drawingml/2006/picture">
+                <pic:pic xmlns:pic="http://schemas.openxmlformats.org/drawingml/2006/picture">
+                  <pic:nvPicPr>
+                    <pic:cNvPr id="0" name="Picture 55"/>
+                    <pic:cNvPicPr>
+                      <a:picLocks noChangeAspect="1" noChangeArrowheads="1"/>
+                    </pic:cNvPicPr>
+                  </pic:nvPicPr>
+                  <pic:blipFill>
+                    <a:blip r:embed="rId76">
+                      <a:extLst>
+                        <a:ext uri="{28A0092B-C50C-407E-A947-70E740481C1C}">
+                          <a14:useLocalDpi xmlns:a14="http://schemas.microsoft.com/office/drawing/2010/main" val="0"/>
+                        </a:ext>
+                      </a:extLst>
+                    </a:blip>
+                    <a:srcRect/>
+                    <a:stretch>
+                      <a:fillRect/>
+                    </a:stretch>
+                  </pic:blipFill>
+                  <pic:spPr bwMode="auto">
+                    <a:xfrm>
+                      <a:off x="0" y="0"/>
+                      <a:ext cx="5391150" cy="2162175"/>
+                    </a:xfrm>
+                    <a:prstGeom prst="rect">
+                      <a:avLst/>
+                    </a:prstGeom>
+                    <a:noFill/>
+                    <a:ln>
+                      <a:noFill/>
+                    </a:ln>
+                  </pic:spPr>
+                </pic:pic>
+              </a:graphicData>
+            </a:graphic>
+          </wp:inline>
+        </w:drawing>
+      </w:r>
+    </w:p>
+    <w:p>
+      <w:pPr>
+        <w:tabs>
+          <w:tab w:val="left" w:pos="1830"/>
+        </w:tabs>
+        <w:rPr>
+          <w:lang w:val="es-CL"/>
+        </w:rPr>
+      </w:pPr>
+      <w:r>
+        <w:rPr>
+          <w:noProof/>
+          <w:lang w:val="es-CL"/>
+        </w:rPr>
+        <w:lastRenderedPageBreak/>
+        <w:drawing>
+          <wp:inline distT="0" distB="0" distL="0" distR="0" wp14:anchorId="63DBEC56" wp14:editId="126438C0">
+            <wp:extent cx="5391150" cy="1762125"/>
+            <wp:effectExtent l="0" t="0" r="0" b="9525"/>
+            <wp:docPr id="79" name="Picture 79"/>
+            <wp:cNvGraphicFramePr>
+              <a:graphicFrameLocks xmlns:a="http://schemas.openxmlformats.org/drawingml/2006/main" noChangeAspect="1"/>
+            </wp:cNvGraphicFramePr>
+            <a:graphic xmlns:a="http://schemas.openxmlformats.org/drawingml/2006/main">
+              <a:graphicData uri="http://schemas.openxmlformats.org/drawingml/2006/picture">
+                <pic:pic xmlns:pic="http://schemas.openxmlformats.org/drawingml/2006/picture">
+                  <pic:nvPicPr>
+                    <pic:cNvPr id="0" name="Picture 56"/>
+                    <pic:cNvPicPr>
+                      <a:picLocks noChangeAspect="1" noChangeArrowheads="1"/>
+                    </pic:cNvPicPr>
+                  </pic:nvPicPr>
+                  <pic:blipFill>
+                    <a:blip r:embed="rId77">
+                      <a:extLst>
+                        <a:ext uri="{28A0092B-C50C-407E-A947-70E740481C1C}">
+                          <a14:useLocalDpi xmlns:a14="http://schemas.microsoft.com/office/drawing/2010/main" val="0"/>
+                        </a:ext>
+                      </a:extLst>
+                    </a:blip>
+                    <a:srcRect/>
+                    <a:stretch>
+                      <a:fillRect/>
+                    </a:stretch>
+                  </pic:blipFill>
+                  <pic:spPr bwMode="auto">
+                    <a:xfrm>
+                      <a:off x="0" y="0"/>
+                      <a:ext cx="5391150" cy="1762125"/>
+                    </a:xfrm>
+                    <a:prstGeom prst="rect">
+                      <a:avLst/>
+                    </a:prstGeom>
+                    <a:noFill/>
+                    <a:ln>
+                      <a:noFill/>
+                    </a:ln>
+                  </pic:spPr>
+                </pic:pic>
+              </a:graphicData>
+            </a:graphic>
+          </wp:inline>
+        </w:drawing>
+      </w:r>
+    </w:p>
+    <w:p>
+      <w:pPr>
+        <w:tabs>
+          <w:tab w:val="left" w:pos="1830"/>
+        </w:tabs>
+        <w:rPr>
+          <w:lang w:val="es-CL"/>
+        </w:rPr>
+      </w:pPr>
+    </w:p>
+    <w:p>
+      <w:pPr>
+        <w:tabs>
+          <w:tab w:val="left" w:pos="1830"/>
+        </w:tabs>
+        <w:ind w:left="360"/>
+        <w:rPr>
+          <w:lang w:val="es-CL"/>
+        </w:rPr>
+      </w:pPr>
+      <w:r>
+        <w:rPr>
+          <w:lang w:val="es-CL"/>
+        </w:rPr>
+        <w:t>4.</w:t>
+      </w:r>
+      <w:r>
+        <w:rPr>
+          <w:lang w:val="es-CL"/>
+        </w:rPr>
+        <w:t>Director de Escuela</w:t>
+      </w:r>
+      <w:r>
+        <w:rPr>
+          <w:lang w:val="es-CL"/>
+        </w:rPr>
+        <w:t>: Este usuario puede realizar las mismas tareas que el profesor, solo que además podrá aceptar</w:t>
+      </w:r>
+      <w:r>
+        <w:rPr>
+          <w:lang w:val="es-CL"/>
+        </w:rPr>
+        <w:t xml:space="preserve"> y modificarla</w:t>
+      </w:r>
+      <w:r>
+        <w:rPr>
+          <w:lang w:val="es-CL"/>
+        </w:rPr>
+        <w:t>.</w:t>
+      </w:r>
+    </w:p>
+    <w:p>
+      <w:pPr>
+        <w:tabs>
+          <w:tab w:val="left" w:pos="1830"/>
+        </w:tabs>
+        <w:ind w:left="360"/>
+        <w:rPr>
+          <w:lang w:val="es-CL"/>
+        </w:rPr>
+      </w:pPr>
+      <w:r>
+        <w:rPr>
+          <w:lang w:val="es-CL"/>
+        </w:rPr>
+        <w:t>Lista de notas pendientes director escuela:</w:t>
+      </w:r>
+    </w:p>
+    <w:p>
+      <w:pPr>
+        <w:tabs>
+          <w:tab w:val="left" w:pos="1830"/>
+        </w:tabs>
+        <w:ind w:left="360"/>
+        <w:rPr>
+          <w:lang w:val="es-CL"/>
+        </w:rPr>
+      </w:pPr>
+      <w:r>
+        <w:rPr>
+          <w:noProof/>
+          <w:lang w:val="es-CL"/>
+        </w:rPr>
+        <w:drawing>
+          <wp:inline distT="0" distB="0" distL="0" distR="0" wp14:anchorId="127D11C4" wp14:editId="619E5431">
+            <wp:extent cx="5394960" cy="2377440"/>
+            <wp:effectExtent l="0" t="0" r="0" b="3810"/>
+            <wp:docPr id="80" name="Picture 80"/>
+            <wp:cNvGraphicFramePr>
+              <a:graphicFrameLocks xmlns:a="http://schemas.openxmlformats.org/drawingml/2006/main" noChangeAspect="1"/>
+            </wp:cNvGraphicFramePr>
+            <a:graphic xmlns:a="http://schemas.openxmlformats.org/drawingml/2006/main">
+              <a:graphicData uri="http://schemas.openxmlformats.org/drawingml/2006/picture">
+                <pic:pic xmlns:pic="http://schemas.openxmlformats.org/drawingml/2006/picture">
+                  <pic:nvPicPr>
+                    <pic:cNvPr id="0" name="Picture 57"/>
+                    <pic:cNvPicPr>
+                      <a:picLocks noChangeAspect="1" noChangeArrowheads="1"/>
+                    </pic:cNvPicPr>
+                  </pic:nvPicPr>
+                  <pic:blipFill>
+                    <a:blip r:embed="rId78">
+                      <a:extLst>
+                        <a:ext uri="{28A0092B-C50C-407E-A947-70E740481C1C}">
+                          <a14:useLocalDpi xmlns:a14="http://schemas.microsoft.com/office/drawing/2010/main" val="0"/>
+                        </a:ext>
+                      </a:extLst>
+                    </a:blip>
+                    <a:srcRect/>
+                    <a:stretch>
+                      <a:fillRect/>
+                    </a:stretch>
+                  </pic:blipFill>
+                  <pic:spPr bwMode="auto">
+                    <a:xfrm>
+                      <a:off x="0" y="0"/>
+                      <a:ext cx="5394960" cy="2377440"/>
+                    </a:xfrm>
+                    <a:prstGeom prst="rect">
+                      <a:avLst/>
+                    </a:prstGeom>
+                    <a:noFill/>
+                    <a:ln>
+                      <a:noFill/>
+                    </a:ln>
+                  </pic:spPr>
+                </pic:pic>
+              </a:graphicData>
+            </a:graphic>
+          </wp:inline>
+        </w:drawing>
+      </w:r>
+    </w:p>
+    <w:p>
+      <w:pPr>
+        <w:tabs>
+          <w:tab w:val="left" w:pos="1830"/>
+        </w:tabs>
+        <w:ind w:left="360"/>
+        <w:rPr>
+          <w:lang w:val="es-CL"/>
+        </w:rPr>
+      </w:pPr>
+      <w:r>
+        <w:rPr>
+          <w:lang w:val="es-CL"/>
+        </w:rPr>
+        <w:t>Aceptar:</w:t>
+      </w:r>
+    </w:p>
+    <w:p>
+      <w:pPr>
+        <w:tabs>
+          <w:tab w:val="left" w:pos="1830"/>
+        </w:tabs>
+        <w:ind w:left="360"/>
+        <w:rPr>
+          <w:lang w:val="es-CL"/>
+        </w:rPr>
+      </w:pPr>
+      <w:r>
+        <w:rPr>
+          <w:noProof/>
+          <w:lang w:val="es-CL"/>
+        </w:rPr>
+        <w:drawing>
+          <wp:inline distT="0" distB="0" distL="0" distR="0" wp14:anchorId="40E648FE" wp14:editId="46C328F6">
+            <wp:extent cx="5400040" cy="1971675"/>
+            <wp:effectExtent l="0" t="0" r="0" b="9525"/>
+            <wp:docPr id="82" name="Picture 82"/>
+            <wp:cNvGraphicFramePr>
+              <a:graphicFrameLocks xmlns:a="http://schemas.openxmlformats.org/drawingml/2006/main" noChangeAspect="1"/>
+            </wp:cNvGraphicFramePr>
+            <a:graphic xmlns:a="http://schemas.openxmlformats.org/drawingml/2006/main">
+              <a:graphicData uri="http://schemas.openxmlformats.org/drawingml/2006/picture">
+                <pic:pic xmlns:pic="http://schemas.openxmlformats.org/drawingml/2006/picture">
+                  <pic:nvPicPr>
+                    <pic:cNvPr id="0" name="Picture 58"/>
+                    <pic:cNvPicPr>
+                      <a:picLocks noChangeAspect="1" noChangeArrowheads="1"/>
+                    </pic:cNvPicPr>
+                  </pic:nvPicPr>
+                  <pic:blipFill>
+                    <a:blip r:embed="rId79" cstate="print">
+                      <a:extLst>
+                        <a:ext uri="{28A0092B-C50C-407E-A947-70E740481C1C}">
+                          <a14:useLocalDpi xmlns:a14="http://schemas.microsoft.com/office/drawing/2010/main" val="0"/>
+                        </a:ext>
+                      </a:extLst>
+                    </a:blip>
+                    <a:srcRect/>
+                    <a:stretch>
+                      <a:fillRect/>
+                    </a:stretch>
+                  </pic:blipFill>
+                  <pic:spPr bwMode="auto">
+                    <a:xfrm>
+                      <a:off x="0" y="0"/>
+                      <a:ext cx="5400040" cy="1971675"/>
+                    </a:xfrm>
+                    <a:prstGeom prst="rect">
+                      <a:avLst/>
+                    </a:prstGeom>
+                    <a:noFill/>
+                    <a:ln>
+                      <a:noFill/>
+                    </a:ln>
+                  </pic:spPr>
+                </pic:pic>
+              </a:graphicData>
+            </a:graphic>
+          </wp:inline>
+        </w:drawing>
+      </w:r>
+    </w:p>
+    <w:p>
+      <w:pPr>
+        <w:tabs>
+          <w:tab w:val="left" w:pos="1830"/>
+        </w:tabs>
+        <w:ind w:left="360"/>
+        <w:rPr>
+          <w:lang w:val="es-CL"/>
+        </w:rPr>
+      </w:pPr>
+    </w:p>
+    <w:p>
+      <w:pPr>
+        <w:tabs>
+          <w:tab w:val="left" w:pos="1830"/>
+        </w:tabs>
+        <w:ind w:left="360"/>
+        <w:rPr>
+          <w:lang w:val="es-CL"/>
+        </w:rPr>
+      </w:pPr>
+    </w:p>
+    <w:p>
+      <w:pPr>
+        <w:tabs>
+          <w:tab w:val="left" w:pos="1830"/>
+        </w:tabs>
+        <w:ind w:left="360"/>
+        <w:rPr>
+          <w:lang w:val="es-CL"/>
+        </w:rPr>
+      </w:pPr>
+    </w:p>
+    <w:p>
+      <w:pPr>
+        <w:tabs>
+          <w:tab w:val="left" w:pos="1830"/>
+        </w:tabs>
+        <w:ind w:left="360"/>
+        <w:rPr>
+          <w:lang w:val="es-CL"/>
+        </w:rPr>
+      </w:pPr>
+    </w:p>
+    <w:p>
+      <w:pPr>
+        <w:tabs>
+          <w:tab w:val="left" w:pos="1830"/>
+        </w:tabs>
+        <w:ind w:left="360"/>
+        <w:rPr>
+          <w:lang w:val="es-CL"/>
+        </w:rPr>
+      </w:pPr>
+      <w:r>
+        <w:rPr>
+          <w:lang w:val="es-CL"/>
+        </w:rPr>
+        <w:lastRenderedPageBreak/>
+        <w:t>Redirección:</w:t>
+      </w:r>
+    </w:p>
+    <w:p>
+      <w:pPr>
+        <w:tabs>
+          <w:tab w:val="left" w:pos="1830"/>
+        </w:tabs>
+        <w:ind w:left="360"/>
+        <w:rPr>
+          <w:lang w:val="es-CL"/>
+        </w:rPr>
+      </w:pPr>
+      <w:r>
+        <w:rPr>
+          <w:noProof/>
+          <w:lang w:val="es-CL"/>
+        </w:rPr>
+        <w:drawing>
+          <wp:inline distT="0" distB="0" distL="0" distR="0" wp14:anchorId="33A15963" wp14:editId="65322734">
+            <wp:extent cx="5400040" cy="2200275"/>
+            <wp:effectExtent l="0" t="0" r="0" b="9525"/>
+            <wp:docPr id="84" name="Picture 84"/>
+            <wp:cNvGraphicFramePr>
+              <a:graphicFrameLocks xmlns:a="http://schemas.openxmlformats.org/drawingml/2006/main" noChangeAspect="1"/>
+            </wp:cNvGraphicFramePr>
+            <a:graphic xmlns:a="http://schemas.openxmlformats.org/drawingml/2006/main">
+              <a:graphicData uri="http://schemas.openxmlformats.org/drawingml/2006/picture">
+                <pic:pic xmlns:pic="http://schemas.openxmlformats.org/drawingml/2006/picture">
+                  <pic:nvPicPr>
+                    <pic:cNvPr id="0" name="Picture 59"/>
+                    <pic:cNvPicPr>
+                      <a:picLocks noChangeAspect="1" noChangeArrowheads="1"/>
+                    </pic:cNvPicPr>
+                  </pic:nvPicPr>
+                  <pic:blipFill>
+                    <a:blip r:embed="rId80" cstate="print">
+                      <a:extLst>
+                        <a:ext uri="{28A0092B-C50C-407E-A947-70E740481C1C}">
+                          <a14:useLocalDpi xmlns:a14="http://schemas.microsoft.com/office/drawing/2010/main" val="0"/>
+                        </a:ext>
+                      </a:extLst>
+                    </a:blip>
+                    <a:srcRect/>
+                    <a:stretch>
+                      <a:fillRect/>
+                    </a:stretch>
+                  </pic:blipFill>
+                  <pic:spPr bwMode="auto">
+                    <a:xfrm>
+                      <a:off x="0" y="0"/>
+                      <a:ext cx="5400040" cy="2200275"/>
+                    </a:xfrm>
+                    <a:prstGeom prst="rect">
+                      <a:avLst/>
+                    </a:prstGeom>
+                    <a:noFill/>
+                    <a:ln>
+                      <a:noFill/>
+                    </a:ln>
+                  </pic:spPr>
+                </pic:pic>
+              </a:graphicData>
+            </a:graphic>
+          </wp:inline>
+        </w:drawing>
+      </w:r>
+    </w:p>
+    <w:p>
+      <w:pPr>
+        <w:tabs>
+          <w:tab w:val="left" w:pos="1830"/>
+        </w:tabs>
+        <w:ind w:left="360"/>
+        <w:rPr>
+          <w:lang w:val="es-CL"/>
+        </w:rPr>
+      </w:pPr>
+    </w:p>
+    <w:p>
+      <w:pPr>
+        <w:tabs>
+          <w:tab w:val="left" w:pos="1830"/>
+        </w:tabs>
+        <w:ind w:left="360"/>
+        <w:rPr>
+          <w:lang w:val="es-CL"/>
+        </w:rPr>
+      </w:pPr>
+      <w:r>
+        <w:rPr>
+          <w:lang w:val="es-CL"/>
+        </w:rPr>
+        <w:t>Lista de notas de prorroga director escuela:</w:t>
+      </w:r>
+    </w:p>
+    <w:p>
+      <w:pPr>
+        <w:tabs>
+          <w:tab w:val="left" w:pos="1830"/>
+        </w:tabs>
+        <w:ind w:left="360"/>
+        <w:rPr>
+          <w:lang w:val="es-CL"/>
+        </w:rPr>
+      </w:pPr>
+    </w:p>
+    <w:p>
+      <w:pPr>
+        <w:tabs>
+          <w:tab w:val="left" w:pos="1830"/>
+        </w:tabs>
+        <w:ind w:left="360"/>
+        <w:rPr>
+          <w:lang w:val="es-CL"/>
+        </w:rPr>
+      </w:pPr>
+      <w:r>
+        <w:rPr>
+          <w:noProof/>
+          <w:lang w:val="es-CL"/>
+        </w:rPr>
+        <w:drawing>
+          <wp:inline distT="0" distB="0" distL="0" distR="0" wp14:anchorId="6C1584E2" wp14:editId="51428110">
+            <wp:extent cx="5391150" cy="2095500"/>
+            <wp:effectExtent l="0" t="0" r="0" b="0"/>
+            <wp:docPr id="85" name="Picture 85"/>
+            <wp:cNvGraphicFramePr>
+              <a:graphicFrameLocks xmlns:a="http://schemas.openxmlformats.org/drawingml/2006/main" noChangeAspect="1"/>
+            </wp:cNvGraphicFramePr>
+            <a:graphic xmlns:a="http://schemas.openxmlformats.org/drawingml/2006/main">
+              <a:graphicData uri="http://schemas.openxmlformats.org/drawingml/2006/picture">
+                <pic:pic xmlns:pic="http://schemas.openxmlformats.org/drawingml/2006/picture">
+                  <pic:nvPicPr>
+                    <pic:cNvPr id="0" name="Picture 60"/>
+                    <pic:cNvPicPr>
+                      <a:picLocks noChangeAspect="1" noChangeArrowheads="1"/>
+                    </pic:cNvPicPr>
+                  </pic:nvPicPr>
+                  <pic:blipFill>
+                    <a:blip r:embed="rId81" cstate="print">
+                      <a:extLst>
+                        <a:ext uri="{28A0092B-C50C-407E-A947-70E740481C1C}">
+                          <a14:useLocalDpi xmlns:a14="http://schemas.microsoft.com/office/drawing/2010/main" val="0"/>
+                        </a:ext>
+                      </a:extLst>
+                    </a:blip>
+                    <a:srcRect/>
+                    <a:stretch>
+                      <a:fillRect/>
+                    </a:stretch>
+                  </pic:blipFill>
+                  <pic:spPr bwMode="auto">
+                    <a:xfrm>
+                      <a:off x="0" y="0"/>
+                      <a:ext cx="5391150" cy="2095500"/>
+                    </a:xfrm>
+                    <a:prstGeom prst="rect">
+                      <a:avLst/>
+                    </a:prstGeom>
+                    <a:noFill/>
+                    <a:ln>
+                      <a:noFill/>
+                    </a:ln>
+                  </pic:spPr>
+                </pic:pic>
+              </a:graphicData>
+            </a:graphic>
+          </wp:inline>
+        </w:drawing>
+      </w:r>
+    </w:p>
+    <w:p>
+      <w:pPr>
+        <w:tabs>
+          <w:tab w:val="left" w:pos="1830"/>
+        </w:tabs>
+        <w:ind w:left="360"/>
+        <w:rPr>
+          <w:lang w:val="es-CL"/>
+        </w:rPr>
+      </w:pPr>
+      <w:r>
+        <w:rPr>
+          <w:lang w:val="es-CL"/>
+        </w:rPr>
+        <w:t xml:space="preserve"> Redireccionamiento:</w:t>
+      </w:r>
+    </w:p>
+    <w:p>
+      <w:pPr>
+        <w:tabs>
+          <w:tab w:val="left" w:pos="1830"/>
+        </w:tabs>
+        <w:ind w:left="360"/>
+        <w:rPr>
+          <w:lang w:val="es-CL"/>
+        </w:rPr>
+      </w:pPr>
+      <w:r>
+        <w:rPr>
+          <w:noProof/>
+          <w:lang w:val="es-CL"/>
+        </w:rPr>
+        <w:drawing>
+          <wp:inline distT="0" distB="0" distL="0" distR="0" wp14:anchorId="5F655094" wp14:editId="1DBBEECC">
+            <wp:extent cx="5394960" cy="2194560"/>
+            <wp:effectExtent l="0" t="0" r="0" b="0"/>
+            <wp:docPr id="86" name="Picture 86"/>
+            <wp:cNvGraphicFramePr>
+              <a:graphicFrameLocks xmlns:a="http://schemas.openxmlformats.org/drawingml/2006/main" noChangeAspect="1"/>
+            </wp:cNvGraphicFramePr>
+            <a:graphic xmlns:a="http://schemas.openxmlformats.org/drawingml/2006/main">
+              <a:graphicData uri="http://schemas.openxmlformats.org/drawingml/2006/picture">
+                <pic:pic xmlns:pic="http://schemas.openxmlformats.org/drawingml/2006/picture">
+                  <pic:nvPicPr>
+                    <pic:cNvPr id="0" name="Picture 61"/>
+                    <pic:cNvPicPr>
+                      <a:picLocks noChangeAspect="1" noChangeArrowheads="1"/>
+                    </pic:cNvPicPr>
+                  </pic:nvPicPr>
+                  <pic:blipFill>
+                    <a:blip r:embed="rId82">
+                      <a:extLst>
+                        <a:ext uri="{28A0092B-C50C-407E-A947-70E740481C1C}">
+                          <a14:useLocalDpi xmlns:a14="http://schemas.microsoft.com/office/drawing/2010/main" val="0"/>
+                        </a:ext>
+                      </a:extLst>
+                    </a:blip>
+                    <a:srcRect/>
+                    <a:stretch>
+                      <a:fillRect/>
+                    </a:stretch>
+                  </pic:blipFill>
+                  <pic:spPr bwMode="auto">
+                    <a:xfrm>
+                      <a:off x="0" y="0"/>
+                      <a:ext cx="5394960" cy="2194560"/>
+                    </a:xfrm>
+                    <a:prstGeom prst="rect">
+                      <a:avLst/>
+                    </a:prstGeom>
+                    <a:noFill/>
+                    <a:ln>
+                      <a:noFill/>
+                    </a:ln>
+                  </pic:spPr>
+                </pic:pic>
+              </a:graphicData>
+            </a:graphic>
+          </wp:inline>
+        </w:drawing>
+      </w:r>
+    </w:p>
+    <w:p>
+      <w:pPr>
+        <w:tabs>
+          <w:tab w:val="left" w:pos="1830"/>
+        </w:tabs>
+        <w:ind w:left="360"/>
+        <w:rPr>
+          <w:lang w:val="es-CL"/>
+        </w:rPr>
+      </w:pPr>
+    </w:p>
+    <w:p>
+      <w:pPr>
+        <w:tabs>
+          <w:tab w:val="left" w:pos="1830"/>
+        </w:tabs>
+        <w:ind w:left="360"/>
+        <w:rPr>
+          <w:lang w:val="es-CL"/>
+        </w:rPr>
+      </w:pPr>
+    </w:p>
+    <w:p>
+      <w:pPr>
+        <w:tabs>
+          <w:tab w:val="left" w:pos="1830"/>
+        </w:tabs>
+        <w:ind w:left="360"/>
+        <w:rPr>
+          <w:lang w:val="es-CL"/>
+        </w:rPr>
+      </w:pPr>
+    </w:p>
+    <w:p>
+      <w:pPr>
+        <w:tabs>
+          <w:tab w:val="left" w:pos="1830"/>
+        </w:tabs>
+        <w:ind w:left="360"/>
+        <w:rPr>
+          <w:lang w:val="es-CL"/>
+        </w:rPr>
+      </w:pPr>
+      <w:r>
+        <w:rPr>
+          <w:lang w:val="es-CL"/>
+        </w:rPr>
+        <w:t>5. Director de Tesis:</w:t>
+      </w:r>
+    </w:p>
+    <w:p>
+      <w:pPr>
+        <w:tabs>
+          <w:tab w:val="left" w:pos="1830"/>
+        </w:tabs>
+        <w:ind w:left="360"/>
+        <w:rPr>
+          <w:lang w:val="es-CL"/>
+        </w:rPr>
+      </w:pPr>
+      <w:r>
+        <w:rPr>
+          <w:noProof/>
+          <w:lang w:val="es-CL"/>
+        </w:rPr>
+        <w:drawing>
+          <wp:inline distT="0" distB="0" distL="0" distR="0" wp14:anchorId="69EB4DA9" wp14:editId="09DC2A92">
+            <wp:extent cx="5391150" cy="2238375"/>
+            <wp:effectExtent l="0" t="0" r="0" b="9525"/>
+            <wp:docPr id="89" name="Picture 89"/>
+            <wp:cNvGraphicFramePr>
+              <a:graphicFrameLocks xmlns:a="http://schemas.openxmlformats.org/drawingml/2006/main" noChangeAspect="1"/>
+            </wp:cNvGraphicFramePr>
+            <a:graphic xmlns:a="http://schemas.openxmlformats.org/drawingml/2006/main">
+              <a:graphicData uri="http://schemas.openxmlformats.org/drawingml/2006/picture">
+                <pic:pic xmlns:pic="http://schemas.openxmlformats.org/drawingml/2006/picture">
+                  <pic:nvPicPr>
+                    <pic:cNvPr id="0" name="Picture 63"/>
+                    <pic:cNvPicPr>
+                      <a:picLocks noChangeAspect="1" noChangeArrowheads="1"/>
+                    </pic:cNvPicPr>
+                  </pic:nvPicPr>
+                  <pic:blipFill>
+                    <a:blip r:embed="rId83">
+                      <a:extLst>
+                        <a:ext uri="{28A0092B-C50C-407E-A947-70E740481C1C}">
+                          <a14:useLocalDpi xmlns:a14="http://schemas.microsoft.com/office/drawing/2010/main" val="0"/>
+                        </a:ext>
+                      </a:extLst>
+                    </a:blip>
+                    <a:srcRect/>
+                    <a:stretch>
+                      <a:fillRect/>
+                    </a:stretch>
+                  </pic:blipFill>
+                  <pic:spPr bwMode="auto">
+                    <a:xfrm>
+                      <a:off x="0" y="0"/>
+                      <a:ext cx="5391150" cy="2238375"/>
+                    </a:xfrm>
+                    <a:prstGeom prst="rect">
+                      <a:avLst/>
+                    </a:prstGeom>
+                    <a:noFill/>
+                    <a:ln>
+                      <a:noFill/>
+                    </a:ln>
+                  </pic:spPr>
+                </pic:pic>
+              </a:graphicData>
+            </a:graphic>
+          </wp:inline>
+        </w:drawing>
+      </w:r>
+    </w:p>
+    <w:p>
+      <w:pPr>
+        <w:tabs>
+          <w:tab w:val="left" w:pos="1830"/>
+        </w:tabs>
+        <w:ind w:left="360"/>
+        <w:rPr>
+          <w:lang w:val="es-CL"/>
+        </w:rPr>
+      </w:pPr>
+    </w:p>
+    <w:p>
+      <w:pPr>
+        <w:tabs>
+          <w:tab w:val="left" w:pos="1830"/>
+        </w:tabs>
+        <w:ind w:left="360"/>
+        <w:rPr>
+          <w:lang w:val="es-CL"/>
+        </w:rPr>
+      </w:pPr>
+    </w:p>
+    <w:p>
+      <w:pPr>
+        <w:tabs>
+          <w:tab w:val="left" w:pos="1830"/>
+        </w:tabs>
+        <w:ind w:left="360"/>
+        <w:rPr>
+          <w:lang w:val="es-CL"/>
+        </w:rPr>
+      </w:pPr>
+      <w:r>
+        <w:rPr>
+          <w:lang w:val="es-CL"/>
+        </w:rPr>
+        <w:t>Lista de solicitudes de Tesis:</w:t>
+      </w:r>
+    </w:p>
+    <w:p>
+      <w:pPr>
+        <w:tabs>
+          <w:tab w:val="left" w:pos="1830"/>
+        </w:tabs>
+        <w:ind w:left="360"/>
+        <w:rPr>
+          <w:lang w:val="es-CL"/>
+        </w:rPr>
+      </w:pPr>
+      <w:r>
+        <w:rPr>
+          <w:noProof/>
+          <w:lang w:val="es-CL"/>
+        </w:rPr>
+        <w:drawing>
+          <wp:inline distT="0" distB="0" distL="0" distR="0" wp14:anchorId="2D6FCA56" wp14:editId="30D684EB">
+            <wp:extent cx="5394960" cy="2560320"/>
+            <wp:effectExtent l="0" t="0" r="0" b="0"/>
+            <wp:docPr id="88" name="Picture 88"/>
+            <wp:cNvGraphicFramePr>
+              <a:graphicFrameLocks xmlns:a="http://schemas.openxmlformats.org/drawingml/2006/main" noChangeAspect="1"/>
+            </wp:cNvGraphicFramePr>
+            <a:graphic xmlns:a="http://schemas.openxmlformats.org/drawingml/2006/main">
+              <a:graphicData uri="http://schemas.openxmlformats.org/drawingml/2006/picture">
+                <pic:pic xmlns:pic="http://schemas.openxmlformats.org/drawingml/2006/picture">
+                  <pic:nvPicPr>
+                    <pic:cNvPr id="0" name="Picture 62"/>
+                    <pic:cNvPicPr>
+                      <a:picLocks noChangeAspect="1" noChangeArrowheads="1"/>
+                    </pic:cNvPicPr>
+                  </pic:nvPicPr>
+                  <pic:blipFill>
+                    <a:blip r:embed="rId84" cstate="print">
+                      <a:extLst>
+                        <a:ext uri="{28A0092B-C50C-407E-A947-70E740481C1C}">
+                          <a14:useLocalDpi xmlns:a14="http://schemas.microsoft.com/office/drawing/2010/main" val="0"/>
+                        </a:ext>
+                      </a:extLst>
+                    </a:blip>
+                    <a:srcRect/>
+                    <a:stretch>
+                      <a:fillRect/>
+                    </a:stretch>
+                  </pic:blipFill>
+                  <pic:spPr bwMode="auto">
+                    <a:xfrm>
+                      <a:off x="0" y="0"/>
+                      <a:ext cx="5394960" cy="2560320"/>
+                    </a:xfrm>
+                    <a:prstGeom prst="rect">
+                      <a:avLst/>
+                    </a:prstGeom>
+                    <a:noFill/>
+                    <a:ln>
+                      <a:noFill/>
+                    </a:ln>
+                  </pic:spPr>
+                </pic:pic>
+              </a:graphicData>
+            </a:graphic>
+          </wp:inline>
+        </w:drawing>
+      </w:r>
+    </w:p>
+    <w:p>
+      <w:pPr>
+        <w:tabs>
+          <w:tab w:val="left" w:pos="1830"/>
+        </w:tabs>
+        <w:ind w:left="360"/>
+        <w:rPr>
+          <w:lang w:val="es-CL"/>
+        </w:rPr>
+      </w:pPr>
+      <w:r>
+        <w:rPr>
+          <w:lang w:val="es-CL"/>
+        </w:rPr>
+        <w:t>Ver Tesis:</w:t>
+      </w:r>
+    </w:p>
+    <w:p>
+      <w:pPr>
+        <w:tabs>
+          <w:tab w:val="left" w:pos="1830"/>
+        </w:tabs>
+        <w:ind w:left="360"/>
+        <w:rPr>
+          <w:lang w:val="es-CL"/>
+        </w:rPr>
+      </w:pPr>
+      <w:r>
+        <w:rPr>
+          <w:noProof/>
+          <w:lang w:val="es-CL"/>
+        </w:rPr>
+        <w:lastRenderedPageBreak/>
+        <w:drawing>
+          <wp:inline distT="0" distB="0" distL="0" distR="0" wp14:anchorId="33AFDC2B" wp14:editId="3475256C">
+            <wp:extent cx="5400040" cy="2524125"/>
+            <wp:effectExtent l="0" t="0" r="0" b="9525"/>
+            <wp:docPr id="90" name="Picture 90"/>
+            <wp:cNvGraphicFramePr>
+              <a:graphicFrameLocks xmlns:a="http://schemas.openxmlformats.org/drawingml/2006/main" noChangeAspect="1"/>
+            </wp:cNvGraphicFramePr>
+            <a:graphic xmlns:a="http://schemas.openxmlformats.org/drawingml/2006/main">
+              <a:graphicData uri="http://schemas.openxmlformats.org/drawingml/2006/picture">
+                <pic:pic xmlns:pic="http://schemas.openxmlformats.org/drawingml/2006/picture">
+                  <pic:nvPicPr>
+                    <pic:cNvPr id="0" name="Picture 64"/>
+                    <pic:cNvPicPr>
+                      <a:picLocks noChangeAspect="1" noChangeArrowheads="1"/>
+                    </pic:cNvPicPr>
+                  </pic:nvPicPr>
+                  <pic:blipFill>
+                    <a:blip r:embed="rId85">
+                      <a:extLst>
+                        <a:ext uri="{28A0092B-C50C-407E-A947-70E740481C1C}">
+                          <a14:useLocalDpi xmlns:a14="http://schemas.microsoft.com/office/drawing/2010/main" val="0"/>
+                        </a:ext>
+                      </a:extLst>
+                    </a:blip>
+                    <a:srcRect/>
+                    <a:stretch>
+                      <a:fillRect/>
+                    </a:stretch>
+                  </pic:blipFill>
+                  <pic:spPr bwMode="auto">
+                    <a:xfrm>
+                      <a:off x="0" y="0"/>
+                      <a:ext cx="5400040" cy="2524125"/>
+                    </a:xfrm>
+                    <a:prstGeom prst="rect">
+                      <a:avLst/>
+                    </a:prstGeom>
+                    <a:noFill/>
+                    <a:ln>
+                      <a:noFill/>
+                    </a:ln>
+                  </pic:spPr>
+                </pic:pic>
+              </a:graphicData>
+            </a:graphic>
+          </wp:inline>
+        </w:drawing>
+      </w:r>
+    </w:p>
+    <w:p>
+      <w:pPr>
+        <w:tabs>
+          <w:tab w:val="left" w:pos="1830"/>
+        </w:tabs>
+        <w:ind w:left="360"/>
+        <w:rPr>
+          <w:lang w:val="es-CL"/>
+        </w:rPr>
+      </w:pPr>
+    </w:p>
+    <w:p>
+      <w:pPr>
+        <w:tabs>
+          <w:tab w:val="left" w:pos="1830"/>
+        </w:tabs>
+        <w:ind w:left="360"/>
+        <w:rPr>
+          <w:lang w:val="es-CL"/>
+        </w:rPr>
+      </w:pPr>
+      <w:r>
+        <w:rPr>
+          <w:lang w:val="es-CL"/>
+        </w:rPr>
+        <w:t>Editar:</w:t>
+      </w:r>
+    </w:p>
+    <w:p>
+      <w:pPr>
+        <w:tabs>
+          <w:tab w:val="left" w:pos="1830"/>
+        </w:tabs>
+        <w:ind w:left="360"/>
+        <w:rPr>
+          <w:lang w:val="es-CL"/>
+        </w:rPr>
+      </w:pPr>
+      <w:r>
+        <w:rPr>
+          <w:noProof/>
+          <w:lang w:val="es-CL"/>
+        </w:rPr>
+        <w:drawing>
+          <wp:inline distT="0" distB="0" distL="0" distR="0" wp14:anchorId="02D125A6" wp14:editId="579681BB">
+            <wp:extent cx="5394960" cy="4206240"/>
+            <wp:effectExtent l="0" t="0" r="0" b="3810"/>
+            <wp:docPr id="91" name="Picture 91"/>
+            <wp:cNvGraphicFramePr>
+              <a:graphicFrameLocks xmlns:a="http://schemas.openxmlformats.org/drawingml/2006/main" noChangeAspect="1"/>
+            </wp:cNvGraphicFramePr>
+            <a:graphic xmlns:a="http://schemas.openxmlformats.org/drawingml/2006/main">
+              <a:graphicData uri="http://schemas.openxmlformats.org/drawingml/2006/picture">
+                <pic:pic xmlns:pic="http://schemas.openxmlformats.org/drawingml/2006/picture">
+                  <pic:nvPicPr>
+                    <pic:cNvPr id="0" name="Picture 65"/>
+                    <pic:cNvPicPr>
+                      <a:picLocks noChangeAspect="1" noChangeArrowheads="1"/>
+                    </pic:cNvPicPr>
+                  </pic:nvPicPr>
+                  <pic:blipFill>
+                    <a:blip r:embed="rId86">
+                      <a:extLst>
+                        <a:ext uri="{28A0092B-C50C-407E-A947-70E740481C1C}">
+                          <a14:useLocalDpi xmlns:a14="http://schemas.microsoft.com/office/drawing/2010/main" val="0"/>
+                        </a:ext>
+                      </a:extLst>
+                    </a:blip>
+                    <a:srcRect/>
+                    <a:stretch>
+                      <a:fillRect/>
+                    </a:stretch>
+                  </pic:blipFill>
+                  <pic:spPr bwMode="auto">
+                    <a:xfrm>
+                      <a:off x="0" y="0"/>
+                      <a:ext cx="5394960" cy="4206240"/>
+                    </a:xfrm>
+                    <a:prstGeom prst="rect">
+                      <a:avLst/>
+                    </a:prstGeom>
+                    <a:noFill/>
+                    <a:ln>
+                      <a:noFill/>
+                    </a:ln>
+                  </pic:spPr>
+                </pic:pic>
+              </a:graphicData>
+            </a:graphic>
+          </wp:inline>
+        </w:drawing>
+      </w:r>
+    </w:p>
+    <w:p>
+      <w:pPr>
+        <w:tabs>
+          <w:tab w:val="left" w:pos="1830"/>
+        </w:tabs>
+        <w:ind w:left="360"/>
+        <w:rPr>
+          <w:lang w:val="es-CL"/>
+        </w:rPr>
+      </w:pPr>
+    </w:p>
+    <w:p>
+      <w:pPr>
+        <w:tabs>
+          <w:tab w:val="left" w:pos="1830"/>
+        </w:tabs>
+        <w:ind w:left="360"/>
+        <w:rPr>
+          <w:lang w:val="es-CL"/>
+        </w:rPr>
+      </w:pPr>
+    </w:p>
+    <w:p>
+      <w:pPr>
+        <w:tabs>
+          <w:tab w:val="left" w:pos="1830"/>
+        </w:tabs>
+        <w:ind w:left="360"/>
+        <w:rPr>
+          <w:lang w:val="es-CL"/>
+        </w:rPr>
+      </w:pPr>
+    </w:p>
+    <w:p>
+      <w:pPr>
+        <w:tabs>
+          <w:tab w:val="left" w:pos="1830"/>
+        </w:tabs>
+        <w:ind w:left="360"/>
+        <w:rPr>
+          <w:lang w:val="es-CL"/>
+        </w:rPr>
+      </w:pPr>
+    </w:p>
+    <w:p>
+      <w:pPr>
+        <w:tabs>
+          <w:tab w:val="left" w:pos="1830"/>
+        </w:tabs>
+        <w:ind w:left="360"/>
+        <w:rPr>
+          <w:lang w:val="es-CL"/>
+        </w:rPr>
+      </w:pPr>
+    </w:p>
+    <w:p>
+      <w:pPr>
+        <w:tabs>
+          <w:tab w:val="left" w:pos="1830"/>
+        </w:tabs>
+        <w:ind w:left="360"/>
+        <w:rPr>
+          <w:lang w:val="es-CL"/>
+        </w:rPr>
+      </w:pPr>
+      <w:r>
+        <w:rPr>
+          <w:lang w:val="es-CL"/>
+        </w:rPr>
+        <w:lastRenderedPageBreak/>
+        <w:t>Evaluar:</w:t>
+      </w:r>
+    </w:p>
+    <w:p>
+      <w:pPr>
+        <w:tabs>
+          <w:tab w:val="left" w:pos="1830"/>
+        </w:tabs>
+        <w:ind w:left="360"/>
+        <w:rPr>
+          <w:lang w:val="es-CL"/>
+        </w:rPr>
+      </w:pPr>
+      <w:r>
+        <w:rPr>
+          <w:noProof/>
+          <w:lang w:val="es-CL"/>
+        </w:rPr>
+        <w:drawing>
+          <wp:inline distT="0" distB="0" distL="0" distR="0" wp14:anchorId="4AEF923B" wp14:editId="07664852">
+            <wp:extent cx="5391150" cy="3619500"/>
+            <wp:effectExtent l="0" t="0" r="0" b="0"/>
+            <wp:docPr id="92" name="Picture 92"/>
+            <wp:cNvGraphicFramePr>
+              <a:graphicFrameLocks xmlns:a="http://schemas.openxmlformats.org/drawingml/2006/main" noChangeAspect="1"/>
+            </wp:cNvGraphicFramePr>
+            <a:graphic xmlns:a="http://schemas.openxmlformats.org/drawingml/2006/main">
+              <a:graphicData uri="http://schemas.openxmlformats.org/drawingml/2006/picture">
+                <pic:pic xmlns:pic="http://schemas.openxmlformats.org/drawingml/2006/picture">
+                  <pic:nvPicPr>
+                    <pic:cNvPr id="0" name="Picture 66"/>
+                    <pic:cNvPicPr>
+                      <a:picLocks noChangeAspect="1" noChangeArrowheads="1"/>
+                    </pic:cNvPicPr>
+                  </pic:nvPicPr>
+                  <pic:blipFill>
+                    <a:blip r:embed="rId87">
+                      <a:extLst>
+                        <a:ext uri="{28A0092B-C50C-407E-A947-70E740481C1C}">
+                          <a14:useLocalDpi xmlns:a14="http://schemas.microsoft.com/office/drawing/2010/main" val="0"/>
+                        </a:ext>
+                      </a:extLst>
+                    </a:blip>
+                    <a:srcRect/>
+                    <a:stretch>
+                      <a:fillRect/>
+                    </a:stretch>
+                  </pic:blipFill>
+                  <pic:spPr bwMode="auto">
+                    <a:xfrm>
+                      <a:off x="0" y="0"/>
+                      <a:ext cx="5391150" cy="3619500"/>
+                    </a:xfrm>
+                    <a:prstGeom prst="rect">
+                      <a:avLst/>
+                    </a:prstGeom>
+                    <a:noFill/>
+                    <a:ln>
+                      <a:noFill/>
+                    </a:ln>
+                  </pic:spPr>
+                </pic:pic>
+              </a:graphicData>
+            </a:graphic>
+          </wp:inline>
+        </w:drawing>
+      </w:r>
+    </w:p>
+    <w:p>
+      <w:pPr>
+        <w:tabs>
+          <w:tab w:val="left" w:pos="1830"/>
+        </w:tabs>
+        <w:ind w:left="360"/>
+        <w:rPr>
+          <w:lang w:val="es-CL"/>
+        </w:rPr>
+      </w:pPr>
+    </w:p>
+    <w:p>
+      <w:pPr>
+        <w:tabs>
+          <w:tab w:val="left" w:pos="1830"/>
+        </w:tabs>
+        <w:ind w:left="360"/>
+        <w:rPr>
+          <w:lang w:val="es-CL"/>
+        </w:rPr>
+      </w:pPr>
+      <w:r>
+        <w:rPr>
+          <w:noProof/>
+          <w:lang w:val="es-CL"/>
+        </w:rPr>
+        <w:drawing>
+          <wp:inline distT="0" distB="0" distL="0" distR="0" wp14:anchorId="7AD4279A" wp14:editId="45C0595E">
+            <wp:extent cx="5391150" cy="3819525"/>
+            <wp:effectExtent l="0" t="0" r="0" b="9525"/>
+            <wp:docPr id="93" name="Picture 93"/>
+            <wp:cNvGraphicFramePr>
+              <a:graphicFrameLocks xmlns:a="http://schemas.openxmlformats.org/drawingml/2006/main" noChangeAspect="1"/>
+            </wp:cNvGraphicFramePr>
+            <a:graphic xmlns:a="http://schemas.openxmlformats.org/drawingml/2006/main">
+              <a:graphicData uri="http://schemas.openxmlformats.org/drawingml/2006/picture">
+                <pic:pic xmlns:pic="http://schemas.openxmlformats.org/drawingml/2006/picture">
+                  <pic:nvPicPr>
+                    <pic:cNvPr id="0" name="Picture 67"/>
+                    <pic:cNvPicPr>
+                      <a:picLocks noChangeAspect="1" noChangeArrowheads="1"/>
+                    </pic:cNvPicPr>
+                  </pic:nvPicPr>
+                  <pic:blipFill>
+                    <a:blip r:embed="rId88">
+                      <a:extLst>
+                        <a:ext uri="{28A0092B-C50C-407E-A947-70E740481C1C}">
+                          <a14:useLocalDpi xmlns:a14="http://schemas.microsoft.com/office/drawing/2010/main" val="0"/>
+                        </a:ext>
+                      </a:extLst>
+                    </a:blip>
+                    <a:srcRect/>
+                    <a:stretch>
+                      <a:fillRect/>
+                    </a:stretch>
+                  </pic:blipFill>
+                  <pic:spPr bwMode="auto">
+                    <a:xfrm>
+                      <a:off x="0" y="0"/>
+                      <a:ext cx="5391150" cy="3819525"/>
+                    </a:xfrm>
+                    <a:prstGeom prst="rect">
+                      <a:avLst/>
+                    </a:prstGeom>
+                    <a:noFill/>
+                    <a:ln>
+                      <a:noFill/>
+                    </a:ln>
+                  </pic:spPr>
+                </pic:pic>
+              </a:graphicData>
+            </a:graphic>
+          </wp:inline>
+        </w:drawing>
+      </w:r>
+    </w:p>
+    <w:p>
+      <w:pPr>
+        <w:tabs>
+          <w:tab w:val="left" w:pos="1830"/>
+        </w:tabs>
+        <w:ind w:left="360"/>
+        <w:rPr>
+          <w:lang w:val="es-CL"/>
+        </w:rPr>
+      </w:pPr>
+    </w:p>
+    <w:p>
+      <w:pPr>
+        <w:tabs>
+          <w:tab w:val="left" w:pos="1830"/>
+        </w:tabs>
+        <w:ind w:left="360"/>
+        <w:rPr>
+          <w:lang w:val="es-CL"/>
+        </w:rPr>
+      </w:pPr>
+    </w:p>
+    <w:p>
+      <w:pPr>
+        <w:tabs>
+          <w:tab w:val="left" w:pos="1830"/>
+        </w:tabs>
+        <w:ind w:left="360"/>
+        <w:rPr>
+          <w:lang w:val="es-CL"/>
+        </w:rPr>
+      </w:pPr>
+      <w:r>
+        <w:rPr>
+          <w:lang w:val="es-CL"/>
+        </w:rPr>
+        <w:lastRenderedPageBreak/>
+        <w:t>Eliminar:</w:t>
+      </w:r>
+    </w:p>
+    <w:p>
+      <w:pPr>
+        <w:tabs>
+          <w:tab w:val="left" w:pos="1830"/>
+        </w:tabs>
+        <w:ind w:left="360"/>
+        <w:rPr>
+          <w:lang w:val="es-CL"/>
+        </w:rPr>
+      </w:pPr>
+      <w:r>
+        <w:rPr>
+          <w:noProof/>
+          <w:lang w:val="es-CL"/>
+        </w:rPr>
+        <w:drawing>
+          <wp:inline distT="0" distB="0" distL="0" distR="0" wp14:anchorId="43BED9A7" wp14:editId="14C964CE">
+            <wp:extent cx="5391150" cy="2419350"/>
+            <wp:effectExtent l="0" t="0" r="0" b="0"/>
+            <wp:docPr id="94" name="Picture 94"/>
+            <wp:cNvGraphicFramePr>
+              <a:graphicFrameLocks xmlns:a="http://schemas.openxmlformats.org/drawingml/2006/main" noChangeAspect="1"/>
+            </wp:cNvGraphicFramePr>
+            <a:graphic xmlns:a="http://schemas.openxmlformats.org/drawingml/2006/main">
+              <a:graphicData uri="http://schemas.openxmlformats.org/drawingml/2006/picture">
+                <pic:pic xmlns:pic="http://schemas.openxmlformats.org/drawingml/2006/picture">
+                  <pic:nvPicPr>
+                    <pic:cNvPr id="0" name="Picture 68"/>
+                    <pic:cNvPicPr>
+                      <a:picLocks noChangeAspect="1" noChangeArrowheads="1"/>
+                    </pic:cNvPicPr>
+                  </pic:nvPicPr>
+                  <pic:blipFill>
+                    <a:blip r:embed="rId89">
+                      <a:extLst>
+                        <a:ext uri="{28A0092B-C50C-407E-A947-70E740481C1C}">
+                          <a14:useLocalDpi xmlns:a14="http://schemas.microsoft.com/office/drawing/2010/main" val="0"/>
+                        </a:ext>
+                      </a:extLst>
+                    </a:blip>
+                    <a:srcRect/>
+                    <a:stretch>
+                      <a:fillRect/>
+                    </a:stretch>
+                  </pic:blipFill>
+                  <pic:spPr bwMode="auto">
+                    <a:xfrm>
+                      <a:off x="0" y="0"/>
+                      <a:ext cx="5391150" cy="2419350"/>
+                    </a:xfrm>
+                    <a:prstGeom prst="rect">
+                      <a:avLst/>
+                    </a:prstGeom>
+                    <a:noFill/>
+                    <a:ln>
+                      <a:noFill/>
+                    </a:ln>
+                  </pic:spPr>
+                </pic:pic>
+              </a:graphicData>
+            </a:graphic>
+          </wp:inline>
+        </w:drawing>
+      </w:r>
+    </w:p>
+    <w:p>
+      <w:pPr>
+        <w:tabs>
+          <w:tab w:val="left" w:pos="1830"/>
+        </w:tabs>
+        <w:ind w:left="360"/>
+        <w:rPr>
+          <w:lang w:val="es-CL"/>
+        </w:rPr>
+      </w:pPr>
+    </w:p>
+    <w:p>
+      <w:pPr>
+        <w:tabs>
+          <w:tab w:val="left" w:pos="1830"/>
+        </w:tabs>
+        <w:ind w:left="360"/>
+        <w:rPr>
+          <w:lang w:val="es-CL"/>
+        </w:rPr>
+      </w:pPr>
+      <w:r>
+        <w:rPr>
+          <w:noProof/>
+          <w:lang w:val="es-CL"/>
+        </w:rPr>
+        <w:drawing>
+          <wp:inline distT="0" distB="0" distL="0" distR="0" wp14:anchorId="27F09A35" wp14:editId="5B5A2581">
+            <wp:extent cx="5391150" cy="2314575"/>
+            <wp:effectExtent l="0" t="0" r="0" b="9525"/>
+            <wp:docPr id="95" name="Picture 95"/>
+            <wp:cNvGraphicFramePr>
+              <a:graphicFrameLocks xmlns:a="http://schemas.openxmlformats.org/drawingml/2006/main" noChangeAspect="1"/>
+            </wp:cNvGraphicFramePr>
+            <a:graphic xmlns:a="http://schemas.openxmlformats.org/drawingml/2006/main">
+              <a:graphicData uri="http://schemas.openxmlformats.org/drawingml/2006/picture">
+                <pic:pic xmlns:pic="http://schemas.openxmlformats.org/drawingml/2006/picture">
+                  <pic:nvPicPr>
+                    <pic:cNvPr id="0" name="Picture 69"/>
+                    <pic:cNvPicPr>
+                      <a:picLocks noChangeAspect="1" noChangeArrowheads="1"/>
+                    </pic:cNvPicPr>
+                  </pic:nvPicPr>
+                  <pic:blipFill>
+                    <a:blip r:embed="rId90">
+                      <a:extLst>
+                        <a:ext uri="{28A0092B-C50C-407E-A947-70E740481C1C}">
+                          <a14:useLocalDpi xmlns:a14="http://schemas.microsoft.com/office/drawing/2010/main" val="0"/>
+                        </a:ext>
+                      </a:extLst>
+                    </a:blip>
+                    <a:srcRect/>
+                    <a:stretch>
+                      <a:fillRect/>
+                    </a:stretch>
+                  </pic:blipFill>
+                  <pic:spPr bwMode="auto">
+                    <a:xfrm>
+                      <a:off x="0" y="0"/>
+                      <a:ext cx="5391150" cy="2314575"/>
+                    </a:xfrm>
+                    <a:prstGeom prst="rect">
+                      <a:avLst/>
+                    </a:prstGeom>
+                    <a:noFill/>
+                    <a:ln>
+                      <a:noFill/>
+                    </a:ln>
+                  </pic:spPr>
+                </pic:pic>
+              </a:graphicData>
+            </a:graphic>
+          </wp:inline>
+        </w:drawing>
+      </w:r>
+    </w:p>
+    <w:p>
+      <w:pPr>
+        <w:tabs>
+          <w:tab w:val="left" w:pos="1830"/>
+        </w:tabs>
+        <w:ind w:left="360"/>
+        <w:rPr>
+          <w:lang w:val="es-CL"/>
+        </w:rPr>
+      </w:pPr>
+    </w:p>
+    <w:p>
+      <w:pPr>
+        <w:tabs>
+          <w:tab w:val="left" w:pos="1830"/>
+        </w:tabs>
+        <w:ind w:left="360"/>
+        <w:rPr>
+          <w:lang w:val="es-CL"/>
+        </w:rPr>
+      </w:pPr>
+      <w:r>
+        <w:rPr>
+          <w:lang w:val="es-CL"/>
+        </w:rPr>
+        <w:t>Lista de tesistas inscritos:</w:t>
+      </w:r>
+    </w:p>
+    <w:p>
+      <w:pPr>
+        <w:tabs>
+          <w:tab w:val="left" w:pos="1830"/>
+        </w:tabs>
+        <w:ind w:left="360"/>
+        <w:rPr>
+          <w:lang w:val="es-CL"/>
+        </w:rPr>
+      </w:pPr>
+    </w:p>
+    <w:p>
+      <w:pPr>
+        <w:tabs>
+          <w:tab w:val="left" w:pos="1830"/>
+        </w:tabs>
+        <w:ind w:left="360"/>
+        <w:rPr>
+          <w:lang w:val="es-CL"/>
+        </w:rPr>
+      </w:pPr>
+      <w:r>
+        <w:rPr>
+          <w:noProof/>
+          <w:lang w:val="es-CL"/>
+        </w:rPr>
+        <w:drawing>
+          <wp:inline distT="0" distB="0" distL="0" distR="0" wp14:anchorId="09436CED" wp14:editId="3BC24B7F">
+            <wp:extent cx="5391150" cy="2314575"/>
+            <wp:effectExtent l="0" t="0" r="0" b="9525"/>
+            <wp:docPr id="96" name="Picture 96"/>
+            <wp:cNvGraphicFramePr>
+              <a:graphicFrameLocks xmlns:a="http://schemas.openxmlformats.org/drawingml/2006/main" noChangeAspect="1"/>
+            </wp:cNvGraphicFramePr>
+            <a:graphic xmlns:a="http://schemas.openxmlformats.org/drawingml/2006/main">
+              <a:graphicData uri="http://schemas.openxmlformats.org/drawingml/2006/picture">
+                <pic:pic xmlns:pic="http://schemas.openxmlformats.org/drawingml/2006/picture">
+                  <pic:nvPicPr>
+                    <pic:cNvPr id="0" name="Picture 70"/>
+                    <pic:cNvPicPr>
+                      <a:picLocks noChangeAspect="1" noChangeArrowheads="1"/>
+                    </pic:cNvPicPr>
+                  </pic:nvPicPr>
+                  <pic:blipFill>
+                    <a:blip r:embed="rId90">
+                      <a:extLst>
+                        <a:ext uri="{28A0092B-C50C-407E-A947-70E740481C1C}">
+                          <a14:useLocalDpi xmlns:a14="http://schemas.microsoft.com/office/drawing/2010/main" val="0"/>
+                        </a:ext>
+                      </a:extLst>
+                    </a:blip>
+                    <a:srcRect/>
+                    <a:stretch>
+                      <a:fillRect/>
+                    </a:stretch>
+                  </pic:blipFill>
+                  <pic:spPr bwMode="auto">
+                    <a:xfrm>
+                      <a:off x="0" y="0"/>
+                      <a:ext cx="5391150" cy="2314575"/>
+                    </a:xfrm>
+                    <a:prstGeom prst="rect">
+                      <a:avLst/>
+                    </a:prstGeom>
+                    <a:noFill/>
+                    <a:ln>
+                      <a:noFill/>
+                    </a:ln>
+                  </pic:spPr>
+                </pic:pic>
+              </a:graphicData>
+            </a:graphic>
+          </wp:inline>
+        </w:drawing>
+      </w:r>
+    </w:p>
+    <w:p>
+      <w:pPr>
+        <w:tabs>
+          <w:tab w:val="left" w:pos="1830"/>
+        </w:tabs>
+        <w:ind w:left="360"/>
+        <w:rPr>
+          <w:lang w:val="es-CL"/>
+        </w:rPr>
+      </w:pPr>
+      <w:r>
+        <w:rPr>
+          <w:lang w:val="es-CL"/>
+        </w:rPr>
+        <w:lastRenderedPageBreak/>
+        <w:t>Ver</w:t>
+      </w:r>
+      <w:r>
+        <w:rPr>
+          <w:lang w:val="es-CL"/>
+        </w:rPr>
+        <w:t>:</w:t>
+      </w:r>
+    </w:p>
+    <w:p>
+      <w:pPr>
+        <w:tabs>
+          <w:tab w:val="left" w:pos="1830"/>
+        </w:tabs>
+        <w:ind w:left="360"/>
+        <w:rPr>
+          <w:lang w:val="es-CL"/>
+        </w:rPr>
+      </w:pPr>
+      <w:r>
+        <w:rPr>
+          <w:noProof/>
+          <w:lang w:val="es-CL"/>
+        </w:rPr>
+        <w:drawing>
+          <wp:inline distT="0" distB="0" distL="0" distR="0" wp14:anchorId="66459645" wp14:editId="308201A1">
+            <wp:extent cx="5391150" cy="3276600"/>
+            <wp:effectExtent l="0" t="0" r="0" b="0"/>
+            <wp:docPr id="97" name="Picture 97"/>
+            <wp:cNvGraphicFramePr>
+              <a:graphicFrameLocks xmlns:a="http://schemas.openxmlformats.org/drawingml/2006/main" noChangeAspect="1"/>
+            </wp:cNvGraphicFramePr>
+            <a:graphic xmlns:a="http://schemas.openxmlformats.org/drawingml/2006/main">
+              <a:graphicData uri="http://schemas.openxmlformats.org/drawingml/2006/picture">
+                <pic:pic xmlns:pic="http://schemas.openxmlformats.org/drawingml/2006/picture">
+                  <pic:nvPicPr>
+                    <pic:cNvPr id="0" name="Picture 71"/>
+                    <pic:cNvPicPr>
+                      <a:picLocks noChangeAspect="1" noChangeArrowheads="1"/>
+                    </pic:cNvPicPr>
+                  </pic:nvPicPr>
+                  <pic:blipFill>
+                    <a:blip r:embed="rId91">
+                      <a:extLst>
+                        <a:ext uri="{28A0092B-C50C-407E-A947-70E740481C1C}">
+                          <a14:useLocalDpi xmlns:a14="http://schemas.microsoft.com/office/drawing/2010/main" val="0"/>
+                        </a:ext>
+                      </a:extLst>
+                    </a:blip>
+                    <a:srcRect/>
+                    <a:stretch>
+                      <a:fillRect/>
+                    </a:stretch>
+                  </pic:blipFill>
+                  <pic:spPr bwMode="auto">
+                    <a:xfrm>
+                      <a:off x="0" y="0"/>
+                      <a:ext cx="5391150" cy="3276600"/>
+                    </a:xfrm>
+                    <a:prstGeom prst="rect">
+                      <a:avLst/>
+                    </a:prstGeom>
+                    <a:noFill/>
+                    <a:ln>
+                      <a:noFill/>
+                    </a:ln>
+                  </pic:spPr>
+                </pic:pic>
+              </a:graphicData>
+            </a:graphic>
+          </wp:inline>
+        </w:drawing>
+      </w:r>
+    </w:p>
+    <w:p>
+      <w:pPr>
+        <w:tabs>
+          <w:tab w:val="left" w:pos="1830"/>
+        </w:tabs>
+        <w:ind w:left="360"/>
+        <w:rPr>
+          <w:lang w:val="es-CL"/>
+        </w:rPr>
+      </w:pPr>
+    </w:p>
+    <w:p>
+      <w:pPr>
+        <w:tabs>
+          <w:tab w:val="left" w:pos="1830"/>
+        </w:tabs>
+        <w:ind w:left="360"/>
+        <w:rPr>
+          <w:lang w:val="es-CL"/>
+        </w:rPr>
+      </w:pPr>
+      <w:r>
+        <w:rPr>
+          <w:lang w:val="es-CL"/>
+        </w:rPr>
+        <w:t>Eliminar:</w:t>
+      </w:r>
+      <w:r>
+        <w:rPr>
+          <w:lang w:val="es-CL"/>
+        </w:rPr>
+        <w:t xml:space="preserve"> Se permitirá siempre y cuando la fecha de presentación  de tesis no haya sido agendada.</w:t>
+      </w:r>
+      <w:bookmarkStart w:id="0" w:name="_GoBack"/>
+      <w:bookmarkEnd w:id="0"/>
+    </w:p>
+    <w:p>
+      <w:pPr>
+        <w:tabs>
+          <w:tab w:val="left" w:pos="1830"/>
+        </w:tabs>
+        <w:ind w:left="360"/>
+        <w:rPr>
+          <w:b/>
+          <w:bCs/>
+          <w:lang w:val="es-CL"/>
+        </w:rPr>
+      </w:pPr>
+    </w:p>
+    <w:p>
+      <w:pPr>
+        <w:tabs>
+          <w:tab w:val="left" w:pos="1830"/>
+        </w:tabs>
+        <w:ind w:left="360"/>
+        <w:rPr>
+          <w:lang w:val="es-CL"/>
+        </w:rPr>
+      </w:pPr>
+    </w:p>
+    <w:p>
+      <w:pPr>
+        <w:tabs>
+          <w:tab w:val="left" w:pos="1830"/>
+        </w:tabs>
+        <w:ind w:left="360"/>
         <w:rPr>
           <w:lang w:val="es-CL"/>
         </w:rPr>

</xml_diff>

<commit_message>
Manual de usuario director de tesis, informes de tipo vinculacion falta fondo concursable
</commit_message>
<xml_diff>
--- a/ManualdelUsuario.docx
+++ b/ManualdelUsuario.docx
@@ -8282,10 +8282,132 @@
           <w:lang w:val="es-CL"/>
         </w:rPr>
       </w:pPr>
-      <w:r>
-        <w:rPr>
-          <w:lang w:val="es-CL"/>
-        </w:rPr>
+    </w:p>
+    <w:p>
+      <w:pPr>
+        <w:tabs>
+          <w:tab w:val="left" w:pos="1830"/>
+        </w:tabs>
+        <w:ind w:left="360"/>
+        <w:rPr>
+          <w:lang w:val="es-CL"/>
+        </w:rPr>
+      </w:pPr>
+    </w:p>
+    <w:p>
+      <w:pPr>
+        <w:tabs>
+          <w:tab w:val="left" w:pos="1830"/>
+        </w:tabs>
+        <w:ind w:left="360"/>
+        <w:rPr>
+          <w:lang w:val="es-CL"/>
+        </w:rPr>
+      </w:pPr>
+    </w:p>
+    <w:p>
+      <w:pPr>
+        <w:tabs>
+          <w:tab w:val="left" w:pos="1830"/>
+        </w:tabs>
+        <w:ind w:left="360"/>
+        <w:rPr>
+          <w:lang w:val="es-CL"/>
+        </w:rPr>
+      </w:pPr>
+    </w:p>
+    <w:p>
+      <w:pPr>
+        <w:tabs>
+          <w:tab w:val="left" w:pos="1830"/>
+        </w:tabs>
+        <w:ind w:left="360"/>
+        <w:rPr>
+          <w:lang w:val="es-CL"/>
+        </w:rPr>
+      </w:pPr>
+    </w:p>
+    <w:p>
+      <w:pPr>
+        <w:tabs>
+          <w:tab w:val="left" w:pos="1830"/>
+        </w:tabs>
+        <w:ind w:left="360"/>
+        <w:rPr>
+          <w:lang w:val="es-CL"/>
+        </w:rPr>
+      </w:pPr>
+    </w:p>
+    <w:p>
+      <w:pPr>
+        <w:tabs>
+          <w:tab w:val="left" w:pos="1830"/>
+        </w:tabs>
+        <w:ind w:left="360"/>
+        <w:rPr>
+          <w:lang w:val="es-CL"/>
+        </w:rPr>
+      </w:pPr>
+    </w:p>
+    <w:p>
+      <w:pPr>
+        <w:tabs>
+          <w:tab w:val="left" w:pos="1830"/>
+        </w:tabs>
+        <w:ind w:left="360"/>
+        <w:rPr>
+          <w:lang w:val="es-CL"/>
+        </w:rPr>
+      </w:pPr>
+    </w:p>
+    <w:p>
+      <w:pPr>
+        <w:tabs>
+          <w:tab w:val="left" w:pos="1830"/>
+        </w:tabs>
+        <w:ind w:left="360"/>
+        <w:rPr>
+          <w:lang w:val="es-CL"/>
+        </w:rPr>
+      </w:pPr>
+    </w:p>
+    <w:p>
+      <w:pPr>
+        <w:tabs>
+          <w:tab w:val="left" w:pos="1830"/>
+        </w:tabs>
+        <w:ind w:left="360"/>
+        <w:rPr>
+          <w:lang w:val="es-CL"/>
+        </w:rPr>
+      </w:pPr>
+    </w:p>
+    <w:p>
+      <w:pPr>
+        <w:tabs>
+          <w:tab w:val="left" w:pos="1830"/>
+        </w:tabs>
+        <w:ind w:left="360"/>
+        <w:rPr>
+          <w:lang w:val="es-CL"/>
+        </w:rPr>
+      </w:pPr>
+    </w:p>
+    <w:p>
+      <w:pPr>
+        <w:tabs>
+          <w:tab w:val="left" w:pos="1830"/>
+        </w:tabs>
+        <w:ind w:left="360"/>
+        <w:rPr>
+          <w:lang w:val="es-CL"/>
+        </w:rPr>
+      </w:pPr>
+      <w:r>
+        <w:rPr>
+          <w:lang w:val="es-CL"/>
+        </w:rPr>
+        <w:lastRenderedPageBreak/>
         <w:t>Lista de tesistas inscritos:</w:t>
       </w:r>
     </w:p>
@@ -8316,10 +8438,10 @@
           <w:lang w:val="es-CL"/>
         </w:rPr>
         <w:drawing>
-          <wp:inline distT="0" distB="0" distL="0" distR="0" wp14:anchorId="09436CED" wp14:editId="3BC24B7F">
-            <wp:extent cx="5391150" cy="2314575"/>
+          <wp:inline distT="0" distB="0" distL="0" distR="0" wp14:anchorId="61D38BB2" wp14:editId="02B9E626">
+            <wp:extent cx="5391150" cy="2714625"/>
             <wp:effectExtent l="0" t="0" r="0" b="9525"/>
-            <wp:docPr id="96" name="Picture 96"/>
+            <wp:docPr id="100" name="Picture 100"/>
             <wp:cNvGraphicFramePr>
               <a:graphicFrameLocks xmlns:a="http://schemas.openxmlformats.org/drawingml/2006/main" noChangeAspect="1"/>
             </wp:cNvGraphicFramePr>
@@ -8327,13 +8449,13 @@
               <a:graphicData uri="http://schemas.openxmlformats.org/drawingml/2006/picture">
                 <pic:pic xmlns:pic="http://schemas.openxmlformats.org/drawingml/2006/picture">
                   <pic:nvPicPr>
-                    <pic:cNvPr id="0" name="Picture 70"/>
+                    <pic:cNvPr id="0" name="Picture 74"/>
                     <pic:cNvPicPr>
                       <a:picLocks noChangeAspect="1" noChangeArrowheads="1"/>
                     </pic:cNvPicPr>
                   </pic:nvPicPr>
                   <pic:blipFill>
-                    <a:blip r:embed="rId90">
+                    <a:blip r:embed="rId91">
                       <a:extLst>
                         <a:ext uri="{28A0092B-C50C-407E-A947-70E740481C1C}">
                           <a14:useLocalDpi xmlns:a14="http://schemas.microsoft.com/office/drawing/2010/main" val="0"/>
@@ -8348,7 +8470,7 @@
                   <pic:spPr bwMode="auto">
                     <a:xfrm>
                       <a:off x="0" y="0"/>
-                      <a:ext cx="5391150" cy="2314575"/>
+                      <a:ext cx="5391150" cy="2714625"/>
                     </a:xfrm>
                     <a:prstGeom prst="rect">
                       <a:avLst/>
@@ -8379,7 +8501,6 @@
         <w:rPr>
           <w:lang w:val="es-CL"/>
         </w:rPr>
-        <w:lastRenderedPageBreak/>
         <w:t>Ver</w:t>
       </w:r>
       <w:r>
@@ -8422,7 +8543,7 @@
                     </pic:cNvPicPr>
                   </pic:nvPicPr>
                   <pic:blipFill>
-                    <a:blip r:embed="rId91">
+                    <a:blip r:embed="rId92">
                       <a:extLst>
                         <a:ext uri="{28A0092B-C50C-407E-A947-70E740481C1C}">
                           <a14:useLocalDpi xmlns:a14="http://schemas.microsoft.com/office/drawing/2010/main" val="0"/>
@@ -8487,43 +8608,1549 @@
         </w:rPr>
         <w:t xml:space="preserve"> Se permitirá siempre y cuando la fecha de presentación  de tesis no haya sido agendada.</w:t>
       </w:r>
+    </w:p>
+    <w:p>
+      <w:pPr>
+        <w:tabs>
+          <w:tab w:val="left" w:pos="1830"/>
+        </w:tabs>
+        <w:ind w:left="360"/>
+        <w:rPr>
+          <w:lang w:val="es-CL"/>
+        </w:rPr>
+      </w:pPr>
+    </w:p>
+    <w:p>
+      <w:pPr>
+        <w:tabs>
+          <w:tab w:val="left" w:pos="1830"/>
+        </w:tabs>
+        <w:ind w:left="360"/>
+        <w:rPr>
+          <w:lang w:val="es-CL"/>
+        </w:rPr>
+      </w:pPr>
+    </w:p>
+    <w:p>
+      <w:pPr>
+        <w:tabs>
+          <w:tab w:val="left" w:pos="1830"/>
+        </w:tabs>
+        <w:ind w:left="360"/>
+        <w:rPr>
+          <w:lang w:val="es-CL"/>
+        </w:rPr>
+      </w:pPr>
+    </w:p>
+    <w:p>
+      <w:pPr>
+        <w:tabs>
+          <w:tab w:val="left" w:pos="1830"/>
+        </w:tabs>
+        <w:ind w:left="360"/>
+        <w:rPr>
+          <w:lang w:val="es-CL"/>
+        </w:rPr>
+      </w:pPr>
+    </w:p>
+    <w:p>
+      <w:pPr>
+        <w:tabs>
+          <w:tab w:val="left" w:pos="1830"/>
+        </w:tabs>
+        <w:ind w:left="360"/>
+        <w:rPr>
+          <w:lang w:val="es-CL"/>
+        </w:rPr>
+      </w:pPr>
+      <w:r>
+        <w:rPr>
+          <w:lang w:val="es-CL"/>
+        </w:rPr>
+        <w:lastRenderedPageBreak/>
+        <w:t>Bitacora asociada a la tesis:</w:t>
+      </w:r>
+    </w:p>
+    <w:p>
+      <w:pPr>
+        <w:tabs>
+          <w:tab w:val="left" w:pos="1830"/>
+        </w:tabs>
+        <w:ind w:left="360"/>
+        <w:rPr>
+          <w:lang w:val="es-CL"/>
+        </w:rPr>
+      </w:pPr>
+    </w:p>
+    <w:p>
+      <w:pPr>
+        <w:tabs>
+          <w:tab w:val="left" w:pos="1830"/>
+        </w:tabs>
+        <w:ind w:left="360"/>
+        <w:rPr>
+          <w:lang w:val="es-CL"/>
+        </w:rPr>
+      </w:pPr>
+      <w:r>
+        <w:rPr>
+          <w:noProof/>
+          <w:lang w:val="es-CL"/>
+        </w:rPr>
+        <w:drawing>
+          <wp:inline distT="0" distB="0" distL="0" distR="0" wp14:anchorId="7B990FCC" wp14:editId="70377B0A">
+            <wp:extent cx="5394960" cy="2743200"/>
+            <wp:effectExtent l="0" t="0" r="0" b="0"/>
+            <wp:docPr id="101" name="Picture 101"/>
+            <wp:cNvGraphicFramePr>
+              <a:graphicFrameLocks xmlns:a="http://schemas.openxmlformats.org/drawingml/2006/main" noChangeAspect="1"/>
+            </wp:cNvGraphicFramePr>
+            <a:graphic xmlns:a="http://schemas.openxmlformats.org/drawingml/2006/main">
+              <a:graphicData uri="http://schemas.openxmlformats.org/drawingml/2006/picture">
+                <pic:pic xmlns:pic="http://schemas.openxmlformats.org/drawingml/2006/picture">
+                  <pic:nvPicPr>
+                    <pic:cNvPr id="0" name="Picture 75"/>
+                    <pic:cNvPicPr>
+                      <a:picLocks noChangeAspect="1" noChangeArrowheads="1"/>
+                    </pic:cNvPicPr>
+                  </pic:nvPicPr>
+                  <pic:blipFill>
+                    <a:blip r:embed="rId91">
+                      <a:extLst>
+                        <a:ext uri="{28A0092B-C50C-407E-A947-70E740481C1C}">
+                          <a14:useLocalDpi xmlns:a14="http://schemas.microsoft.com/office/drawing/2010/main" val="0"/>
+                        </a:ext>
+                      </a:extLst>
+                    </a:blip>
+                    <a:srcRect/>
+                    <a:stretch>
+                      <a:fillRect/>
+                    </a:stretch>
+                  </pic:blipFill>
+                  <pic:spPr bwMode="auto">
+                    <a:xfrm>
+                      <a:off x="0" y="0"/>
+                      <a:ext cx="5394960" cy="2743200"/>
+                    </a:xfrm>
+                    <a:prstGeom prst="rect">
+                      <a:avLst/>
+                    </a:prstGeom>
+                    <a:noFill/>
+                    <a:ln>
+                      <a:noFill/>
+                    </a:ln>
+                  </pic:spPr>
+                </pic:pic>
+              </a:graphicData>
+            </a:graphic>
+          </wp:inline>
+        </w:drawing>
+      </w:r>
+    </w:p>
+    <w:p>
+      <w:pPr>
+        <w:tabs>
+          <w:tab w:val="left" w:pos="1830"/>
+        </w:tabs>
+        <w:ind w:left="360"/>
+        <w:rPr>
+          <w:lang w:val="es-CL"/>
+        </w:rPr>
+      </w:pPr>
+    </w:p>
+    <w:p>
+      <w:pPr>
+        <w:tabs>
+          <w:tab w:val="left" w:pos="1830"/>
+        </w:tabs>
+        <w:ind w:left="360"/>
+        <w:rPr>
+          <w:lang w:val="es-CL"/>
+        </w:rPr>
+      </w:pPr>
+      <w:r>
+        <w:rPr>
+          <w:noProof/>
+          <w:lang w:val="es-CL"/>
+        </w:rPr>
+        <w:drawing>
+          <wp:inline distT="0" distB="0" distL="0" distR="0" wp14:anchorId="6B028851" wp14:editId="505B8D2F">
+            <wp:extent cx="5400040" cy="2562225"/>
+            <wp:effectExtent l="0" t="0" r="0" b="9525"/>
+            <wp:docPr id="104" name="Picture 104"/>
+            <wp:cNvGraphicFramePr>
+              <a:graphicFrameLocks xmlns:a="http://schemas.openxmlformats.org/drawingml/2006/main" noChangeAspect="1"/>
+            </wp:cNvGraphicFramePr>
+            <a:graphic xmlns:a="http://schemas.openxmlformats.org/drawingml/2006/main">
+              <a:graphicData uri="http://schemas.openxmlformats.org/drawingml/2006/picture">
+                <pic:pic xmlns:pic="http://schemas.openxmlformats.org/drawingml/2006/picture">
+                  <pic:nvPicPr>
+                    <pic:cNvPr id="0" name="Picture 77"/>
+                    <pic:cNvPicPr>
+                      <a:picLocks noChangeAspect="1" noChangeArrowheads="1"/>
+                    </pic:cNvPicPr>
+                  </pic:nvPicPr>
+                  <pic:blipFill>
+                    <a:blip r:embed="rId93">
+                      <a:extLst>
+                        <a:ext uri="{28A0092B-C50C-407E-A947-70E740481C1C}">
+                          <a14:useLocalDpi xmlns:a14="http://schemas.microsoft.com/office/drawing/2010/main" val="0"/>
+                        </a:ext>
+                      </a:extLst>
+                    </a:blip>
+                    <a:srcRect/>
+                    <a:stretch>
+                      <a:fillRect/>
+                    </a:stretch>
+                  </pic:blipFill>
+                  <pic:spPr bwMode="auto">
+                    <a:xfrm>
+                      <a:off x="0" y="0"/>
+                      <a:ext cx="5400040" cy="2562225"/>
+                    </a:xfrm>
+                    <a:prstGeom prst="rect">
+                      <a:avLst/>
+                    </a:prstGeom>
+                    <a:noFill/>
+                    <a:ln>
+                      <a:noFill/>
+                    </a:ln>
+                  </pic:spPr>
+                </pic:pic>
+              </a:graphicData>
+            </a:graphic>
+          </wp:inline>
+        </w:drawing>
+      </w:r>
+    </w:p>
+    <w:p>
+      <w:pPr>
+        <w:tabs>
+          <w:tab w:val="left" w:pos="1830"/>
+        </w:tabs>
+        <w:ind w:left="360"/>
+        <w:rPr>
+          <w:b/>
+          <w:bCs/>
+          <w:lang w:val="es-CL"/>
+        </w:rPr>
+      </w:pPr>
+    </w:p>
+    <w:p>
+      <w:pPr>
+        <w:tabs>
+          <w:tab w:val="left" w:pos="1830"/>
+        </w:tabs>
+        <w:ind w:left="360"/>
+        <w:rPr>
+          <w:lang w:val="es-CL"/>
+        </w:rPr>
+      </w:pPr>
+    </w:p>
+    <w:p>
+      <w:pPr>
+        <w:tabs>
+          <w:tab w:val="left" w:pos="1830"/>
+        </w:tabs>
+        <w:ind w:left="360"/>
+        <w:rPr>
+          <w:lang w:val="es-CL"/>
+        </w:rPr>
+      </w:pPr>
+    </w:p>
+    <w:p>
+      <w:pPr>
+        <w:tabs>
+          <w:tab w:val="left" w:pos="1830"/>
+        </w:tabs>
+        <w:ind w:left="360"/>
+        <w:rPr>
+          <w:lang w:val="es-CL"/>
+        </w:rPr>
+      </w:pPr>
+    </w:p>
+    <w:p>
+      <w:pPr>
+        <w:tabs>
+          <w:tab w:val="left" w:pos="1830"/>
+        </w:tabs>
+        <w:ind w:left="360"/>
+        <w:rPr>
+          <w:lang w:val="es-CL"/>
+        </w:rPr>
+      </w:pPr>
+    </w:p>
+    <w:p>
+      <w:pPr>
+        <w:tabs>
+          <w:tab w:val="left" w:pos="1830"/>
+        </w:tabs>
+        <w:ind w:left="360"/>
+        <w:rPr>
+          <w:lang w:val="es-CL"/>
+        </w:rPr>
+      </w:pPr>
+    </w:p>
+    <w:p>
+      <w:pPr>
+        <w:tabs>
+          <w:tab w:val="left" w:pos="1830"/>
+        </w:tabs>
+        <w:ind w:left="360"/>
+        <w:rPr>
+          <w:lang w:val="es-CL"/>
+        </w:rPr>
+      </w:pPr>
+    </w:p>
+    <w:p>
+      <w:pPr>
+        <w:tabs>
+          <w:tab w:val="left" w:pos="1830"/>
+        </w:tabs>
+        <w:ind w:left="360"/>
+        <w:rPr>
+          <w:lang w:val="es-CL"/>
+        </w:rPr>
+      </w:pPr>
+    </w:p>
+    <w:p>
+      <w:pPr>
+        <w:tabs>
+          <w:tab w:val="left" w:pos="1830"/>
+        </w:tabs>
+        <w:ind w:left="360"/>
+        <w:rPr>
+          <w:lang w:val="es-CL"/>
+        </w:rPr>
+      </w:pPr>
+    </w:p>
+    <w:p>
+      <w:pPr>
+        <w:tabs>
+          <w:tab w:val="left" w:pos="1830"/>
+        </w:tabs>
+        <w:ind w:left="360"/>
+        <w:rPr>
+          <w:lang w:val="es-CL"/>
+        </w:rPr>
+      </w:pPr>
+      <w:r>
+        <w:rPr>
+          <w:lang w:val="es-CL"/>
+        </w:rPr>
+        <w:lastRenderedPageBreak/>
+        <w:t xml:space="preserve">Ver </w:t>
+      </w:r>
+      <w:r>
+        <w:rPr>
+          <w:lang w:val="es-CL"/>
+        </w:rPr>
+        <w:t xml:space="preserve"> </w:t>
+      </w:r>
+      <w:r>
+        <w:rPr>
+          <w:lang w:val="es-CL"/>
+        </w:rPr>
+        <w:t xml:space="preserve">información </w:t>
+      </w:r>
+      <w:r>
+        <w:rPr>
+          <w:lang w:val="es-CL"/>
+        </w:rPr>
+        <w:t>detallada  del comentario y el acuerdo:</w:t>
+      </w:r>
+    </w:p>
+    <w:p>
+      <w:pPr>
+        <w:tabs>
+          <w:tab w:val="left" w:pos="1830"/>
+        </w:tabs>
+        <w:ind w:left="360"/>
+        <w:rPr>
+          <w:lang w:val="es-CL"/>
+        </w:rPr>
+      </w:pPr>
+      <w:r>
+        <w:rPr>
+          <w:noProof/>
+          <w:lang w:val="es-CL"/>
+        </w:rPr>
+        <w:drawing>
+          <wp:inline distT="0" distB="0" distL="0" distR="0" wp14:anchorId="68D8ED4F" wp14:editId="4572AD6C">
+            <wp:extent cx="5381625" cy="2667000"/>
+            <wp:effectExtent l="0" t="0" r="9525" b="0"/>
+            <wp:docPr id="105" name="Picture 105"/>
+            <wp:cNvGraphicFramePr>
+              <a:graphicFrameLocks xmlns:a="http://schemas.openxmlformats.org/drawingml/2006/main" noChangeAspect="1"/>
+            </wp:cNvGraphicFramePr>
+            <a:graphic xmlns:a="http://schemas.openxmlformats.org/drawingml/2006/main">
+              <a:graphicData uri="http://schemas.openxmlformats.org/drawingml/2006/picture">
+                <pic:pic xmlns:pic="http://schemas.openxmlformats.org/drawingml/2006/picture">
+                  <pic:nvPicPr>
+                    <pic:cNvPr id="0" name="Picture 78"/>
+                    <pic:cNvPicPr>
+                      <a:picLocks noChangeAspect="1" noChangeArrowheads="1"/>
+                    </pic:cNvPicPr>
+                  </pic:nvPicPr>
+                  <pic:blipFill>
+                    <a:blip r:embed="rId94">
+                      <a:extLst>
+                        <a:ext uri="{28A0092B-C50C-407E-A947-70E740481C1C}">
+                          <a14:useLocalDpi xmlns:a14="http://schemas.microsoft.com/office/drawing/2010/main" val="0"/>
+                        </a:ext>
+                      </a:extLst>
+                    </a:blip>
+                    <a:srcRect/>
+                    <a:stretch>
+                      <a:fillRect/>
+                    </a:stretch>
+                  </pic:blipFill>
+                  <pic:spPr bwMode="auto">
+                    <a:xfrm>
+                      <a:off x="0" y="0"/>
+                      <a:ext cx="5381625" cy="2667000"/>
+                    </a:xfrm>
+                    <a:prstGeom prst="rect">
+                      <a:avLst/>
+                    </a:prstGeom>
+                    <a:noFill/>
+                    <a:ln>
+                      <a:noFill/>
+                    </a:ln>
+                  </pic:spPr>
+                </pic:pic>
+              </a:graphicData>
+            </a:graphic>
+          </wp:inline>
+        </w:drawing>
+      </w:r>
+    </w:p>
+    <w:p>
+      <w:pPr>
+        <w:tabs>
+          <w:tab w:val="left" w:pos="1830"/>
+        </w:tabs>
+        <w:ind w:left="360"/>
+        <w:rPr>
+          <w:lang w:val="es-CL"/>
+        </w:rPr>
+      </w:pPr>
+    </w:p>
+    <w:p>
+      <w:pPr>
+        <w:tabs>
+          <w:tab w:val="left" w:pos="1830"/>
+        </w:tabs>
+        <w:ind w:left="360"/>
+        <w:rPr>
+          <w:lang w:val="es-CL"/>
+        </w:rPr>
+      </w:pPr>
+      <w:r>
+        <w:rPr>
+          <w:lang w:val="es-CL"/>
+        </w:rPr>
+        <w:t>Memor</w:t>
+      </w:r>
+      <w:r>
+        <w:rPr>
+          <w:lang w:val="es-CL"/>
+        </w:rPr>
+        <w:t>á</w:t>
+      </w:r>
+      <w:r>
+        <w:rPr>
+          <w:lang w:val="es-CL"/>
+        </w:rPr>
+        <w:t>ndum revisión:</w:t>
+      </w:r>
+    </w:p>
+    <w:p>
+      <w:pPr>
+        <w:tabs>
+          <w:tab w:val="left" w:pos="1830"/>
+        </w:tabs>
+        <w:ind w:left="360"/>
+        <w:rPr>
+          <w:lang w:val="es-CL"/>
+        </w:rPr>
+      </w:pPr>
+      <w:r>
+        <w:rPr>
+          <w:noProof/>
+          <w:lang w:val="es-CL"/>
+        </w:rPr>
+        <w:drawing>
+          <wp:inline distT="0" distB="0" distL="0" distR="0" wp14:anchorId="1C021476" wp14:editId="75C89ED5">
+            <wp:extent cx="5400040" cy="1781175"/>
+            <wp:effectExtent l="0" t="0" r="0" b="9525"/>
+            <wp:docPr id="106" name="Picture 106"/>
+            <wp:cNvGraphicFramePr>
+              <a:graphicFrameLocks xmlns:a="http://schemas.openxmlformats.org/drawingml/2006/main" noChangeAspect="1"/>
+            </wp:cNvGraphicFramePr>
+            <a:graphic xmlns:a="http://schemas.openxmlformats.org/drawingml/2006/main">
+              <a:graphicData uri="http://schemas.openxmlformats.org/drawingml/2006/picture">
+                <pic:pic xmlns:pic="http://schemas.openxmlformats.org/drawingml/2006/picture">
+                  <pic:nvPicPr>
+                    <pic:cNvPr id="0" name="Picture 79"/>
+                    <pic:cNvPicPr>
+                      <a:picLocks noChangeAspect="1" noChangeArrowheads="1"/>
+                    </pic:cNvPicPr>
+                  </pic:nvPicPr>
+                  <pic:blipFill>
+                    <a:blip r:embed="rId95">
+                      <a:extLst>
+                        <a:ext uri="{28A0092B-C50C-407E-A947-70E740481C1C}">
+                          <a14:useLocalDpi xmlns:a14="http://schemas.microsoft.com/office/drawing/2010/main" val="0"/>
+                        </a:ext>
+                      </a:extLst>
+                    </a:blip>
+                    <a:srcRect/>
+                    <a:stretch>
+                      <a:fillRect/>
+                    </a:stretch>
+                  </pic:blipFill>
+                  <pic:spPr bwMode="auto">
+                    <a:xfrm>
+                      <a:off x="0" y="0"/>
+                      <a:ext cx="5400040" cy="1781175"/>
+                    </a:xfrm>
+                    <a:prstGeom prst="rect">
+                      <a:avLst/>
+                    </a:prstGeom>
+                    <a:noFill/>
+                    <a:ln>
+                      <a:noFill/>
+                    </a:ln>
+                  </pic:spPr>
+                </pic:pic>
+              </a:graphicData>
+            </a:graphic>
+          </wp:inline>
+        </w:drawing>
+      </w:r>
+    </w:p>
+    <w:p>
+      <w:pPr>
+        <w:tabs>
+          <w:tab w:val="left" w:pos="1830"/>
+        </w:tabs>
+        <w:ind w:left="360"/>
+        <w:rPr>
+          <w:lang w:val="es-CL"/>
+        </w:rPr>
+      </w:pPr>
+      <w:r>
+        <w:rPr>
+          <w:lang w:val="es-CL"/>
+        </w:rPr>
+        <w:t>Lista de PDFs a generar con los profesores miembros de la comisión:</w:t>
+      </w:r>
+    </w:p>
+    <w:p>
+      <w:pPr>
+        <w:tabs>
+          <w:tab w:val="left" w:pos="1830"/>
+        </w:tabs>
+        <w:ind w:left="360"/>
+        <w:rPr>
+          <w:lang w:val="es-CL"/>
+        </w:rPr>
+      </w:pPr>
+      <w:r>
+        <w:rPr>
+          <w:noProof/>
+          <w:lang w:val="es-CL"/>
+        </w:rPr>
+        <w:drawing>
+          <wp:inline distT="0" distB="0" distL="0" distR="0" wp14:anchorId="62824399" wp14:editId="55DE11C0">
+            <wp:extent cx="5391150" cy="2066925"/>
+            <wp:effectExtent l="0" t="0" r="0" b="9525"/>
+            <wp:docPr id="107" name="Picture 107"/>
+            <wp:cNvGraphicFramePr>
+              <a:graphicFrameLocks xmlns:a="http://schemas.openxmlformats.org/drawingml/2006/main" noChangeAspect="1"/>
+            </wp:cNvGraphicFramePr>
+            <a:graphic xmlns:a="http://schemas.openxmlformats.org/drawingml/2006/main">
+              <a:graphicData uri="http://schemas.openxmlformats.org/drawingml/2006/picture">
+                <pic:pic xmlns:pic="http://schemas.openxmlformats.org/drawingml/2006/picture">
+                  <pic:nvPicPr>
+                    <pic:cNvPr id="0" name="Picture 80"/>
+                    <pic:cNvPicPr>
+                      <a:picLocks noChangeAspect="1" noChangeArrowheads="1"/>
+                    </pic:cNvPicPr>
+                  </pic:nvPicPr>
+                  <pic:blipFill>
+                    <a:blip r:embed="rId96" cstate="print">
+                      <a:extLst>
+                        <a:ext uri="{28A0092B-C50C-407E-A947-70E740481C1C}">
+                          <a14:useLocalDpi xmlns:a14="http://schemas.microsoft.com/office/drawing/2010/main" val="0"/>
+                        </a:ext>
+                      </a:extLst>
+                    </a:blip>
+                    <a:srcRect/>
+                    <a:stretch>
+                      <a:fillRect/>
+                    </a:stretch>
+                  </pic:blipFill>
+                  <pic:spPr bwMode="auto">
+                    <a:xfrm>
+                      <a:off x="0" y="0"/>
+                      <a:ext cx="5391150" cy="2066925"/>
+                    </a:xfrm>
+                    <a:prstGeom prst="rect">
+                      <a:avLst/>
+                    </a:prstGeom>
+                    <a:noFill/>
+                    <a:ln>
+                      <a:noFill/>
+                    </a:ln>
+                  </pic:spPr>
+                </pic:pic>
+              </a:graphicData>
+            </a:graphic>
+          </wp:inline>
+        </w:drawing>
+      </w:r>
+    </w:p>
+    <w:p>
+      <w:pPr>
+        <w:tabs>
+          <w:tab w:val="left" w:pos="1830"/>
+        </w:tabs>
+        <w:ind w:left="360"/>
+        <w:rPr>
+          <w:lang w:val="es-CL"/>
+        </w:rPr>
+      </w:pPr>
+    </w:p>
+    <w:p>
+      <w:pPr>
+        <w:tabs>
+          <w:tab w:val="left" w:pos="1830"/>
+        </w:tabs>
+        <w:ind w:left="360"/>
+        <w:rPr>
+          <w:lang w:val="es-CL"/>
+        </w:rPr>
+      </w:pPr>
+      <w:r>
+        <w:rPr>
+          <w:noProof/>
+          <w:lang w:val="es-CL"/>
+        </w:rPr>
+        <w:lastRenderedPageBreak/>
+        <w:drawing>
+          <wp:inline distT="0" distB="0" distL="0" distR="0" wp14:anchorId="565F87E8" wp14:editId="7DC9D321">
+            <wp:extent cx="5391150" cy="3448050"/>
+            <wp:effectExtent l="0" t="0" r="0" b="0"/>
+            <wp:docPr id="108" name="Picture 108"/>
+            <wp:cNvGraphicFramePr>
+              <a:graphicFrameLocks xmlns:a="http://schemas.openxmlformats.org/drawingml/2006/main" noChangeAspect="1"/>
+            </wp:cNvGraphicFramePr>
+            <a:graphic xmlns:a="http://schemas.openxmlformats.org/drawingml/2006/main">
+              <a:graphicData uri="http://schemas.openxmlformats.org/drawingml/2006/picture">
+                <pic:pic xmlns:pic="http://schemas.openxmlformats.org/drawingml/2006/picture">
+                  <pic:nvPicPr>
+                    <pic:cNvPr id="0" name="Picture 81"/>
+                    <pic:cNvPicPr>
+                      <a:picLocks noChangeAspect="1" noChangeArrowheads="1"/>
+                    </pic:cNvPicPr>
+                  </pic:nvPicPr>
+                  <pic:blipFill>
+                    <a:blip r:embed="rId97">
+                      <a:extLst>
+                        <a:ext uri="{28A0092B-C50C-407E-A947-70E740481C1C}">
+                          <a14:useLocalDpi xmlns:a14="http://schemas.microsoft.com/office/drawing/2010/main" val="0"/>
+                        </a:ext>
+                      </a:extLst>
+                    </a:blip>
+                    <a:srcRect/>
+                    <a:stretch>
+                      <a:fillRect/>
+                    </a:stretch>
+                  </pic:blipFill>
+                  <pic:spPr bwMode="auto">
+                    <a:xfrm>
+                      <a:off x="0" y="0"/>
+                      <a:ext cx="5391150" cy="3448050"/>
+                    </a:xfrm>
+                    <a:prstGeom prst="rect">
+                      <a:avLst/>
+                    </a:prstGeom>
+                    <a:noFill/>
+                    <a:ln>
+                      <a:noFill/>
+                    </a:ln>
+                  </pic:spPr>
+                </pic:pic>
+              </a:graphicData>
+            </a:graphic>
+          </wp:inline>
+        </w:drawing>
+      </w:r>
+    </w:p>
+    <w:p>
+      <w:pPr>
+        <w:tabs>
+          <w:tab w:val="left" w:pos="1830"/>
+        </w:tabs>
+        <w:ind w:left="360"/>
+        <w:rPr>
+          <w:lang w:val="es-CL"/>
+        </w:rPr>
+      </w:pPr>
+    </w:p>
+    <w:p>
+      <w:pPr>
+        <w:tabs>
+          <w:tab w:val="left" w:pos="1830"/>
+        </w:tabs>
+        <w:ind w:left="360"/>
+        <w:rPr>
+          <w:lang w:val="es-CL"/>
+        </w:rPr>
+      </w:pPr>
+      <w:r>
+        <w:rPr>
+          <w:noProof/>
+          <w:lang w:val="es-CL"/>
+        </w:rPr>
+        <w:drawing>
+          <wp:inline distT="0" distB="0" distL="0" distR="0" wp14:anchorId="7B95956B" wp14:editId="114BA269">
+            <wp:extent cx="5391150" cy="3476625"/>
+            <wp:effectExtent l="0" t="0" r="0" b="9525"/>
+            <wp:docPr id="109" name="Picture 109"/>
+            <wp:cNvGraphicFramePr>
+              <a:graphicFrameLocks xmlns:a="http://schemas.openxmlformats.org/drawingml/2006/main" noChangeAspect="1"/>
+            </wp:cNvGraphicFramePr>
+            <a:graphic xmlns:a="http://schemas.openxmlformats.org/drawingml/2006/main">
+              <a:graphicData uri="http://schemas.openxmlformats.org/drawingml/2006/picture">
+                <pic:pic xmlns:pic="http://schemas.openxmlformats.org/drawingml/2006/picture">
+                  <pic:nvPicPr>
+                    <pic:cNvPr id="0" name="Picture 82"/>
+                    <pic:cNvPicPr>
+                      <a:picLocks noChangeAspect="1" noChangeArrowheads="1"/>
+                    </pic:cNvPicPr>
+                  </pic:nvPicPr>
+                  <pic:blipFill>
+                    <a:blip r:embed="rId98">
+                      <a:extLst>
+                        <a:ext uri="{28A0092B-C50C-407E-A947-70E740481C1C}">
+                          <a14:useLocalDpi xmlns:a14="http://schemas.microsoft.com/office/drawing/2010/main" val="0"/>
+                        </a:ext>
+                      </a:extLst>
+                    </a:blip>
+                    <a:srcRect/>
+                    <a:stretch>
+                      <a:fillRect/>
+                    </a:stretch>
+                  </pic:blipFill>
+                  <pic:spPr bwMode="auto">
+                    <a:xfrm>
+                      <a:off x="0" y="0"/>
+                      <a:ext cx="5391150" cy="3476625"/>
+                    </a:xfrm>
+                    <a:prstGeom prst="rect">
+                      <a:avLst/>
+                    </a:prstGeom>
+                    <a:noFill/>
+                    <a:ln>
+                      <a:noFill/>
+                    </a:ln>
+                  </pic:spPr>
+                </pic:pic>
+              </a:graphicData>
+            </a:graphic>
+          </wp:inline>
+        </w:drawing>
+      </w:r>
+    </w:p>
+    <w:p>
+      <w:pPr>
+        <w:tabs>
+          <w:tab w:val="left" w:pos="1830"/>
+        </w:tabs>
+        <w:ind w:left="360"/>
+        <w:rPr>
+          <w:lang w:val="es-CL"/>
+        </w:rPr>
+      </w:pPr>
+    </w:p>
+    <w:p>
+      <w:pPr>
+        <w:tabs>
+          <w:tab w:val="left" w:pos="1830"/>
+        </w:tabs>
+        <w:ind w:left="360"/>
+        <w:rPr>
+          <w:lang w:val="es-CL"/>
+        </w:rPr>
+      </w:pPr>
+      <w:r>
+        <w:rPr>
+          <w:noProof/>
+          <w:lang w:val="es-CL"/>
+        </w:rPr>
+        <w:lastRenderedPageBreak/>
+        <w:drawing>
+          <wp:inline distT="0" distB="0" distL="0" distR="0" wp14:anchorId="38D2ADA7" wp14:editId="3270B067">
+            <wp:extent cx="5391150" cy="3362325"/>
+            <wp:effectExtent l="0" t="0" r="0" b="9525"/>
+            <wp:docPr id="110" name="Picture 110"/>
+            <wp:cNvGraphicFramePr>
+              <a:graphicFrameLocks xmlns:a="http://schemas.openxmlformats.org/drawingml/2006/main" noChangeAspect="1"/>
+            </wp:cNvGraphicFramePr>
+            <a:graphic xmlns:a="http://schemas.openxmlformats.org/drawingml/2006/main">
+              <a:graphicData uri="http://schemas.openxmlformats.org/drawingml/2006/picture">
+                <pic:pic xmlns:pic="http://schemas.openxmlformats.org/drawingml/2006/picture">
+                  <pic:nvPicPr>
+                    <pic:cNvPr id="0" name="Picture 83"/>
+                    <pic:cNvPicPr>
+                      <a:picLocks noChangeAspect="1" noChangeArrowheads="1"/>
+                    </pic:cNvPicPr>
+                  </pic:nvPicPr>
+                  <pic:blipFill>
+                    <a:blip r:embed="rId99">
+                      <a:extLst>
+                        <a:ext uri="{28A0092B-C50C-407E-A947-70E740481C1C}">
+                          <a14:useLocalDpi xmlns:a14="http://schemas.microsoft.com/office/drawing/2010/main" val="0"/>
+                        </a:ext>
+                      </a:extLst>
+                    </a:blip>
+                    <a:srcRect/>
+                    <a:stretch>
+                      <a:fillRect/>
+                    </a:stretch>
+                  </pic:blipFill>
+                  <pic:spPr bwMode="auto">
+                    <a:xfrm>
+                      <a:off x="0" y="0"/>
+                      <a:ext cx="5391150" cy="3362325"/>
+                    </a:xfrm>
+                    <a:prstGeom prst="rect">
+                      <a:avLst/>
+                    </a:prstGeom>
+                    <a:noFill/>
+                    <a:ln>
+                      <a:noFill/>
+                    </a:ln>
+                  </pic:spPr>
+                </pic:pic>
+              </a:graphicData>
+            </a:graphic>
+          </wp:inline>
+        </w:drawing>
+      </w:r>
+    </w:p>
+    <w:p>
+      <w:pPr>
+        <w:tabs>
+          <w:tab w:val="left" w:pos="1830"/>
+        </w:tabs>
+        <w:ind w:left="360"/>
+        <w:rPr>
+          <w:lang w:val="es-CL"/>
+        </w:rPr>
+      </w:pPr>
+    </w:p>
+    <w:p>
+      <w:pPr>
+        <w:tabs>
+          <w:tab w:val="left" w:pos="1830"/>
+        </w:tabs>
+        <w:ind w:left="360"/>
+        <w:rPr>
+          <w:lang w:val="es-CL"/>
+        </w:rPr>
+      </w:pPr>
+      <w:r>
+        <w:rPr>
+          <w:lang w:val="es-CL"/>
+        </w:rPr>
+        <w:t>Ca</w:t>
+      </w:r>
+      <w:r>
+        <w:rPr>
+          <w:lang w:val="es-CL"/>
+        </w:rPr>
+        <w:t>pí</w:t>
+      </w:r>
+      <w:r>
+        <w:rPr>
+          <w:lang w:val="es-CL"/>
+        </w:rPr>
+        <w:t>tulos:</w:t>
+      </w:r>
+    </w:p>
+    <w:p>
+      <w:pPr>
+        <w:tabs>
+          <w:tab w:val="left" w:pos="1830"/>
+        </w:tabs>
+        <w:ind w:left="360"/>
+        <w:rPr>
+          <w:lang w:val="es-CL"/>
+        </w:rPr>
+      </w:pPr>
+    </w:p>
+    <w:p>
+      <w:pPr>
+        <w:tabs>
+          <w:tab w:val="left" w:pos="1830"/>
+        </w:tabs>
+        <w:ind w:left="360"/>
+        <w:rPr>
+          <w:lang w:val="es-CL"/>
+        </w:rPr>
+      </w:pPr>
+      <w:r>
+        <w:rPr>
+          <w:noProof/>
+          <w:lang w:val="es-CL"/>
+        </w:rPr>
+        <w:drawing>
+          <wp:inline distT="0" distB="0" distL="0" distR="0" wp14:anchorId="4E791807" wp14:editId="400ADCBB">
+            <wp:extent cx="5391150" cy="1609725"/>
+            <wp:effectExtent l="0" t="0" r="0" b="9525"/>
+            <wp:docPr id="111" name="Picture 111"/>
+            <wp:cNvGraphicFramePr>
+              <a:graphicFrameLocks xmlns:a="http://schemas.openxmlformats.org/drawingml/2006/main" noChangeAspect="1"/>
+            </wp:cNvGraphicFramePr>
+            <a:graphic xmlns:a="http://schemas.openxmlformats.org/drawingml/2006/main">
+              <a:graphicData uri="http://schemas.openxmlformats.org/drawingml/2006/picture">
+                <pic:pic xmlns:pic="http://schemas.openxmlformats.org/drawingml/2006/picture">
+                  <pic:nvPicPr>
+                    <pic:cNvPr id="0" name="Picture 84"/>
+                    <pic:cNvPicPr>
+                      <a:picLocks noChangeAspect="1" noChangeArrowheads="1"/>
+                    </pic:cNvPicPr>
+                  </pic:nvPicPr>
+                  <pic:blipFill>
+                    <a:blip r:embed="rId100" cstate="print">
+                      <a:extLst>
+                        <a:ext uri="{28A0092B-C50C-407E-A947-70E740481C1C}">
+                          <a14:useLocalDpi xmlns:a14="http://schemas.microsoft.com/office/drawing/2010/main" val="0"/>
+                        </a:ext>
+                      </a:extLst>
+                    </a:blip>
+                    <a:srcRect/>
+                    <a:stretch>
+                      <a:fillRect/>
+                    </a:stretch>
+                  </pic:blipFill>
+                  <pic:spPr bwMode="auto">
+                    <a:xfrm>
+                      <a:off x="0" y="0"/>
+                      <a:ext cx="5391150" cy="1609725"/>
+                    </a:xfrm>
+                    <a:prstGeom prst="rect">
+                      <a:avLst/>
+                    </a:prstGeom>
+                    <a:noFill/>
+                    <a:ln>
+                      <a:noFill/>
+                    </a:ln>
+                  </pic:spPr>
+                </pic:pic>
+              </a:graphicData>
+            </a:graphic>
+          </wp:inline>
+        </w:drawing>
+      </w:r>
+    </w:p>
+    <w:p>
+      <w:pPr>
+        <w:tabs>
+          <w:tab w:val="left" w:pos="1830"/>
+        </w:tabs>
+        <w:rPr>
+          <w:lang w:val="es-CL"/>
+        </w:rPr>
+      </w:pPr>
+      <w:r>
+        <w:rPr>
+          <w:lang w:val="es-CL"/>
+        </w:rPr>
+        <w:t xml:space="preserve"> Informes:</w:t>
+      </w:r>
+    </w:p>
+    <w:p>
+      <w:pPr>
+        <w:tabs>
+          <w:tab w:val="left" w:pos="1830"/>
+        </w:tabs>
+        <w:ind w:left="360"/>
+        <w:rPr>
+          <w:lang w:val="es-CL"/>
+        </w:rPr>
+      </w:pPr>
+      <w:r>
+        <w:rPr>
+          <w:noProof/>
+          <w:lang w:val="es-CL"/>
+        </w:rPr>
+        <w:drawing>
+          <wp:inline distT="0" distB="0" distL="0" distR="0" wp14:anchorId="7B205C2A" wp14:editId="0E5D103E">
+            <wp:extent cx="5391150" cy="1571625"/>
+            <wp:effectExtent l="0" t="0" r="0" b="9525"/>
+            <wp:docPr id="114" name="Picture 114"/>
+            <wp:cNvGraphicFramePr>
+              <a:graphicFrameLocks xmlns:a="http://schemas.openxmlformats.org/drawingml/2006/main" noChangeAspect="1"/>
+            </wp:cNvGraphicFramePr>
+            <a:graphic xmlns:a="http://schemas.openxmlformats.org/drawingml/2006/main">
+              <a:graphicData uri="http://schemas.openxmlformats.org/drawingml/2006/picture">
+                <pic:pic xmlns:pic="http://schemas.openxmlformats.org/drawingml/2006/picture">
+                  <pic:nvPicPr>
+                    <pic:cNvPr id="0" name="Picture 87"/>
+                    <pic:cNvPicPr>
+                      <a:picLocks noChangeAspect="1" noChangeArrowheads="1"/>
+                    </pic:cNvPicPr>
+                  </pic:nvPicPr>
+                  <pic:blipFill>
+                    <a:blip r:embed="rId101">
+                      <a:extLst>
+                        <a:ext uri="{28A0092B-C50C-407E-A947-70E740481C1C}">
+                          <a14:useLocalDpi xmlns:a14="http://schemas.microsoft.com/office/drawing/2010/main" val="0"/>
+                        </a:ext>
+                      </a:extLst>
+                    </a:blip>
+                    <a:srcRect/>
+                    <a:stretch>
+                      <a:fillRect/>
+                    </a:stretch>
+                  </pic:blipFill>
+                  <pic:spPr bwMode="auto">
+                    <a:xfrm>
+                      <a:off x="0" y="0"/>
+                      <a:ext cx="5391150" cy="1571625"/>
+                    </a:xfrm>
+                    <a:prstGeom prst="rect">
+                      <a:avLst/>
+                    </a:prstGeom>
+                    <a:noFill/>
+                    <a:ln>
+                      <a:noFill/>
+                    </a:ln>
+                  </pic:spPr>
+                </pic:pic>
+              </a:graphicData>
+            </a:graphic>
+          </wp:inline>
+        </w:drawing>
+      </w:r>
+    </w:p>
+    <w:p>
+      <w:pPr>
+        <w:tabs>
+          <w:tab w:val="left" w:pos="1830"/>
+        </w:tabs>
+        <w:ind w:left="360"/>
+        <w:rPr>
+          <w:lang w:val="es-CL"/>
+        </w:rPr>
+      </w:pPr>
+    </w:p>
+    <w:p>
+      <w:pPr>
+        <w:tabs>
+          <w:tab w:val="left" w:pos="1830"/>
+        </w:tabs>
+        <w:ind w:left="360"/>
+        <w:rPr>
+          <w:lang w:val="es-CL"/>
+        </w:rPr>
+      </w:pPr>
+    </w:p>
+    <w:p>
+      <w:pPr>
+        <w:tabs>
+          <w:tab w:val="left" w:pos="1830"/>
+        </w:tabs>
+        <w:ind w:left="360"/>
+        <w:rPr>
+          <w:lang w:val="es-CL"/>
+        </w:rPr>
+      </w:pPr>
+    </w:p>
+    <w:p>
+      <w:pPr>
+        <w:tabs>
+          <w:tab w:val="left" w:pos="1830"/>
+        </w:tabs>
+        <w:ind w:left="360"/>
+        <w:rPr>
+          <w:lang w:val="es-CL"/>
+        </w:rPr>
+      </w:pPr>
+      <w:r>
+        <w:rPr>
+          <w:noProof/>
+          <w:lang w:val="es-CL"/>
+        </w:rPr>
+        <w:lastRenderedPageBreak/>
+        <w:drawing>
+          <wp:inline distT="0" distB="0" distL="0" distR="0" wp14:anchorId="7FEB9E71" wp14:editId="0B86CCA1">
+            <wp:extent cx="5400040" cy="5047615"/>
+            <wp:effectExtent l="0" t="0" r="0" b="635"/>
+            <wp:docPr id="113" name="Picture 113"/>
+            <wp:cNvGraphicFramePr>
+              <a:graphicFrameLocks xmlns:a="http://schemas.openxmlformats.org/drawingml/2006/main" noChangeAspect="1"/>
+            </wp:cNvGraphicFramePr>
+            <a:graphic xmlns:a="http://schemas.openxmlformats.org/drawingml/2006/main">
+              <a:graphicData uri="http://schemas.openxmlformats.org/drawingml/2006/picture">
+                <pic:pic xmlns:pic="http://schemas.openxmlformats.org/drawingml/2006/picture">
+                  <pic:nvPicPr>
+                    <pic:cNvPr id="0" name="Picture 86"/>
+                    <pic:cNvPicPr>
+                      <a:picLocks noChangeAspect="1" noChangeArrowheads="1"/>
+                    </pic:cNvPicPr>
+                  </pic:nvPicPr>
+                  <pic:blipFill>
+                    <a:blip r:embed="rId102">
+                      <a:extLst>
+                        <a:ext uri="{28A0092B-C50C-407E-A947-70E740481C1C}">
+                          <a14:useLocalDpi xmlns:a14="http://schemas.microsoft.com/office/drawing/2010/main" val="0"/>
+                        </a:ext>
+                      </a:extLst>
+                    </a:blip>
+                    <a:srcRect/>
+                    <a:stretch>
+                      <a:fillRect/>
+                    </a:stretch>
+                  </pic:blipFill>
+                  <pic:spPr bwMode="auto">
+                    <a:xfrm>
+                      <a:off x="0" y="0"/>
+                      <a:ext cx="5400040" cy="5047615"/>
+                    </a:xfrm>
+                    <a:prstGeom prst="rect">
+                      <a:avLst/>
+                    </a:prstGeom>
+                    <a:noFill/>
+                    <a:ln>
+                      <a:noFill/>
+                    </a:ln>
+                  </pic:spPr>
+                </pic:pic>
+              </a:graphicData>
+            </a:graphic>
+          </wp:inline>
+        </w:drawing>
+      </w:r>
+    </w:p>
+    <w:p>
+      <w:pPr>
+        <w:tabs>
+          <w:tab w:val="left" w:pos="1830"/>
+        </w:tabs>
+        <w:ind w:left="360"/>
+        <w:rPr>
+          <w:lang w:val="es-CL"/>
+        </w:rPr>
+      </w:pPr>
+    </w:p>
+    <w:p>
+      <w:pPr>
+        <w:tabs>
+          <w:tab w:val="left" w:pos="1830"/>
+        </w:tabs>
+        <w:ind w:left="360"/>
+        <w:rPr>
+          <w:lang w:val="es-CL"/>
+        </w:rPr>
+      </w:pPr>
+    </w:p>
+    <w:p>
+      <w:pPr>
+        <w:tabs>
+          <w:tab w:val="left" w:pos="1830"/>
+        </w:tabs>
+        <w:ind w:left="360"/>
+        <w:rPr>
+          <w:lang w:val="es-CL"/>
+        </w:rPr>
+      </w:pPr>
+    </w:p>
+    <w:p>
+      <w:pPr>
+        <w:tabs>
+          <w:tab w:val="left" w:pos="1830"/>
+        </w:tabs>
+        <w:ind w:left="360"/>
+        <w:rPr>
+          <w:lang w:val="es-CL"/>
+        </w:rPr>
+      </w:pPr>
+    </w:p>
+    <w:p>
+      <w:pPr>
+        <w:tabs>
+          <w:tab w:val="left" w:pos="1830"/>
+        </w:tabs>
+        <w:ind w:left="360"/>
+        <w:rPr>
+          <w:lang w:val="es-CL"/>
+        </w:rPr>
+      </w:pPr>
+    </w:p>
+    <w:p>
+      <w:pPr>
+        <w:tabs>
+          <w:tab w:val="left" w:pos="1830"/>
+        </w:tabs>
+        <w:ind w:left="360"/>
+        <w:rPr>
+          <w:lang w:val="es-CL"/>
+        </w:rPr>
+      </w:pPr>
+    </w:p>
+    <w:p>
+      <w:pPr>
+        <w:tabs>
+          <w:tab w:val="left" w:pos="1830"/>
+        </w:tabs>
+        <w:ind w:left="360"/>
+        <w:rPr>
+          <w:lang w:val="es-CL"/>
+        </w:rPr>
+      </w:pPr>
+    </w:p>
+    <w:p>
+      <w:pPr>
+        <w:tabs>
+          <w:tab w:val="left" w:pos="1830"/>
+        </w:tabs>
+        <w:ind w:left="360"/>
+        <w:rPr>
+          <w:lang w:val="es-CL"/>
+        </w:rPr>
+      </w:pPr>
+    </w:p>
+    <w:p>
+      <w:pPr>
+        <w:tabs>
+          <w:tab w:val="left" w:pos="1830"/>
+        </w:tabs>
+        <w:ind w:left="360"/>
+        <w:rPr>
+          <w:lang w:val="es-CL"/>
+        </w:rPr>
+      </w:pPr>
+    </w:p>
+    <w:p>
+      <w:pPr>
+        <w:tabs>
+          <w:tab w:val="left" w:pos="1830"/>
+        </w:tabs>
+        <w:ind w:left="360"/>
+        <w:rPr>
+          <w:lang w:val="es-CL"/>
+        </w:rPr>
+      </w:pPr>
+    </w:p>
+    <w:p>
+      <w:pPr>
+        <w:tabs>
+          <w:tab w:val="left" w:pos="1830"/>
+        </w:tabs>
+        <w:ind w:left="360"/>
+        <w:rPr>
+          <w:lang w:val="es-CL"/>
+        </w:rPr>
+      </w:pPr>
+    </w:p>
+    <w:p>
+      <w:pPr>
+        <w:tabs>
+          <w:tab w:val="left" w:pos="1830"/>
+        </w:tabs>
+        <w:ind w:left="360"/>
+        <w:rPr>
+          <w:lang w:val="es-CL"/>
+        </w:rPr>
+      </w:pPr>
+    </w:p>
+    <w:p>
+      <w:pPr>
+        <w:tabs>
+          <w:tab w:val="left" w:pos="1830"/>
+        </w:tabs>
+        <w:ind w:left="360"/>
+        <w:rPr>
+          <w:lang w:val="es-CL"/>
+        </w:rPr>
+      </w:pPr>
+    </w:p>
+    <w:p>
+      <w:pPr>
+        <w:tabs>
+          <w:tab w:val="left" w:pos="1830"/>
+        </w:tabs>
+        <w:ind w:left="360"/>
+        <w:rPr>
+          <w:lang w:val="es-CL"/>
+        </w:rPr>
+      </w:pPr>
+      <w:r>
+        <w:rPr>
+          <w:lang w:val="es-CL"/>
+        </w:rPr>
+        <w:lastRenderedPageBreak/>
+        <w:t>Empresas:</w:t>
+      </w:r>
+    </w:p>
+    <w:p>
+      <w:pPr>
+        <w:tabs>
+          <w:tab w:val="left" w:pos="1830"/>
+        </w:tabs>
+        <w:ind w:left="360"/>
+        <w:rPr>
+          <w:lang w:val="es-CL"/>
+        </w:rPr>
+      </w:pPr>
+      <w:r>
+        <w:rPr>
+          <w:noProof/>
+          <w:lang w:val="es-CL"/>
+        </w:rPr>
+        <w:drawing>
+          <wp:inline distT="0" distB="0" distL="0" distR="0" wp14:anchorId="0775B1CA" wp14:editId="7948C2E1">
+            <wp:extent cx="5391150" cy="3409950"/>
+            <wp:effectExtent l="0" t="0" r="0" b="0"/>
+            <wp:docPr id="117" name="Picture 117"/>
+            <wp:cNvGraphicFramePr>
+              <a:graphicFrameLocks xmlns:a="http://schemas.openxmlformats.org/drawingml/2006/main" noChangeAspect="1"/>
+            </wp:cNvGraphicFramePr>
+            <a:graphic xmlns:a="http://schemas.openxmlformats.org/drawingml/2006/main">
+              <a:graphicData uri="http://schemas.openxmlformats.org/drawingml/2006/picture">
+                <pic:pic xmlns:pic="http://schemas.openxmlformats.org/drawingml/2006/picture">
+                  <pic:nvPicPr>
+                    <pic:cNvPr id="0" name="Picture 90"/>
+                    <pic:cNvPicPr>
+                      <a:picLocks noChangeAspect="1" noChangeArrowheads="1"/>
+                    </pic:cNvPicPr>
+                  </pic:nvPicPr>
+                  <pic:blipFill>
+                    <a:blip r:embed="rId103">
+                      <a:extLst>
+                        <a:ext uri="{28A0092B-C50C-407E-A947-70E740481C1C}">
+                          <a14:useLocalDpi xmlns:a14="http://schemas.microsoft.com/office/drawing/2010/main" val="0"/>
+                        </a:ext>
+                      </a:extLst>
+                    </a:blip>
+                    <a:srcRect/>
+                    <a:stretch>
+                      <a:fillRect/>
+                    </a:stretch>
+                  </pic:blipFill>
+                  <pic:spPr bwMode="auto">
+                    <a:xfrm>
+                      <a:off x="0" y="0"/>
+                      <a:ext cx="5391150" cy="3409950"/>
+                    </a:xfrm>
+                    <a:prstGeom prst="rect">
+                      <a:avLst/>
+                    </a:prstGeom>
+                    <a:noFill/>
+                    <a:ln>
+                      <a:noFill/>
+                    </a:ln>
+                  </pic:spPr>
+                </pic:pic>
+              </a:graphicData>
+            </a:graphic>
+          </wp:inline>
+        </w:drawing>
+      </w:r>
+    </w:p>
+    <w:p>
+      <w:pPr>
+        <w:tabs>
+          <w:tab w:val="left" w:pos="1830"/>
+        </w:tabs>
+        <w:ind w:left="360"/>
+        <w:rPr>
+          <w:lang w:val="es-CL"/>
+        </w:rPr>
+      </w:pPr>
+    </w:p>
+    <w:p>
+      <w:pPr>
+        <w:tabs>
+          <w:tab w:val="left" w:pos="1830"/>
+        </w:tabs>
+        <w:rPr>
+          <w:lang w:val="es-CL"/>
+        </w:rPr>
+      </w:pPr>
+      <w:r>
+        <w:rPr>
+          <w:lang w:val="es-CL"/>
+        </w:rPr>
+        <w:t xml:space="preserve">Proyectos: </w:t>
+      </w:r>
+    </w:p>
+    <w:p>
+      <w:pPr>
+        <w:tabs>
+          <w:tab w:val="left" w:pos="1830"/>
+        </w:tabs>
+        <w:ind w:left="360"/>
+        <w:rPr>
+          <w:lang w:val="es-CL"/>
+        </w:rPr>
+      </w:pPr>
+      <w:r>
+        <w:rPr>
+          <w:noProof/>
+          <w:lang w:val="es-CL"/>
+        </w:rPr>
+        <w:drawing>
+          <wp:inline distT="0" distB="0" distL="0" distR="0" wp14:anchorId="4FBFB59E" wp14:editId="0B2E2971">
+            <wp:extent cx="5400040" cy="3466465"/>
+            <wp:effectExtent l="0" t="0" r="0" b="635"/>
+            <wp:docPr id="116" name="Picture 116"/>
+            <wp:cNvGraphicFramePr>
+              <a:graphicFrameLocks xmlns:a="http://schemas.openxmlformats.org/drawingml/2006/main" noChangeAspect="1"/>
+            </wp:cNvGraphicFramePr>
+            <a:graphic xmlns:a="http://schemas.openxmlformats.org/drawingml/2006/main">
+              <a:graphicData uri="http://schemas.openxmlformats.org/drawingml/2006/picture">
+                <pic:pic xmlns:pic="http://schemas.openxmlformats.org/drawingml/2006/picture">
+                  <pic:nvPicPr>
+                    <pic:cNvPr id="0" name="Picture 89"/>
+                    <pic:cNvPicPr>
+                      <a:picLocks noChangeAspect="1" noChangeArrowheads="1"/>
+                    </pic:cNvPicPr>
+                  </pic:nvPicPr>
+                  <pic:blipFill>
+                    <a:blip r:embed="rId104">
+                      <a:extLst>
+                        <a:ext uri="{28A0092B-C50C-407E-A947-70E740481C1C}">
+                          <a14:useLocalDpi xmlns:a14="http://schemas.microsoft.com/office/drawing/2010/main" val="0"/>
+                        </a:ext>
+                      </a:extLst>
+                    </a:blip>
+                    <a:srcRect/>
+                    <a:stretch>
+                      <a:fillRect/>
+                    </a:stretch>
+                  </pic:blipFill>
+                  <pic:spPr bwMode="auto">
+                    <a:xfrm>
+                      <a:off x="0" y="0"/>
+                      <a:ext cx="5400040" cy="3466465"/>
+                    </a:xfrm>
+                    <a:prstGeom prst="rect">
+                      <a:avLst/>
+                    </a:prstGeom>
+                    <a:noFill/>
+                    <a:ln>
+                      <a:noFill/>
+                    </a:ln>
+                  </pic:spPr>
+                </pic:pic>
+              </a:graphicData>
+            </a:graphic>
+          </wp:inline>
+        </w:drawing>
+      </w:r>
+    </w:p>
+    <w:p>
+      <w:pPr>
+        <w:tabs>
+          <w:tab w:val="left" w:pos="1830"/>
+        </w:tabs>
+        <w:ind w:left="360"/>
+        <w:rPr>
+          <w:lang w:val="es-CL"/>
+        </w:rPr>
+      </w:pPr>
+    </w:p>
+    <w:p>
+      <w:pPr>
+        <w:tabs>
+          <w:tab w:val="left" w:pos="1830"/>
+        </w:tabs>
+        <w:ind w:left="360"/>
+        <w:rPr>
+          <w:lang w:val="es-CL"/>
+        </w:rPr>
+      </w:pPr>
+      <w:r>
+        <w:rPr>
+          <w:lang w:val="es-CL"/>
+        </w:rPr>
+        <w:t>Comunidad:</w:t>
+      </w:r>
+    </w:p>
+    <w:p>
+      <w:pPr>
+        <w:tabs>
+          <w:tab w:val="left" w:pos="1830"/>
+        </w:tabs>
+        <w:ind w:left="360"/>
+        <w:rPr>
+          <w:lang w:val="es-CL"/>
+        </w:rPr>
+      </w:pPr>
+      <w:r>
+        <w:rPr>
+          <w:noProof/>
+          <w:lang w:val="es-CL"/>
+        </w:rPr>
+        <w:lastRenderedPageBreak/>
+        <w:drawing>
+          <wp:inline distT="0" distB="0" distL="0" distR="0" wp14:anchorId="77BB84C4" wp14:editId="24ECA8B3">
+            <wp:extent cx="5400040" cy="3466465"/>
+            <wp:effectExtent l="0" t="0" r="0" b="635"/>
+            <wp:docPr id="119" name="Picture 119"/>
+            <wp:cNvGraphicFramePr>
+              <a:graphicFrameLocks xmlns:a="http://schemas.openxmlformats.org/drawingml/2006/main" noChangeAspect="1"/>
+            </wp:cNvGraphicFramePr>
+            <a:graphic xmlns:a="http://schemas.openxmlformats.org/drawingml/2006/main">
+              <a:graphicData uri="http://schemas.openxmlformats.org/drawingml/2006/picture">
+                <pic:pic xmlns:pic="http://schemas.openxmlformats.org/drawingml/2006/picture">
+                  <pic:nvPicPr>
+                    <pic:cNvPr id="0" name="Picture 91"/>
+                    <pic:cNvPicPr>
+                      <a:picLocks noChangeAspect="1" noChangeArrowheads="1"/>
+                    </pic:cNvPicPr>
+                  </pic:nvPicPr>
+                  <pic:blipFill>
+                    <a:blip r:embed="rId105">
+                      <a:extLst>
+                        <a:ext uri="{28A0092B-C50C-407E-A947-70E740481C1C}">
+                          <a14:useLocalDpi xmlns:a14="http://schemas.microsoft.com/office/drawing/2010/main" val="0"/>
+                        </a:ext>
+                      </a:extLst>
+                    </a:blip>
+                    <a:srcRect/>
+                    <a:stretch>
+                      <a:fillRect/>
+                    </a:stretch>
+                  </pic:blipFill>
+                  <pic:spPr bwMode="auto">
+                    <a:xfrm>
+                      <a:off x="0" y="0"/>
+                      <a:ext cx="5400040" cy="3466465"/>
+                    </a:xfrm>
+                    <a:prstGeom prst="rect">
+                      <a:avLst/>
+                    </a:prstGeom>
+                    <a:noFill/>
+                    <a:ln>
+                      <a:noFill/>
+                    </a:ln>
+                  </pic:spPr>
+                </pic:pic>
+              </a:graphicData>
+            </a:graphic>
+          </wp:inline>
+        </w:drawing>
+      </w:r>
       <w:bookmarkStart w:id="0" w:name="_GoBack"/>
       <w:bookmarkEnd w:id="0"/>
-    </w:p>
-    <w:p>
-      <w:pPr>
-        <w:tabs>
-          <w:tab w:val="left" w:pos="1830"/>
-        </w:tabs>
-        <w:ind w:left="360"/>
-        <w:rPr>
-          <w:b/>
-          <w:bCs/>
-          <w:lang w:val="es-CL"/>
-        </w:rPr>
-      </w:pPr>
-    </w:p>
-    <w:p>
-      <w:pPr>
-        <w:tabs>
-          <w:tab w:val="left" w:pos="1830"/>
-        </w:tabs>
-        <w:ind w:left="360"/>
-        <w:rPr>
-          <w:lang w:val="es-CL"/>
-        </w:rPr>
-      </w:pPr>
-    </w:p>
-    <w:p>
-      <w:pPr>
-        <w:tabs>
-          <w:tab w:val="left" w:pos="1830"/>
-        </w:tabs>
-        <w:ind w:left="360"/>
-        <w:rPr>
-          <w:lang w:val="es-CL"/>
-        </w:rPr>
-      </w:pPr>
     </w:p>
     <w:sectPr>
       <w:pgSz w:w="11906" w:h="16838"/>

</xml_diff>

<commit_message>
corrigiendo consulta de tesis relacionada a fondos concursablee, error de string,  actualizacion de manual de usuario director de tesis
</commit_message>
<xml_diff>
--- a/ManualdelUsuario.docx
+++ b/ManualdelUsuario.docx
@@ -10149,8 +10149,1337 @@
           </wp:inline>
         </w:drawing>
       </w:r>
+    </w:p>
+    <w:p>
+      <w:pPr>
+        <w:tabs>
+          <w:tab w:val="left" w:pos="1830"/>
+        </w:tabs>
+        <w:ind w:left="360"/>
+        <w:rPr>
+          <w:lang w:val="es-CL"/>
+        </w:rPr>
+      </w:pPr>
+    </w:p>
+    <w:p>
+      <w:pPr>
+        <w:tabs>
+          <w:tab w:val="left" w:pos="1830"/>
+        </w:tabs>
+        <w:ind w:left="360"/>
+        <w:rPr>
+          <w:lang w:val="es-CL"/>
+        </w:rPr>
+      </w:pPr>
+      <w:r>
+        <w:rPr>
+          <w:lang w:val="es-CL"/>
+        </w:rPr>
+        <w:t>Fondo concursable:</w:t>
+      </w:r>
+    </w:p>
+    <w:p>
+      <w:pPr>
+        <w:tabs>
+          <w:tab w:val="left" w:pos="1830"/>
+        </w:tabs>
+        <w:ind w:left="360"/>
+        <w:rPr>
+          <w:lang w:val="es-CL"/>
+        </w:rPr>
+      </w:pPr>
+      <w:r>
+        <w:rPr>
+          <w:noProof/>
+          <w:lang w:val="es-CL"/>
+        </w:rPr>
+        <w:drawing>
+          <wp:inline distT="0" distB="0" distL="0" distR="0" wp14:anchorId="2AF83207" wp14:editId="57FAA9A3">
+            <wp:extent cx="5400040" cy="3456940"/>
+            <wp:effectExtent l="0" t="0" r="0" b="0"/>
+            <wp:docPr id="120" name="Picture 120"/>
+            <wp:cNvGraphicFramePr>
+              <a:graphicFrameLocks xmlns:a="http://schemas.openxmlformats.org/drawingml/2006/main" noChangeAspect="1"/>
+            </wp:cNvGraphicFramePr>
+            <a:graphic xmlns:a="http://schemas.openxmlformats.org/drawingml/2006/main">
+              <a:graphicData uri="http://schemas.openxmlformats.org/drawingml/2006/picture">
+                <pic:pic xmlns:pic="http://schemas.openxmlformats.org/drawingml/2006/picture">
+                  <pic:nvPicPr>
+                    <pic:cNvPr id="0" name="Picture 92"/>
+                    <pic:cNvPicPr>
+                      <a:picLocks noChangeAspect="1" noChangeArrowheads="1"/>
+                    </pic:cNvPicPr>
+                  </pic:nvPicPr>
+                  <pic:blipFill>
+                    <a:blip r:embed="rId106">
+                      <a:extLst>
+                        <a:ext uri="{28A0092B-C50C-407E-A947-70E740481C1C}">
+                          <a14:useLocalDpi xmlns:a14="http://schemas.microsoft.com/office/drawing/2010/main" val="0"/>
+                        </a:ext>
+                      </a:extLst>
+                    </a:blip>
+                    <a:srcRect/>
+                    <a:stretch>
+                      <a:fillRect/>
+                    </a:stretch>
+                  </pic:blipFill>
+                  <pic:spPr bwMode="auto">
+                    <a:xfrm>
+                      <a:off x="0" y="0"/>
+                      <a:ext cx="5400040" cy="3456940"/>
+                    </a:xfrm>
+                    <a:prstGeom prst="rect">
+                      <a:avLst/>
+                    </a:prstGeom>
+                    <a:noFill/>
+                    <a:ln>
+                      <a:noFill/>
+                    </a:ln>
+                  </pic:spPr>
+                </pic:pic>
+              </a:graphicData>
+            </a:graphic>
+          </wp:inline>
+        </w:drawing>
+      </w:r>
+    </w:p>
+    <w:p>
+      <w:pPr>
+        <w:tabs>
+          <w:tab w:val="left" w:pos="1830"/>
+        </w:tabs>
+        <w:ind w:left="360"/>
+        <w:rPr>
+          <w:lang w:val="es-CL"/>
+        </w:rPr>
+      </w:pPr>
+    </w:p>
+    <w:p>
+      <w:pPr>
+        <w:tabs>
+          <w:tab w:val="left" w:pos="1830"/>
+        </w:tabs>
+        <w:ind w:left="360"/>
+        <w:rPr>
+          <w:lang w:val="es-CL"/>
+        </w:rPr>
+      </w:pPr>
+    </w:p>
+    <w:p>
+      <w:pPr>
+        <w:tabs>
+          <w:tab w:val="left" w:pos="1830"/>
+        </w:tabs>
+        <w:ind w:left="360"/>
+        <w:rPr>
+          <w:lang w:val="es-CL"/>
+        </w:rPr>
+      </w:pPr>
+    </w:p>
+    <w:p>
+      <w:pPr>
+        <w:tabs>
+          <w:tab w:val="left" w:pos="1830"/>
+        </w:tabs>
+        <w:ind w:left="360"/>
+        <w:rPr>
+          <w:lang w:val="es-CL"/>
+        </w:rPr>
+      </w:pPr>
+    </w:p>
+    <w:p>
+      <w:pPr>
+        <w:tabs>
+          <w:tab w:val="left" w:pos="1830"/>
+        </w:tabs>
+        <w:ind w:left="360"/>
+        <w:rPr>
+          <w:lang w:val="es-CL"/>
+        </w:rPr>
+      </w:pPr>
+      <w:r>
+        <w:rPr>
+          <w:lang w:val="es-CL"/>
+        </w:rPr>
+        <w:lastRenderedPageBreak/>
+        <w:t>Notas pendientes:</w:t>
+      </w:r>
+    </w:p>
+    <w:p>
+      <w:pPr>
+        <w:tabs>
+          <w:tab w:val="left" w:pos="1830"/>
+        </w:tabs>
+        <w:ind w:left="360"/>
+        <w:rPr>
+          <w:lang w:val="es-CL"/>
+        </w:rPr>
+      </w:pPr>
+    </w:p>
+    <w:p>
+      <w:pPr>
+        <w:tabs>
+          <w:tab w:val="left" w:pos="1830"/>
+        </w:tabs>
+        <w:ind w:left="360"/>
+        <w:rPr>
+          <w:lang w:val="es-CL"/>
+        </w:rPr>
+      </w:pPr>
+      <w:r>
+        <w:rPr>
+          <w:noProof/>
+          <w:lang w:val="es-CL"/>
+        </w:rPr>
+        <w:drawing>
+          <wp:inline distT="0" distB="0" distL="0" distR="0" wp14:anchorId="5C2C61A2" wp14:editId="44FC8DB4">
+            <wp:extent cx="5394960" cy="3474720"/>
+            <wp:effectExtent l="0" t="0" r="0" b="0"/>
+            <wp:docPr id="121" name="Picture 121"/>
+            <wp:cNvGraphicFramePr>
+              <a:graphicFrameLocks xmlns:a="http://schemas.openxmlformats.org/drawingml/2006/main" noChangeAspect="1"/>
+            </wp:cNvGraphicFramePr>
+            <a:graphic xmlns:a="http://schemas.openxmlformats.org/drawingml/2006/main">
+              <a:graphicData uri="http://schemas.openxmlformats.org/drawingml/2006/picture">
+                <pic:pic xmlns:pic="http://schemas.openxmlformats.org/drawingml/2006/picture">
+                  <pic:nvPicPr>
+                    <pic:cNvPr id="0" name="Picture 93"/>
+                    <pic:cNvPicPr>
+                      <a:picLocks noChangeAspect="1" noChangeArrowheads="1"/>
+                    </pic:cNvPicPr>
+                  </pic:nvPicPr>
+                  <pic:blipFill>
+                    <a:blip r:embed="rId107">
+                      <a:extLst>
+                        <a:ext uri="{28A0092B-C50C-407E-A947-70E740481C1C}">
+                          <a14:useLocalDpi xmlns:a14="http://schemas.microsoft.com/office/drawing/2010/main" val="0"/>
+                        </a:ext>
+                      </a:extLst>
+                    </a:blip>
+                    <a:srcRect/>
+                    <a:stretch>
+                      <a:fillRect/>
+                    </a:stretch>
+                  </pic:blipFill>
+                  <pic:spPr bwMode="auto">
+                    <a:xfrm>
+                      <a:off x="0" y="0"/>
+                      <a:ext cx="5394960" cy="3474720"/>
+                    </a:xfrm>
+                    <a:prstGeom prst="rect">
+                      <a:avLst/>
+                    </a:prstGeom>
+                    <a:noFill/>
+                    <a:ln>
+                      <a:noFill/>
+                    </a:ln>
+                  </pic:spPr>
+                </pic:pic>
+              </a:graphicData>
+            </a:graphic>
+          </wp:inline>
+        </w:drawing>
+      </w:r>
+    </w:p>
+    <w:p>
+      <w:pPr>
+        <w:tabs>
+          <w:tab w:val="left" w:pos="1830"/>
+        </w:tabs>
+        <w:ind w:left="360"/>
+        <w:rPr>
+          <w:lang w:val="es-CL"/>
+        </w:rPr>
+      </w:pPr>
+    </w:p>
+    <w:p>
+      <w:pPr>
+        <w:tabs>
+          <w:tab w:val="left" w:pos="1830"/>
+        </w:tabs>
+        <w:ind w:left="360"/>
+        <w:rPr>
+          <w:lang w:val="es-CL"/>
+        </w:rPr>
+      </w:pPr>
+      <w:r>
+        <w:rPr>
+          <w:lang w:val="es-CL"/>
+        </w:rPr>
+        <w:t>Notas de prorroga:</w:t>
+      </w:r>
+    </w:p>
+    <w:p>
+      <w:pPr>
+        <w:tabs>
+          <w:tab w:val="left" w:pos="1830"/>
+        </w:tabs>
+        <w:ind w:left="360"/>
+        <w:rPr>
+          <w:lang w:val="es-CL"/>
+        </w:rPr>
+      </w:pPr>
+    </w:p>
+    <w:p>
+      <w:pPr>
+        <w:tabs>
+          <w:tab w:val="left" w:pos="1830"/>
+        </w:tabs>
+        <w:ind w:left="360"/>
+        <w:rPr>
+          <w:lang w:val="es-CL"/>
+        </w:rPr>
+      </w:pPr>
+      <w:r>
+        <w:rPr>
+          <w:noProof/>
+          <w:lang w:val="es-CL"/>
+        </w:rPr>
+        <w:drawing>
+          <wp:inline distT="0" distB="0" distL="0" distR="0" wp14:anchorId="1A8C5844" wp14:editId="5EDE2B0D">
+            <wp:extent cx="5391150" cy="3305175"/>
+            <wp:effectExtent l="0" t="0" r="0" b="9525"/>
+            <wp:docPr id="123" name="Picture 123"/>
+            <wp:cNvGraphicFramePr>
+              <a:graphicFrameLocks xmlns:a="http://schemas.openxmlformats.org/drawingml/2006/main" noChangeAspect="1"/>
+            </wp:cNvGraphicFramePr>
+            <a:graphic xmlns:a="http://schemas.openxmlformats.org/drawingml/2006/main">
+              <a:graphicData uri="http://schemas.openxmlformats.org/drawingml/2006/picture">
+                <pic:pic xmlns:pic="http://schemas.openxmlformats.org/drawingml/2006/picture">
+                  <pic:nvPicPr>
+                    <pic:cNvPr id="0" name="Picture 94"/>
+                    <pic:cNvPicPr>
+                      <a:picLocks noChangeAspect="1" noChangeArrowheads="1"/>
+                    </pic:cNvPicPr>
+                  </pic:nvPicPr>
+                  <pic:blipFill>
+                    <a:blip r:embed="rId108">
+                      <a:extLst>
+                        <a:ext uri="{28A0092B-C50C-407E-A947-70E740481C1C}">
+                          <a14:useLocalDpi xmlns:a14="http://schemas.microsoft.com/office/drawing/2010/main" val="0"/>
+                        </a:ext>
+                      </a:extLst>
+                    </a:blip>
+                    <a:srcRect/>
+                    <a:stretch>
+                      <a:fillRect/>
+                    </a:stretch>
+                  </pic:blipFill>
+                  <pic:spPr bwMode="auto">
+                    <a:xfrm>
+                      <a:off x="0" y="0"/>
+                      <a:ext cx="5391150" cy="3305175"/>
+                    </a:xfrm>
+                    <a:prstGeom prst="rect">
+                      <a:avLst/>
+                    </a:prstGeom>
+                    <a:noFill/>
+                    <a:ln>
+                      <a:noFill/>
+                    </a:ln>
+                  </pic:spPr>
+                </pic:pic>
+              </a:graphicData>
+            </a:graphic>
+          </wp:inline>
+        </w:drawing>
+      </w:r>
+    </w:p>
+    <w:p>
+      <w:pPr>
+        <w:tabs>
+          <w:tab w:val="left" w:pos="1830"/>
+        </w:tabs>
+        <w:ind w:left="360"/>
+        <w:rPr>
+          <w:lang w:val="es-CL"/>
+        </w:rPr>
+      </w:pPr>
+    </w:p>
+    <w:p>
+      <w:pPr>
+        <w:tabs>
+          <w:tab w:val="left" w:pos="1830"/>
+        </w:tabs>
+        <w:ind w:left="360"/>
+        <w:rPr>
+          <w:lang w:val="es-CL"/>
+        </w:rPr>
+      </w:pPr>
+      <w:r>
+        <w:rPr>
+          <w:lang w:val="es-CL"/>
+        </w:rPr>
+        <w:lastRenderedPageBreak/>
+        <w:t>Notas pendientes y de prorroga:</w:t>
+      </w:r>
+    </w:p>
+    <w:p>
+      <w:pPr>
+        <w:tabs>
+          <w:tab w:val="left" w:pos="1830"/>
+        </w:tabs>
+        <w:ind w:left="360"/>
+        <w:rPr>
+          <w:lang w:val="es-CL"/>
+        </w:rPr>
+      </w:pPr>
+      <w:r>
+        <w:rPr>
+          <w:noProof/>
+          <w:lang w:val="es-CL"/>
+        </w:rPr>
+        <w:drawing>
+          <wp:inline distT="0" distB="0" distL="0" distR="0" wp14:anchorId="46DB8E37" wp14:editId="79FE506C">
+            <wp:extent cx="5391150" cy="3400425"/>
+            <wp:effectExtent l="0" t="0" r="0" b="9525"/>
+            <wp:docPr id="126" name="Picture 126"/>
+            <wp:cNvGraphicFramePr>
+              <a:graphicFrameLocks xmlns:a="http://schemas.openxmlformats.org/drawingml/2006/main" noChangeAspect="1"/>
+            </wp:cNvGraphicFramePr>
+            <a:graphic xmlns:a="http://schemas.openxmlformats.org/drawingml/2006/main">
+              <a:graphicData uri="http://schemas.openxmlformats.org/drawingml/2006/picture">
+                <pic:pic xmlns:pic="http://schemas.openxmlformats.org/drawingml/2006/picture">
+                  <pic:nvPicPr>
+                    <pic:cNvPr id="0" name="Picture 97"/>
+                    <pic:cNvPicPr>
+                      <a:picLocks noChangeAspect="1" noChangeArrowheads="1"/>
+                    </pic:cNvPicPr>
+                  </pic:nvPicPr>
+                  <pic:blipFill>
+                    <a:blip r:embed="rId109">
+                      <a:extLst>
+                        <a:ext uri="{28A0092B-C50C-407E-A947-70E740481C1C}">
+                          <a14:useLocalDpi xmlns:a14="http://schemas.microsoft.com/office/drawing/2010/main" val="0"/>
+                        </a:ext>
+                      </a:extLst>
+                    </a:blip>
+                    <a:srcRect/>
+                    <a:stretch>
+                      <a:fillRect/>
+                    </a:stretch>
+                  </pic:blipFill>
+                  <pic:spPr bwMode="auto">
+                    <a:xfrm>
+                      <a:off x="0" y="0"/>
+                      <a:ext cx="5391150" cy="3400425"/>
+                    </a:xfrm>
+                    <a:prstGeom prst="rect">
+                      <a:avLst/>
+                    </a:prstGeom>
+                    <a:noFill/>
+                    <a:ln>
+                      <a:noFill/>
+                    </a:ln>
+                  </pic:spPr>
+                </pic:pic>
+              </a:graphicData>
+            </a:graphic>
+          </wp:inline>
+        </w:drawing>
+      </w:r>
+    </w:p>
+    <w:p>
+      <w:pPr>
+        <w:tabs>
+          <w:tab w:val="left" w:pos="1830"/>
+        </w:tabs>
+        <w:ind w:left="360"/>
+        <w:rPr>
+          <w:lang w:val="es-CL"/>
+        </w:rPr>
+      </w:pPr>
+    </w:p>
+    <w:p>
+      <w:pPr>
+        <w:tabs>
+          <w:tab w:val="left" w:pos="1830"/>
+        </w:tabs>
+        <w:ind w:left="360"/>
+        <w:rPr>
+          <w:lang w:val="es-CL"/>
+        </w:rPr>
+      </w:pPr>
+      <w:r>
+        <w:rPr>
+          <w:lang w:val="es-CL"/>
+        </w:rPr>
+        <w:t>Tesis inscritas</w:t>
+      </w:r>
+      <w:r>
+        <w:rPr>
+          <w:lang w:val="es-CL"/>
+        </w:rPr>
+        <w:t xml:space="preserve"> en el periodo consultado</w:t>
+      </w:r>
+      <w:r>
+        <w:rPr>
+          <w:lang w:val="es-CL"/>
+        </w:rPr>
+        <w:t>:</w:t>
+      </w:r>
+    </w:p>
+    <w:p>
+      <w:pPr>
+        <w:tabs>
+          <w:tab w:val="left" w:pos="1830"/>
+        </w:tabs>
+        <w:ind w:left="360"/>
+        <w:rPr>
+          <w:lang w:val="es-CL"/>
+        </w:rPr>
+      </w:pPr>
+      <w:r>
+        <w:rPr>
+          <w:noProof/>
+          <w:lang w:val="es-CL"/>
+        </w:rPr>
+        <w:drawing>
+          <wp:inline distT="0" distB="0" distL="0" distR="0" wp14:anchorId="69891702" wp14:editId="34BBD4F4">
+            <wp:extent cx="5391150" cy="3476625"/>
+            <wp:effectExtent l="0" t="0" r="0" b="9525"/>
+            <wp:docPr id="128" name="Picture 128"/>
+            <wp:cNvGraphicFramePr>
+              <a:graphicFrameLocks xmlns:a="http://schemas.openxmlformats.org/drawingml/2006/main" noChangeAspect="1"/>
+            </wp:cNvGraphicFramePr>
+            <a:graphic xmlns:a="http://schemas.openxmlformats.org/drawingml/2006/main">
+              <a:graphicData uri="http://schemas.openxmlformats.org/drawingml/2006/picture">
+                <pic:pic xmlns:pic="http://schemas.openxmlformats.org/drawingml/2006/picture">
+                  <pic:nvPicPr>
+                    <pic:cNvPr id="0" name="Picture 98"/>
+                    <pic:cNvPicPr>
+                      <a:picLocks noChangeAspect="1" noChangeArrowheads="1"/>
+                    </pic:cNvPicPr>
+                  </pic:nvPicPr>
+                  <pic:blipFill>
+                    <a:blip r:embed="rId110">
+                      <a:extLst>
+                        <a:ext uri="{28A0092B-C50C-407E-A947-70E740481C1C}">
+                          <a14:useLocalDpi xmlns:a14="http://schemas.microsoft.com/office/drawing/2010/main" val="0"/>
+                        </a:ext>
+                      </a:extLst>
+                    </a:blip>
+                    <a:srcRect/>
+                    <a:stretch>
+                      <a:fillRect/>
+                    </a:stretch>
+                  </pic:blipFill>
+                  <pic:spPr bwMode="auto">
+                    <a:xfrm>
+                      <a:off x="0" y="0"/>
+                      <a:ext cx="5391150" cy="3476625"/>
+                    </a:xfrm>
+                    <a:prstGeom prst="rect">
+                      <a:avLst/>
+                    </a:prstGeom>
+                    <a:noFill/>
+                    <a:ln>
+                      <a:noFill/>
+                    </a:ln>
+                  </pic:spPr>
+                </pic:pic>
+              </a:graphicData>
+            </a:graphic>
+          </wp:inline>
+        </w:drawing>
+      </w:r>
+    </w:p>
+    <w:p>
+      <w:pPr>
+        <w:tabs>
+          <w:tab w:val="left" w:pos="1830"/>
+        </w:tabs>
+        <w:ind w:left="360"/>
+        <w:rPr>
+          <w:lang w:val="es-CL"/>
+        </w:rPr>
+      </w:pPr>
+    </w:p>
+    <w:p>
+      <w:pPr>
+        <w:tabs>
+          <w:tab w:val="left" w:pos="1830"/>
+        </w:tabs>
+        <w:ind w:left="360"/>
+        <w:rPr>
+          <w:lang w:val="es-CL"/>
+        </w:rPr>
+      </w:pPr>
+    </w:p>
+    <w:p>
+      <w:pPr>
+        <w:tabs>
+          <w:tab w:val="left" w:pos="1830"/>
+        </w:tabs>
+        <w:ind w:left="360"/>
+        <w:rPr>
+          <w:lang w:val="es-CL"/>
+        </w:rPr>
+      </w:pPr>
+    </w:p>
+    <w:p>
+      <w:pPr>
+        <w:tabs>
+          <w:tab w:val="left" w:pos="1830"/>
+        </w:tabs>
+        <w:ind w:left="360"/>
+        <w:rPr>
+          <w:lang w:val="es-CL"/>
+        </w:rPr>
+      </w:pPr>
+      <w:r>
+        <w:rPr>
+          <w:lang w:val="es-CL"/>
+        </w:rPr>
+        <w:lastRenderedPageBreak/>
+        <w:t xml:space="preserve">Notas pendientes </w:t>
+      </w:r>
+      <w:r>
+        <w:rPr>
+          <w:lang w:val="es-CL"/>
+        </w:rPr>
+        <w:t xml:space="preserve">vencidas </w:t>
+      </w:r>
+      <w:r>
+        <w:rPr>
+          <w:lang w:val="es-CL"/>
+        </w:rPr>
+        <w:t>a dia de hoy:</w:t>
+      </w:r>
+    </w:p>
+    <w:p>
+      <w:pPr>
+        <w:tabs>
+          <w:tab w:val="left" w:pos="1830"/>
+        </w:tabs>
+        <w:ind w:left="360"/>
+        <w:rPr>
+          <w:lang w:val="es-CL"/>
+        </w:rPr>
+      </w:pPr>
+      <w:r>
+        <w:rPr>
+          <w:noProof/>
+          <w:lang w:val="es-CL"/>
+        </w:rPr>
+        <w:drawing>
+          <wp:inline distT="0" distB="0" distL="0" distR="0" wp14:anchorId="144F96B6" wp14:editId="338F5AF7">
+            <wp:extent cx="5391150" cy="3352800"/>
+            <wp:effectExtent l="0" t="0" r="0" b="0"/>
+            <wp:docPr id="129" name="Picture 129"/>
+            <wp:cNvGraphicFramePr>
+              <a:graphicFrameLocks xmlns:a="http://schemas.openxmlformats.org/drawingml/2006/main" noChangeAspect="1"/>
+            </wp:cNvGraphicFramePr>
+            <a:graphic xmlns:a="http://schemas.openxmlformats.org/drawingml/2006/main">
+              <a:graphicData uri="http://schemas.openxmlformats.org/drawingml/2006/picture">
+                <pic:pic xmlns:pic="http://schemas.openxmlformats.org/drawingml/2006/picture">
+                  <pic:nvPicPr>
+                    <pic:cNvPr id="0" name="Picture 99"/>
+                    <pic:cNvPicPr>
+                      <a:picLocks noChangeAspect="1" noChangeArrowheads="1"/>
+                    </pic:cNvPicPr>
+                  </pic:nvPicPr>
+                  <pic:blipFill>
+                    <a:blip r:embed="rId111">
+                      <a:extLst>
+                        <a:ext uri="{28A0092B-C50C-407E-A947-70E740481C1C}">
+                          <a14:useLocalDpi xmlns:a14="http://schemas.microsoft.com/office/drawing/2010/main" val="0"/>
+                        </a:ext>
+                      </a:extLst>
+                    </a:blip>
+                    <a:srcRect/>
+                    <a:stretch>
+                      <a:fillRect/>
+                    </a:stretch>
+                  </pic:blipFill>
+                  <pic:spPr bwMode="auto">
+                    <a:xfrm>
+                      <a:off x="0" y="0"/>
+                      <a:ext cx="5391150" cy="3352800"/>
+                    </a:xfrm>
+                    <a:prstGeom prst="rect">
+                      <a:avLst/>
+                    </a:prstGeom>
+                    <a:noFill/>
+                    <a:ln>
+                      <a:noFill/>
+                    </a:ln>
+                  </pic:spPr>
+                </pic:pic>
+              </a:graphicData>
+            </a:graphic>
+          </wp:inline>
+        </w:drawing>
+      </w:r>
+    </w:p>
+    <w:p>
+      <w:pPr>
+        <w:tabs>
+          <w:tab w:val="left" w:pos="1830"/>
+        </w:tabs>
+        <w:ind w:left="360"/>
+        <w:rPr>
+          <w:lang w:val="es-CL"/>
+        </w:rPr>
+      </w:pPr>
+    </w:p>
+    <w:p>
+      <w:pPr>
+        <w:tabs>
+          <w:tab w:val="left" w:pos="1830"/>
+        </w:tabs>
+        <w:ind w:left="360"/>
+        <w:rPr>
+          <w:lang w:val="es-CL"/>
+        </w:rPr>
+      </w:pPr>
+      <w:r>
+        <w:rPr>
+          <w:lang w:val="es-CL"/>
+        </w:rPr>
+        <w:t>Notas de prorrogas vencidas de dia de hoy:</w:t>
+      </w:r>
+    </w:p>
+    <w:p>
+      <w:pPr>
+        <w:tabs>
+          <w:tab w:val="left" w:pos="1830"/>
+        </w:tabs>
+        <w:ind w:left="360"/>
+        <w:rPr>
+          <w:lang w:val="es-CL"/>
+        </w:rPr>
+      </w:pPr>
+      <w:r>
+        <w:rPr>
+          <w:noProof/>
+          <w:lang w:val="es-CL"/>
+        </w:rPr>
+        <w:drawing>
+          <wp:inline distT="0" distB="0" distL="0" distR="0" wp14:anchorId="24286A3D" wp14:editId="5F5C298D">
+            <wp:extent cx="5391150" cy="3352800"/>
+            <wp:effectExtent l="0" t="0" r="0" b="0"/>
+            <wp:docPr id="131" name="Picture 131"/>
+            <wp:cNvGraphicFramePr>
+              <a:graphicFrameLocks xmlns:a="http://schemas.openxmlformats.org/drawingml/2006/main" noChangeAspect="1"/>
+            </wp:cNvGraphicFramePr>
+            <a:graphic xmlns:a="http://schemas.openxmlformats.org/drawingml/2006/main">
+              <a:graphicData uri="http://schemas.openxmlformats.org/drawingml/2006/picture">
+                <pic:pic xmlns:pic="http://schemas.openxmlformats.org/drawingml/2006/picture">
+                  <pic:nvPicPr>
+                    <pic:cNvPr id="0" name="Picture 100"/>
+                    <pic:cNvPicPr>
+                      <a:picLocks noChangeAspect="1" noChangeArrowheads="1"/>
+                    </pic:cNvPicPr>
+                  </pic:nvPicPr>
+                  <pic:blipFill>
+                    <a:blip r:embed="rId111">
+                      <a:extLst>
+                        <a:ext uri="{28A0092B-C50C-407E-A947-70E740481C1C}">
+                          <a14:useLocalDpi xmlns:a14="http://schemas.microsoft.com/office/drawing/2010/main" val="0"/>
+                        </a:ext>
+                      </a:extLst>
+                    </a:blip>
+                    <a:srcRect/>
+                    <a:stretch>
+                      <a:fillRect/>
+                    </a:stretch>
+                  </pic:blipFill>
+                  <pic:spPr bwMode="auto">
+                    <a:xfrm>
+                      <a:off x="0" y="0"/>
+                      <a:ext cx="5391150" cy="3352800"/>
+                    </a:xfrm>
+                    <a:prstGeom prst="rect">
+                      <a:avLst/>
+                    </a:prstGeom>
+                    <a:noFill/>
+                    <a:ln>
+                      <a:noFill/>
+                    </a:ln>
+                  </pic:spPr>
+                </pic:pic>
+              </a:graphicData>
+            </a:graphic>
+          </wp:inline>
+        </w:drawing>
+      </w:r>
+    </w:p>
+    <w:p>
+      <w:pPr>
+        <w:tabs>
+          <w:tab w:val="left" w:pos="1830"/>
+        </w:tabs>
+        <w:ind w:left="360"/>
+        <w:rPr>
+          <w:lang w:val="es-CL"/>
+        </w:rPr>
+      </w:pPr>
+    </w:p>
+    <w:p>
+      <w:pPr>
+        <w:tabs>
+          <w:tab w:val="left" w:pos="1830"/>
+        </w:tabs>
+        <w:ind w:left="360"/>
+        <w:rPr>
+          <w:lang w:val="es-CL"/>
+        </w:rPr>
+      </w:pPr>
+      <w:r>
+        <w:rPr>
+          <w:lang w:val="es-CL"/>
+        </w:rPr>
+        <w:t>Notas de prorroga vencidas de dia de hoy:</w:t>
+      </w:r>
+    </w:p>
+    <w:p>
+      <w:pPr>
+        <w:tabs>
+          <w:tab w:val="left" w:pos="1830"/>
+        </w:tabs>
+        <w:ind w:left="360"/>
+        <w:rPr>
+          <w:lang w:val="es-CL"/>
+        </w:rPr>
+      </w:pPr>
+    </w:p>
+    <w:p>
+      <w:pPr>
+        <w:tabs>
+          <w:tab w:val="left" w:pos="1830"/>
+        </w:tabs>
+        <w:ind w:left="360"/>
+        <w:rPr>
+          <w:lang w:val="es-CL"/>
+        </w:rPr>
+      </w:pPr>
+      <w:r>
+        <w:rPr>
+          <w:noProof/>
+          <w:lang w:val="es-CL"/>
+        </w:rPr>
+        <w:lastRenderedPageBreak/>
+        <w:drawing>
+          <wp:inline distT="0" distB="0" distL="0" distR="0" wp14:anchorId="185B7A82" wp14:editId="3D51976C">
+            <wp:extent cx="5400040" cy="3466465"/>
+            <wp:effectExtent l="0" t="0" r="0" b="635"/>
+            <wp:docPr id="132" name="Picture 132"/>
+            <wp:cNvGraphicFramePr>
+              <a:graphicFrameLocks xmlns:a="http://schemas.openxmlformats.org/drawingml/2006/main" noChangeAspect="1"/>
+            </wp:cNvGraphicFramePr>
+            <a:graphic xmlns:a="http://schemas.openxmlformats.org/drawingml/2006/main">
+              <a:graphicData uri="http://schemas.openxmlformats.org/drawingml/2006/picture">
+                <pic:pic xmlns:pic="http://schemas.openxmlformats.org/drawingml/2006/picture">
+                  <pic:nvPicPr>
+                    <pic:cNvPr id="0" name="Picture 101"/>
+                    <pic:cNvPicPr>
+                      <a:picLocks noChangeAspect="1" noChangeArrowheads="1"/>
+                    </pic:cNvPicPr>
+                  </pic:nvPicPr>
+                  <pic:blipFill>
+                    <a:blip r:embed="rId112">
+                      <a:extLst>
+                        <a:ext uri="{28A0092B-C50C-407E-A947-70E740481C1C}">
+                          <a14:useLocalDpi xmlns:a14="http://schemas.microsoft.com/office/drawing/2010/main" val="0"/>
+                        </a:ext>
+                      </a:extLst>
+                    </a:blip>
+                    <a:srcRect/>
+                    <a:stretch>
+                      <a:fillRect/>
+                    </a:stretch>
+                  </pic:blipFill>
+                  <pic:spPr bwMode="auto">
+                    <a:xfrm>
+                      <a:off x="0" y="0"/>
+                      <a:ext cx="5400040" cy="3466465"/>
+                    </a:xfrm>
+                    <a:prstGeom prst="rect">
+                      <a:avLst/>
+                    </a:prstGeom>
+                    <a:noFill/>
+                    <a:ln>
+                      <a:noFill/>
+                    </a:ln>
+                  </pic:spPr>
+                </pic:pic>
+              </a:graphicData>
+            </a:graphic>
+          </wp:inline>
+        </w:drawing>
+      </w:r>
+    </w:p>
+    <w:p>
+      <w:pPr>
+        <w:tabs>
+          <w:tab w:val="left" w:pos="1830"/>
+        </w:tabs>
+        <w:ind w:left="360"/>
+        <w:rPr>
+          <w:lang w:val="es-CL"/>
+        </w:rPr>
+      </w:pPr>
+    </w:p>
+    <w:p>
+      <w:pPr>
+        <w:tabs>
+          <w:tab w:val="left" w:pos="1830"/>
+        </w:tabs>
+        <w:ind w:left="360"/>
+        <w:rPr>
+          <w:lang w:val="es-CL"/>
+        </w:rPr>
+      </w:pPr>
+      <w:r>
+        <w:rPr>
+          <w:lang w:val="es-CL"/>
+        </w:rPr>
+        <w:t>Lista de Memorándum:</w:t>
+      </w:r>
+    </w:p>
+    <w:p>
+      <w:pPr>
+        <w:tabs>
+          <w:tab w:val="left" w:pos="1830"/>
+        </w:tabs>
+        <w:ind w:left="360"/>
+        <w:rPr>
+          <w:lang w:val="es-CL"/>
+        </w:rPr>
+      </w:pPr>
+      <w:r>
+        <w:rPr>
+          <w:noProof/>
+          <w:lang w:val="es-CL"/>
+        </w:rPr>
+        <w:drawing>
+          <wp:inline distT="0" distB="0" distL="0" distR="0" wp14:anchorId="14F5F2AE" wp14:editId="5ADDDEFE">
+            <wp:extent cx="5391150" cy="2362200"/>
+            <wp:effectExtent l="0" t="0" r="0" b="0"/>
+            <wp:docPr id="134" name="Picture 134"/>
+            <wp:cNvGraphicFramePr>
+              <a:graphicFrameLocks xmlns:a="http://schemas.openxmlformats.org/drawingml/2006/main" noChangeAspect="1"/>
+            </wp:cNvGraphicFramePr>
+            <a:graphic xmlns:a="http://schemas.openxmlformats.org/drawingml/2006/main">
+              <a:graphicData uri="http://schemas.openxmlformats.org/drawingml/2006/picture">
+                <pic:pic xmlns:pic="http://schemas.openxmlformats.org/drawingml/2006/picture">
+                  <pic:nvPicPr>
+                    <pic:cNvPr id="0" name="Picture 102"/>
+                    <pic:cNvPicPr>
+                      <a:picLocks noChangeAspect="1" noChangeArrowheads="1"/>
+                    </pic:cNvPicPr>
+                  </pic:nvPicPr>
+                  <pic:blipFill>
+                    <a:blip r:embed="rId113" cstate="print">
+                      <a:extLst>
+                        <a:ext uri="{28A0092B-C50C-407E-A947-70E740481C1C}">
+                          <a14:useLocalDpi xmlns:a14="http://schemas.microsoft.com/office/drawing/2010/main" val="0"/>
+                        </a:ext>
+                      </a:extLst>
+                    </a:blip>
+                    <a:srcRect/>
+                    <a:stretch>
+                      <a:fillRect/>
+                    </a:stretch>
+                  </pic:blipFill>
+                  <pic:spPr bwMode="auto">
+                    <a:xfrm>
+                      <a:off x="0" y="0"/>
+                      <a:ext cx="5391150" cy="2362200"/>
+                    </a:xfrm>
+                    <a:prstGeom prst="rect">
+                      <a:avLst/>
+                    </a:prstGeom>
+                    <a:noFill/>
+                    <a:ln>
+                      <a:noFill/>
+                    </a:ln>
+                  </pic:spPr>
+                </pic:pic>
+              </a:graphicData>
+            </a:graphic>
+          </wp:inline>
+        </w:drawing>
+      </w:r>
+    </w:p>
+    <w:p>
+      <w:pPr>
+        <w:tabs>
+          <w:tab w:val="left" w:pos="1830"/>
+        </w:tabs>
+        <w:ind w:left="360"/>
+        <w:rPr>
+          <w:lang w:val="es-CL"/>
+        </w:rPr>
+      </w:pPr>
+    </w:p>
+    <w:p>
+      <w:pPr>
+        <w:tabs>
+          <w:tab w:val="left" w:pos="1830"/>
+        </w:tabs>
+        <w:ind w:left="360"/>
+        <w:rPr>
+          <w:lang w:val="es-CL"/>
+        </w:rPr>
+      </w:pPr>
+    </w:p>
+    <w:p>
+      <w:pPr>
+        <w:tabs>
+          <w:tab w:val="left" w:pos="1830"/>
+        </w:tabs>
+        <w:ind w:left="360"/>
+        <w:rPr>
+          <w:lang w:val="es-CL"/>
+        </w:rPr>
+      </w:pPr>
+    </w:p>
+    <w:p>
+      <w:pPr>
+        <w:tabs>
+          <w:tab w:val="left" w:pos="1830"/>
+        </w:tabs>
+        <w:ind w:left="360"/>
+        <w:rPr>
+          <w:lang w:val="es-CL"/>
+        </w:rPr>
+      </w:pPr>
+    </w:p>
+    <w:p>
+      <w:pPr>
+        <w:tabs>
+          <w:tab w:val="left" w:pos="1830"/>
+        </w:tabs>
+        <w:ind w:left="360"/>
+        <w:rPr>
+          <w:lang w:val="es-CL"/>
+        </w:rPr>
+      </w:pPr>
+    </w:p>
+    <w:p>
+      <w:pPr>
+        <w:tabs>
+          <w:tab w:val="left" w:pos="1830"/>
+        </w:tabs>
+        <w:ind w:left="360"/>
+        <w:rPr>
+          <w:lang w:val="es-CL"/>
+        </w:rPr>
+      </w:pPr>
+    </w:p>
+    <w:p>
+      <w:pPr>
+        <w:tabs>
+          <w:tab w:val="left" w:pos="1830"/>
+        </w:tabs>
+        <w:ind w:left="360"/>
+        <w:rPr>
+          <w:lang w:val="es-CL"/>
+        </w:rPr>
+      </w:pPr>
+    </w:p>
+    <w:p>
+      <w:pPr>
+        <w:tabs>
+          <w:tab w:val="left" w:pos="1830"/>
+        </w:tabs>
+        <w:ind w:left="360"/>
+        <w:rPr>
+          <w:lang w:val="es-CL"/>
+        </w:rPr>
+      </w:pPr>
+    </w:p>
+    <w:p>
+      <w:pPr>
+        <w:tabs>
+          <w:tab w:val="left" w:pos="1830"/>
+        </w:tabs>
+        <w:ind w:left="360"/>
+        <w:rPr>
+          <w:lang w:val="es-CL"/>
+        </w:rPr>
+      </w:pPr>
+      <w:r>
+        <w:rPr>
+          <w:lang w:val="es-CL"/>
+        </w:rPr>
+        <w:lastRenderedPageBreak/>
+        <w:t>El director de tesis puede editar los textos de</w:t>
+      </w:r>
+      <w:r>
+        <w:rPr>
+          <w:lang w:val="es-CL"/>
+        </w:rPr>
+        <w:t xml:space="preserve"> memorandum</w:t>
+      </w:r>
       <w:bookmarkStart w:id="0" w:name="_GoBack"/>
       <w:bookmarkEnd w:id="0"/>
+      <w:r>
+        <w:rPr>
+          <w:lang w:val="es-CL"/>
+        </w:rPr>
+        <w:t xml:space="preserve"> revisión de tesis:</w:t>
+      </w:r>
+    </w:p>
+    <w:p>
+      <w:pPr>
+        <w:tabs>
+          <w:tab w:val="left" w:pos="1830"/>
+        </w:tabs>
+        <w:ind w:left="360"/>
+        <w:rPr>
+          <w:lang w:val="es-CL"/>
+        </w:rPr>
+      </w:pPr>
+      <w:r>
+        <w:rPr>
+          <w:noProof/>
+          <w:lang w:val="es-CL"/>
+        </w:rPr>
+        <w:drawing>
+          <wp:inline distT="0" distB="0" distL="0" distR="0" wp14:anchorId="6AB1F3F9" wp14:editId="30B3BB73">
+            <wp:extent cx="4657725" cy="6105525"/>
+            <wp:effectExtent l="0" t="0" r="9525" b="9525"/>
+            <wp:docPr id="135" name="Picture 135"/>
+            <wp:cNvGraphicFramePr>
+              <a:graphicFrameLocks xmlns:a="http://schemas.openxmlformats.org/drawingml/2006/main" noChangeAspect="1"/>
+            </wp:cNvGraphicFramePr>
+            <a:graphic xmlns:a="http://schemas.openxmlformats.org/drawingml/2006/main">
+              <a:graphicData uri="http://schemas.openxmlformats.org/drawingml/2006/picture">
+                <pic:pic xmlns:pic="http://schemas.openxmlformats.org/drawingml/2006/picture">
+                  <pic:nvPicPr>
+                    <pic:cNvPr id="0" name="Picture 103"/>
+                    <pic:cNvPicPr>
+                      <a:picLocks noChangeAspect="1" noChangeArrowheads="1"/>
+                    </pic:cNvPicPr>
+                  </pic:nvPicPr>
+                  <pic:blipFill>
+                    <a:blip r:embed="rId114">
+                      <a:extLst>
+                        <a:ext uri="{28A0092B-C50C-407E-A947-70E740481C1C}">
+                          <a14:useLocalDpi xmlns:a14="http://schemas.microsoft.com/office/drawing/2010/main" val="0"/>
+                        </a:ext>
+                      </a:extLst>
+                    </a:blip>
+                    <a:srcRect/>
+                    <a:stretch>
+                      <a:fillRect/>
+                    </a:stretch>
+                  </pic:blipFill>
+                  <pic:spPr bwMode="auto">
+                    <a:xfrm>
+                      <a:off x="0" y="0"/>
+                      <a:ext cx="4657725" cy="6105525"/>
+                    </a:xfrm>
+                    <a:prstGeom prst="rect">
+                      <a:avLst/>
+                    </a:prstGeom>
+                    <a:noFill/>
+                    <a:ln>
+                      <a:noFill/>
+                    </a:ln>
+                  </pic:spPr>
+                </pic:pic>
+              </a:graphicData>
+            </a:graphic>
+          </wp:inline>
+        </w:drawing>
+      </w:r>
+    </w:p>
+    <w:p>
+      <w:pPr>
+        <w:tabs>
+          <w:tab w:val="left" w:pos="1830"/>
+        </w:tabs>
+        <w:ind w:left="360"/>
+        <w:rPr>
+          <w:lang w:val="es-CL"/>
+        </w:rPr>
+      </w:pPr>
+    </w:p>
+    <w:p>
+      <w:pPr>
+        <w:tabs>
+          <w:tab w:val="left" w:pos="1830"/>
+        </w:tabs>
+        <w:ind w:left="360"/>
+        <w:rPr>
+          <w:lang w:val="es-CL"/>
+        </w:rPr>
+      </w:pPr>
+    </w:p>
+    <w:p>
+      <w:pPr>
+        <w:tabs>
+          <w:tab w:val="left" w:pos="1830"/>
+        </w:tabs>
+        <w:ind w:left="360"/>
+        <w:rPr>
+          <w:lang w:val="es-CL"/>
+        </w:rPr>
+      </w:pPr>
+    </w:p>
+    <w:p>
+      <w:pPr>
+        <w:tabs>
+          <w:tab w:val="left" w:pos="1830"/>
+        </w:tabs>
+        <w:ind w:left="360"/>
+        <w:rPr>
+          <w:lang w:val="es-CL"/>
+        </w:rPr>
+      </w:pPr>
+    </w:p>
+    <w:p>
+      <w:pPr>
+        <w:tabs>
+          <w:tab w:val="left" w:pos="1830"/>
+        </w:tabs>
+        <w:ind w:left="360"/>
+        <w:rPr>
+          <w:lang w:val="es-CL"/>
+        </w:rPr>
+      </w:pPr>
+    </w:p>
+    <w:p>
+      <w:pPr>
+        <w:tabs>
+          <w:tab w:val="left" w:pos="1830"/>
+        </w:tabs>
+        <w:ind w:left="360"/>
+        <w:rPr>
+          <w:lang w:val="es-CL"/>
+        </w:rPr>
+      </w:pPr>
+    </w:p>
+    <w:p>
+      <w:pPr>
+        <w:tabs>
+          <w:tab w:val="left" w:pos="1830"/>
+        </w:tabs>
+        <w:ind w:left="360"/>
+        <w:rPr>
+          <w:lang w:val="es-CL"/>
+        </w:rPr>
+      </w:pPr>
+    </w:p>
+    <w:p>
+      <w:pPr>
+        <w:tabs>
+          <w:tab w:val="left" w:pos="1830"/>
+        </w:tabs>
+        <w:ind w:left="360"/>
+        <w:rPr>
+          <w:lang w:val="es-CL"/>
+        </w:rPr>
+      </w:pPr>
+    </w:p>
+    <w:p>
+      <w:pPr>
+        <w:tabs>
+          <w:tab w:val="left" w:pos="1830"/>
+        </w:tabs>
+        <w:ind w:left="360"/>
+        <w:rPr>
+          <w:lang w:val="es-CL"/>
+        </w:rPr>
+      </w:pPr>
+    </w:p>
+    <w:p>
+      <w:pPr>
+        <w:tabs>
+          <w:tab w:val="left" w:pos="1830"/>
+        </w:tabs>
+        <w:ind w:left="360"/>
+        <w:rPr>
+          <w:lang w:val="es-CL"/>
+        </w:rPr>
+      </w:pPr>
+      <w:r>
+        <w:rPr>
+          <w:lang w:val="es-CL"/>
+        </w:rPr>
+        <w:t xml:space="preserve">El director de tesis puede editar los textos de </w:t>
+      </w:r>
+      <w:r>
+        <w:rPr>
+          <w:lang w:val="es-CL"/>
+        </w:rPr>
+        <w:t>memorándum de revision</w:t>
+      </w:r>
+      <w:r>
+        <w:rPr>
+          <w:lang w:val="es-CL"/>
+        </w:rPr>
+        <w:t xml:space="preserve"> de tesis:</w:t>
+      </w:r>
+    </w:p>
+    <w:p>
+      <w:pPr>
+        <w:tabs>
+          <w:tab w:val="left" w:pos="1830"/>
+        </w:tabs>
+        <w:ind w:left="360"/>
+        <w:rPr>
+          <w:lang w:val="es-CL"/>
+        </w:rPr>
+      </w:pPr>
+      <w:r>
+        <w:rPr>
+          <w:noProof/>
+          <w:lang w:val="es-CL"/>
+        </w:rPr>
+        <w:drawing>
+          <wp:inline distT="0" distB="0" distL="0" distR="0" wp14:anchorId="243B90F8" wp14:editId="2C311B4E">
+            <wp:extent cx="3495675" cy="5667375"/>
+            <wp:effectExtent l="0" t="0" r="9525" b="9525"/>
+            <wp:docPr id="137" name="Picture 137"/>
+            <wp:cNvGraphicFramePr>
+              <a:graphicFrameLocks xmlns:a="http://schemas.openxmlformats.org/drawingml/2006/main" noChangeAspect="1"/>
+            </wp:cNvGraphicFramePr>
+            <a:graphic xmlns:a="http://schemas.openxmlformats.org/drawingml/2006/main">
+              <a:graphicData uri="http://schemas.openxmlformats.org/drawingml/2006/picture">
+                <pic:pic xmlns:pic="http://schemas.openxmlformats.org/drawingml/2006/picture">
+                  <pic:nvPicPr>
+                    <pic:cNvPr id="0" name="Picture 104"/>
+                    <pic:cNvPicPr>
+                      <a:picLocks noChangeAspect="1" noChangeArrowheads="1"/>
+                    </pic:cNvPicPr>
+                  </pic:nvPicPr>
+                  <pic:blipFill>
+                    <a:blip r:embed="rId115">
+                      <a:extLst>
+                        <a:ext uri="{28A0092B-C50C-407E-A947-70E740481C1C}">
+                          <a14:useLocalDpi xmlns:a14="http://schemas.microsoft.com/office/drawing/2010/main" val="0"/>
+                        </a:ext>
+                      </a:extLst>
+                    </a:blip>
+                    <a:srcRect/>
+                    <a:stretch>
+                      <a:fillRect/>
+                    </a:stretch>
+                  </pic:blipFill>
+                  <pic:spPr bwMode="auto">
+                    <a:xfrm>
+                      <a:off x="0" y="0"/>
+                      <a:ext cx="3495675" cy="5667375"/>
+                    </a:xfrm>
+                    <a:prstGeom prst="rect">
+                      <a:avLst/>
+                    </a:prstGeom>
+                    <a:noFill/>
+                    <a:ln>
+                      <a:noFill/>
+                    </a:ln>
+                  </pic:spPr>
+                </pic:pic>
+              </a:graphicData>
+            </a:graphic>
+          </wp:inline>
+        </w:drawing>
+      </w:r>
     </w:p>
     <w:sectPr>
       <w:pgSz w:w="11906" w:h="16838"/>

</xml_diff>